<commit_message>
Added research questions,maybe more?
</commit_message>
<xml_diff>
--- a/Research_proposal_SemWeb.docx
+++ b/Research_proposal_SemWeb.docx
@@ -1,58 +1,78 @@
 
 <file path=word/document.xml><?xml version="1.0" encoding="utf-8"?>
-<w:document xmlns:r="http://schemas.openxmlformats.org/officeDocument/2006/relationships" xmlns:wp="http://schemas.openxmlformats.org/drawingml/2006/wordprocessingDrawing" xmlns:w="http://schemas.openxmlformats.org/wordprocessingml/2006/main" xmlns:w10="urn:schemas-microsoft-com:office:word" xmlns:w14="http://schemas.microsoft.com/office/word/2010/wordml" xmlns:wps="http://schemas.microsoft.com/office/word/2010/wordprocessingShape" xmlns:wpg="http://schemas.microsoft.com/office/word/2010/wordprocessingGroup" xmlns:mc="http://schemas.openxmlformats.org/markup-compatibility/2006" xmlns:v="urn:schemas-microsoft-com:vml" xmlns:o="urn:schemas-microsoft-com:office:office" mc:Ignorable="w14">
+<w:document xmlns:wpc="http://schemas.microsoft.com/office/word/2010/wordprocessingCanvas" xmlns:mc="http://schemas.openxmlformats.org/markup-compatibility/2006" xmlns:o="urn:schemas-microsoft-com:office:office" xmlns:r="http://schemas.openxmlformats.org/officeDocument/2006/relationships" xmlns:m="http://schemas.openxmlformats.org/officeDocument/2006/math" xmlns:v="urn:schemas-microsoft-com:vml" xmlns:wp14="http://schemas.microsoft.com/office/word/2010/wordprocessingDrawing" xmlns:wp="http://schemas.openxmlformats.org/drawingml/2006/wordprocessingDrawing" xmlns:w10="urn:schemas-microsoft-com:office:word" xmlns:w="http://schemas.openxmlformats.org/wordprocessingml/2006/main" xmlns:w14="http://schemas.microsoft.com/office/word/2010/wordml" xmlns:w15="http://schemas.microsoft.com/office/word/2012/wordml" xmlns:wpg="http://schemas.microsoft.com/office/word/2010/wordprocessingGroup" xmlns:wpi="http://schemas.microsoft.com/office/word/2010/wordprocessingInk" xmlns:wne="http://schemas.microsoft.com/office/word/2006/wordml" xmlns:wps="http://schemas.microsoft.com/office/word/2010/wordprocessingShape" mc:Ignorable="w14 w15 wp14">
   <w:body>
     <w:p>
       <w:pPr>
         <w:pStyle w:val="Titel"/>
-        <w:bidi w:val="0"/>
-      </w:pPr>
-      <w:r>
+      </w:pPr>
+      <w:r>
+        <w:t xml:space="preserve">Semantic </w:t>
+      </w:r>
+      <w:proofErr w:type="spellStart"/>
+      <w:r>
+        <w:t>Webtechnology</w:t>
+      </w:r>
+      <w:proofErr w:type="spellEnd"/>
+    </w:p>
+    <w:p>
+      <w:pPr>
+        <w:pStyle w:val="Ondertitel"/>
+      </w:pPr>
+      <w:r>
+        <w:t>Research Proposal Final Project</w:t>
+      </w:r>
+    </w:p>
+    <w:p>
+      <w:pPr>
+        <w:pStyle w:val="Hoofdtekst"/>
+      </w:pPr>
+    </w:p>
+    <w:p>
+      <w:pPr>
+        <w:pStyle w:val="Hoofdtekst"/>
         <w:rPr>
-          <w:rFonts w:ascii="Helvetica" w:cs="Arial Unicode MS" w:hAnsi="Arial Unicode MS" w:eastAsia="Arial Unicode MS"/>
-          <w:rtl w:val="0"/>
-        </w:rPr>
-        <w:t>Semantic Webtechnology</w:t>
-      </w:r>
-    </w:p>
-    <w:p>
-      <w:pPr>
-        <w:pStyle w:val="Ondertitel"/>
-        <w:bidi w:val="0"/>
-      </w:pPr>
-      <w:r>
-        <w:rPr>
-          <w:rFonts w:ascii="Helvetica" w:cs="Arial Unicode MS" w:hAnsi="Arial Unicode MS" w:eastAsia="Arial Unicode MS"/>
-          <w:rtl w:val="0"/>
-        </w:rPr>
-        <w:t>Research Proposal Final Project</w:t>
-      </w:r>
-    </w:p>
-    <w:p>
-      <w:pPr>
-        <w:pStyle w:val="Hoofdtekst"/>
-        <w:bidi w:val="0"/>
-      </w:pPr>
-    </w:p>
-    <w:p>
-      <w:pPr>
-        <w:pStyle w:val="Hoofdtekst"/>
-        <w:bidi w:val="0"/>
-      </w:pPr>
-      <w:r>
-        <w:rPr>
-          <w:rFonts w:ascii="Helvetica" w:cs="Arial Unicode MS" w:hAnsi="Arial Unicode MS" w:eastAsia="Arial Unicode MS"/>
-          <w:rtl w:val="0"/>
           <w:lang w:val="nl-NL"/>
         </w:rPr>
-        <w:t>Mart Busger op Vollenbroek</w:t>
-      </w:r>
+      </w:pPr>
       <w:r>
         <w:rPr>
-          <w:rFonts w:ascii="Helvetica" w:cs="Arial Unicode MS" w:hAnsi="Arial Unicode MS" w:eastAsia="Arial Unicode MS"/>
-          <w:rtl w:val="0"/>
+          <w:lang w:val="nl-NL"/>
+        </w:rPr>
+        <w:t xml:space="preserve">Mart </w:t>
+      </w:r>
+      <w:proofErr w:type="spellStart"/>
+      <w:r>
+        <w:rPr>
+          <w:lang w:val="nl-NL"/>
+        </w:rPr>
+        <w:t>Busger</w:t>
+      </w:r>
+      <w:proofErr w:type="spellEnd"/>
+      <w:r>
+        <w:rPr>
+          <w:lang w:val="nl-NL"/>
+        </w:rPr>
+        <w:t xml:space="preserve"> op </w:t>
+      </w:r>
+      <w:proofErr w:type="spellStart"/>
+      <w:r>
+        <w:rPr>
+          <w:lang w:val="nl-NL"/>
+        </w:rPr>
+        <w:t>Vollenbroek</w:t>
+      </w:r>
+      <w:proofErr w:type="spellEnd"/>
+      <w:r>
+        <w:rPr>
+          <w:lang w:val="nl-NL"/>
         </w:rPr>
         <w:tab/>
+      </w:r>
+      <w:r>
+        <w:rPr>
+          <w:lang w:val="nl-NL"/>
+        </w:rPr>
         <w:tab/>
         <w:t>S2174634</w:t>
       </w:r>
@@ -60,46 +80,61 @@
     <w:p>
       <w:pPr>
         <w:pStyle w:val="Hoofdtekst"/>
-        <w:bidi w:val="0"/>
-      </w:pPr>
-      <w:r>
         <w:rPr>
-          <w:rFonts w:ascii="Helvetica" w:cs="Arial Unicode MS" w:hAnsi="Arial Unicode MS" w:eastAsia="Arial Unicode MS"/>
-          <w:rtl w:val="0"/>
+          <w:lang w:val="nl-NL"/>
+        </w:rPr>
+      </w:pPr>
+      <w:r>
+        <w:rPr>
           <w:lang w:val="nl-NL"/>
         </w:rPr>
         <w:t>Olivier Louwaars</w:t>
       </w:r>
       <w:r>
         <w:rPr>
-          <w:rFonts w:ascii="Helvetica" w:cs="Arial Unicode MS" w:hAnsi="Arial Unicode MS" w:eastAsia="Arial Unicode MS"/>
-          <w:rtl w:val="0"/>
+          <w:lang w:val="nl-NL"/>
         </w:rPr>
         <w:tab/>
+      </w:r>
+      <w:r>
+        <w:rPr>
+          <w:lang w:val="nl-NL"/>
+        </w:rPr>
         <w:tab/>
+      </w:r>
+      <w:r>
+        <w:rPr>
+          <w:lang w:val="nl-NL"/>
+        </w:rPr>
         <w:tab/>
         <w:t>S</w:t>
       </w:r>
+      <w:r>
+        <w:rPr>
+          <w:lang w:val="nl-NL"/>
+        </w:rPr>
+        <w:t>2814714</w:t>
+      </w:r>
     </w:p>
     <w:p>
       <w:pPr>
         <w:pStyle w:val="Hoofdtekst"/>
-        <w:bidi w:val="0"/>
-      </w:pPr>
-      <w:r>
-        <w:rPr>
-          <w:rFonts w:ascii="Helvetica" w:cs="Arial Unicode MS" w:hAnsi="Arial Unicode MS" w:eastAsia="Arial Unicode MS"/>
-          <w:rtl w:val="0"/>
-        </w:rPr>
-        <w:t>Xianchao Zeng</w:t>
-      </w:r>
-      <w:r>
-        <w:rPr>
-          <w:rFonts w:ascii="Helvetica" w:cs="Arial Unicode MS" w:hAnsi="Arial Unicode MS" w:eastAsia="Arial Unicode MS"/>
-          <w:rtl w:val="0"/>
-        </w:rPr>
+      </w:pPr>
+      <w:proofErr w:type="spellStart"/>
+      <w:r>
+        <w:t>Xianchao</w:t>
+      </w:r>
+      <w:proofErr w:type="spellEnd"/>
+      <w:r>
+        <w:t xml:space="preserve"> Zeng</w:t>
+      </w:r>
+      <w:r>
         <w:tab/>
+      </w:r>
+      <w:r>
         <w:tab/>
+      </w:r>
+      <w:r>
         <w:tab/>
         <w:t>S</w:t>
       </w:r>
@@ -107,206 +142,543 @@
     <w:p>
       <w:pPr>
         <w:pStyle w:val="Hoofdtekst"/>
-        <w:bidi w:val="0"/>
       </w:pPr>
     </w:p>
     <w:p>
       <w:pPr>
         <w:pStyle w:val="Koptekst"/>
-        <w:bidi w:val="0"/>
-      </w:pPr>
-      <w:r>
-        <w:rPr>
-          <w:rFonts w:ascii="Helvetica" w:cs="Arial Unicode MS" w:hAnsi="Arial Unicode MS" w:eastAsia="Arial Unicode MS"/>
-          <w:rtl w:val="0"/>
-        </w:rPr>
+      </w:pPr>
+      <w:r>
         <w:t>Introduction</w:t>
       </w:r>
     </w:p>
     <w:p>
       <w:pPr>
         <w:pStyle w:val="Hoofdtekst"/>
-        <w:bidi w:val="0"/>
-      </w:pPr>
-      <w:r>
-        <w:rPr>
-          <w:rFonts w:ascii="Helvetica" w:cs="Arial Unicode MS" w:hAnsi="Arial Unicode MS" w:eastAsia="Arial Unicode MS"/>
-          <w:rtl w:val="0"/>
-        </w:rPr>
-        <w:t>While looking at the slides introducing the final project for Semantic Webtechnology, several project ideas were introduced to us. Project A was the project which seemed most interesting for us, so we tried to find a topic within the domain of extending / improving multilingual DBpedia.</w:t>
+      </w:pPr>
+      <w:r>
+        <w:t xml:space="preserve">While looking at the slides introducing the final project for Semantic </w:t>
+      </w:r>
+      <w:proofErr w:type="spellStart"/>
+      <w:r>
+        <w:t>Webtechnology</w:t>
+      </w:r>
+      <w:proofErr w:type="spellEnd"/>
+      <w:r>
+        <w:t xml:space="preserve">, several project ideas </w:t>
+      </w:r>
+      <w:r>
+        <w:t xml:space="preserve">were introduced to us. Project A was the project which seemed most interesting for us, so we tried to find a topic within the domain of extending / improving multilingual </w:t>
+      </w:r>
+      <w:proofErr w:type="spellStart"/>
+      <w:r>
+        <w:t>DBpedia</w:t>
+      </w:r>
+      <w:proofErr w:type="spellEnd"/>
+      <w:r>
+        <w:t>.</w:t>
       </w:r>
     </w:p>
     <w:p>
       <w:pPr>
         <w:pStyle w:val="Hoofdtekst"/>
-        <w:bidi w:val="0"/>
-      </w:pPr>
-      <w:r>
-        <w:rPr>
-          <w:rFonts w:ascii="Helvetica" w:cs="Arial Unicode MS" w:hAnsi="Arial Unicode MS" w:eastAsia="Arial Unicode MS"/>
-          <w:rtl w:val="0"/>
-        </w:rPr>
-        <w:t>When we were looking for ways to improve or extend DBpedia from the English to other languages like Dutch or German, we found out that DBpedia entities are actually already quite complete. DBpedia properties, however, are not that complete yet, so there much potential there to improve and / or extend DBpedia there.</w:t>
+      </w:pPr>
+      <w:r>
+        <w:t xml:space="preserve">When we were looking for ways to improve or extend </w:t>
+      </w:r>
+      <w:proofErr w:type="spellStart"/>
+      <w:r>
+        <w:t>DBpedia</w:t>
+      </w:r>
+      <w:proofErr w:type="spellEnd"/>
+      <w:r>
+        <w:t xml:space="preserve"> from the English </w:t>
+      </w:r>
+      <w:r>
+        <w:t xml:space="preserve">to other languages like Dutch or German, we found out that </w:t>
+      </w:r>
+      <w:proofErr w:type="spellStart"/>
+      <w:r>
+        <w:t>DBpedia</w:t>
+      </w:r>
+      <w:proofErr w:type="spellEnd"/>
+      <w:r>
+        <w:t xml:space="preserve"> entities are actually already quite complete. </w:t>
+      </w:r>
+      <w:proofErr w:type="spellStart"/>
+      <w:r>
+        <w:t>DBpedia</w:t>
+      </w:r>
+      <w:proofErr w:type="spellEnd"/>
+      <w:r>
+        <w:t xml:space="preserve"> properties, however, are not that complete yet, so there much potential there to improve and / or extend </w:t>
+      </w:r>
+      <w:proofErr w:type="spellStart"/>
+      <w:r>
+        <w:t>DBpedia</w:t>
+      </w:r>
+      <w:proofErr w:type="spellEnd"/>
+      <w:r>
+        <w:t xml:space="preserve"> there.</w:t>
       </w:r>
     </w:p>
     <w:p>
       <w:pPr>
         <w:pStyle w:val="Hoofdtekst"/>
-        <w:bidi w:val="0"/>
       </w:pPr>
     </w:p>
     <w:p>
       <w:pPr>
         <w:pStyle w:val="Koptekst"/>
-        <w:bidi w:val="0"/>
-      </w:pPr>
-      <w:r>
-        <w:rPr>
-          <w:rFonts w:ascii="Helvetica" w:cs="Arial Unicode MS" w:hAnsi="Arial Unicode MS" w:eastAsia="Arial Unicode MS"/>
-          <w:rtl w:val="0"/>
-        </w:rPr>
-        <w:t>Topic &amp; research questions</w:t>
+      </w:pPr>
+      <w:r>
+        <w:t>Topic &amp; resear</w:t>
+      </w:r>
+      <w:r>
+        <w:t>ch questions</w:t>
       </w:r>
     </w:p>
     <w:p>
       <w:pPr>
         <w:pStyle w:val="Hoofdtekst"/>
-        <w:bidi w:val="0"/>
-      </w:pPr>
-      <w:r>
-        <w:rPr>
-          <w:rFonts w:ascii="Helvetica" w:cs="Arial Unicode MS" w:hAnsi="Arial Unicode MS" w:eastAsia="Arial Unicode MS"/>
-          <w:rtl w:val="0"/>
-        </w:rPr>
-        <w:t>DBpedia properties also have properties of their own and while those properties are already mapped in the English DBpedia, in other languages they are poorly mapped or sometimes not mapped at all. Therefor, we want to extend the properties of properties in DBpedia for other languages than English.</w:t>
+      </w:pPr>
+      <w:proofErr w:type="spellStart"/>
+      <w:r>
+        <w:t>DBpedia</w:t>
+      </w:r>
+      <w:proofErr w:type="spellEnd"/>
+      <w:r>
+        <w:t xml:space="preserve"> properties also have properties of their own and while those </w:t>
+      </w:r>
+      <w:proofErr w:type="spellStart"/>
+      <w:r>
+        <w:t>sub</w:t>
+      </w:r>
+      <w:r>
+        <w:t>properties</w:t>
+      </w:r>
+      <w:proofErr w:type="spellEnd"/>
+      <w:r>
+        <w:t xml:space="preserve"> are already mapped in the English </w:t>
+      </w:r>
+      <w:proofErr w:type="spellStart"/>
+      <w:r>
+        <w:t>DBpedia</w:t>
+      </w:r>
+      <w:proofErr w:type="spellEnd"/>
+      <w:r>
+        <w:t>, in other languages they are poorly mapped or sometimes not mapped at all.</w:t>
+      </w:r>
+      <w:r>
+        <w:t xml:space="preserve"> The problem with this is that the property itself exists in multiple languages, but does not </w:t>
+      </w:r>
+      <w:r>
+        <w:t>‘</w:t>
+      </w:r>
+      <w:r>
+        <w:t>know</w:t>
+      </w:r>
+      <w:r>
+        <w:t>’</w:t>
+      </w:r>
+      <w:r>
+        <w:t xml:space="preserve"> that of itself. Hence, changing the value in one language does not change it in the rest.</w:t>
+      </w:r>
+      <w:r>
+        <w:t xml:space="preserve"> Therefor</w:t>
+      </w:r>
+      <w:r>
+        <w:t>e</w:t>
+      </w:r>
+      <w:r>
+        <w:t xml:space="preserve">, we want to extend </w:t>
+      </w:r>
+      <w:r>
+        <w:t xml:space="preserve">and map </w:t>
+      </w:r>
+      <w:r>
+        <w:t>the</w:t>
+      </w:r>
+      <w:r>
+        <w:t>se</w:t>
+      </w:r>
+      <w:r>
+        <w:t xml:space="preserve"> </w:t>
+      </w:r>
+      <w:proofErr w:type="spellStart"/>
+      <w:r>
+        <w:t>sub</w:t>
+      </w:r>
+      <w:r>
+        <w:t>properties</w:t>
+      </w:r>
+      <w:proofErr w:type="spellEnd"/>
+      <w:r>
+        <w:t xml:space="preserve"> in </w:t>
+      </w:r>
+      <w:proofErr w:type="spellStart"/>
+      <w:r>
+        <w:t>DBpedia</w:t>
+      </w:r>
+      <w:proofErr w:type="spellEnd"/>
+      <w:r>
+        <w:t xml:space="preserve"> for other languages than English.</w:t>
       </w:r>
     </w:p>
     <w:p>
       <w:pPr>
         <w:pStyle w:val="Hoofdtekst"/>
-        <w:bidi w:val="0"/>
-      </w:pPr>
-      <w:r>
-        <w:rPr>
-          <w:rFonts w:ascii="Helvetica" w:cs="Arial Unicode MS" w:hAnsi="Arial Unicode MS" w:eastAsia="Arial Unicode MS"/>
-          <w:rtl w:val="0"/>
-        </w:rPr>
-        <w:t xml:space="preserve">After founding something that had the potential to be a topic for our final project, we tried to formulate one or more research questions. </w:t>
+      </w:pPr>
+      <w:r>
+        <w:t xml:space="preserve">For the </w:t>
+      </w:r>
+      <w:r>
+        <w:t xml:space="preserve">topic </w:t>
+      </w:r>
+      <w:r>
+        <w:t>of</w:t>
+      </w:r>
+      <w:r>
+        <w:t xml:space="preserve"> our final project, we </w:t>
+      </w:r>
+      <w:r>
+        <w:t>formulate</w:t>
+      </w:r>
+      <w:r>
+        <w:t>d</w:t>
+      </w:r>
+      <w:r>
+        <w:t xml:space="preserve"> </w:t>
+      </w:r>
+      <w:r>
+        <w:t xml:space="preserve">these </w:t>
+      </w:r>
+      <w:r>
+        <w:t xml:space="preserve">research questions. </w:t>
       </w:r>
     </w:p>
     <w:p>
       <w:pPr>
         <w:pStyle w:val="Hoofdtekst"/>
-        <w:bidi w:val="0"/>
-      </w:pPr>
-      <w:r>
-        <w:rPr>
-          <w:rFonts w:ascii="Helvetica" w:cs="Arial Unicode MS" w:hAnsi="Arial Unicode MS" w:eastAsia="Arial Unicode MS"/>
-          <w:rtl w:val="0"/>
-        </w:rPr>
-        <w:t>INSERT RESEARCH QUESTIONS</w:t>
+        <w:numPr>
+          <w:ilvl w:val="0"/>
+          <w:numId w:val="1"/>
+        </w:numPr>
+      </w:pPr>
+      <w:r>
+        <w:t xml:space="preserve">How can ontologies and their methods in different languages be </w:t>
+      </w:r>
+      <w:r>
+        <w:t>tied</w:t>
+      </w:r>
+      <w:r>
+        <w:t xml:space="preserve"> together</w:t>
+      </w:r>
+      <w:r>
+        <w:t xml:space="preserve"> (mapped)</w:t>
+      </w:r>
+      <w:r>
+        <w:t xml:space="preserve">? </w:t>
       </w:r>
     </w:p>
     <w:p>
       <w:pPr>
         <w:pStyle w:val="Hoofdtekst"/>
-        <w:bidi w:val="0"/>
+        <w:numPr>
+          <w:ilvl w:val="0"/>
+          <w:numId w:val="1"/>
+        </w:numPr>
+      </w:pPr>
+      <w:r>
+        <w:t xml:space="preserve">How is </w:t>
+      </w:r>
+      <w:proofErr w:type="spellStart"/>
+      <w:r>
+        <w:t>DBpedia</w:t>
+      </w:r>
+      <w:proofErr w:type="spellEnd"/>
+      <w:r>
+        <w:t xml:space="preserve"> being mapped, and how can we use these methods to contribute?</w:t>
+      </w:r>
+    </w:p>
+    <w:p>
+      <w:pPr>
+        <w:pStyle w:val="Hoofdtekst"/>
+        <w:numPr>
+          <w:ilvl w:val="0"/>
+          <w:numId w:val="1"/>
+        </w:numPr>
+      </w:pPr>
+      <w:bookmarkStart w:id="0" w:name="_GoBack"/>
+      <w:bookmarkEnd w:id="0"/>
+    </w:p>
+    <w:p>
+      <w:pPr>
+        <w:pStyle w:val="Hoofdtekst"/>
       </w:pPr>
     </w:p>
     <w:p>
       <w:pPr>
         <w:pStyle w:val="Koptekst"/>
-        <w:bidi w:val="0"/>
-      </w:pPr>
-      <w:r>
-        <w:rPr>
-          <w:rFonts w:ascii="Helvetica" w:cs="Arial Unicode MS" w:hAnsi="Arial Unicode MS" w:eastAsia="Arial Unicode MS"/>
-          <w:rtl w:val="0"/>
-        </w:rPr>
+      </w:pPr>
+      <w:r>
         <w:t>Literature background</w:t>
       </w:r>
     </w:p>
     <w:p>
       <w:pPr>
         <w:pStyle w:val="Hoofdtekst"/>
-        <w:bidi w:val="0"/>
-      </w:pPr>
-      <w:r>
-        <w:rPr>
-          <w:rFonts w:ascii="Helvetica" w:cs="Arial Unicode MS" w:hAnsi="Arial Unicode MS" w:eastAsia="Arial Unicode MS"/>
-          <w:rtl w:val="0"/>
-        </w:rPr>
-        <w:t>INSERT ARTICLE + SMALL EXPLANATION</w:t>
-      </w:r>
+      </w:pPr>
+      <w:r>
+        <w:t>INSERT ARTI</w:t>
+      </w:r>
+      <w:r>
+        <w:t>CLE + SMALL EXPLANATION</w:t>
+      </w:r>
+    </w:p>
+    <w:p>
+      <w:pPr>
+        <w:pStyle w:val="Hoofdtekst"/>
+      </w:pPr>
+      <w:r>
+        <w:t>Suggestions</w:t>
+      </w:r>
+      <w:proofErr w:type="gramStart"/>
+      <w:r>
+        <w:t>?:</w:t>
+      </w:r>
+      <w:proofErr w:type="gramEnd"/>
+    </w:p>
+    <w:p>
+      <w:pPr>
+        <w:pStyle w:val="Hoofdtekst"/>
+      </w:pPr>
+    </w:p>
+    <w:p>
+      <w:pPr>
+        <w:pStyle w:val="Hoofdtekst"/>
+      </w:pPr>
+      <w:hyperlink r:id="rId7" w:history="1">
+        <w:r>
+          <w:rPr>
+            <w:rStyle w:val="Hyperlink"/>
+          </w:rPr>
+          <w:t>http://semantic-web-journal.net/system/files/swj499.pdf</w:t>
+        </w:r>
+      </w:hyperlink>
+    </w:p>
+    <w:p>
+      <w:pPr>
+        <w:pStyle w:val="Hoofdtekst"/>
+      </w:pPr>
+      <w:hyperlink r:id="rId8" w:history="1">
+        <w:r>
+          <w:rPr>
+            <w:rStyle w:val="Hyperlink"/>
+          </w:rPr>
+          <w:t>http://www.lrec-conf.org/proceedings/lrec2012/pdf/570_Paper.pdf</w:t>
+        </w:r>
+      </w:hyperlink>
+    </w:p>
+    <w:p>
+      <w:pPr>
+        <w:pStyle w:val="Hoofdtekst"/>
+      </w:pPr>
     </w:p>
     <w:sectPr>
-      <w:headerReference w:type="default" r:id="rId4"/>
-      <w:footerReference w:type="default" r:id="rId5"/>
-      <w:pgSz w:w="11906" w:h="16838" w:orient="portrait"/>
-      <w:pgMar w:top="1134" w:right="1134" w:bottom="1134" w:left="1134" w:header="709" w:footer="850"/>
-      <w:bidi w:val="0"/>
+      <w:headerReference w:type="default" r:id="rId9"/>
+      <w:footerReference w:type="default" r:id="rId10"/>
+      <w:pgSz w:w="11906" w:h="16838"/>
+      <w:pgMar w:top="1134" w:right="1134" w:bottom="1134" w:left="1134" w:header="709" w:footer="850" w:gutter="0"/>
+      <w:cols w:space="708"/>
     </w:sectPr>
   </w:body>
 </w:document>
 </file>
 
+<file path=word/endnotes.xml><?xml version="1.0" encoding="utf-8"?>
+<w:endnotes xmlns:wpc="http://schemas.microsoft.com/office/word/2010/wordprocessingCanvas" xmlns:mc="http://schemas.openxmlformats.org/markup-compatibility/2006" xmlns:o="urn:schemas-microsoft-com:office:office" xmlns:r="http://schemas.openxmlformats.org/officeDocument/2006/relationships" xmlns:m="http://schemas.openxmlformats.org/officeDocument/2006/math" xmlns:v="urn:schemas-microsoft-com:vml" xmlns:wp14="http://schemas.microsoft.com/office/word/2010/wordprocessingDrawing" xmlns:wp="http://schemas.openxmlformats.org/drawingml/2006/wordprocessingDrawing" xmlns:w10="urn:schemas-microsoft-com:office:word" xmlns:w="http://schemas.openxmlformats.org/wordprocessingml/2006/main" xmlns:w14="http://schemas.microsoft.com/office/word/2010/wordml" xmlns:w15="http://schemas.microsoft.com/office/word/2012/wordml" xmlns:wpg="http://schemas.microsoft.com/office/word/2010/wordprocessingGroup" xmlns:wpi="http://schemas.microsoft.com/office/word/2010/wordprocessingInk" xmlns:wne="http://schemas.microsoft.com/office/word/2006/wordml" xmlns:wps="http://schemas.microsoft.com/office/word/2010/wordprocessingShape" mc:Ignorable="w14 w15 wp14">
+  <w:endnote w:type="separator" w:id="-1">
+    <w:p>
+      <w:r>
+        <w:separator/>
+      </w:r>
+    </w:p>
+  </w:endnote>
+  <w:endnote w:type="continuationSeparator" w:id="0">
+    <w:p>
+      <w:r>
+        <w:continuationSeparator/>
+      </w:r>
+    </w:p>
+  </w:endnote>
+</w:endnotes>
+</file>
+
 <file path=word/footer1.xml><?xml version="1.0" encoding="utf-8"?>
-<w:ftr xmlns:r="http://schemas.openxmlformats.org/officeDocument/2006/relationships" xmlns:wp="http://schemas.openxmlformats.org/drawingml/2006/wordprocessingDrawing" xmlns:w="http://schemas.openxmlformats.org/wordprocessingml/2006/main" xmlns:w10="urn:schemas-microsoft-com:office:word" xmlns:w14="http://schemas.microsoft.com/office/word/2010/wordml" xmlns:wps="http://schemas.microsoft.com/office/word/2010/wordprocessingShape" xmlns:wpg="http://schemas.microsoft.com/office/word/2010/wordprocessingGroup" xmlns:mc="http://schemas.openxmlformats.org/markup-compatibility/2006" xmlns:v="urn:schemas-microsoft-com:vml" xmlns:o="urn:schemas-microsoft-com:office:office" mc:Ignorable="w14">
-  <w:p>
-    <w:r/>
-  </w:p>
+<w:ftr xmlns:wpc="http://schemas.microsoft.com/office/word/2010/wordprocessingCanvas" xmlns:mc="http://schemas.openxmlformats.org/markup-compatibility/2006" xmlns:o="urn:schemas-microsoft-com:office:office" xmlns:r="http://schemas.openxmlformats.org/officeDocument/2006/relationships" xmlns:m="http://schemas.openxmlformats.org/officeDocument/2006/math" xmlns:v="urn:schemas-microsoft-com:vml" xmlns:wp14="http://schemas.microsoft.com/office/word/2010/wordprocessingDrawing" xmlns:wp="http://schemas.openxmlformats.org/drawingml/2006/wordprocessingDrawing" xmlns:w10="urn:schemas-microsoft-com:office:word" xmlns:w="http://schemas.openxmlformats.org/wordprocessingml/2006/main" xmlns:w14="http://schemas.microsoft.com/office/word/2010/wordml" xmlns:w15="http://schemas.microsoft.com/office/word/2012/wordml" xmlns:wpg="http://schemas.microsoft.com/office/word/2010/wordprocessingGroup" xmlns:wpi="http://schemas.microsoft.com/office/word/2010/wordprocessingInk" xmlns:wne="http://schemas.microsoft.com/office/word/2006/wordml" xmlns:wps="http://schemas.microsoft.com/office/word/2010/wordprocessingShape" mc:Ignorable="w14 w15 wp14">
+  <w:p/>
 </w:ftr>
 </file>
 
+<file path=word/footnotes.xml><?xml version="1.0" encoding="utf-8"?>
+<w:footnotes xmlns:wpc="http://schemas.microsoft.com/office/word/2010/wordprocessingCanvas" xmlns:mc="http://schemas.openxmlformats.org/markup-compatibility/2006" xmlns:o="urn:schemas-microsoft-com:office:office" xmlns:r="http://schemas.openxmlformats.org/officeDocument/2006/relationships" xmlns:m="http://schemas.openxmlformats.org/officeDocument/2006/math" xmlns:v="urn:schemas-microsoft-com:vml" xmlns:wp14="http://schemas.microsoft.com/office/word/2010/wordprocessingDrawing" xmlns:wp="http://schemas.openxmlformats.org/drawingml/2006/wordprocessingDrawing" xmlns:w10="urn:schemas-microsoft-com:office:word" xmlns:w="http://schemas.openxmlformats.org/wordprocessingml/2006/main" xmlns:w14="http://schemas.microsoft.com/office/word/2010/wordml" xmlns:w15="http://schemas.microsoft.com/office/word/2012/wordml" xmlns:wpg="http://schemas.microsoft.com/office/word/2010/wordprocessingGroup" xmlns:wpi="http://schemas.microsoft.com/office/word/2010/wordprocessingInk" xmlns:wne="http://schemas.microsoft.com/office/word/2006/wordml" xmlns:wps="http://schemas.microsoft.com/office/word/2010/wordprocessingShape" mc:Ignorable="w14 w15 wp14">
+  <w:footnote w:type="separator" w:id="-1">
+    <w:p>
+      <w:r>
+        <w:separator/>
+      </w:r>
+    </w:p>
+  </w:footnote>
+  <w:footnote w:type="continuationSeparator" w:id="0">
+    <w:p>
+      <w:r>
+        <w:continuationSeparator/>
+      </w:r>
+    </w:p>
+  </w:footnote>
+</w:footnotes>
+</file>
+
 <file path=word/header1.xml><?xml version="1.0" encoding="utf-8"?>
-<w:hdr xmlns:r="http://schemas.openxmlformats.org/officeDocument/2006/relationships" xmlns:wp="http://schemas.openxmlformats.org/drawingml/2006/wordprocessingDrawing" xmlns:w="http://schemas.openxmlformats.org/wordprocessingml/2006/main" xmlns:w10="urn:schemas-microsoft-com:office:word" xmlns:w14="http://schemas.microsoft.com/office/word/2010/wordml" xmlns:wps="http://schemas.microsoft.com/office/word/2010/wordprocessingShape" xmlns:wpg="http://schemas.microsoft.com/office/word/2010/wordprocessingGroup" xmlns:mc="http://schemas.openxmlformats.org/markup-compatibility/2006" xmlns:v="urn:schemas-microsoft-com:vml" xmlns:o="urn:schemas-microsoft-com:office:office" mc:Ignorable="w14">
-  <w:p>
-    <w:r/>
-  </w:p>
+<w:hdr xmlns:wpc="http://schemas.microsoft.com/office/word/2010/wordprocessingCanvas" xmlns:mc="http://schemas.openxmlformats.org/markup-compatibility/2006" xmlns:o="urn:schemas-microsoft-com:office:office" xmlns:r="http://schemas.openxmlformats.org/officeDocument/2006/relationships" xmlns:m="http://schemas.openxmlformats.org/officeDocument/2006/math" xmlns:v="urn:schemas-microsoft-com:vml" xmlns:wp14="http://schemas.microsoft.com/office/word/2010/wordprocessingDrawing" xmlns:wp="http://schemas.openxmlformats.org/drawingml/2006/wordprocessingDrawing" xmlns:w10="urn:schemas-microsoft-com:office:word" xmlns:w="http://schemas.openxmlformats.org/wordprocessingml/2006/main" xmlns:w14="http://schemas.microsoft.com/office/word/2010/wordml" xmlns:w15="http://schemas.microsoft.com/office/word/2012/wordml" xmlns:wpg="http://schemas.microsoft.com/office/word/2010/wordprocessingGroup" xmlns:wpi="http://schemas.microsoft.com/office/word/2010/wordprocessingInk" xmlns:wne="http://schemas.microsoft.com/office/word/2006/wordml" xmlns:wps="http://schemas.microsoft.com/office/word/2010/wordprocessingShape" mc:Ignorable="w14 w15 wp14">
+  <w:p/>
 </w:hdr>
 </file>
 
+<file path=word/numbering.xml><?xml version="1.0" encoding="utf-8"?>
+<w:numbering xmlns:wpc="http://schemas.microsoft.com/office/word/2010/wordprocessingCanvas" xmlns:mc="http://schemas.openxmlformats.org/markup-compatibility/2006" xmlns:o="urn:schemas-microsoft-com:office:office" xmlns:r="http://schemas.openxmlformats.org/officeDocument/2006/relationships" xmlns:m="http://schemas.openxmlformats.org/officeDocument/2006/math" xmlns:v="urn:schemas-microsoft-com:vml" xmlns:wp14="http://schemas.microsoft.com/office/word/2010/wordprocessingDrawing" xmlns:wp="http://schemas.openxmlformats.org/drawingml/2006/wordprocessingDrawing" xmlns:w10="urn:schemas-microsoft-com:office:word" xmlns:w="http://schemas.openxmlformats.org/wordprocessingml/2006/main" xmlns:w14="http://schemas.microsoft.com/office/word/2010/wordml" xmlns:w15="http://schemas.microsoft.com/office/word/2012/wordml" xmlns:wpg="http://schemas.microsoft.com/office/word/2010/wordprocessingGroup" xmlns:wpi="http://schemas.microsoft.com/office/word/2010/wordprocessingInk" xmlns:wne="http://schemas.microsoft.com/office/word/2006/wordml" xmlns:wps="http://schemas.microsoft.com/office/word/2010/wordprocessingShape" mc:Ignorable="w14 w15 wp14">
+  <w:abstractNum w:abstractNumId="0" w15:restartNumberingAfterBreak="0">
+    <w:nsid w:val="00735A7B"/>
+    <w:multiLevelType w:val="hybridMultilevel"/>
+    <w:tmpl w:val="EBD61EDC"/>
+    <w:lvl w:ilvl="0" w:tplc="04130001">
+      <w:start w:val="1"/>
+      <w:numFmt w:val="bullet"/>
+      <w:lvlText w:val=""/>
+      <w:lvlJc w:val="left"/>
+      <w:pPr>
+        <w:ind w:left="720" w:hanging="360"/>
+      </w:pPr>
+      <w:rPr>
+        <w:rFonts w:ascii="Symbol" w:hAnsi="Symbol" w:hint="default"/>
+      </w:rPr>
+    </w:lvl>
+    <w:lvl w:ilvl="1" w:tplc="04130003" w:tentative="1">
+      <w:start w:val="1"/>
+      <w:numFmt w:val="bullet"/>
+      <w:lvlText w:val="o"/>
+      <w:lvlJc w:val="left"/>
+      <w:pPr>
+        <w:ind w:left="1440" w:hanging="360"/>
+      </w:pPr>
+      <w:rPr>
+        <w:rFonts w:ascii="Courier New" w:hAnsi="Courier New" w:cs="Courier New" w:hint="default"/>
+      </w:rPr>
+    </w:lvl>
+    <w:lvl w:ilvl="2" w:tplc="04130005" w:tentative="1">
+      <w:start w:val="1"/>
+      <w:numFmt w:val="bullet"/>
+      <w:lvlText w:val=""/>
+      <w:lvlJc w:val="left"/>
+      <w:pPr>
+        <w:ind w:left="2160" w:hanging="360"/>
+      </w:pPr>
+      <w:rPr>
+        <w:rFonts w:ascii="Wingdings" w:hAnsi="Wingdings" w:hint="default"/>
+      </w:rPr>
+    </w:lvl>
+    <w:lvl w:ilvl="3" w:tplc="04130001" w:tentative="1">
+      <w:start w:val="1"/>
+      <w:numFmt w:val="bullet"/>
+      <w:lvlText w:val=""/>
+      <w:lvlJc w:val="left"/>
+      <w:pPr>
+        <w:ind w:left="2880" w:hanging="360"/>
+      </w:pPr>
+      <w:rPr>
+        <w:rFonts w:ascii="Symbol" w:hAnsi="Symbol" w:hint="default"/>
+      </w:rPr>
+    </w:lvl>
+    <w:lvl w:ilvl="4" w:tplc="04130003" w:tentative="1">
+      <w:start w:val="1"/>
+      <w:numFmt w:val="bullet"/>
+      <w:lvlText w:val="o"/>
+      <w:lvlJc w:val="left"/>
+      <w:pPr>
+        <w:ind w:left="3600" w:hanging="360"/>
+      </w:pPr>
+      <w:rPr>
+        <w:rFonts w:ascii="Courier New" w:hAnsi="Courier New" w:cs="Courier New" w:hint="default"/>
+      </w:rPr>
+    </w:lvl>
+    <w:lvl w:ilvl="5" w:tplc="04130005" w:tentative="1">
+      <w:start w:val="1"/>
+      <w:numFmt w:val="bullet"/>
+      <w:lvlText w:val=""/>
+      <w:lvlJc w:val="left"/>
+      <w:pPr>
+        <w:ind w:left="4320" w:hanging="360"/>
+      </w:pPr>
+      <w:rPr>
+        <w:rFonts w:ascii="Wingdings" w:hAnsi="Wingdings" w:hint="default"/>
+      </w:rPr>
+    </w:lvl>
+    <w:lvl w:ilvl="6" w:tplc="04130001" w:tentative="1">
+      <w:start w:val="1"/>
+      <w:numFmt w:val="bullet"/>
+      <w:lvlText w:val=""/>
+      <w:lvlJc w:val="left"/>
+      <w:pPr>
+        <w:ind w:left="5040" w:hanging="360"/>
+      </w:pPr>
+      <w:rPr>
+        <w:rFonts w:ascii="Symbol" w:hAnsi="Symbol" w:hint="default"/>
+      </w:rPr>
+    </w:lvl>
+    <w:lvl w:ilvl="7" w:tplc="04130003" w:tentative="1">
+      <w:start w:val="1"/>
+      <w:numFmt w:val="bullet"/>
+      <w:lvlText w:val="o"/>
+      <w:lvlJc w:val="left"/>
+      <w:pPr>
+        <w:ind w:left="5760" w:hanging="360"/>
+      </w:pPr>
+      <w:rPr>
+        <w:rFonts w:ascii="Courier New" w:hAnsi="Courier New" w:cs="Courier New" w:hint="default"/>
+      </w:rPr>
+    </w:lvl>
+    <w:lvl w:ilvl="8" w:tplc="04130005" w:tentative="1">
+      <w:start w:val="1"/>
+      <w:numFmt w:val="bullet"/>
+      <w:lvlText w:val=""/>
+      <w:lvlJc w:val="left"/>
+      <w:pPr>
+        <w:ind w:left="6480" w:hanging="360"/>
+      </w:pPr>
+      <w:rPr>
+        <w:rFonts w:ascii="Wingdings" w:hAnsi="Wingdings" w:hint="default"/>
+      </w:rPr>
+    </w:lvl>
+  </w:abstractNum>
+  <w:num w:numId="1">
+    <w:abstractNumId w:val="0"/>
+  </w:num>
+</w:numbering>
+</file>
+
 <file path=word/styles.xml><?xml version="1.0" encoding="utf-8"?>
-<w:styles xmlns:w="http://schemas.openxmlformats.org/wordprocessingml/2006/main" xmlns:mc="http://schemas.openxmlformats.org/markup-compatibility/2006" xmlns:w14="http://schemas.microsoft.com/office/word/2010/wordml" mc:Ignorable="w14">
+<w:styles xmlns:mc="http://schemas.openxmlformats.org/markup-compatibility/2006" xmlns:r="http://schemas.openxmlformats.org/officeDocument/2006/relationships" xmlns:w="http://schemas.openxmlformats.org/wordprocessingml/2006/main" xmlns:w14="http://schemas.microsoft.com/office/word/2010/wordml" xmlns:w15="http://schemas.microsoft.com/office/word/2012/wordml" mc:Ignorable="w14 w15">
   <w:docDefaults>
     <w:rPrDefault>
       <w:rPr>
-        <w:rFonts w:ascii="Times New Roman" w:cs="Times New Roman" w:hAnsi="Times New Roman" w:eastAsia="Arial Unicode MS"/>
-        <w:b w:val="0"/>
-        <w:bCs w:val="0"/>
-        <w:i w:val="0"/>
-        <w:iCs w:val="0"/>
-        <w:caps w:val="0"/>
-        <w:smallCaps w:val="0"/>
-        <w:strike w:val="0"/>
-        <w:dstrike w:val="0"/>
-        <w:outline w:val="0"/>
-        <w:emboss w:val="0"/>
-        <w:imprint w:val="0"/>
-        <w:vanish w:val="0"/>
-        <w:color w:val="auto"/>
-        <w:spacing w:val="0"/>
-        <w:w w:val="100"/>
-        <w:kern w:val="0"/>
-        <w:position w:val="0"/>
-        <w:sz w:val="20"/>
-        <w:szCs w:val="20"/>
-        <w:u w:val="none" w:color="auto"/>
+        <w:rFonts w:ascii="Times New Roman" w:eastAsia="Arial Unicode MS" w:hAnsi="Times New Roman" w:cs="Times New Roman"/>
         <w:bdr w:val="nil"/>
-        <w:vertAlign w:val="baseline"/>
-        <w:lang/>
+        <w:lang w:val="nl-NL" w:eastAsia="nl-NL" w:bidi="ar-SA"/>
       </w:rPr>
     </w:rPrDefault>
     <w:pPrDefault>
       <w:pPr>
-        <w:pageBreakBefore w:val="0"/>
-        <w:framePr w:anchorLock="0" w:w="0" w:h="0" w:vSpace="0" w:hSpace="0" w:xAlign="left" w:y="0" w:hRule="exact" w:vAnchor="margin"/>
-        <w:widowControl w:val="1"/>
-        <w:numPr>
-          <w:ilvl w:val="0"/>
-          <w:numId w:val="0"/>
-        </w:numPr>
-        <w:suppressLineNumbers w:val="0"/>
         <w:pBdr>
           <w:top w:val="nil"/>
           <w:left w:val="nil"/>
@@ -315,27 +687,416 @@
           <w:between w:val="nil"/>
           <w:bar w:val="nil"/>
         </w:pBdr>
-        <w:suppressAutoHyphens w:val="0"/>
-        <w:spacing w:before="0" w:beforeAutospacing="0" w:after="0" w:afterAutospacing="0" w:line="240" w:lineRule="auto"/>
-        <w:ind w:left="0" w:right="0" w:firstLine="0"/>
-        <w:jc w:val="left"/>
-        <w:outlineLvl w:val="9"/>
       </w:pPr>
     </w:pPrDefault>
   </w:docDefaults>
+  <w:latentStyles w:defLockedState="0" w:defUIPriority="99" w:defSemiHidden="0" w:defUnhideWhenUsed="0" w:defQFormat="0" w:count="371">
+    <w:lsdException w:name="Normal" w:uiPriority="0" w:qFormat="1"/>
+    <w:lsdException w:name="heading 1" w:uiPriority="9" w:qFormat="1"/>
+    <w:lsdException w:name="heading 2" w:semiHidden="1" w:uiPriority="9" w:unhideWhenUsed="1" w:qFormat="1"/>
+    <w:lsdException w:name="heading 3" w:semiHidden="1" w:uiPriority="9" w:unhideWhenUsed="1" w:qFormat="1"/>
+    <w:lsdException w:name="heading 4" w:semiHidden="1" w:uiPriority="9" w:unhideWhenUsed="1" w:qFormat="1"/>
+    <w:lsdException w:name="heading 5" w:semiHidden="1" w:uiPriority="9" w:unhideWhenUsed="1" w:qFormat="1"/>
+    <w:lsdException w:name="heading 6" w:semiHidden="1" w:uiPriority="9" w:unhideWhenUsed="1" w:qFormat="1"/>
+    <w:lsdException w:name="heading 7" w:semiHidden="1" w:uiPriority="9" w:unhideWhenUsed="1" w:qFormat="1"/>
+    <w:lsdException w:name="heading 8" w:semiHidden="1" w:uiPriority="9" w:unhideWhenUsed="1" w:qFormat="1"/>
+    <w:lsdException w:name="heading 9" w:semiHidden="1" w:uiPriority="9" w:unhideWhenUsed="1" w:qFormat="1"/>
+    <w:lsdException w:name="index 1" w:semiHidden="1" w:unhideWhenUsed="1"/>
+    <w:lsdException w:name="index 2" w:semiHidden="1" w:unhideWhenUsed="1"/>
+    <w:lsdException w:name="index 3" w:semiHidden="1" w:unhideWhenUsed="1"/>
+    <w:lsdException w:name="index 4" w:semiHidden="1" w:unhideWhenUsed="1"/>
+    <w:lsdException w:name="index 5" w:semiHidden="1" w:unhideWhenUsed="1"/>
+    <w:lsdException w:name="index 6" w:semiHidden="1" w:unhideWhenUsed="1"/>
+    <w:lsdException w:name="index 7" w:semiHidden="1" w:unhideWhenUsed="1"/>
+    <w:lsdException w:name="index 8" w:semiHidden="1" w:unhideWhenUsed="1"/>
+    <w:lsdException w:name="index 9" w:semiHidden="1" w:unhideWhenUsed="1"/>
+    <w:lsdException w:name="toc 1" w:semiHidden="1" w:uiPriority="39" w:unhideWhenUsed="1"/>
+    <w:lsdException w:name="toc 2" w:semiHidden="1" w:uiPriority="39" w:unhideWhenUsed="1"/>
+    <w:lsdException w:name="toc 3" w:semiHidden="1" w:uiPriority="39" w:unhideWhenUsed="1"/>
+    <w:lsdException w:name="toc 4" w:semiHidden="1" w:uiPriority="39" w:unhideWhenUsed="1"/>
+    <w:lsdException w:name="toc 5" w:semiHidden="1" w:uiPriority="39" w:unhideWhenUsed="1"/>
+    <w:lsdException w:name="toc 6" w:semiHidden="1" w:uiPriority="39" w:unhideWhenUsed="1"/>
+    <w:lsdException w:name="toc 7" w:semiHidden="1" w:uiPriority="39" w:unhideWhenUsed="1"/>
+    <w:lsdException w:name="toc 8" w:semiHidden="1" w:uiPriority="39" w:unhideWhenUsed="1"/>
+    <w:lsdException w:name="toc 9" w:semiHidden="1" w:uiPriority="39" w:unhideWhenUsed="1"/>
+    <w:lsdException w:name="Normal Indent" w:semiHidden="1" w:unhideWhenUsed="1"/>
+    <w:lsdException w:name="footnote text" w:semiHidden="1" w:unhideWhenUsed="1"/>
+    <w:lsdException w:name="annotation text" w:semiHidden="1" w:unhideWhenUsed="1"/>
+    <w:lsdException w:name="header" w:semiHidden="1" w:unhideWhenUsed="1"/>
+    <w:lsdException w:name="footer" w:semiHidden="1" w:unhideWhenUsed="1"/>
+    <w:lsdException w:name="index heading" w:semiHidden="1" w:unhideWhenUsed="1"/>
+    <w:lsdException w:name="caption" w:semiHidden="1" w:uiPriority="35" w:unhideWhenUsed="1" w:qFormat="1"/>
+    <w:lsdException w:name="table of figures" w:semiHidden="1" w:unhideWhenUsed="1"/>
+    <w:lsdException w:name="envelope address" w:semiHidden="1" w:unhideWhenUsed="1"/>
+    <w:lsdException w:name="envelope return" w:semiHidden="1" w:unhideWhenUsed="1"/>
+    <w:lsdException w:name="footnote reference" w:semiHidden="1" w:unhideWhenUsed="1"/>
+    <w:lsdException w:name="annotation reference" w:semiHidden="1" w:unhideWhenUsed="1"/>
+    <w:lsdException w:name="line number" w:semiHidden="1" w:unhideWhenUsed="1"/>
+    <w:lsdException w:name="page number" w:semiHidden="1" w:unhideWhenUsed="1"/>
+    <w:lsdException w:name="endnote reference" w:semiHidden="1" w:unhideWhenUsed="1"/>
+    <w:lsdException w:name="endnote text" w:semiHidden="1" w:unhideWhenUsed="1"/>
+    <w:lsdException w:name="table of authorities" w:semiHidden="1" w:unhideWhenUsed="1"/>
+    <w:lsdException w:name="macro" w:semiHidden="1" w:unhideWhenUsed="1"/>
+    <w:lsdException w:name="toa heading" w:semiHidden="1" w:unhideWhenUsed="1"/>
+    <w:lsdException w:name="List" w:semiHidden="1" w:unhideWhenUsed="1"/>
+    <w:lsdException w:name="List Bullet" w:semiHidden="1" w:unhideWhenUsed="1"/>
+    <w:lsdException w:name="List Number" w:semiHidden="1" w:unhideWhenUsed="1"/>
+    <w:lsdException w:name="List 2" w:semiHidden="1" w:unhideWhenUsed="1"/>
+    <w:lsdException w:name="List 3" w:semiHidden="1" w:unhideWhenUsed="1"/>
+    <w:lsdException w:name="List 4" w:semiHidden="1" w:unhideWhenUsed="1"/>
+    <w:lsdException w:name="List 5" w:semiHidden="1" w:unhideWhenUsed="1"/>
+    <w:lsdException w:name="List Bullet 2" w:semiHidden="1" w:unhideWhenUsed="1"/>
+    <w:lsdException w:name="List Bullet 3" w:semiHidden="1" w:unhideWhenUsed="1"/>
+    <w:lsdException w:name="List Bullet 4" w:semiHidden="1" w:unhideWhenUsed="1"/>
+    <w:lsdException w:name="List Bullet 5" w:semiHidden="1" w:unhideWhenUsed="1"/>
+    <w:lsdException w:name="List Number 2" w:semiHidden="1" w:unhideWhenUsed="1"/>
+    <w:lsdException w:name="List Number 3" w:semiHidden="1" w:unhideWhenUsed="1"/>
+    <w:lsdException w:name="List Number 4" w:semiHidden="1" w:unhideWhenUsed="1"/>
+    <w:lsdException w:name="List Number 5" w:semiHidden="1" w:unhideWhenUsed="1"/>
+    <w:lsdException w:name="Title" w:uiPriority="10" w:qFormat="1"/>
+    <w:lsdException w:name="Closing" w:semiHidden="1" w:unhideWhenUsed="1"/>
+    <w:lsdException w:name="Signature" w:semiHidden="1" w:unhideWhenUsed="1"/>
+    <w:lsdException w:name="Default Paragraph Font" w:semiHidden="1" w:uiPriority="1" w:unhideWhenUsed="1"/>
+    <w:lsdException w:name="Body Text" w:semiHidden="1" w:unhideWhenUsed="1"/>
+    <w:lsdException w:name="Body Text Indent" w:semiHidden="1" w:unhideWhenUsed="1"/>
+    <w:lsdException w:name="List Continue" w:semiHidden="1" w:unhideWhenUsed="1"/>
+    <w:lsdException w:name="List Continue 2" w:semiHidden="1" w:unhideWhenUsed="1"/>
+    <w:lsdException w:name="List Continue 3" w:semiHidden="1" w:unhideWhenUsed="1"/>
+    <w:lsdException w:name="List Continue 4" w:semiHidden="1" w:unhideWhenUsed="1"/>
+    <w:lsdException w:name="List Continue 5" w:semiHidden="1" w:unhideWhenUsed="1"/>
+    <w:lsdException w:name="Message Header" w:semiHidden="1" w:unhideWhenUsed="1"/>
+    <w:lsdException w:name="Subtitle" w:uiPriority="11" w:qFormat="1"/>
+    <w:lsdException w:name="Salutation" w:semiHidden="1" w:unhideWhenUsed="1"/>
+    <w:lsdException w:name="Date" w:semiHidden="1" w:unhideWhenUsed="1"/>
+    <w:lsdException w:name="Body Text First Indent" w:semiHidden="1" w:unhideWhenUsed="1"/>
+    <w:lsdException w:name="Body Text First Indent 2" w:semiHidden="1" w:unhideWhenUsed="1"/>
+    <w:lsdException w:name="Note Heading" w:semiHidden="1" w:unhideWhenUsed="1"/>
+    <w:lsdException w:name="Body Text 2" w:semiHidden="1" w:unhideWhenUsed="1"/>
+    <w:lsdException w:name="Body Text 3" w:semiHidden="1" w:unhideWhenUsed="1"/>
+    <w:lsdException w:name="Body Text Indent 2" w:semiHidden="1" w:unhideWhenUsed="1"/>
+    <w:lsdException w:name="Body Text Indent 3" w:semiHidden="1" w:unhideWhenUsed="1"/>
+    <w:lsdException w:name="Block Text" w:semiHidden="1" w:unhideWhenUsed="1"/>
+    <w:lsdException w:name="Hyperlink" w:semiHidden="1" w:unhideWhenUsed="1"/>
+    <w:lsdException w:name="FollowedHyperlink" w:semiHidden="1" w:unhideWhenUsed="1"/>
+    <w:lsdException w:name="Strong" w:uiPriority="22" w:qFormat="1"/>
+    <w:lsdException w:name="Emphasis" w:uiPriority="20" w:qFormat="1"/>
+    <w:lsdException w:name="Document Map" w:semiHidden="1" w:unhideWhenUsed="1"/>
+    <w:lsdException w:name="Plain Text" w:semiHidden="1" w:unhideWhenUsed="1"/>
+    <w:lsdException w:name="E-mail Signature" w:semiHidden="1" w:unhideWhenUsed="1"/>
+    <w:lsdException w:name="HTML Top of Form" w:semiHidden="1" w:unhideWhenUsed="1"/>
+    <w:lsdException w:name="HTML Bottom of Form" w:semiHidden="1" w:unhideWhenUsed="1"/>
+    <w:lsdException w:name="Normal (Web)" w:semiHidden="1" w:unhideWhenUsed="1"/>
+    <w:lsdException w:name="HTML Acronym" w:semiHidden="1" w:unhideWhenUsed="1"/>
+    <w:lsdException w:name="HTML Address" w:semiHidden="1" w:unhideWhenUsed="1"/>
+    <w:lsdException w:name="HTML Cite" w:semiHidden="1" w:unhideWhenUsed="1"/>
+    <w:lsdException w:name="HTML Code" w:semiHidden="1" w:unhideWhenUsed="1"/>
+    <w:lsdException w:name="HTML Definition" w:semiHidden="1" w:unhideWhenUsed="1"/>
+    <w:lsdException w:name="HTML Keyboard" w:semiHidden="1" w:unhideWhenUsed="1"/>
+    <w:lsdException w:name="HTML Preformatted" w:semiHidden="1" w:unhideWhenUsed="1"/>
+    <w:lsdException w:name="HTML Sample" w:semiHidden="1" w:unhideWhenUsed="1"/>
+    <w:lsdException w:name="HTML Typewriter" w:semiHidden="1" w:unhideWhenUsed="1"/>
+    <w:lsdException w:name="HTML Variable" w:semiHidden="1" w:unhideWhenUsed="1"/>
+    <w:lsdException w:name="Normal Table" w:semiHidden="1" w:unhideWhenUsed="1"/>
+    <w:lsdException w:name="annotation subject" w:semiHidden="1" w:unhideWhenUsed="1"/>
+    <w:lsdException w:name="No List" w:semiHidden="1" w:unhideWhenUsed="1"/>
+    <w:lsdException w:name="Outline List 1" w:semiHidden="1" w:unhideWhenUsed="1"/>
+    <w:lsdException w:name="Outline List 2" w:semiHidden="1" w:unhideWhenUsed="1"/>
+    <w:lsdException w:name="Outline List 3" w:semiHidden="1" w:unhideWhenUsed="1"/>
+    <w:lsdException w:name="Table Simple 1" w:semiHidden="1" w:unhideWhenUsed="1"/>
+    <w:lsdException w:name="Table Simple 2" w:semiHidden="1" w:unhideWhenUsed="1"/>
+    <w:lsdException w:name="Table Simple 3" w:semiHidden="1" w:unhideWhenUsed="1"/>
+    <w:lsdException w:name="Table Classic 1" w:semiHidden="1" w:unhideWhenUsed="1"/>
+    <w:lsdException w:name="Table Classic 2" w:semiHidden="1" w:unhideWhenUsed="1"/>
+    <w:lsdException w:name="Table Classic 3" w:semiHidden="1" w:unhideWhenUsed="1"/>
+    <w:lsdException w:name="Table Classic 4" w:semiHidden="1" w:unhideWhenUsed="1"/>
+    <w:lsdException w:name="Table Colorful 1" w:semiHidden="1" w:unhideWhenUsed="1"/>
+    <w:lsdException w:name="Table Colorful 2" w:semiHidden="1" w:unhideWhenUsed="1"/>
+    <w:lsdException w:name="Table Colorful 3" w:semiHidden="1" w:unhideWhenUsed="1"/>
+    <w:lsdException w:name="Table Columns 1" w:semiHidden="1" w:unhideWhenUsed="1"/>
+    <w:lsdException w:name="Table Columns 2" w:semiHidden="1" w:unhideWhenUsed="1"/>
+    <w:lsdException w:name="Table Columns 3" w:semiHidden="1" w:unhideWhenUsed="1"/>
+    <w:lsdException w:name="Table Columns 4" w:semiHidden="1" w:unhideWhenUsed="1"/>
+    <w:lsdException w:name="Table Columns 5" w:semiHidden="1" w:unhideWhenUsed="1"/>
+    <w:lsdException w:name="Table Grid 1" w:semiHidden="1" w:unhideWhenUsed="1"/>
+    <w:lsdException w:name="Table Grid 2" w:semiHidden="1" w:unhideWhenUsed="1"/>
+    <w:lsdException w:name="Table Grid 3" w:semiHidden="1" w:unhideWhenUsed="1"/>
+    <w:lsdException w:name="Table Grid 4" w:semiHidden="1" w:unhideWhenUsed="1"/>
+    <w:lsdException w:name="Table Grid 5" w:semiHidden="1" w:unhideWhenUsed="1"/>
+    <w:lsdException w:name="Table Grid 6" w:semiHidden="1" w:unhideWhenUsed="1"/>
+    <w:lsdException w:name="Table Grid 7" w:semiHidden="1" w:unhideWhenUsed="1"/>
+    <w:lsdException w:name="Table Grid 8" w:semiHidden="1" w:unhideWhenUsed="1"/>
+    <w:lsdException w:name="Table List 1" w:semiHidden="1" w:unhideWhenUsed="1"/>
+    <w:lsdException w:name="Table List 2" w:semiHidden="1" w:unhideWhenUsed="1"/>
+    <w:lsdException w:name="Table List 3" w:semiHidden="1" w:unhideWhenUsed="1"/>
+    <w:lsdException w:name="Table List 4" w:semiHidden="1" w:unhideWhenUsed="1"/>
+    <w:lsdException w:name="Table List 5" w:semiHidden="1" w:unhideWhenUsed="1"/>
+    <w:lsdException w:name="Table List 6" w:semiHidden="1" w:unhideWhenUsed="1"/>
+    <w:lsdException w:name="Table List 7" w:semiHidden="1" w:unhideWhenUsed="1"/>
+    <w:lsdException w:name="Table List 8" w:semiHidden="1" w:unhideWhenUsed="1"/>
+    <w:lsdException w:name="Table 3D effects 1" w:semiHidden="1" w:unhideWhenUsed="1"/>
+    <w:lsdException w:name="Table 3D effects 2" w:semiHidden="1" w:unhideWhenUsed="1"/>
+    <w:lsdException w:name="Table 3D effects 3" w:semiHidden="1" w:unhideWhenUsed="1"/>
+    <w:lsdException w:name="Table Contemporary" w:semiHidden="1" w:unhideWhenUsed="1"/>
+    <w:lsdException w:name="Table Elegant" w:semiHidden="1" w:unhideWhenUsed="1"/>
+    <w:lsdException w:name="Table Professional" w:semiHidden="1" w:unhideWhenUsed="1"/>
+    <w:lsdException w:name="Table Subtle 1" w:semiHidden="1" w:unhideWhenUsed="1"/>
+    <w:lsdException w:name="Table Subtle 2" w:semiHidden="1" w:unhideWhenUsed="1"/>
+    <w:lsdException w:name="Table Web 1" w:semiHidden="1" w:unhideWhenUsed="1"/>
+    <w:lsdException w:name="Table Web 2" w:semiHidden="1" w:unhideWhenUsed="1"/>
+    <w:lsdException w:name="Table Web 3" w:semiHidden="1" w:unhideWhenUsed="1"/>
+    <w:lsdException w:name="Balloon Text" w:semiHidden="1" w:unhideWhenUsed="1"/>
+    <w:lsdException w:name="Table Grid" w:uiPriority="39"/>
+    <w:lsdException w:name="Table Theme" w:semiHidden="1" w:unhideWhenUsed="1"/>
+    <w:lsdException w:name="Placeholder Text" w:semiHidden="1"/>
+    <w:lsdException w:name="No Spacing" w:uiPriority="1" w:qFormat="1"/>
+    <w:lsdException w:name="Light Shading" w:uiPriority="60"/>
+    <w:lsdException w:name="Light List" w:uiPriority="61"/>
+    <w:lsdException w:name="Light Grid" w:uiPriority="62"/>
+    <w:lsdException w:name="Medium Shading 1" w:uiPriority="63"/>
+    <w:lsdException w:name="Medium Shading 2" w:uiPriority="64"/>
+    <w:lsdException w:name="Medium List 1" w:uiPriority="65"/>
+    <w:lsdException w:name="Medium List 2" w:uiPriority="66"/>
+    <w:lsdException w:name="Medium Grid 1" w:uiPriority="67"/>
+    <w:lsdException w:name="Medium Grid 2" w:uiPriority="68"/>
+    <w:lsdException w:name="Medium Grid 3" w:uiPriority="69"/>
+    <w:lsdException w:name="Dark List" w:uiPriority="70"/>
+    <w:lsdException w:name="Colorful Shading" w:uiPriority="71"/>
+    <w:lsdException w:name="Colorful List" w:uiPriority="72"/>
+    <w:lsdException w:name="Colorful Grid" w:uiPriority="73"/>
+    <w:lsdException w:name="Light Shading Accent 1" w:uiPriority="60"/>
+    <w:lsdException w:name="Light List Accent 1" w:uiPriority="61"/>
+    <w:lsdException w:name="Light Grid Accent 1" w:uiPriority="62"/>
+    <w:lsdException w:name="Medium Shading 1 Accent 1" w:uiPriority="63"/>
+    <w:lsdException w:name="Medium Shading 2 Accent 1" w:uiPriority="64"/>
+    <w:lsdException w:name="Medium List 1 Accent 1" w:uiPriority="65"/>
+    <w:lsdException w:name="Revision" w:semiHidden="1"/>
+    <w:lsdException w:name="List Paragraph" w:uiPriority="34" w:qFormat="1"/>
+    <w:lsdException w:name="Quote" w:uiPriority="29" w:qFormat="1"/>
+    <w:lsdException w:name="Intense Quote" w:uiPriority="30" w:qFormat="1"/>
+    <w:lsdException w:name="Medium List 2 Accent 1" w:uiPriority="66"/>
+    <w:lsdException w:name="Medium Grid 1 Accent 1" w:uiPriority="67"/>
+    <w:lsdException w:name="Medium Grid 2 Accent 1" w:uiPriority="68"/>
+    <w:lsdException w:name="Medium Grid 3 Accent 1" w:uiPriority="69"/>
+    <w:lsdException w:name="Dark List Accent 1" w:uiPriority="70"/>
+    <w:lsdException w:name="Colorful Shading Accent 1" w:uiPriority="71"/>
+    <w:lsdException w:name="Colorful List Accent 1" w:uiPriority="72"/>
+    <w:lsdException w:name="Colorful Grid Accent 1" w:uiPriority="73"/>
+    <w:lsdException w:name="Light Shading Accent 2" w:uiPriority="60"/>
+    <w:lsdException w:name="Light List Accent 2" w:uiPriority="61"/>
+    <w:lsdException w:name="Light Grid Accent 2" w:uiPriority="62"/>
+    <w:lsdException w:name="Medium Shading 1 Accent 2" w:uiPriority="63"/>
+    <w:lsdException w:name="Medium Shading 2 Accent 2" w:uiPriority="64"/>
+    <w:lsdException w:name="Medium List 1 Accent 2" w:uiPriority="65"/>
+    <w:lsdException w:name="Medium List 2 Accent 2" w:uiPriority="66"/>
+    <w:lsdException w:name="Medium Grid 1 Accent 2" w:uiPriority="67"/>
+    <w:lsdException w:name="Medium Grid 2 Accent 2" w:uiPriority="68"/>
+    <w:lsdException w:name="Medium Grid 3 Accent 2" w:uiPriority="69"/>
+    <w:lsdException w:name="Dark List Accent 2" w:uiPriority="70"/>
+    <w:lsdException w:name="Colorful Shading Accent 2" w:uiPriority="71"/>
+    <w:lsdException w:name="Colorful List Accent 2" w:uiPriority="72"/>
+    <w:lsdException w:name="Colorful Grid Accent 2" w:uiPriority="73"/>
+    <w:lsdException w:name="Light Shading Accent 3" w:uiPriority="60"/>
+    <w:lsdException w:name="Light List Accent 3" w:uiPriority="61"/>
+    <w:lsdException w:name="Light Grid Accent 3" w:uiPriority="62"/>
+    <w:lsdException w:name="Medium Shading 1 Accent 3" w:uiPriority="63"/>
+    <w:lsdException w:name="Medium Shading 2 Accent 3" w:uiPriority="64"/>
+    <w:lsdException w:name="Medium List 1 Accent 3" w:uiPriority="65"/>
+    <w:lsdException w:name="Medium List 2 Accent 3" w:uiPriority="66"/>
+    <w:lsdException w:name="Medium Grid 1 Accent 3" w:uiPriority="67"/>
+    <w:lsdException w:name="Medium Grid 2 Accent 3" w:uiPriority="68"/>
+    <w:lsdException w:name="Medium Grid 3 Accent 3" w:uiPriority="69"/>
+    <w:lsdException w:name="Dark List Accent 3" w:uiPriority="70"/>
+    <w:lsdException w:name="Colorful Shading Accent 3" w:uiPriority="71"/>
+    <w:lsdException w:name="Colorful List Accent 3" w:uiPriority="72"/>
+    <w:lsdException w:name="Colorful Grid Accent 3" w:uiPriority="73"/>
+    <w:lsdException w:name="Light Shading Accent 4" w:uiPriority="60"/>
+    <w:lsdException w:name="Light List Accent 4" w:uiPriority="61"/>
+    <w:lsdException w:name="Light Grid Accent 4" w:uiPriority="62"/>
+    <w:lsdException w:name="Medium Shading 1 Accent 4" w:uiPriority="63"/>
+    <w:lsdException w:name="Medium Shading 2 Accent 4" w:uiPriority="64"/>
+    <w:lsdException w:name="Medium List 1 Accent 4" w:uiPriority="65"/>
+    <w:lsdException w:name="Medium List 2 Accent 4" w:uiPriority="66"/>
+    <w:lsdException w:name="Medium Grid 1 Accent 4" w:uiPriority="67"/>
+    <w:lsdException w:name="Medium Grid 2 Accent 4" w:uiPriority="68"/>
+    <w:lsdException w:name="Medium Grid 3 Accent 4" w:uiPriority="69"/>
+    <w:lsdException w:name="Dark List Accent 4" w:uiPriority="70"/>
+    <w:lsdException w:name="Colorful Shading Accent 4" w:uiPriority="71"/>
+    <w:lsdException w:name="Colorful List Accent 4" w:uiPriority="72"/>
+    <w:lsdException w:name="Colorful Grid Accent 4" w:uiPriority="73"/>
+    <w:lsdException w:name="Light Shading Accent 5" w:uiPriority="60"/>
+    <w:lsdException w:name="Light List Accent 5" w:uiPriority="61"/>
+    <w:lsdException w:name="Light Grid Accent 5" w:uiPriority="62"/>
+    <w:lsdException w:name="Medium Shading 1 Accent 5" w:uiPriority="63"/>
+    <w:lsdException w:name="Medium Shading 2 Accent 5" w:uiPriority="64"/>
+    <w:lsdException w:name="Medium List 1 Accent 5" w:uiPriority="65"/>
+    <w:lsdException w:name="Medium List 2 Accent 5" w:uiPriority="66"/>
+    <w:lsdException w:name="Medium Grid 1 Accent 5" w:uiPriority="67"/>
+    <w:lsdException w:name="Medium Grid 2 Accent 5" w:uiPriority="68"/>
+    <w:lsdException w:name="Medium Grid 3 Accent 5" w:uiPriority="69"/>
+    <w:lsdException w:name="Dark List Accent 5" w:uiPriority="70"/>
+    <w:lsdException w:name="Colorful Shading Accent 5" w:uiPriority="71"/>
+    <w:lsdException w:name="Colorful List Accent 5" w:uiPriority="72"/>
+    <w:lsdException w:name="Colorful Grid Accent 5" w:uiPriority="73"/>
+    <w:lsdException w:name="Light Shading Accent 6" w:uiPriority="60"/>
+    <w:lsdException w:name="Light List Accent 6" w:uiPriority="61"/>
+    <w:lsdException w:name="Light Grid Accent 6" w:uiPriority="62"/>
+    <w:lsdException w:name="Medium Shading 1 Accent 6" w:uiPriority="63"/>
+    <w:lsdException w:name="Medium Shading 2 Accent 6" w:uiPriority="64"/>
+    <w:lsdException w:name="Medium List 1 Accent 6" w:uiPriority="65"/>
+    <w:lsdException w:name="Medium List 2 Accent 6" w:uiPriority="66"/>
+    <w:lsdException w:name="Medium Grid 1 Accent 6" w:uiPriority="67"/>
+    <w:lsdException w:name="Medium Grid 2 Accent 6" w:uiPriority="68"/>
+    <w:lsdException w:name="Medium Grid 3 Accent 6" w:uiPriority="69"/>
+    <w:lsdException w:name="Dark List Accent 6" w:uiPriority="70"/>
+    <w:lsdException w:name="Colorful Shading Accent 6" w:uiPriority="71"/>
+    <w:lsdException w:name="Colorful List Accent 6" w:uiPriority="72"/>
+    <w:lsdException w:name="Colorful Grid Accent 6" w:uiPriority="73"/>
+    <w:lsdException w:name="Subtle Emphasis" w:uiPriority="19" w:qFormat="1"/>
+    <w:lsdException w:name="Intense Emphasis" w:uiPriority="21" w:qFormat="1"/>
+    <w:lsdException w:name="Subtle Reference" w:uiPriority="31" w:qFormat="1"/>
+    <w:lsdException w:name="Intense Reference" w:uiPriority="32" w:qFormat="1"/>
+    <w:lsdException w:name="Book Title" w:uiPriority="33" w:qFormat="1"/>
+    <w:lsdException w:name="Bibliography" w:semiHidden="1" w:uiPriority="37" w:unhideWhenUsed="1"/>
+    <w:lsdException w:name="TOC Heading" w:semiHidden="1" w:uiPriority="39" w:unhideWhenUsed="1" w:qFormat="1"/>
+    <w:lsdException w:name="Plain Table 1" w:uiPriority="41"/>
+    <w:lsdException w:name="Plain Table 2" w:uiPriority="42"/>
+    <w:lsdException w:name="Plain Table 3" w:uiPriority="43"/>
+    <w:lsdException w:name="Plain Table 4" w:uiPriority="44"/>
+    <w:lsdException w:name="Plain Table 5" w:uiPriority="45"/>
+    <w:lsdException w:name="Grid Table Light" w:uiPriority="40"/>
+    <w:lsdException w:name="Grid Table 1 Light" w:uiPriority="46"/>
+    <w:lsdException w:name="Grid Table 2" w:uiPriority="47"/>
+    <w:lsdException w:name="Grid Table 3" w:uiPriority="48"/>
+    <w:lsdException w:name="Grid Table 4" w:uiPriority="49"/>
+    <w:lsdException w:name="Grid Table 5 Dark" w:uiPriority="50"/>
+    <w:lsdException w:name="Grid Table 6 Colorful" w:uiPriority="51"/>
+    <w:lsdException w:name="Grid Table 7 Colorful" w:uiPriority="52"/>
+    <w:lsdException w:name="Grid Table 1 Light Accent 1" w:uiPriority="46"/>
+    <w:lsdException w:name="Grid Table 2 Accent 1" w:uiPriority="47"/>
+    <w:lsdException w:name="Grid Table 3 Accent 1" w:uiPriority="48"/>
+    <w:lsdException w:name="Grid Table 4 Accent 1" w:uiPriority="49"/>
+    <w:lsdException w:name="Grid Table 5 Dark Accent 1" w:uiPriority="50"/>
+    <w:lsdException w:name="Grid Table 6 Colorful Accent 1" w:uiPriority="51"/>
+    <w:lsdException w:name="Grid Table 7 Colorful Accent 1" w:uiPriority="52"/>
+    <w:lsdException w:name="Grid Table 1 Light Accent 2" w:uiPriority="46"/>
+    <w:lsdException w:name="Grid Table 2 Accent 2" w:uiPriority="47"/>
+    <w:lsdException w:name="Grid Table 3 Accent 2" w:uiPriority="48"/>
+    <w:lsdException w:name="Grid Table 4 Accent 2" w:uiPriority="49"/>
+    <w:lsdException w:name="Grid Table 5 Dark Accent 2" w:uiPriority="50"/>
+    <w:lsdException w:name="Grid Table 6 Colorful Accent 2" w:uiPriority="51"/>
+    <w:lsdException w:name="Grid Table 7 Colorful Accent 2" w:uiPriority="52"/>
+    <w:lsdException w:name="Grid Table 1 Light Accent 3" w:uiPriority="46"/>
+    <w:lsdException w:name="Grid Table 2 Accent 3" w:uiPriority="47"/>
+    <w:lsdException w:name="Grid Table 3 Accent 3" w:uiPriority="48"/>
+    <w:lsdException w:name="Grid Table 4 Accent 3" w:uiPriority="49"/>
+    <w:lsdException w:name="Grid Table 5 Dark Accent 3" w:uiPriority="50"/>
+    <w:lsdException w:name="Grid Table 6 Colorful Accent 3" w:uiPriority="51"/>
+    <w:lsdException w:name="Grid Table 7 Colorful Accent 3" w:uiPriority="52"/>
+    <w:lsdException w:name="Grid Table 1 Light Accent 4" w:uiPriority="46"/>
+    <w:lsdException w:name="Grid Table 2 Accent 4" w:uiPriority="47"/>
+    <w:lsdException w:name="Grid Table 3 Accent 4" w:uiPriority="48"/>
+    <w:lsdException w:name="Grid Table 4 Accent 4" w:uiPriority="49"/>
+    <w:lsdException w:name="Grid Table 5 Dark Accent 4" w:uiPriority="50"/>
+    <w:lsdException w:name="Grid Table 6 Colorful Accent 4" w:uiPriority="51"/>
+    <w:lsdException w:name="Grid Table 7 Colorful Accent 4" w:uiPriority="52"/>
+    <w:lsdException w:name="Grid Table 1 Light Accent 5" w:uiPriority="46"/>
+    <w:lsdException w:name="Grid Table 2 Accent 5" w:uiPriority="47"/>
+    <w:lsdException w:name="Grid Table 3 Accent 5" w:uiPriority="48"/>
+    <w:lsdException w:name="Grid Table 4 Accent 5" w:uiPriority="49"/>
+    <w:lsdException w:name="Grid Table 5 Dark Accent 5" w:uiPriority="50"/>
+    <w:lsdException w:name="Grid Table 6 Colorful Accent 5" w:uiPriority="51"/>
+    <w:lsdException w:name="Grid Table 7 Colorful Accent 5" w:uiPriority="52"/>
+    <w:lsdException w:name="Grid Table 1 Light Accent 6" w:uiPriority="46"/>
+    <w:lsdException w:name="Grid Table 2 Accent 6" w:uiPriority="47"/>
+    <w:lsdException w:name="Grid Table 3 Accent 6" w:uiPriority="48"/>
+    <w:lsdException w:name="Grid Table 4 Accent 6" w:uiPriority="49"/>
+    <w:lsdException w:name="Grid Table 5 Dark Accent 6" w:uiPriority="50"/>
+    <w:lsdException w:name="Grid Table 6 Colorful Accent 6" w:uiPriority="51"/>
+    <w:lsdException w:name="Grid Table 7 Colorful Accent 6" w:uiPriority="52"/>
+    <w:lsdException w:name="List Table 1 Light" w:uiPriority="46"/>
+    <w:lsdException w:name="List Table 2" w:uiPriority="47"/>
+    <w:lsdException w:name="List Table 3" w:uiPriority="48"/>
+    <w:lsdException w:name="List Table 4" w:uiPriority="49"/>
+    <w:lsdException w:name="List Table 5 Dark" w:uiPriority="50"/>
+    <w:lsdException w:name="List Table 6 Colorful" w:uiPriority="51"/>
+    <w:lsdException w:name="List Table 7 Colorful" w:uiPriority="52"/>
+    <w:lsdException w:name="List Table 1 Light Accent 1" w:uiPriority="46"/>
+    <w:lsdException w:name="List Table 2 Accent 1" w:uiPriority="47"/>
+    <w:lsdException w:name="List Table 3 Accent 1" w:uiPriority="48"/>
+    <w:lsdException w:name="List Table 4 Accent 1" w:uiPriority="49"/>
+    <w:lsdException w:name="List Table 5 Dark Accent 1" w:uiPriority="50"/>
+    <w:lsdException w:name="List Table 6 Colorful Accent 1" w:uiPriority="51"/>
+    <w:lsdException w:name="List Table 7 Colorful Accent 1" w:uiPriority="52"/>
+    <w:lsdException w:name="List Table 1 Light Accent 2" w:uiPriority="46"/>
+    <w:lsdException w:name="List Table 2 Accent 2" w:uiPriority="47"/>
+    <w:lsdException w:name="List Table 3 Accent 2" w:uiPriority="48"/>
+    <w:lsdException w:name="List Table 4 Accent 2" w:uiPriority="49"/>
+    <w:lsdException w:name="List Table 5 Dark Accent 2" w:uiPriority="50"/>
+    <w:lsdException w:name="List Table 6 Colorful Accent 2" w:uiPriority="51"/>
+    <w:lsdException w:name="List Table 7 Colorful Accent 2" w:uiPriority="52"/>
+    <w:lsdException w:name="List Table 1 Light Accent 3" w:uiPriority="46"/>
+    <w:lsdException w:name="List Table 2 Accent 3" w:uiPriority="47"/>
+    <w:lsdException w:name="List Table 3 Accent 3" w:uiPriority="48"/>
+    <w:lsdException w:name="List Table 4 Accent 3" w:uiPriority="49"/>
+    <w:lsdException w:name="List Table 5 Dark Accent 3" w:uiPriority="50"/>
+    <w:lsdException w:name="List Table 6 Colorful Accent 3" w:uiPriority="51"/>
+    <w:lsdException w:name="List Table 7 Colorful Accent 3" w:uiPriority="52"/>
+    <w:lsdException w:name="List Table 1 Light Accent 4" w:uiPriority="46"/>
+    <w:lsdException w:name="List Table 2 Accent 4" w:uiPriority="47"/>
+    <w:lsdException w:name="List Table 3 Accent 4" w:uiPriority="48"/>
+    <w:lsdException w:name="List Table 4 Accent 4" w:uiPriority="49"/>
+    <w:lsdException w:name="List Table 5 Dark Accent 4" w:uiPriority="50"/>
+    <w:lsdException w:name="List Table 6 Colorful Accent 4" w:uiPriority="51"/>
+    <w:lsdException w:name="List Table 7 Colorful Accent 4" w:uiPriority="52"/>
+    <w:lsdException w:name="List Table 1 Light Accent 5" w:uiPriority="46"/>
+    <w:lsdException w:name="List Table 2 Accent 5" w:uiPriority="47"/>
+    <w:lsdException w:name="List Table 3 Accent 5" w:uiPriority="48"/>
+    <w:lsdException w:name="List Table 4 Accent 5" w:uiPriority="49"/>
+    <w:lsdException w:name="List Table 5 Dark Accent 5" w:uiPriority="50"/>
+    <w:lsdException w:name="List Table 6 Colorful Accent 5" w:uiPriority="51"/>
+    <w:lsdException w:name="List Table 7 Colorful Accent 5" w:uiPriority="52"/>
+    <w:lsdException w:name="List Table 1 Light Accent 6" w:uiPriority="46"/>
+    <w:lsdException w:name="List Table 2 Accent 6" w:uiPriority="47"/>
+    <w:lsdException w:name="List Table 3 Accent 6" w:uiPriority="48"/>
+    <w:lsdException w:name="List Table 4 Accent 6" w:uiPriority="49"/>
+    <w:lsdException w:name="List Table 5 Dark Accent 6" w:uiPriority="50"/>
+    <w:lsdException w:name="List Table 6 Colorful Accent 6" w:uiPriority="51"/>
+    <w:lsdException w:name="List Table 7 Colorful Accent 6" w:uiPriority="52"/>
+  </w:latentStyles>
   <w:style w:type="paragraph" w:default="1" w:styleId="Normal">
     <w:name w:val="Normal"/>
-    <w:next w:val="Normal"/>
-    <w:pPr/>
     <w:rPr>
       <w:sz w:val="24"/>
       <w:szCs w:val="24"/>
-      <w:lang w:val="en-US" w:eastAsia="en-US" w:bidi="ar-SA"/>
+      <w:lang w:val="en-US" w:eastAsia="en-US"/>
     </w:rPr>
   </w:style>
-  <w:style w:type="character" w:default="1" w:styleId="Default Paragraph Font">
+  <w:style w:type="character" w:default="1" w:styleId="DefaultParagraphFont">
     <w:name w:val="Default Paragraph Font"/>
-    <w:next w:val="Default Paragraph Font"/>
+    <w:uiPriority w:val="1"/>
+    <w:semiHidden/>
+    <w:unhideWhenUsed/>
+  </w:style>
+  <w:style w:type="table" w:default="1" w:styleId="TableNormal">
+    <w:name w:val="Normal Table"/>
+    <w:uiPriority w:val="99"/>
+    <w:semiHidden/>
+    <w:unhideWhenUsed/>
+    <w:tblPr>
+      <w:tblInd w:w="0" w:type="dxa"/>
+      <w:tblCellMar>
+        <w:top w:w="0" w:type="dxa"/>
+        <w:left w:w="108" w:type="dxa"/>
+        <w:bottom w:w="0" w:type="dxa"/>
+        <w:right w:w="108" w:type="dxa"/>
+      </w:tblCellMar>
+    </w:tblPr>
+  </w:style>
+  <w:style w:type="numbering" w:default="1" w:styleId="NoList">
+    <w:name w:val="No List"/>
+    <w:uiPriority w:val="99"/>
+    <w:semiHidden/>
+    <w:unhideWhenUsed/>
   </w:style>
   <w:style w:type="character" w:styleId="Hyperlink">
     <w:name w:val="Hyperlink"/>
@@ -343,182 +1104,60 @@
       <w:u w:val="single"/>
     </w:rPr>
   </w:style>
-  <w:style w:type="table" w:default="1" w:styleId="Table Normal">
-    <w:name w:val="Table Normal"/>
-    <w:next w:val="Table Normal"/>
-    <w:pPr/>
-    <w:tblPr>
-      <w:tblInd w:w="0" w:type="dxa"/>
-    </w:tblPr>
-    <w:trPr/>
-    <w:tcPr/>
-    <w:tblStylePr w:type="firstRow"/>
-    <w:tblStylePr w:type="lastRow"/>
-    <w:tblStylePr w:type="firstCol"/>
-    <w:tblStylePr w:type="lastCol"/>
-    <w:tblStylePr w:type="band1Vert"/>
-    <w:tblStylePr w:type="band2Vert"/>
-    <w:tblStylePr w:type="band1Horz"/>
-    <w:tblStylePr w:type="band2Horz"/>
-    <w:tblStylePr w:type="neCell"/>
-    <w:tblStylePr w:type="nwCell"/>
-    <w:tblStylePr w:type="seCell"/>
-    <w:tblStylePr w:type="swCell"/>
-  </w:style>
-  <w:style w:type="numbering" w:default="1" w:styleId="No List">
-    <w:name w:val="No List"/>
-    <w:next w:val="No List"/>
-    <w:pPr/>
-  </w:style>
-  <w:style w:type="paragraph" w:styleId="Titel">
+  <w:style w:type="paragraph" w:customStyle="1" w:styleId="Titel">
     <w:name w:val="Titel"/>
     <w:next w:val="Hoofdtekst"/>
     <w:pPr>
-      <w:keepNext w:val="1"/>
-      <w:keepLines w:val="0"/>
-      <w:pageBreakBefore w:val="0"/>
-      <w:widowControl w:val="1"/>
-      <w:shd w:val="clear" w:color="auto" w:fill="auto"/>
-      <w:suppressAutoHyphens w:val="0"/>
-      <w:bidi w:val="0"/>
-      <w:spacing w:before="0" w:after="0" w:line="240" w:lineRule="auto"/>
-      <w:ind w:left="0" w:right="0" w:firstLine="0"/>
-      <w:jc w:val="left"/>
-      <w:outlineLvl w:val="9"/>
+      <w:keepNext/>
     </w:pPr>
     <w:rPr>
-      <w:rFonts w:ascii="Helvetica" w:cs="Arial Unicode MS" w:hAnsi="Arial Unicode MS" w:eastAsia="Arial Unicode MS"/>
-      <w:b w:val="1"/>
-      <w:bCs w:val="1"/>
-      <w:i w:val="0"/>
-      <w:iCs w:val="0"/>
-      <w:caps w:val="0"/>
-      <w:smallCaps w:val="0"/>
-      <w:strike w:val="0"/>
-      <w:dstrike w:val="0"/>
-      <w:outline w:val="0"/>
+      <w:rFonts w:ascii="Helvetica" w:hAnsi="Arial Unicode MS" w:cs="Arial Unicode MS"/>
+      <w:b/>
+      <w:bCs/>
       <w:color w:val="000000"/>
-      <w:spacing w:val="0"/>
-      <w:kern w:val="0"/>
-      <w:position w:val="0"/>
       <w:sz w:val="60"/>
       <w:szCs w:val="60"/>
-      <w:u w:val="none"/>
-      <w:vertAlign w:val="baseline"/>
       <w:lang w:val="en-US"/>
     </w:rPr>
   </w:style>
-  <w:style w:type="paragraph" w:styleId="Hoofdtekst">
+  <w:style w:type="paragraph" w:customStyle="1" w:styleId="Hoofdtekst">
     <w:name w:val="Hoofdtekst"/>
-    <w:next w:val="Hoofdtekst"/>
-    <w:pPr>
-      <w:keepNext w:val="0"/>
-      <w:keepLines w:val="0"/>
-      <w:pageBreakBefore w:val="0"/>
-      <w:widowControl w:val="1"/>
-      <w:shd w:val="clear" w:color="auto" w:fill="auto"/>
-      <w:suppressAutoHyphens w:val="0"/>
-      <w:bidi w:val="0"/>
-      <w:spacing w:before="0" w:after="0" w:line="240" w:lineRule="auto"/>
-      <w:ind w:left="0" w:right="0" w:firstLine="0"/>
-      <w:jc w:val="left"/>
-      <w:outlineLvl w:val="9"/>
-    </w:pPr>
     <w:rPr>
-      <w:rFonts w:ascii="Helvetica" w:cs="Arial Unicode MS" w:hAnsi="Arial Unicode MS" w:eastAsia="Arial Unicode MS"/>
-      <w:b w:val="0"/>
-      <w:bCs w:val="0"/>
-      <w:i w:val="0"/>
-      <w:iCs w:val="0"/>
-      <w:caps w:val="0"/>
-      <w:smallCaps w:val="0"/>
-      <w:strike w:val="0"/>
-      <w:dstrike w:val="0"/>
-      <w:outline w:val="0"/>
+      <w:rFonts w:ascii="Helvetica" w:hAnsi="Arial Unicode MS" w:cs="Arial Unicode MS"/>
       <w:color w:val="000000"/>
-      <w:spacing w:val="0"/>
-      <w:kern w:val="0"/>
-      <w:position w:val="0"/>
       <w:sz w:val="22"/>
       <w:szCs w:val="22"/>
-      <w:u w:val="none"/>
-      <w:vertAlign w:val="baseline"/>
       <w:lang w:val="en-US"/>
     </w:rPr>
   </w:style>
-  <w:style w:type="paragraph" w:styleId="Ondertitel">
+  <w:style w:type="paragraph" w:customStyle="1" w:styleId="Ondertitel">
     <w:name w:val="Ondertitel"/>
     <w:next w:val="Hoofdtekst"/>
     <w:pPr>
-      <w:keepNext w:val="1"/>
-      <w:keepLines w:val="0"/>
-      <w:pageBreakBefore w:val="0"/>
-      <w:widowControl w:val="1"/>
-      <w:shd w:val="clear" w:color="auto" w:fill="auto"/>
-      <w:suppressAutoHyphens w:val="0"/>
-      <w:bidi w:val="0"/>
-      <w:spacing w:before="0" w:after="0" w:line="240" w:lineRule="auto"/>
-      <w:ind w:left="0" w:right="0" w:firstLine="0"/>
-      <w:jc w:val="left"/>
-      <w:outlineLvl w:val="9"/>
+      <w:keepNext/>
     </w:pPr>
     <w:rPr>
-      <w:rFonts w:ascii="Helvetica" w:cs="Arial Unicode MS" w:hAnsi="Arial Unicode MS" w:eastAsia="Arial Unicode MS"/>
-      <w:b w:val="0"/>
-      <w:bCs w:val="0"/>
-      <w:i w:val="0"/>
-      <w:iCs w:val="0"/>
-      <w:caps w:val="0"/>
-      <w:smallCaps w:val="0"/>
-      <w:strike w:val="0"/>
-      <w:dstrike w:val="0"/>
-      <w:outline w:val="0"/>
+      <w:rFonts w:ascii="Helvetica" w:hAnsi="Arial Unicode MS" w:cs="Arial Unicode MS"/>
       <w:color w:val="000000"/>
-      <w:spacing w:val="0"/>
-      <w:kern w:val="0"/>
-      <w:position w:val="0"/>
       <w:sz w:val="40"/>
       <w:szCs w:val="40"/>
-      <w:u w:val="none"/>
-      <w:vertAlign w:val="baseline"/>
       <w:lang w:val="en-US"/>
     </w:rPr>
   </w:style>
-  <w:style w:type="paragraph" w:styleId="Koptekst">
+  <w:style w:type="paragraph" w:customStyle="1" w:styleId="Koptekst">
     <w:name w:val="Koptekst"/>
     <w:next w:val="Hoofdtekst"/>
     <w:pPr>
-      <w:keepNext w:val="1"/>
-      <w:keepLines w:val="0"/>
-      <w:pageBreakBefore w:val="0"/>
-      <w:widowControl w:val="1"/>
-      <w:shd w:val="clear" w:color="auto" w:fill="auto"/>
-      <w:suppressAutoHyphens w:val="0"/>
-      <w:bidi w:val="0"/>
-      <w:spacing w:before="0" w:after="0" w:line="240" w:lineRule="auto"/>
-      <w:ind w:left="0" w:right="0" w:firstLine="0"/>
-      <w:jc w:val="left"/>
+      <w:keepNext/>
       <w:outlineLvl w:val="0"/>
     </w:pPr>
     <w:rPr>
-      <w:rFonts w:ascii="Helvetica" w:cs="Arial Unicode MS" w:hAnsi="Arial Unicode MS" w:eastAsia="Arial Unicode MS"/>
-      <w:b w:val="1"/>
-      <w:bCs w:val="1"/>
-      <w:i w:val="0"/>
-      <w:iCs w:val="0"/>
-      <w:caps w:val="0"/>
-      <w:smallCaps w:val="0"/>
-      <w:strike w:val="0"/>
-      <w:dstrike w:val="0"/>
-      <w:outline w:val="0"/>
+      <w:rFonts w:ascii="Helvetica" w:hAnsi="Arial Unicode MS" w:cs="Arial Unicode MS"/>
+      <w:b/>
+      <w:bCs/>
       <w:color w:val="000000"/>
-      <w:spacing w:val="0"/>
-      <w:kern w:val="0"/>
-      <w:position w:val="0"/>
       <w:sz w:val="36"/>
       <w:szCs w:val="36"/>
-      <w:u w:val="none"/>
-      <w:vertAlign w:val="baseline"/>
       <w:lang w:val="en-US"/>
     </w:rPr>
   </w:style>
@@ -526,7 +1165,7 @@
 </file>
 
 <file path=word/theme/theme1.xml><?xml version="1.0" encoding="utf-8"?>
-<a:theme xmlns:a="http://schemas.openxmlformats.org/drawingml/2006/main" xmlns:r="http://schemas.openxmlformats.org/officeDocument/2006/relationships" name="Blank">
+<a:theme xmlns:a="http://schemas.openxmlformats.org/drawingml/2006/main" name="Blank">
   <a:themeElements>
     <a:clrScheme name="Blank">
       <a:dk1>
@@ -718,7 +1357,7 @@
       <a:effectStyleLst>
         <a:effectStyle>
           <a:effectLst>
-            <a:outerShdw sx="100000" sy="100000" kx="0" ky="0" algn="b" rotWithShape="0" blurRad="38100" dist="25400" dir="5400000">
+            <a:outerShdw blurRad="38100" dist="25400" dir="5400000" rotWithShape="0">
               <a:srgbClr val="000000">
                 <a:alpha val="50000"/>
               </a:srgbClr>
@@ -727,7 +1366,7 @@
         </a:effectStyle>
         <a:effectStyle>
           <a:effectLst>
-            <a:outerShdw sx="100000" sy="100000" kx="0" ky="0" algn="b" rotWithShape="0" blurRad="38100" dist="25400" dir="5400000">
+            <a:outerShdw blurRad="38100" dist="25400" dir="5400000" rotWithShape="0">
               <a:srgbClr val="000000">
                 <a:alpha val="50000"/>
               </a:srgbClr>
@@ -736,7 +1375,7 @@
         </a:effectStyle>
         <a:effectStyle>
           <a:effectLst>
-            <a:outerShdw sx="100000" sy="100000" kx="0" ky="0" algn="b" rotWithShape="0" blurRad="38100" dist="25400" dir="5400000">
+            <a:outerShdw blurRad="38100" dist="25400" dir="5400000" rotWithShape="0">
               <a:srgbClr val="000000">
                 <a:alpha val="50000"/>
               </a:srgbClr>
@@ -745,7 +1384,7 @@
         </a:effectStyle>
         <a:effectStyle>
           <a:effectLst>
-            <a:outerShdw sx="100000" sy="100000" kx="0" ky="0" algn="b" rotWithShape="0" blurRad="40000" dist="20000" dir="5400000">
+            <a:outerShdw blurRad="40000" dist="20000" dir="5400000" rotWithShape="0">
               <a:srgbClr val="000000">
                 <a:alpha val="38000"/>
               </a:srgbClr>
@@ -754,7 +1393,7 @@
         </a:effectStyle>
         <a:effectStyle>
           <a:effectLst>
-            <a:outerShdw sx="100000" sy="100000" kx="0" ky="0" algn="b" rotWithShape="0" blurRad="40000" dist="23000" dir="5400000">
+            <a:outerShdw blurRad="40000" dist="23000" dir="5400000" rotWithShape="0">
               <a:srgbClr val="000000">
                 <a:alpha val="35000"/>
               </a:srgbClr>
@@ -763,7 +1402,7 @@
         </a:effectStyle>
         <a:effectStyle>
           <a:effectLst>
-            <a:outerShdw sx="100000" sy="100000" kx="0" ky="0" algn="b" rotWithShape="0" blurRad="40000" dist="23000" dir="5400000">
+            <a:outerShdw blurRad="40000" dist="23000" dir="5400000" rotWithShape="0">
               <a:srgbClr val="000000">
                 <a:alpha val="35000"/>
               </a:srgbClr>
@@ -875,8 +1514,8 @@
     <a:spDef>
       <a:spPr>
         <a:blipFill rotWithShape="1">
-          <a:blip r:embed="rId1"/>
-          <a:srcRect l="0" t="0" r="0" b="0"/>
+          <a:blip xmlns:r="http://schemas.openxmlformats.org/officeDocument/2006/relationships" r:embed="rId1"/>
+          <a:srcRect/>
           <a:tile tx="0" ty="0" sx="100000" sy="100000" flip="none" algn="tl"/>
         </a:blipFill>
         <a:ln w="12700" cap="flat">
@@ -884,14 +1523,14 @@
           <a:miter lim="400000"/>
         </a:ln>
         <a:effectLst>
-          <a:outerShdw sx="100000" sy="100000" kx="0" ky="0" algn="b" rotWithShape="0" blurRad="38100" dist="25400" dir="5400000">
+          <a:outerShdw blurRad="38100" dist="25400" dir="5400000" rotWithShape="0">
             <a:srgbClr val="000000">
               <a:alpha val="50000"/>
             </a:srgbClr>
           </a:outerShdw>
         </a:effectLst>
       </a:spPr>
-      <a:bodyPr rot="0" spcFirstLastPara="1" vertOverflow="overflow" horzOverflow="overflow" vert="horz" wrap="square" lIns="50800" tIns="50800" rIns="50800" bIns="50800" numCol="1" spcCol="38100" rtlCol="0" anchor="ctr" upright="0">
+      <a:bodyPr rot="0" spcFirstLastPara="1" vertOverflow="overflow" horzOverflow="overflow" vert="horz" wrap="square" lIns="50800" tIns="50800" rIns="50800" bIns="50800" numCol="1" spcCol="38100" rtlCol="0" anchor="ctr">
         <a:spAutoFit/>
       </a:bodyPr>
       <a:lstStyle>
@@ -910,7 +1549,7 @@
           <a:buFontTx/>
           <a:buNone/>
           <a:tabLst/>
-          <a:defRPr b="0" baseline="0" cap="none" i="0" spc="0" strike="noStrike" sz="1200" u="none" kumimoji="0" normalizeH="0">
+          <a:defRPr kumimoji="0" sz="1200" b="0" i="0" u="none" strike="noStrike" cap="none" spc="0" normalizeH="0" baseline="0">
             <a:ln>
               <a:noFill/>
             </a:ln>
@@ -918,7 +1557,7 @@
               <a:srgbClr val="FFFFFF"/>
             </a:solidFill>
             <a:effectLst>
-              <a:outerShdw sx="100000" sy="100000" kx="0" ky="0" algn="b" rotWithShape="0" blurRad="25400" dist="23998" dir="2700000">
+              <a:outerShdw blurRad="25400" dist="23998" dir="2700000" rotWithShape="0">
                 <a:srgbClr val="000000">
                   <a:alpha val="31034"/>
                 </a:srgbClr>
@@ -946,7 +1585,7 @@
           <a:buFontTx/>
           <a:buNone/>
           <a:tabLst/>
-          <a:defRPr b="0" baseline="0" cap="none" i="0" spc="0" strike="noStrike" sz="1800" u="none" kumimoji="0" normalizeH="0">
+          <a:defRPr kumimoji="0" sz="1800" b="0" i="0" u="none" strike="noStrike" cap="none" spc="0" normalizeH="0" baseline="0">
             <a:ln>
               <a:noFill/>
             </a:ln>
@@ -972,7 +1611,7 @@
           <a:buFontTx/>
           <a:buNone/>
           <a:tabLst/>
-          <a:defRPr b="0" baseline="0" cap="none" i="0" spc="0" strike="noStrike" sz="1800" u="none" kumimoji="0" normalizeH="0">
+          <a:defRPr kumimoji="0" sz="1800" b="0" i="0" u="none" strike="noStrike" cap="none" spc="0" normalizeH="0" baseline="0">
             <a:ln>
               <a:noFill/>
             </a:ln>
@@ -998,7 +1637,7 @@
           <a:buFontTx/>
           <a:buNone/>
           <a:tabLst/>
-          <a:defRPr b="0" baseline="0" cap="none" i="0" spc="0" strike="noStrike" sz="1800" u="none" kumimoji="0" normalizeH="0">
+          <a:defRPr kumimoji="0" sz="1800" b="0" i="0" u="none" strike="noStrike" cap="none" spc="0" normalizeH="0" baseline="0">
             <a:ln>
               <a:noFill/>
             </a:ln>
@@ -1024,7 +1663,7 @@
           <a:buFontTx/>
           <a:buNone/>
           <a:tabLst/>
-          <a:defRPr b="0" baseline="0" cap="none" i="0" spc="0" strike="noStrike" sz="1800" u="none" kumimoji="0" normalizeH="0">
+          <a:defRPr kumimoji="0" sz="1800" b="0" i="0" u="none" strike="noStrike" cap="none" spc="0" normalizeH="0" baseline="0">
             <a:ln>
               <a:noFill/>
             </a:ln>
@@ -1050,7 +1689,7 @@
           <a:buFontTx/>
           <a:buNone/>
           <a:tabLst/>
-          <a:defRPr b="0" baseline="0" cap="none" i="0" spc="0" strike="noStrike" sz="1800" u="none" kumimoji="0" normalizeH="0">
+          <a:defRPr kumimoji="0" sz="1800" b="0" i="0" u="none" strike="noStrike" cap="none" spc="0" normalizeH="0" baseline="0">
             <a:ln>
               <a:noFill/>
             </a:ln>
@@ -1076,7 +1715,7 @@
           <a:buFontTx/>
           <a:buNone/>
           <a:tabLst/>
-          <a:defRPr b="0" baseline="0" cap="none" i="0" spc="0" strike="noStrike" sz="1800" u="none" kumimoji="0" normalizeH="0">
+          <a:defRPr kumimoji="0" sz="1800" b="0" i="0" u="none" strike="noStrike" cap="none" spc="0" normalizeH="0" baseline="0">
             <a:ln>
               <a:noFill/>
             </a:ln>
@@ -1102,7 +1741,7 @@
           <a:buFontTx/>
           <a:buNone/>
           <a:tabLst/>
-          <a:defRPr b="0" baseline="0" cap="none" i="0" spc="0" strike="noStrike" sz="1800" u="none" kumimoji="0" normalizeH="0">
+          <a:defRPr kumimoji="0" sz="1800" b="0" i="0" u="none" strike="noStrike" cap="none" spc="0" normalizeH="0" baseline="0">
             <a:ln>
               <a:noFill/>
             </a:ln>
@@ -1128,7 +1767,7 @@
           <a:buFontTx/>
           <a:buNone/>
           <a:tabLst/>
-          <a:defRPr b="0" baseline="0" cap="none" i="0" spc="0" strike="noStrike" sz="1800" u="none" kumimoji="0" normalizeH="0">
+          <a:defRPr kumimoji="0" sz="1800" b="0" i="0" u="none" strike="noStrike" cap="none" spc="0" normalizeH="0" baseline="0">
             <a:ln>
               <a:noFill/>
             </a:ln>
@@ -1154,7 +1793,7 @@
           <a:buFontTx/>
           <a:buNone/>
           <a:tabLst/>
-          <a:defRPr b="0" baseline="0" cap="none" i="0" spc="0" strike="noStrike" sz="1800" u="none" kumimoji="0" normalizeH="0">
+          <a:defRPr kumimoji="0" sz="1800" b="0" i="0" u="none" strike="noStrike" cap="none" spc="0" normalizeH="0" baseline="0">
             <a:ln>
               <a:noFill/>
             </a:ln>
@@ -1167,9 +1806,15 @@
         </a:lvl9pPr>
       </a:lstStyle>
       <a:style>
-        <a:lnRef idx="0"/>
-        <a:fillRef idx="0"/>
-        <a:effectRef idx="0"/>
+        <a:lnRef idx="0">
+          <a:scrgbClr r="0" g="0" b="0"/>
+        </a:lnRef>
+        <a:fillRef idx="0">
+          <a:scrgbClr r="0" g="0" b="0"/>
+        </a:fillRef>
+        <a:effectRef idx="0">
+          <a:scrgbClr r="0" g="0" b="0"/>
+        </a:effectRef>
         <a:fontRef idx="none"/>
       </a:style>
     </a:spDef>
@@ -1185,7 +1830,7 @@
         </a:ln>
         <a:effectLst/>
       </a:spPr>
-      <a:bodyPr rot="0" spcFirstLastPara="1" vertOverflow="overflow" horzOverflow="overflow" vert="horz" wrap="square" lIns="91439" tIns="45719" rIns="91439" bIns="45719" numCol="1" spcCol="38100" rtlCol="0" anchor="t" upright="0">
+      <a:bodyPr rot="0" spcFirstLastPara="1" vertOverflow="overflow" horzOverflow="overflow" vert="horz" wrap="square" lIns="91439" tIns="45719" rIns="91439" bIns="45719" numCol="1" spcCol="38100" rtlCol="0" anchor="t">
         <a:noAutofit/>
       </a:bodyPr>
       <a:lstStyle>
@@ -1204,7 +1849,7 @@
           <a:buFontTx/>
           <a:buNone/>
           <a:tabLst/>
-          <a:defRPr b="0" baseline="0" cap="none" i="0" spc="0" strike="noStrike" sz="1800" u="none" kumimoji="0" normalizeH="0">
+          <a:defRPr kumimoji="0" sz="1800" b="0" i="0" u="none" strike="noStrike" cap="none" spc="0" normalizeH="0" baseline="0">
             <a:ln>
               <a:noFill/>
             </a:ln>
@@ -1230,7 +1875,7 @@
           <a:buFontTx/>
           <a:buNone/>
           <a:tabLst/>
-          <a:defRPr b="0" baseline="0" cap="none" i="0" spc="0" strike="noStrike" sz="1800" u="none" kumimoji="0" normalizeH="0">
+          <a:defRPr kumimoji="0" sz="1800" b="0" i="0" u="none" strike="noStrike" cap="none" spc="0" normalizeH="0" baseline="0">
             <a:ln>
               <a:noFill/>
             </a:ln>
@@ -1256,7 +1901,7 @@
           <a:buFontTx/>
           <a:buNone/>
           <a:tabLst/>
-          <a:defRPr b="0" baseline="0" cap="none" i="0" spc="0" strike="noStrike" sz="1800" u="none" kumimoji="0" normalizeH="0">
+          <a:defRPr kumimoji="0" sz="1800" b="0" i="0" u="none" strike="noStrike" cap="none" spc="0" normalizeH="0" baseline="0">
             <a:ln>
               <a:noFill/>
             </a:ln>
@@ -1282,7 +1927,7 @@
           <a:buFontTx/>
           <a:buNone/>
           <a:tabLst/>
-          <a:defRPr b="0" baseline="0" cap="none" i="0" spc="0" strike="noStrike" sz="1800" u="none" kumimoji="0" normalizeH="0">
+          <a:defRPr kumimoji="0" sz="1800" b="0" i="0" u="none" strike="noStrike" cap="none" spc="0" normalizeH="0" baseline="0">
             <a:ln>
               <a:noFill/>
             </a:ln>
@@ -1308,7 +1953,7 @@
           <a:buFontTx/>
           <a:buNone/>
           <a:tabLst/>
-          <a:defRPr b="0" baseline="0" cap="none" i="0" spc="0" strike="noStrike" sz="1800" u="none" kumimoji="0" normalizeH="0">
+          <a:defRPr kumimoji="0" sz="1800" b="0" i="0" u="none" strike="noStrike" cap="none" spc="0" normalizeH="0" baseline="0">
             <a:ln>
               <a:noFill/>
             </a:ln>
@@ -1334,7 +1979,7 @@
           <a:buFontTx/>
           <a:buNone/>
           <a:tabLst/>
-          <a:defRPr b="0" baseline="0" cap="none" i="0" spc="0" strike="noStrike" sz="1800" u="none" kumimoji="0" normalizeH="0">
+          <a:defRPr kumimoji="0" sz="1800" b="0" i="0" u="none" strike="noStrike" cap="none" spc="0" normalizeH="0" baseline="0">
             <a:ln>
               <a:noFill/>
             </a:ln>
@@ -1360,7 +2005,7 @@
           <a:buFontTx/>
           <a:buNone/>
           <a:tabLst/>
-          <a:defRPr b="0" baseline="0" cap="none" i="0" spc="0" strike="noStrike" sz="1800" u="none" kumimoji="0" normalizeH="0">
+          <a:defRPr kumimoji="0" sz="1800" b="0" i="0" u="none" strike="noStrike" cap="none" spc="0" normalizeH="0" baseline="0">
             <a:ln>
               <a:noFill/>
             </a:ln>
@@ -1386,7 +2031,7 @@
           <a:buFontTx/>
           <a:buNone/>
           <a:tabLst/>
-          <a:defRPr b="0" baseline="0" cap="none" i="0" spc="0" strike="noStrike" sz="1800" u="none" kumimoji="0" normalizeH="0">
+          <a:defRPr kumimoji="0" sz="1800" b="0" i="0" u="none" strike="noStrike" cap="none" spc="0" normalizeH="0" baseline="0">
             <a:ln>
               <a:noFill/>
             </a:ln>
@@ -1412,7 +2057,7 @@
           <a:buFontTx/>
           <a:buNone/>
           <a:tabLst/>
-          <a:defRPr b="0" baseline="0" cap="none" i="0" spc="0" strike="noStrike" sz="1800" u="none" kumimoji="0" normalizeH="0">
+          <a:defRPr kumimoji="0" sz="1800" b="0" i="0" u="none" strike="noStrike" cap="none" spc="0" normalizeH="0" baseline="0">
             <a:ln>
               <a:noFill/>
             </a:ln>
@@ -1438,7 +2083,7 @@
           <a:buFontTx/>
           <a:buNone/>
           <a:tabLst/>
-          <a:defRPr b="0" baseline="0" cap="none" i="0" spc="0" strike="noStrike" sz="1800" u="none" kumimoji="0" normalizeH="0">
+          <a:defRPr kumimoji="0" sz="1800" b="0" i="0" u="none" strike="noStrike" cap="none" spc="0" normalizeH="0" baseline="0">
             <a:ln>
               <a:noFill/>
             </a:ln>
@@ -1451,9 +2096,15 @@
         </a:lvl9pPr>
       </a:lstStyle>
       <a:style>
-        <a:lnRef idx="0"/>
-        <a:fillRef idx="0"/>
-        <a:effectRef idx="0"/>
+        <a:lnRef idx="0">
+          <a:scrgbClr r="0" g="0" b="0"/>
+        </a:lnRef>
+        <a:fillRef idx="0">
+          <a:scrgbClr r="0" g="0" b="0"/>
+        </a:fillRef>
+        <a:effectRef idx="0">
+          <a:scrgbClr r="0" g="0" b="0"/>
+        </a:effectRef>
         <a:fontRef idx="none"/>
       </a:style>
     </a:lnDef>
@@ -1466,7 +2117,7 @@
         </a:ln>
         <a:effectLst/>
       </a:spPr>
-      <a:bodyPr rot="0" spcFirstLastPara="1" vertOverflow="overflow" horzOverflow="overflow" vert="horz" wrap="square" lIns="50800" tIns="50800" rIns="50800" bIns="50800" numCol="1" spcCol="38100" rtlCol="0" anchor="t" upright="0">
+      <a:bodyPr rot="0" spcFirstLastPara="1" vertOverflow="overflow" horzOverflow="overflow" vert="horz" wrap="square" lIns="50800" tIns="50800" rIns="50800" bIns="50800" numCol="1" spcCol="38100" rtlCol="0" anchor="t">
         <a:spAutoFit/>
       </a:bodyPr>
       <a:lstStyle>
@@ -1485,7 +2136,7 @@
           <a:buFontTx/>
           <a:buNone/>
           <a:tabLst/>
-          <a:defRPr b="0" baseline="0" cap="none" i="0" spc="0" strike="noStrike" sz="1100" u="none" kumimoji="0" normalizeH="0">
+          <a:defRPr kumimoji="0" sz="1100" b="0" i="0" u="none" strike="noStrike" cap="none" spc="0" normalizeH="0" baseline="0">
             <a:ln>
               <a:noFill/>
             </a:ln>
@@ -1515,7 +2166,7 @@
           <a:buFontTx/>
           <a:buNone/>
           <a:tabLst/>
-          <a:defRPr b="0" baseline="0" cap="none" i="0" spc="0" strike="noStrike" sz="1800" u="none" kumimoji="0" normalizeH="0">
+          <a:defRPr kumimoji="0" sz="1800" b="0" i="0" u="none" strike="noStrike" cap="none" spc="0" normalizeH="0" baseline="0">
             <a:ln>
               <a:noFill/>
             </a:ln>
@@ -1541,7 +2192,7 @@
           <a:buFontTx/>
           <a:buNone/>
           <a:tabLst/>
-          <a:defRPr b="0" baseline="0" cap="none" i="0" spc="0" strike="noStrike" sz="1800" u="none" kumimoji="0" normalizeH="0">
+          <a:defRPr kumimoji="0" sz="1800" b="0" i="0" u="none" strike="noStrike" cap="none" spc="0" normalizeH="0" baseline="0">
             <a:ln>
               <a:noFill/>
             </a:ln>
@@ -1567,7 +2218,7 @@
           <a:buFontTx/>
           <a:buNone/>
           <a:tabLst/>
-          <a:defRPr b="0" baseline="0" cap="none" i="0" spc="0" strike="noStrike" sz="1800" u="none" kumimoji="0" normalizeH="0">
+          <a:defRPr kumimoji="0" sz="1800" b="0" i="0" u="none" strike="noStrike" cap="none" spc="0" normalizeH="0" baseline="0">
             <a:ln>
               <a:noFill/>
             </a:ln>
@@ -1593,7 +2244,7 @@
           <a:buFontTx/>
           <a:buNone/>
           <a:tabLst/>
-          <a:defRPr b="0" baseline="0" cap="none" i="0" spc="0" strike="noStrike" sz="1800" u="none" kumimoji="0" normalizeH="0">
+          <a:defRPr kumimoji="0" sz="1800" b="0" i="0" u="none" strike="noStrike" cap="none" spc="0" normalizeH="0" baseline="0">
             <a:ln>
               <a:noFill/>
             </a:ln>
@@ -1619,7 +2270,7 @@
           <a:buFontTx/>
           <a:buNone/>
           <a:tabLst/>
-          <a:defRPr b="0" baseline="0" cap="none" i="0" spc="0" strike="noStrike" sz="1800" u="none" kumimoji="0" normalizeH="0">
+          <a:defRPr kumimoji="0" sz="1800" b="0" i="0" u="none" strike="noStrike" cap="none" spc="0" normalizeH="0" baseline="0">
             <a:ln>
               <a:noFill/>
             </a:ln>
@@ -1645,7 +2296,7 @@
           <a:buFontTx/>
           <a:buNone/>
           <a:tabLst/>
-          <a:defRPr b="0" baseline="0" cap="none" i="0" spc="0" strike="noStrike" sz="1800" u="none" kumimoji="0" normalizeH="0">
+          <a:defRPr kumimoji="0" sz="1800" b="0" i="0" u="none" strike="noStrike" cap="none" spc="0" normalizeH="0" baseline="0">
             <a:ln>
               <a:noFill/>
             </a:ln>
@@ -1671,7 +2322,7 @@
           <a:buFontTx/>
           <a:buNone/>
           <a:tabLst/>
-          <a:defRPr b="0" baseline="0" cap="none" i="0" spc="0" strike="noStrike" sz="1800" u="none" kumimoji="0" normalizeH="0">
+          <a:defRPr kumimoji="0" sz="1800" b="0" i="0" u="none" strike="noStrike" cap="none" spc="0" normalizeH="0" baseline="0">
             <a:ln>
               <a:noFill/>
             </a:ln>
@@ -1697,7 +2348,7 @@
           <a:buFontTx/>
           <a:buNone/>
           <a:tabLst/>
-          <a:defRPr b="0" baseline="0" cap="none" i="0" spc="0" strike="noStrike" sz="1800" u="none" kumimoji="0" normalizeH="0">
+          <a:defRPr kumimoji="0" sz="1800" b="0" i="0" u="none" strike="noStrike" cap="none" spc="0" normalizeH="0" baseline="0">
             <a:ln>
               <a:noFill/>
             </a:ln>
@@ -1723,7 +2374,7 @@
           <a:buFontTx/>
           <a:buNone/>
           <a:tabLst/>
-          <a:defRPr b="0" baseline="0" cap="none" i="0" spc="0" strike="noStrike" sz="1800" u="none" kumimoji="0" normalizeH="0">
+          <a:defRPr kumimoji="0" sz="1800" b="0" i="0" u="none" strike="noStrike" cap="none" spc="0" normalizeH="0" baseline="0">
             <a:ln>
               <a:noFill/>
             </a:ln>
@@ -1736,12 +2387,19 @@
         </a:lvl9pPr>
       </a:lstStyle>
       <a:style>
-        <a:lnRef idx="0"/>
-        <a:fillRef idx="0"/>
-        <a:effectRef idx="0"/>
+        <a:lnRef idx="0">
+          <a:scrgbClr r="0" g="0" b="0"/>
+        </a:lnRef>
+        <a:fillRef idx="0">
+          <a:scrgbClr r="0" g="0" b="0"/>
+        </a:fillRef>
+        <a:effectRef idx="0">
+          <a:scrgbClr r="0" g="0" b="0"/>
+        </a:effectRef>
         <a:fontRef idx="none"/>
       </a:style>
     </a:txDef>
   </a:objectDefaults>
+  <a:extraClrSchemeLst/>
 </a:theme>
 </file>
</xml_diff>

<commit_message>
See if it works?
</commit_message>
<xml_diff>
--- a/Research_proposal_SemWeb.docx
+++ b/Research_proposal_SemWeb.docx
@@ -1,6 +1,6 @@
 
 <file path=word/document.xml><?xml version="1.0" encoding="utf-8"?>
-<w:document xmlns:wpc="http://schemas.microsoft.com/office/word/2010/wordprocessingCanvas" xmlns:mc="http://schemas.openxmlformats.org/markup-compatibility/2006" xmlns:o="urn:schemas-microsoft-com:office:office" xmlns:r="http://schemas.openxmlformats.org/officeDocument/2006/relationships" xmlns:m="http://schemas.openxmlformats.org/officeDocument/2006/math" xmlns:v="urn:schemas-microsoft-com:vml" xmlns:wp14="http://schemas.microsoft.com/office/word/2010/wordprocessingDrawing" xmlns:wp="http://schemas.openxmlformats.org/drawingml/2006/wordprocessingDrawing" xmlns:w10="urn:schemas-microsoft-com:office:word" xmlns:w="http://schemas.openxmlformats.org/wordprocessingml/2006/main" xmlns:w14="http://schemas.microsoft.com/office/word/2010/wordml" xmlns:w15="http://schemas.microsoft.com/office/word/2012/wordml" xmlns:wpg="http://schemas.microsoft.com/office/word/2010/wordprocessingGroup" xmlns:wpi="http://schemas.microsoft.com/office/word/2010/wordprocessingInk" xmlns:wne="http://schemas.microsoft.com/office/word/2006/wordml" xmlns:wps="http://schemas.microsoft.com/office/word/2010/wordprocessingShape" mc:Ignorable="w14 w15 wp14">
+<w:document xmlns:wpc="http://schemas.microsoft.com/office/word/2010/wordprocessingCanvas" xmlns:mo="http://schemas.microsoft.com/office/mac/office/2008/main" xmlns:mc="http://schemas.openxmlformats.org/markup-compatibility/2006" xmlns:mv="urn:schemas-microsoft-com:mac:vml" xmlns:o="urn:schemas-microsoft-com:office:office" xmlns:r="http://schemas.openxmlformats.org/officeDocument/2006/relationships" xmlns:m="http://schemas.openxmlformats.org/officeDocument/2006/math" xmlns:v="urn:schemas-microsoft-com:vml" xmlns:wp14="http://schemas.microsoft.com/office/word/2010/wordprocessingDrawing" xmlns:wp="http://schemas.openxmlformats.org/drawingml/2006/wordprocessingDrawing" xmlns:w10="urn:schemas-microsoft-com:office:word" xmlns:w="http://schemas.openxmlformats.org/wordprocessingml/2006/main" xmlns:w14="http://schemas.microsoft.com/office/word/2010/wordml" xmlns:wpg="http://schemas.microsoft.com/office/word/2010/wordprocessingGroup" xmlns:wpi="http://schemas.microsoft.com/office/word/2010/wordprocessingInk" xmlns:wne="http://schemas.microsoft.com/office/word/2006/wordml" xmlns:wps="http://schemas.microsoft.com/office/word/2010/wordprocessingShape" mc:Ignorable="w14 wp14">
   <w:body>
     <w:p>
       <w:pPr>
@@ -138,6 +138,9 @@
         <w:tab/>
         <w:t>S</w:t>
       </w:r>
+      <w:r>
+        <w:t>2930587</w:t>
+      </w:r>
     </w:p>
     <w:p>
       <w:pPr>
@@ -165,10 +168,7 @@
       </w:r>
       <w:proofErr w:type="spellEnd"/>
       <w:r>
-        <w:t xml:space="preserve">, several project ideas </w:t>
-      </w:r>
-      <w:r>
-        <w:t xml:space="preserve">were introduced to us. Project A was the project which seemed most interesting for us, so we tried to find a topic within the domain of extending / improving multilingual </w:t>
+        <w:t xml:space="preserve">, several project ideas were introduced to us. Project A was the project which seemed most interesting for us, so we tried to find a topic within the domain of extending / improving multilingual </w:t>
       </w:r>
       <w:proofErr w:type="spellStart"/>
       <w:r>
@@ -192,10 +192,7 @@
       </w:r>
       <w:proofErr w:type="spellEnd"/>
       <w:r>
-        <w:t xml:space="preserve"> from the English </w:t>
-      </w:r>
-      <w:r>
-        <w:t xml:space="preserve">to other languages like Dutch or German, we found out that </w:t>
+        <w:t xml:space="preserve"> from the English to other languages like Dutch or German, we found out that </w:t>
       </w:r>
       <w:proofErr w:type="spellStart"/>
       <w:r>
@@ -232,10 +229,7 @@
         <w:pStyle w:val="Koptekst"/>
       </w:pPr>
       <w:r>
-        <w:t>Topic &amp; resear</w:t>
-      </w:r>
-      <w:r>
-        <w:t>ch questions</w:t>
+        <w:t>Topic &amp; research questions</w:t>
       </w:r>
     </w:p>
     <w:p>
@@ -339,10 +333,7 @@
         <w:t>of</w:t>
       </w:r>
       <w:r>
-        <w:t xml:space="preserve"> our final project, we </w:t>
-      </w:r>
-      <w:r>
-        <w:t>formulate</w:t>
+        <w:t xml:space="preserve"> our final project, we formulate</w:t>
       </w:r>
       <w:r>
         <w:t>d</w:t>
@@ -409,8 +400,43 @@
           <w:numId w:val="1"/>
         </w:numPr>
       </w:pPr>
-      <w:bookmarkStart w:id="0" w:name="_GoBack"/>
-      <w:bookmarkEnd w:id="0"/>
+      <w:r>
+        <w:t xml:space="preserve">How to </w:t>
+      </w:r>
+      <w:r>
+        <w:t xml:space="preserve">conduct </w:t>
+      </w:r>
+      <w:r>
+        <w:t xml:space="preserve">and analyze </w:t>
+      </w:r>
+      <w:r>
+        <w:t xml:space="preserve">the evaluation for mapping </w:t>
+      </w:r>
+      <w:r>
+        <w:rPr>
+          <w:rFonts w:hint="eastAsia"/>
+        </w:rPr>
+        <w:t xml:space="preserve">the </w:t>
+      </w:r>
+      <w:r>
+        <w:t xml:space="preserve">multilingual properties for </w:t>
+      </w:r>
+      <w:proofErr w:type="gramStart"/>
+      <w:r>
+        <w:t>a</w:t>
+      </w:r>
+      <w:r>
+        <w:t xml:space="preserve"> </w:t>
+      </w:r>
+      <w:proofErr w:type="spellStart"/>
+      <w:r>
+        <w:t>DBpedia</w:t>
+      </w:r>
+      <w:proofErr w:type="spellEnd"/>
+      <w:proofErr w:type="gramEnd"/>
+      <w:r>
+        <w:t xml:space="preserve"> ontology?</w:t>
+      </w:r>
     </w:p>
     <w:p>
       <w:pPr>
@@ -430,24 +456,37 @@
         <w:pStyle w:val="Hoofdtekst"/>
       </w:pPr>
       <w:r>
-        <w:t>INSERT ARTI</w:t>
-      </w:r>
-      <w:r>
-        <w:t>CLE + SMALL EXPLANATION</w:t>
+        <w:t>INSERT ARTICLE + SMALL EXPLANATION</w:t>
       </w:r>
     </w:p>
     <w:p>
       <w:pPr>
         <w:pStyle w:val="Hoofdtekst"/>
-      </w:pPr>
-      <w:r>
-        <w:t>Suggestions</w:t>
-      </w:r>
-      <w:proofErr w:type="gramStart"/>
-      <w:r>
-        <w:t>?:</w:t>
-      </w:r>
-      <w:proofErr w:type="gramEnd"/>
+        <w:rPr>
+          <w:rFonts w:hint="eastAsia"/>
+          <w:color w:val="FF0000"/>
+        </w:rPr>
+      </w:pPr>
+      <w:r>
+        <w:rPr>
+          <w:rFonts w:hint="eastAsia"/>
+          <w:color w:val="FF0000"/>
+        </w:rPr>
+        <w:t>(</w:t>
+      </w:r>
+      <w:r>
+        <w:rPr>
+          <w:color w:val="FF0000"/>
+        </w:rPr>
+        <w:t>Suggestions?:</w:t>
+      </w:r>
+      <w:r>
+        <w:rPr>
+          <w:rFonts w:hint="eastAsia"/>
+          <w:color w:val="FF0000"/>
+        </w:rPr>
+        <w:t>)</w:t>
+      </w:r>
     </w:p>
     <w:p>
       <w:pPr>
@@ -457,11 +496,38 @@
     <w:p>
       <w:pPr>
         <w:pStyle w:val="Hoofdtekst"/>
-      </w:pPr>
-      <w:hyperlink r:id="rId7" w:history="1">
+        <w:numPr>
+          <w:ilvl w:val="0"/>
+          <w:numId w:val="7"/>
+        </w:numPr>
+        <w:ind w:leftChars="-22" w:left="427"/>
+      </w:pPr>
+      <w:proofErr w:type="spellStart"/>
+      <w:r>
+        <w:t>DBpedia</w:t>
+      </w:r>
+      <w:proofErr w:type="spellEnd"/>
+      <w:r>
+        <w:t xml:space="preserve"> - A Large-scale, Multilingual Knowledge Base Extracted from Wikipedia</w:t>
+      </w:r>
+    </w:p>
+    <w:p>
+      <w:pPr>
+        <w:pStyle w:val="Hoofdtekst"/>
+        <w:rPr>
+          <w:rStyle w:val="a3"/>
+          <w:i/>
+          <w:color w:val="0000FF"/>
+          <w:sz w:val="16"/>
+        </w:rPr>
+      </w:pPr>
+      <w:hyperlink r:id="rId8" w:history="1">
         <w:r>
           <w:rPr>
-            <w:rStyle w:val="Hyperlink"/>
+            <w:rStyle w:val="a3"/>
+            <w:i/>
+            <w:color w:val="0000FF"/>
+            <w:sz w:val="16"/>
           </w:rPr>
           <w:t>http://semantic-web-journal.net/system/files/swj499.pdf</w:t>
         </w:r>
@@ -470,11 +536,126 @@
     <w:p>
       <w:pPr>
         <w:pStyle w:val="Hoofdtekst"/>
-      </w:pPr>
-      <w:hyperlink r:id="rId8" w:history="1">
+        <w:rPr>
+          <w:rStyle w:val="a3"/>
+          <w:rFonts w:hint="eastAsia"/>
+          <w:u w:val="none"/>
+        </w:rPr>
+      </w:pPr>
+      <w:r>
+        <w:rPr>
+          <w:rStyle w:val="a3"/>
+          <w:rFonts w:hint="eastAsia"/>
+          <w:u w:val="none"/>
+        </w:rPr>
+        <w:t>[</w:t>
+      </w:r>
+      <w:r>
+        <w:rPr>
+          <w:rStyle w:val="a3"/>
+          <w:rFonts w:hint="eastAsia"/>
+          <w:u w:val="none"/>
+        </w:rPr>
+        <w:t>This article gives a</w:t>
+      </w:r>
+      <w:r>
+        <w:rPr>
+          <w:rStyle w:val="a3"/>
+          <w:rFonts w:hint="eastAsia"/>
+          <w:u w:val="none"/>
+        </w:rPr>
+        <w:t xml:space="preserve"> completed introduction to the extraction framework, mapping methodology, usage </w:t>
+      </w:r>
+      <w:r>
+        <w:rPr>
+          <w:rStyle w:val="a3"/>
+          <w:u w:val="none"/>
+        </w:rPr>
+        <w:t>statistics</w:t>
+      </w:r>
+      <w:r>
+        <w:rPr>
+          <w:rStyle w:val="a3"/>
+          <w:rFonts w:hint="eastAsia"/>
+          <w:u w:val="none"/>
+        </w:rPr>
+        <w:t xml:space="preserve"> of multilingual </w:t>
+      </w:r>
+      <w:proofErr w:type="spellStart"/>
+      <w:r>
+        <w:rPr>
+          <w:rStyle w:val="a3"/>
+          <w:rFonts w:hint="eastAsia"/>
+          <w:u w:val="none"/>
+        </w:rPr>
+        <w:t>DBpedia</w:t>
+      </w:r>
+      <w:proofErr w:type="spellEnd"/>
+      <w:r>
+        <w:rPr>
+          <w:rStyle w:val="a3"/>
+          <w:rFonts w:hint="eastAsia"/>
+          <w:u w:val="none"/>
+        </w:rPr>
+        <w:t>.</w:t>
+      </w:r>
+      <w:r>
+        <w:rPr>
+          <w:rStyle w:val="a3"/>
+          <w:rFonts w:hint="eastAsia"/>
+          <w:u w:val="none"/>
+        </w:rPr>
+        <w:t>]</w:t>
+      </w:r>
+    </w:p>
+    <w:p>
+      <w:pPr>
+        <w:pStyle w:val="Hoofdtekst"/>
+        <w:rPr>
+          <w:rStyle w:val="a3"/>
+          <w:rFonts w:hint="eastAsia"/>
+          <w:u w:val="none"/>
+        </w:rPr>
+      </w:pPr>
+    </w:p>
+    <w:p>
+      <w:pPr>
+        <w:pStyle w:val="Hoofdtekst"/>
+        <w:numPr>
+          <w:ilvl w:val="0"/>
+          <w:numId w:val="7"/>
+        </w:numPr>
+        <w:ind w:left="426"/>
+        <w:rPr>
+          <w:u w:val="single"/>
+        </w:rPr>
+      </w:pPr>
+      <w:proofErr w:type="spellStart"/>
+      <w:r>
+        <w:t>DBpedia</w:t>
+      </w:r>
+      <w:proofErr w:type="spellEnd"/>
+      <w:r>
+        <w:t>: A Multilingual Cross-Domain Knowledge Base</w:t>
+      </w:r>
+    </w:p>
+    <w:p>
+      <w:pPr>
+        <w:pStyle w:val="Hoofdtekst"/>
+        <w:rPr>
+          <w:rStyle w:val="a3"/>
+          <w:i/>
+          <w:color w:val="0000FF"/>
+          <w:sz w:val="16"/>
+        </w:rPr>
+      </w:pPr>
+      <w:hyperlink r:id="rId9" w:history="1">
         <w:r>
           <w:rPr>
-            <w:rStyle w:val="Hyperlink"/>
+            <w:rStyle w:val="a3"/>
+            <w:i/>
+            <w:color w:val="0000FF"/>
+            <w:sz w:val="16"/>
           </w:rPr>
           <w:t>http://www.lrec-conf.org/proceedings/lrec2012/pdf/570_Paper.pdf</w:t>
         </w:r>
@@ -483,11 +664,360 @@
     <w:p>
       <w:pPr>
         <w:pStyle w:val="Hoofdtekst"/>
+        <w:rPr>
+          <w:rStyle w:val="a3"/>
+          <w:rFonts w:hint="eastAsia"/>
+          <w:u w:val="none"/>
+        </w:rPr>
+      </w:pPr>
+      <w:r>
+        <w:rPr>
+          <w:rStyle w:val="a3"/>
+          <w:rFonts w:hint="eastAsia"/>
+          <w:u w:val="none"/>
+        </w:rPr>
+        <w:t>[</w:t>
+      </w:r>
+      <w:r>
+        <w:rPr>
+          <w:rStyle w:val="a3"/>
+          <w:rFonts w:hint="eastAsia"/>
+          <w:u w:val="none"/>
+        </w:rPr>
+        <w:t xml:space="preserve">This article </w:t>
+      </w:r>
+      <w:r>
+        <w:rPr>
+          <w:rStyle w:val="a3"/>
+          <w:u w:val="none"/>
+        </w:rPr>
+        <w:t>describe</w:t>
+      </w:r>
+      <w:r>
+        <w:rPr>
+          <w:rStyle w:val="a3"/>
+          <w:rFonts w:hint="eastAsia"/>
+          <w:u w:val="none"/>
+        </w:rPr>
+        <w:t>s</w:t>
+      </w:r>
+      <w:r>
+        <w:rPr>
+          <w:rStyle w:val="a3"/>
+          <w:u w:val="none"/>
+        </w:rPr>
+        <w:t xml:space="preserve"> the general </w:t>
+      </w:r>
+      <w:proofErr w:type="spellStart"/>
+      <w:r>
+        <w:rPr>
+          <w:rStyle w:val="a3"/>
+          <w:u w:val="none"/>
+        </w:rPr>
+        <w:t>DBpedia</w:t>
+      </w:r>
+      <w:proofErr w:type="spellEnd"/>
+      <w:r>
+        <w:rPr>
+          <w:rStyle w:val="a3"/>
+          <w:u w:val="none"/>
+        </w:rPr>
+        <w:t xml:space="preserve"> knowledge base and extended data sets that specifically aim at supporting </w:t>
+      </w:r>
+      <w:r>
+        <w:rPr>
+          <w:rStyle w:val="a3"/>
+          <w:u w:val="none"/>
+        </w:rPr>
+        <w:t>computational linguistics tasks</w:t>
+      </w:r>
+      <w:r>
+        <w:rPr>
+          <w:rStyle w:val="a3"/>
+          <w:rFonts w:hint="eastAsia"/>
+          <w:u w:val="none"/>
+        </w:rPr>
+        <w:t>.]</w:t>
+      </w:r>
+      <w:bookmarkStart w:id="0" w:name="_GoBack"/>
+      <w:bookmarkEnd w:id="0"/>
+    </w:p>
+    <w:p>
+      <w:pPr>
+        <w:pStyle w:val="Hoofdtekst"/>
+        <w:rPr>
+          <w:rStyle w:val="a3"/>
+          <w:rFonts w:hint="eastAsia"/>
+        </w:rPr>
+      </w:pPr>
+    </w:p>
+    <w:p>
+      <w:pPr>
+        <w:pStyle w:val="Hoofdtekst"/>
+        <w:numPr>
+          <w:ilvl w:val="0"/>
+          <w:numId w:val="7"/>
+        </w:numPr>
+        <w:ind w:left="426"/>
+        <w:rPr>
+          <w:rStyle w:val="a3"/>
+          <w:rFonts w:hint="eastAsia"/>
+          <w:u w:val="none"/>
+        </w:rPr>
+      </w:pPr>
+      <w:r>
+        <w:rPr>
+          <w:rStyle w:val="a3"/>
+          <w:u w:val="none"/>
+        </w:rPr>
+        <w:t xml:space="preserve">Cross-lingual Property Alignment for </w:t>
+      </w:r>
+      <w:proofErr w:type="spellStart"/>
+      <w:r>
+        <w:rPr>
+          <w:rStyle w:val="a3"/>
+          <w:u w:val="none"/>
+        </w:rPr>
+        <w:t>DBpedia</w:t>
+      </w:r>
+      <w:proofErr w:type="spellEnd"/>
+      <w:r>
+        <w:rPr>
+          <w:rStyle w:val="a3"/>
+          <w:u w:val="none"/>
+        </w:rPr>
+        <w:t xml:space="preserve"> ontology using Triple Conceptualization</w:t>
+      </w:r>
+    </w:p>
+    <w:p>
+      <w:pPr>
+        <w:pStyle w:val="Hoofdtekst"/>
+        <w:rPr>
+          <w:rStyle w:val="a3"/>
+          <w:color w:val="0000FF"/>
+          <w:sz w:val="14"/>
+          <w:u w:val="none"/>
+        </w:rPr>
+      </w:pPr>
+      <w:hyperlink r:id="rId10" w:history="1">
+        <w:r>
+          <w:rPr>
+            <w:rStyle w:val="a3"/>
+            <w:color w:val="0000FF"/>
+            <w:sz w:val="14"/>
+          </w:rPr>
+          <w:t>http://semanticweb.kaist.ac.kr/home/images/3/3f/Cross-lingual_Property_Alignment_for_DBpedia_ontology_using_Triple_Conceptualization.pdf</w:t>
+        </w:r>
+      </w:hyperlink>
+    </w:p>
+    <w:p>
+      <w:pPr>
+        <w:pStyle w:val="Hoofdtekst"/>
+        <w:rPr>
+          <w:rStyle w:val="a3"/>
+          <w:rFonts w:hint="eastAsia"/>
+          <w:u w:val="none"/>
+        </w:rPr>
+      </w:pPr>
+      <w:r>
+        <w:rPr>
+          <w:rStyle w:val="a3"/>
+          <w:rFonts w:hint="eastAsia"/>
+          <w:u w:val="none"/>
+        </w:rPr>
+        <w:t xml:space="preserve">[This article describes </w:t>
+      </w:r>
+      <w:r>
+        <w:rPr>
+          <w:rStyle w:val="a3"/>
+          <w:u w:val="none"/>
+        </w:rPr>
+        <w:t>p</w:t>
+      </w:r>
+      <w:r>
+        <w:rPr>
+          <w:rStyle w:val="a3"/>
+          <w:u w:val="none"/>
+        </w:rPr>
+        <w:t>roperty</w:t>
+      </w:r>
+      <w:r>
+        <w:rPr>
+          <w:rStyle w:val="a3"/>
+          <w:rFonts w:hint="eastAsia"/>
+          <w:u w:val="none"/>
+        </w:rPr>
+        <w:t xml:space="preserve"> </w:t>
+      </w:r>
+      <w:r>
+        <w:rPr>
+          <w:rStyle w:val="a3"/>
+          <w:u w:val="none"/>
+        </w:rPr>
+        <w:t>mappings</w:t>
+      </w:r>
+      <w:r>
+        <w:rPr>
+          <w:rStyle w:val="a3"/>
+          <w:rFonts w:hint="eastAsia"/>
+          <w:u w:val="none"/>
+        </w:rPr>
+        <w:t xml:space="preserve"> </w:t>
+      </w:r>
+      <w:r>
+        <w:rPr>
+          <w:rStyle w:val="a3"/>
+          <w:u w:val="none"/>
+        </w:rPr>
+        <w:t>between</w:t>
+      </w:r>
+      <w:r>
+        <w:rPr>
+          <w:rStyle w:val="a3"/>
+          <w:rFonts w:hint="eastAsia"/>
+          <w:u w:val="none"/>
+        </w:rPr>
+        <w:t xml:space="preserve"> </w:t>
+      </w:r>
+      <w:r>
+        <w:rPr>
+          <w:rStyle w:val="a3"/>
+          <w:u w:val="none"/>
+        </w:rPr>
+        <w:t>different</w:t>
+      </w:r>
+      <w:r>
+        <w:rPr>
+          <w:rStyle w:val="a3"/>
+          <w:rFonts w:hint="eastAsia"/>
+          <w:u w:val="none"/>
+        </w:rPr>
+        <w:t xml:space="preserve"> </w:t>
+      </w:r>
+      <w:r>
+        <w:rPr>
+          <w:rStyle w:val="a3"/>
+          <w:u w:val="none"/>
+        </w:rPr>
+        <w:t>lingual</w:t>
+      </w:r>
+      <w:r>
+        <w:rPr>
+          <w:rStyle w:val="a3"/>
+          <w:rFonts w:hint="eastAsia"/>
+          <w:u w:val="none"/>
+        </w:rPr>
+        <w:t xml:space="preserve"> </w:t>
+      </w:r>
+      <w:r>
+        <w:rPr>
+          <w:rStyle w:val="a3"/>
+          <w:u w:val="none"/>
+        </w:rPr>
+        <w:t>datasets</w:t>
+      </w:r>
+      <w:r>
+        <w:rPr>
+          <w:rStyle w:val="a3"/>
+          <w:rFonts w:hint="eastAsia"/>
+          <w:u w:val="none"/>
+        </w:rPr>
+        <w:t xml:space="preserve">, </w:t>
+      </w:r>
+      <w:r>
+        <w:rPr>
+          <w:rStyle w:val="a3"/>
+          <w:rFonts w:hint="eastAsia"/>
+          <w:u w:val="none"/>
+        </w:rPr>
+        <w:t xml:space="preserve">and </w:t>
+      </w:r>
+      <w:r>
+        <w:rPr>
+          <w:rStyle w:val="a3"/>
+          <w:rFonts w:hint="eastAsia"/>
+          <w:u w:val="none"/>
+        </w:rPr>
+        <w:t xml:space="preserve">a </w:t>
+      </w:r>
+      <w:r>
+        <w:rPr>
+          <w:rStyle w:val="a3"/>
+          <w:u w:val="none"/>
+        </w:rPr>
+        <w:t xml:space="preserve">preliminary evaluation in </w:t>
+      </w:r>
+      <w:proofErr w:type="spellStart"/>
+      <w:r>
+        <w:rPr>
+          <w:rStyle w:val="a3"/>
+          <w:u w:val="none"/>
+        </w:rPr>
+        <w:t>DBpedia</w:t>
+      </w:r>
+      <w:proofErr w:type="spellEnd"/>
+      <w:r>
+        <w:rPr>
+          <w:rStyle w:val="a3"/>
+          <w:u w:val="none"/>
+        </w:rPr>
+        <w:t xml:space="preserve"> datasets using triple-concept</w:t>
+      </w:r>
+      <w:r>
+        <w:rPr>
+          <w:rStyle w:val="a3"/>
+          <w:u w:val="none"/>
+        </w:rPr>
+        <w:t>ualization approach by sugges</w:t>
+      </w:r>
+      <w:r>
+        <w:rPr>
+          <w:rStyle w:val="a3"/>
+          <w:rFonts w:hint="eastAsia"/>
+          <w:u w:val="none"/>
+        </w:rPr>
+        <w:t>t</w:t>
+      </w:r>
+      <w:r>
+        <w:rPr>
+          <w:rStyle w:val="a3"/>
+          <w:u w:val="none"/>
+        </w:rPr>
+        <w:t xml:space="preserve">ing </w:t>
+      </w:r>
+      <w:r>
+        <w:rPr>
+          <w:rStyle w:val="a3"/>
+          <w:i/>
+          <w:u w:val="none"/>
+        </w:rPr>
+        <w:t>type</w:t>
+      </w:r>
+      <w:r>
+        <w:rPr>
+          <w:rStyle w:val="a3"/>
+          <w:u w:val="none"/>
+        </w:rPr>
+        <w:t xml:space="preserve"> information of instances in triples represented as vector.</w:t>
+      </w:r>
+      <w:r>
+        <w:rPr>
+          <w:rStyle w:val="a3"/>
+          <w:rFonts w:hint="eastAsia"/>
+          <w:u w:val="none"/>
+        </w:rPr>
+        <w:t>]</w:t>
+      </w:r>
+    </w:p>
+    <w:p>
+      <w:pPr>
+        <w:pStyle w:val="Hoofdtekst"/>
+        <w:rPr>
+          <w:rFonts w:hint="eastAsia"/>
+        </w:rPr>
       </w:pPr>
     </w:p>
     <w:sectPr>
-      <w:headerReference w:type="default" r:id="rId9"/>
-      <w:footerReference w:type="default" r:id="rId10"/>
       <w:pgSz w:w="11906" w:h="16838"/>
       <w:pgMar w:top="1134" w:right="1134" w:bottom="1134" w:left="1134" w:header="709" w:footer="850" w:gutter="0"/>
       <w:cols w:space="708"/>
@@ -497,7 +1027,7 @@
 </file>
 
 <file path=word/endnotes.xml><?xml version="1.0" encoding="utf-8"?>
-<w:endnotes xmlns:wpc="http://schemas.microsoft.com/office/word/2010/wordprocessingCanvas" xmlns:mc="http://schemas.openxmlformats.org/markup-compatibility/2006" xmlns:o="urn:schemas-microsoft-com:office:office" xmlns:r="http://schemas.openxmlformats.org/officeDocument/2006/relationships" xmlns:m="http://schemas.openxmlformats.org/officeDocument/2006/math" xmlns:v="urn:schemas-microsoft-com:vml" xmlns:wp14="http://schemas.microsoft.com/office/word/2010/wordprocessingDrawing" xmlns:wp="http://schemas.openxmlformats.org/drawingml/2006/wordprocessingDrawing" xmlns:w10="urn:schemas-microsoft-com:office:word" xmlns:w="http://schemas.openxmlformats.org/wordprocessingml/2006/main" xmlns:w14="http://schemas.microsoft.com/office/word/2010/wordml" xmlns:w15="http://schemas.microsoft.com/office/word/2012/wordml" xmlns:wpg="http://schemas.microsoft.com/office/word/2010/wordprocessingGroup" xmlns:wpi="http://schemas.microsoft.com/office/word/2010/wordprocessingInk" xmlns:wne="http://schemas.microsoft.com/office/word/2006/wordml" xmlns:wps="http://schemas.microsoft.com/office/word/2010/wordprocessingShape" mc:Ignorable="w14 w15 wp14">
+<w:endnotes xmlns:wpc="http://schemas.microsoft.com/office/word/2010/wordprocessingCanvas" xmlns:mo="http://schemas.microsoft.com/office/mac/office/2008/main" xmlns:mc="http://schemas.openxmlformats.org/markup-compatibility/2006" xmlns:mv="urn:schemas-microsoft-com:mac:vml" xmlns:o="urn:schemas-microsoft-com:office:office" xmlns:r="http://schemas.openxmlformats.org/officeDocument/2006/relationships" xmlns:m="http://schemas.openxmlformats.org/officeDocument/2006/math" xmlns:v="urn:schemas-microsoft-com:vml" xmlns:wp14="http://schemas.microsoft.com/office/word/2010/wordprocessingDrawing" xmlns:wp="http://schemas.openxmlformats.org/drawingml/2006/wordprocessingDrawing" xmlns:w10="urn:schemas-microsoft-com:office:word" xmlns:w="http://schemas.openxmlformats.org/wordprocessingml/2006/main" xmlns:w14="http://schemas.microsoft.com/office/word/2010/wordml" xmlns:wpg="http://schemas.microsoft.com/office/word/2010/wordprocessingGroup" xmlns:wpi="http://schemas.microsoft.com/office/word/2010/wordprocessingInk" xmlns:wne="http://schemas.microsoft.com/office/word/2006/wordml" xmlns:wps="http://schemas.microsoft.com/office/word/2010/wordprocessingShape" mc:Ignorable="w14 wp14">
   <w:endnote w:type="separator" w:id="-1">
     <w:p>
       <w:r>
@@ -515,14 +1045,8 @@
 </w:endnotes>
 </file>
 
-<file path=word/footer1.xml><?xml version="1.0" encoding="utf-8"?>
-<w:ftr xmlns:wpc="http://schemas.microsoft.com/office/word/2010/wordprocessingCanvas" xmlns:mc="http://schemas.openxmlformats.org/markup-compatibility/2006" xmlns:o="urn:schemas-microsoft-com:office:office" xmlns:r="http://schemas.openxmlformats.org/officeDocument/2006/relationships" xmlns:m="http://schemas.openxmlformats.org/officeDocument/2006/math" xmlns:v="urn:schemas-microsoft-com:vml" xmlns:wp14="http://schemas.microsoft.com/office/word/2010/wordprocessingDrawing" xmlns:wp="http://schemas.openxmlformats.org/drawingml/2006/wordprocessingDrawing" xmlns:w10="urn:schemas-microsoft-com:office:word" xmlns:w="http://schemas.openxmlformats.org/wordprocessingml/2006/main" xmlns:w14="http://schemas.microsoft.com/office/word/2010/wordml" xmlns:w15="http://schemas.microsoft.com/office/word/2012/wordml" xmlns:wpg="http://schemas.microsoft.com/office/word/2010/wordprocessingGroup" xmlns:wpi="http://schemas.microsoft.com/office/word/2010/wordprocessingInk" xmlns:wne="http://schemas.microsoft.com/office/word/2006/wordml" xmlns:wps="http://schemas.microsoft.com/office/word/2010/wordprocessingShape" mc:Ignorable="w14 w15 wp14">
-  <w:p/>
-</w:ftr>
-</file>
-
 <file path=word/footnotes.xml><?xml version="1.0" encoding="utf-8"?>
-<w:footnotes xmlns:wpc="http://schemas.microsoft.com/office/word/2010/wordprocessingCanvas" xmlns:mc="http://schemas.openxmlformats.org/markup-compatibility/2006" xmlns:o="urn:schemas-microsoft-com:office:office" xmlns:r="http://schemas.openxmlformats.org/officeDocument/2006/relationships" xmlns:m="http://schemas.openxmlformats.org/officeDocument/2006/math" xmlns:v="urn:schemas-microsoft-com:vml" xmlns:wp14="http://schemas.microsoft.com/office/word/2010/wordprocessingDrawing" xmlns:wp="http://schemas.openxmlformats.org/drawingml/2006/wordprocessingDrawing" xmlns:w10="urn:schemas-microsoft-com:office:word" xmlns:w="http://schemas.openxmlformats.org/wordprocessingml/2006/main" xmlns:w14="http://schemas.microsoft.com/office/word/2010/wordml" xmlns:w15="http://schemas.microsoft.com/office/word/2012/wordml" xmlns:wpg="http://schemas.microsoft.com/office/word/2010/wordprocessingGroup" xmlns:wpi="http://schemas.microsoft.com/office/word/2010/wordprocessingInk" xmlns:wne="http://schemas.microsoft.com/office/word/2006/wordml" xmlns:wps="http://schemas.microsoft.com/office/word/2010/wordprocessingShape" mc:Ignorable="w14 w15 wp14">
+<w:footnotes xmlns:wpc="http://schemas.microsoft.com/office/word/2010/wordprocessingCanvas" xmlns:mo="http://schemas.microsoft.com/office/mac/office/2008/main" xmlns:mc="http://schemas.openxmlformats.org/markup-compatibility/2006" xmlns:mv="urn:schemas-microsoft-com:mac:vml" xmlns:o="urn:schemas-microsoft-com:office:office" xmlns:r="http://schemas.openxmlformats.org/officeDocument/2006/relationships" xmlns:m="http://schemas.openxmlformats.org/officeDocument/2006/math" xmlns:v="urn:schemas-microsoft-com:vml" xmlns:wp14="http://schemas.microsoft.com/office/word/2010/wordprocessingDrawing" xmlns:wp="http://schemas.openxmlformats.org/drawingml/2006/wordprocessingDrawing" xmlns:w10="urn:schemas-microsoft-com:office:word" xmlns:w="http://schemas.openxmlformats.org/wordprocessingml/2006/main" xmlns:w14="http://schemas.microsoft.com/office/word/2010/wordml" xmlns:wpg="http://schemas.microsoft.com/office/word/2010/wordprocessingGroup" xmlns:wpi="http://schemas.microsoft.com/office/word/2010/wordprocessingInk" xmlns:wne="http://schemas.microsoft.com/office/word/2006/wordml" xmlns:wps="http://schemas.microsoft.com/office/word/2010/wordprocessingShape" mc:Ignorable="w14 wp14">
   <w:footnote w:type="separator" w:id="-1">
     <w:p>
       <w:r>
@@ -540,15 +1064,9 @@
 </w:footnotes>
 </file>
 
-<file path=word/header1.xml><?xml version="1.0" encoding="utf-8"?>
-<w:hdr xmlns:wpc="http://schemas.microsoft.com/office/word/2010/wordprocessingCanvas" xmlns:mc="http://schemas.openxmlformats.org/markup-compatibility/2006" xmlns:o="urn:schemas-microsoft-com:office:office" xmlns:r="http://schemas.openxmlformats.org/officeDocument/2006/relationships" xmlns:m="http://schemas.openxmlformats.org/officeDocument/2006/math" xmlns:v="urn:schemas-microsoft-com:vml" xmlns:wp14="http://schemas.microsoft.com/office/word/2010/wordprocessingDrawing" xmlns:wp="http://schemas.openxmlformats.org/drawingml/2006/wordprocessingDrawing" xmlns:w10="urn:schemas-microsoft-com:office:word" xmlns:w="http://schemas.openxmlformats.org/wordprocessingml/2006/main" xmlns:w14="http://schemas.microsoft.com/office/word/2010/wordml" xmlns:w15="http://schemas.microsoft.com/office/word/2012/wordml" xmlns:wpg="http://schemas.microsoft.com/office/word/2010/wordprocessingGroup" xmlns:wpi="http://schemas.microsoft.com/office/word/2010/wordprocessingInk" xmlns:wne="http://schemas.microsoft.com/office/word/2006/wordml" xmlns:wps="http://schemas.microsoft.com/office/word/2010/wordprocessingShape" mc:Ignorable="w14 w15 wp14">
-  <w:p/>
-</w:hdr>
-</file>
-
 <file path=word/numbering.xml><?xml version="1.0" encoding="utf-8"?>
-<w:numbering xmlns:wpc="http://schemas.microsoft.com/office/word/2010/wordprocessingCanvas" xmlns:mc="http://schemas.openxmlformats.org/markup-compatibility/2006" xmlns:o="urn:schemas-microsoft-com:office:office" xmlns:r="http://schemas.openxmlformats.org/officeDocument/2006/relationships" xmlns:m="http://schemas.openxmlformats.org/officeDocument/2006/math" xmlns:v="urn:schemas-microsoft-com:vml" xmlns:wp14="http://schemas.microsoft.com/office/word/2010/wordprocessingDrawing" xmlns:wp="http://schemas.openxmlformats.org/drawingml/2006/wordprocessingDrawing" xmlns:w10="urn:schemas-microsoft-com:office:word" xmlns:w="http://schemas.openxmlformats.org/wordprocessingml/2006/main" xmlns:w14="http://schemas.microsoft.com/office/word/2010/wordml" xmlns:w15="http://schemas.microsoft.com/office/word/2012/wordml" xmlns:wpg="http://schemas.microsoft.com/office/word/2010/wordprocessingGroup" xmlns:wpi="http://schemas.microsoft.com/office/word/2010/wordprocessingInk" xmlns:wne="http://schemas.microsoft.com/office/word/2006/wordml" xmlns:wps="http://schemas.microsoft.com/office/word/2010/wordprocessingShape" mc:Ignorable="w14 w15 wp14">
-  <w:abstractNum w:abstractNumId="0" w15:restartNumberingAfterBreak="0">
+<w:numbering xmlns:wpc="http://schemas.microsoft.com/office/word/2010/wordprocessingCanvas" xmlns:mo="http://schemas.microsoft.com/office/mac/office/2008/main" xmlns:mc="http://schemas.openxmlformats.org/markup-compatibility/2006" xmlns:mv="urn:schemas-microsoft-com:mac:vml" xmlns:o="urn:schemas-microsoft-com:office:office" xmlns:r="http://schemas.openxmlformats.org/officeDocument/2006/relationships" xmlns:m="http://schemas.openxmlformats.org/officeDocument/2006/math" xmlns:v="urn:schemas-microsoft-com:vml" xmlns:wp14="http://schemas.microsoft.com/office/word/2010/wordprocessingDrawing" xmlns:wp="http://schemas.openxmlformats.org/drawingml/2006/wordprocessingDrawing" xmlns:w10="urn:schemas-microsoft-com:office:word" xmlns:w="http://schemas.openxmlformats.org/wordprocessingml/2006/main" xmlns:w14="http://schemas.microsoft.com/office/word/2010/wordml" xmlns:wpg="http://schemas.microsoft.com/office/word/2010/wordprocessingGroup" xmlns:wpi="http://schemas.microsoft.com/office/word/2010/wordprocessingInk" xmlns:wne="http://schemas.microsoft.com/office/word/2006/wordml" xmlns:wps="http://schemas.microsoft.com/office/word/2010/wordprocessingShape" mc:Ignorable="w14 wp14">
+  <w:abstractNum w:abstractNumId="0">
     <w:nsid w:val="00735A7B"/>
     <w:multiLevelType w:val="hybridMultilevel"/>
     <w:tmpl w:val="EBD61EDC"/>
@@ -661,18 +1179,633 @@
       </w:rPr>
     </w:lvl>
   </w:abstractNum>
+  <w:abstractNum w:abstractNumId="1">
+    <w:nsid w:val="030E6CF7"/>
+    <w:multiLevelType w:val="hybridMultilevel"/>
+    <w:tmpl w:val="1F1867B2"/>
+    <w:lvl w:ilvl="0" w:tplc="0409000F">
+      <w:start w:val="1"/>
+      <w:numFmt w:val="decimal"/>
+      <w:lvlText w:val="%1."/>
+      <w:lvlJc w:val="left"/>
+      <w:pPr>
+        <w:ind w:left="480" w:hanging="480"/>
+      </w:pPr>
+    </w:lvl>
+    <w:lvl w:ilvl="1" w:tplc="04090019" w:tentative="1">
+      <w:start w:val="1"/>
+      <w:numFmt w:val="lowerLetter"/>
+      <w:lvlText w:val="%2)"/>
+      <w:lvlJc w:val="left"/>
+      <w:pPr>
+        <w:ind w:left="960" w:hanging="480"/>
+      </w:pPr>
+    </w:lvl>
+    <w:lvl w:ilvl="2" w:tplc="0409001B" w:tentative="1">
+      <w:start w:val="1"/>
+      <w:numFmt w:val="lowerRoman"/>
+      <w:lvlText w:val="%3."/>
+      <w:lvlJc w:val="right"/>
+      <w:pPr>
+        <w:ind w:left="1440" w:hanging="480"/>
+      </w:pPr>
+    </w:lvl>
+    <w:lvl w:ilvl="3" w:tplc="0409000F" w:tentative="1">
+      <w:start w:val="1"/>
+      <w:numFmt w:val="decimal"/>
+      <w:lvlText w:val="%4."/>
+      <w:lvlJc w:val="left"/>
+      <w:pPr>
+        <w:ind w:left="1920" w:hanging="480"/>
+      </w:pPr>
+    </w:lvl>
+    <w:lvl w:ilvl="4" w:tplc="04090019" w:tentative="1">
+      <w:start w:val="1"/>
+      <w:numFmt w:val="lowerLetter"/>
+      <w:lvlText w:val="%5)"/>
+      <w:lvlJc w:val="left"/>
+      <w:pPr>
+        <w:ind w:left="2400" w:hanging="480"/>
+      </w:pPr>
+    </w:lvl>
+    <w:lvl w:ilvl="5" w:tplc="0409001B" w:tentative="1">
+      <w:start w:val="1"/>
+      <w:numFmt w:val="lowerRoman"/>
+      <w:lvlText w:val="%6."/>
+      <w:lvlJc w:val="right"/>
+      <w:pPr>
+        <w:ind w:left="2880" w:hanging="480"/>
+      </w:pPr>
+    </w:lvl>
+    <w:lvl w:ilvl="6" w:tplc="0409000F" w:tentative="1">
+      <w:start w:val="1"/>
+      <w:numFmt w:val="decimal"/>
+      <w:lvlText w:val="%7."/>
+      <w:lvlJc w:val="left"/>
+      <w:pPr>
+        <w:ind w:left="3360" w:hanging="480"/>
+      </w:pPr>
+    </w:lvl>
+    <w:lvl w:ilvl="7" w:tplc="04090019" w:tentative="1">
+      <w:start w:val="1"/>
+      <w:numFmt w:val="lowerLetter"/>
+      <w:lvlText w:val="%8)"/>
+      <w:lvlJc w:val="left"/>
+      <w:pPr>
+        <w:ind w:left="3840" w:hanging="480"/>
+      </w:pPr>
+    </w:lvl>
+    <w:lvl w:ilvl="8" w:tplc="0409001B" w:tentative="1">
+      <w:start w:val="1"/>
+      <w:numFmt w:val="lowerRoman"/>
+      <w:lvlText w:val="%9."/>
+      <w:lvlJc w:val="right"/>
+      <w:pPr>
+        <w:ind w:left="4320" w:hanging="480"/>
+      </w:pPr>
+    </w:lvl>
+  </w:abstractNum>
+  <w:abstractNum w:abstractNumId="2">
+    <w:nsid w:val="0D344795"/>
+    <w:multiLevelType w:val="hybridMultilevel"/>
+    <w:tmpl w:val="E460F9F2"/>
+    <w:lvl w:ilvl="0" w:tplc="04090001">
+      <w:start w:val="1"/>
+      <w:numFmt w:val="bullet"/>
+      <w:lvlText w:val=""/>
+      <w:lvlJc w:val="left"/>
+      <w:pPr>
+        <w:ind w:left="480" w:hanging="480"/>
+      </w:pPr>
+      <w:rPr>
+        <w:rFonts w:ascii="Wingdings" w:hAnsi="Wingdings" w:hint="default"/>
+      </w:rPr>
+    </w:lvl>
+    <w:lvl w:ilvl="1" w:tplc="04090003" w:tentative="1">
+      <w:start w:val="1"/>
+      <w:numFmt w:val="bullet"/>
+      <w:lvlText w:val=""/>
+      <w:lvlJc w:val="left"/>
+      <w:pPr>
+        <w:ind w:left="960" w:hanging="480"/>
+      </w:pPr>
+      <w:rPr>
+        <w:rFonts w:ascii="Wingdings" w:hAnsi="Wingdings" w:hint="default"/>
+      </w:rPr>
+    </w:lvl>
+    <w:lvl w:ilvl="2" w:tplc="04090005" w:tentative="1">
+      <w:start w:val="1"/>
+      <w:numFmt w:val="bullet"/>
+      <w:lvlText w:val=""/>
+      <w:lvlJc w:val="left"/>
+      <w:pPr>
+        <w:ind w:left="1440" w:hanging="480"/>
+      </w:pPr>
+      <w:rPr>
+        <w:rFonts w:ascii="Wingdings" w:hAnsi="Wingdings" w:hint="default"/>
+      </w:rPr>
+    </w:lvl>
+    <w:lvl w:ilvl="3" w:tplc="04090001" w:tentative="1">
+      <w:start w:val="1"/>
+      <w:numFmt w:val="bullet"/>
+      <w:lvlText w:val=""/>
+      <w:lvlJc w:val="left"/>
+      <w:pPr>
+        <w:ind w:left="1920" w:hanging="480"/>
+      </w:pPr>
+      <w:rPr>
+        <w:rFonts w:ascii="Wingdings" w:hAnsi="Wingdings" w:hint="default"/>
+      </w:rPr>
+    </w:lvl>
+    <w:lvl w:ilvl="4" w:tplc="04090003" w:tentative="1">
+      <w:start w:val="1"/>
+      <w:numFmt w:val="bullet"/>
+      <w:lvlText w:val=""/>
+      <w:lvlJc w:val="left"/>
+      <w:pPr>
+        <w:ind w:left="2400" w:hanging="480"/>
+      </w:pPr>
+      <w:rPr>
+        <w:rFonts w:ascii="Wingdings" w:hAnsi="Wingdings" w:hint="default"/>
+      </w:rPr>
+    </w:lvl>
+    <w:lvl w:ilvl="5" w:tplc="04090005" w:tentative="1">
+      <w:start w:val="1"/>
+      <w:numFmt w:val="bullet"/>
+      <w:lvlText w:val=""/>
+      <w:lvlJc w:val="left"/>
+      <w:pPr>
+        <w:ind w:left="2880" w:hanging="480"/>
+      </w:pPr>
+      <w:rPr>
+        <w:rFonts w:ascii="Wingdings" w:hAnsi="Wingdings" w:hint="default"/>
+      </w:rPr>
+    </w:lvl>
+    <w:lvl w:ilvl="6" w:tplc="04090001" w:tentative="1">
+      <w:start w:val="1"/>
+      <w:numFmt w:val="bullet"/>
+      <w:lvlText w:val=""/>
+      <w:lvlJc w:val="left"/>
+      <w:pPr>
+        <w:ind w:left="3360" w:hanging="480"/>
+      </w:pPr>
+      <w:rPr>
+        <w:rFonts w:ascii="Wingdings" w:hAnsi="Wingdings" w:hint="default"/>
+      </w:rPr>
+    </w:lvl>
+    <w:lvl w:ilvl="7" w:tplc="04090003" w:tentative="1">
+      <w:start w:val="1"/>
+      <w:numFmt w:val="bullet"/>
+      <w:lvlText w:val=""/>
+      <w:lvlJc w:val="left"/>
+      <w:pPr>
+        <w:ind w:left="3840" w:hanging="480"/>
+      </w:pPr>
+      <w:rPr>
+        <w:rFonts w:ascii="Wingdings" w:hAnsi="Wingdings" w:hint="default"/>
+      </w:rPr>
+    </w:lvl>
+    <w:lvl w:ilvl="8" w:tplc="04090005" w:tentative="1">
+      <w:start w:val="1"/>
+      <w:numFmt w:val="bullet"/>
+      <w:lvlText w:val=""/>
+      <w:lvlJc w:val="left"/>
+      <w:pPr>
+        <w:ind w:left="4320" w:hanging="480"/>
+      </w:pPr>
+      <w:rPr>
+        <w:rFonts w:ascii="Wingdings" w:hAnsi="Wingdings" w:hint="default"/>
+      </w:rPr>
+    </w:lvl>
+  </w:abstractNum>
+  <w:abstractNum w:abstractNumId="3">
+    <w:nsid w:val="3A7961D5"/>
+    <w:multiLevelType w:val="hybridMultilevel"/>
+    <w:tmpl w:val="E8EEA22C"/>
+    <w:lvl w:ilvl="0" w:tplc="04130001">
+      <w:start w:val="1"/>
+      <w:numFmt w:val="bullet"/>
+      <w:lvlText w:val=""/>
+      <w:lvlJc w:val="left"/>
+      <w:pPr>
+        <w:ind w:left="840" w:hanging="480"/>
+      </w:pPr>
+      <w:rPr>
+        <w:rFonts w:ascii="Symbol" w:hAnsi="Symbol" w:hint="default"/>
+      </w:rPr>
+    </w:lvl>
+    <w:lvl w:ilvl="1" w:tplc="04090003" w:tentative="1">
+      <w:start w:val="1"/>
+      <w:numFmt w:val="bullet"/>
+      <w:lvlText w:val=""/>
+      <w:lvlJc w:val="left"/>
+      <w:pPr>
+        <w:ind w:left="1320" w:hanging="480"/>
+      </w:pPr>
+      <w:rPr>
+        <w:rFonts w:ascii="Wingdings" w:hAnsi="Wingdings" w:hint="default"/>
+      </w:rPr>
+    </w:lvl>
+    <w:lvl w:ilvl="2" w:tplc="04090005" w:tentative="1">
+      <w:start w:val="1"/>
+      <w:numFmt w:val="bullet"/>
+      <w:lvlText w:val=""/>
+      <w:lvlJc w:val="left"/>
+      <w:pPr>
+        <w:ind w:left="1800" w:hanging="480"/>
+      </w:pPr>
+      <w:rPr>
+        <w:rFonts w:ascii="Wingdings" w:hAnsi="Wingdings" w:hint="default"/>
+      </w:rPr>
+    </w:lvl>
+    <w:lvl w:ilvl="3" w:tplc="04090001" w:tentative="1">
+      <w:start w:val="1"/>
+      <w:numFmt w:val="bullet"/>
+      <w:lvlText w:val=""/>
+      <w:lvlJc w:val="left"/>
+      <w:pPr>
+        <w:ind w:left="2280" w:hanging="480"/>
+      </w:pPr>
+      <w:rPr>
+        <w:rFonts w:ascii="Wingdings" w:hAnsi="Wingdings" w:hint="default"/>
+      </w:rPr>
+    </w:lvl>
+    <w:lvl w:ilvl="4" w:tplc="04090003" w:tentative="1">
+      <w:start w:val="1"/>
+      <w:numFmt w:val="bullet"/>
+      <w:lvlText w:val=""/>
+      <w:lvlJc w:val="left"/>
+      <w:pPr>
+        <w:ind w:left="2760" w:hanging="480"/>
+      </w:pPr>
+      <w:rPr>
+        <w:rFonts w:ascii="Wingdings" w:hAnsi="Wingdings" w:hint="default"/>
+      </w:rPr>
+    </w:lvl>
+    <w:lvl w:ilvl="5" w:tplc="04090005" w:tentative="1">
+      <w:start w:val="1"/>
+      <w:numFmt w:val="bullet"/>
+      <w:lvlText w:val=""/>
+      <w:lvlJc w:val="left"/>
+      <w:pPr>
+        <w:ind w:left="3240" w:hanging="480"/>
+      </w:pPr>
+      <w:rPr>
+        <w:rFonts w:ascii="Wingdings" w:hAnsi="Wingdings" w:hint="default"/>
+      </w:rPr>
+    </w:lvl>
+    <w:lvl w:ilvl="6" w:tplc="04090001" w:tentative="1">
+      <w:start w:val="1"/>
+      <w:numFmt w:val="bullet"/>
+      <w:lvlText w:val=""/>
+      <w:lvlJc w:val="left"/>
+      <w:pPr>
+        <w:ind w:left="3720" w:hanging="480"/>
+      </w:pPr>
+      <w:rPr>
+        <w:rFonts w:ascii="Wingdings" w:hAnsi="Wingdings" w:hint="default"/>
+      </w:rPr>
+    </w:lvl>
+    <w:lvl w:ilvl="7" w:tplc="04090003" w:tentative="1">
+      <w:start w:val="1"/>
+      <w:numFmt w:val="bullet"/>
+      <w:lvlText w:val=""/>
+      <w:lvlJc w:val="left"/>
+      <w:pPr>
+        <w:ind w:left="4200" w:hanging="480"/>
+      </w:pPr>
+      <w:rPr>
+        <w:rFonts w:ascii="Wingdings" w:hAnsi="Wingdings" w:hint="default"/>
+      </w:rPr>
+    </w:lvl>
+    <w:lvl w:ilvl="8" w:tplc="04090005" w:tentative="1">
+      <w:start w:val="1"/>
+      <w:numFmt w:val="bullet"/>
+      <w:lvlText w:val=""/>
+      <w:lvlJc w:val="left"/>
+      <w:pPr>
+        <w:ind w:left="4680" w:hanging="480"/>
+      </w:pPr>
+      <w:rPr>
+        <w:rFonts w:ascii="Wingdings" w:hAnsi="Wingdings" w:hint="default"/>
+      </w:rPr>
+    </w:lvl>
+  </w:abstractNum>
+  <w:abstractNum w:abstractNumId="4">
+    <w:nsid w:val="4B8623F3"/>
+    <w:multiLevelType w:val="hybridMultilevel"/>
+    <w:tmpl w:val="C2E2CA94"/>
+    <w:lvl w:ilvl="0" w:tplc="04090011">
+      <w:start w:val="1"/>
+      <w:numFmt w:val="decimal"/>
+      <w:lvlText w:val="%1)"/>
+      <w:lvlJc w:val="left"/>
+      <w:pPr>
+        <w:ind w:left="480" w:hanging="480"/>
+      </w:pPr>
+    </w:lvl>
+    <w:lvl w:ilvl="1" w:tplc="04090019" w:tentative="1">
+      <w:start w:val="1"/>
+      <w:numFmt w:val="lowerLetter"/>
+      <w:lvlText w:val="%2)"/>
+      <w:lvlJc w:val="left"/>
+      <w:pPr>
+        <w:ind w:left="960" w:hanging="480"/>
+      </w:pPr>
+    </w:lvl>
+    <w:lvl w:ilvl="2" w:tplc="0409001B" w:tentative="1">
+      <w:start w:val="1"/>
+      <w:numFmt w:val="lowerRoman"/>
+      <w:lvlText w:val="%3."/>
+      <w:lvlJc w:val="right"/>
+      <w:pPr>
+        <w:ind w:left="1440" w:hanging="480"/>
+      </w:pPr>
+    </w:lvl>
+    <w:lvl w:ilvl="3" w:tplc="0409000F" w:tentative="1">
+      <w:start w:val="1"/>
+      <w:numFmt w:val="decimal"/>
+      <w:lvlText w:val="%4."/>
+      <w:lvlJc w:val="left"/>
+      <w:pPr>
+        <w:ind w:left="1920" w:hanging="480"/>
+      </w:pPr>
+    </w:lvl>
+    <w:lvl w:ilvl="4" w:tplc="04090019" w:tentative="1">
+      <w:start w:val="1"/>
+      <w:numFmt w:val="lowerLetter"/>
+      <w:lvlText w:val="%5)"/>
+      <w:lvlJc w:val="left"/>
+      <w:pPr>
+        <w:ind w:left="2400" w:hanging="480"/>
+      </w:pPr>
+    </w:lvl>
+    <w:lvl w:ilvl="5" w:tplc="0409001B" w:tentative="1">
+      <w:start w:val="1"/>
+      <w:numFmt w:val="lowerRoman"/>
+      <w:lvlText w:val="%6."/>
+      <w:lvlJc w:val="right"/>
+      <w:pPr>
+        <w:ind w:left="2880" w:hanging="480"/>
+      </w:pPr>
+    </w:lvl>
+    <w:lvl w:ilvl="6" w:tplc="0409000F" w:tentative="1">
+      <w:start w:val="1"/>
+      <w:numFmt w:val="decimal"/>
+      <w:lvlText w:val="%7."/>
+      <w:lvlJc w:val="left"/>
+      <w:pPr>
+        <w:ind w:left="3360" w:hanging="480"/>
+      </w:pPr>
+    </w:lvl>
+    <w:lvl w:ilvl="7" w:tplc="04090019" w:tentative="1">
+      <w:start w:val="1"/>
+      <w:numFmt w:val="lowerLetter"/>
+      <w:lvlText w:val="%8)"/>
+      <w:lvlJc w:val="left"/>
+      <w:pPr>
+        <w:ind w:left="3840" w:hanging="480"/>
+      </w:pPr>
+    </w:lvl>
+    <w:lvl w:ilvl="8" w:tplc="0409001B" w:tentative="1">
+      <w:start w:val="1"/>
+      <w:numFmt w:val="lowerRoman"/>
+      <w:lvlText w:val="%9."/>
+      <w:lvlJc w:val="right"/>
+      <w:pPr>
+        <w:ind w:left="4320" w:hanging="480"/>
+      </w:pPr>
+    </w:lvl>
+  </w:abstractNum>
+  <w:abstractNum w:abstractNumId="5">
+    <w:nsid w:val="621F0D2C"/>
+    <w:multiLevelType w:val="hybridMultilevel"/>
+    <w:tmpl w:val="49A014BE"/>
+    <w:lvl w:ilvl="0" w:tplc="04090011">
+      <w:start w:val="1"/>
+      <w:numFmt w:val="decimal"/>
+      <w:lvlText w:val="%1)"/>
+      <w:lvlJc w:val="left"/>
+      <w:pPr>
+        <w:ind w:left="480" w:hanging="480"/>
+      </w:pPr>
+    </w:lvl>
+    <w:lvl w:ilvl="1" w:tplc="04090019" w:tentative="1">
+      <w:start w:val="1"/>
+      <w:numFmt w:val="lowerLetter"/>
+      <w:lvlText w:val="%2)"/>
+      <w:lvlJc w:val="left"/>
+      <w:pPr>
+        <w:ind w:left="960" w:hanging="480"/>
+      </w:pPr>
+    </w:lvl>
+    <w:lvl w:ilvl="2" w:tplc="0409001B" w:tentative="1">
+      <w:start w:val="1"/>
+      <w:numFmt w:val="lowerRoman"/>
+      <w:lvlText w:val="%3."/>
+      <w:lvlJc w:val="right"/>
+      <w:pPr>
+        <w:ind w:left="1440" w:hanging="480"/>
+      </w:pPr>
+    </w:lvl>
+    <w:lvl w:ilvl="3" w:tplc="0409000F" w:tentative="1">
+      <w:start w:val="1"/>
+      <w:numFmt w:val="decimal"/>
+      <w:lvlText w:val="%4."/>
+      <w:lvlJc w:val="left"/>
+      <w:pPr>
+        <w:ind w:left="1920" w:hanging="480"/>
+      </w:pPr>
+    </w:lvl>
+    <w:lvl w:ilvl="4" w:tplc="04090019" w:tentative="1">
+      <w:start w:val="1"/>
+      <w:numFmt w:val="lowerLetter"/>
+      <w:lvlText w:val="%5)"/>
+      <w:lvlJc w:val="left"/>
+      <w:pPr>
+        <w:ind w:left="2400" w:hanging="480"/>
+      </w:pPr>
+    </w:lvl>
+    <w:lvl w:ilvl="5" w:tplc="0409001B" w:tentative="1">
+      <w:start w:val="1"/>
+      <w:numFmt w:val="lowerRoman"/>
+      <w:lvlText w:val="%6."/>
+      <w:lvlJc w:val="right"/>
+      <w:pPr>
+        <w:ind w:left="2880" w:hanging="480"/>
+      </w:pPr>
+    </w:lvl>
+    <w:lvl w:ilvl="6" w:tplc="0409000F" w:tentative="1">
+      <w:start w:val="1"/>
+      <w:numFmt w:val="decimal"/>
+      <w:lvlText w:val="%7."/>
+      <w:lvlJc w:val="left"/>
+      <w:pPr>
+        <w:ind w:left="3360" w:hanging="480"/>
+      </w:pPr>
+    </w:lvl>
+    <w:lvl w:ilvl="7" w:tplc="04090019" w:tentative="1">
+      <w:start w:val="1"/>
+      <w:numFmt w:val="lowerLetter"/>
+      <w:lvlText w:val="%8)"/>
+      <w:lvlJc w:val="left"/>
+      <w:pPr>
+        <w:ind w:left="3840" w:hanging="480"/>
+      </w:pPr>
+    </w:lvl>
+    <w:lvl w:ilvl="8" w:tplc="0409001B" w:tentative="1">
+      <w:start w:val="1"/>
+      <w:numFmt w:val="lowerRoman"/>
+      <w:lvlText w:val="%9."/>
+      <w:lvlJc w:val="right"/>
+      <w:pPr>
+        <w:ind w:left="4320" w:hanging="480"/>
+      </w:pPr>
+    </w:lvl>
+  </w:abstractNum>
+  <w:abstractNum w:abstractNumId="6">
+    <w:nsid w:val="73FD1243"/>
+    <w:multiLevelType w:val="hybridMultilevel"/>
+    <w:tmpl w:val="43125E6E"/>
+    <w:lvl w:ilvl="0" w:tplc="04090001">
+      <w:start w:val="1"/>
+      <w:numFmt w:val="bullet"/>
+      <w:lvlText w:val=""/>
+      <w:lvlJc w:val="left"/>
+      <w:pPr>
+        <w:ind w:left="840" w:hanging="480"/>
+      </w:pPr>
+      <w:rPr>
+        <w:rFonts w:ascii="Wingdings" w:hAnsi="Wingdings" w:hint="default"/>
+      </w:rPr>
+    </w:lvl>
+    <w:lvl w:ilvl="1" w:tplc="04090003" w:tentative="1">
+      <w:start w:val="1"/>
+      <w:numFmt w:val="bullet"/>
+      <w:lvlText w:val=""/>
+      <w:lvlJc w:val="left"/>
+      <w:pPr>
+        <w:ind w:left="1320" w:hanging="480"/>
+      </w:pPr>
+      <w:rPr>
+        <w:rFonts w:ascii="Wingdings" w:hAnsi="Wingdings" w:hint="default"/>
+      </w:rPr>
+    </w:lvl>
+    <w:lvl w:ilvl="2" w:tplc="04090005" w:tentative="1">
+      <w:start w:val="1"/>
+      <w:numFmt w:val="bullet"/>
+      <w:lvlText w:val=""/>
+      <w:lvlJc w:val="left"/>
+      <w:pPr>
+        <w:ind w:left="1800" w:hanging="480"/>
+      </w:pPr>
+      <w:rPr>
+        <w:rFonts w:ascii="Wingdings" w:hAnsi="Wingdings" w:hint="default"/>
+      </w:rPr>
+    </w:lvl>
+    <w:lvl w:ilvl="3" w:tplc="04090001" w:tentative="1">
+      <w:start w:val="1"/>
+      <w:numFmt w:val="bullet"/>
+      <w:lvlText w:val=""/>
+      <w:lvlJc w:val="left"/>
+      <w:pPr>
+        <w:ind w:left="2280" w:hanging="480"/>
+      </w:pPr>
+      <w:rPr>
+        <w:rFonts w:ascii="Wingdings" w:hAnsi="Wingdings" w:hint="default"/>
+      </w:rPr>
+    </w:lvl>
+    <w:lvl w:ilvl="4" w:tplc="04090003" w:tentative="1">
+      <w:start w:val="1"/>
+      <w:numFmt w:val="bullet"/>
+      <w:lvlText w:val=""/>
+      <w:lvlJc w:val="left"/>
+      <w:pPr>
+        <w:ind w:left="2760" w:hanging="480"/>
+      </w:pPr>
+      <w:rPr>
+        <w:rFonts w:ascii="Wingdings" w:hAnsi="Wingdings" w:hint="default"/>
+      </w:rPr>
+    </w:lvl>
+    <w:lvl w:ilvl="5" w:tplc="04090005" w:tentative="1">
+      <w:start w:val="1"/>
+      <w:numFmt w:val="bullet"/>
+      <w:lvlText w:val=""/>
+      <w:lvlJc w:val="left"/>
+      <w:pPr>
+        <w:ind w:left="3240" w:hanging="480"/>
+      </w:pPr>
+      <w:rPr>
+        <w:rFonts w:ascii="Wingdings" w:hAnsi="Wingdings" w:hint="default"/>
+      </w:rPr>
+    </w:lvl>
+    <w:lvl w:ilvl="6" w:tplc="04090001" w:tentative="1">
+      <w:start w:val="1"/>
+      <w:numFmt w:val="bullet"/>
+      <w:lvlText w:val=""/>
+      <w:lvlJc w:val="left"/>
+      <w:pPr>
+        <w:ind w:left="3720" w:hanging="480"/>
+      </w:pPr>
+      <w:rPr>
+        <w:rFonts w:ascii="Wingdings" w:hAnsi="Wingdings" w:hint="default"/>
+      </w:rPr>
+    </w:lvl>
+    <w:lvl w:ilvl="7" w:tplc="04090003" w:tentative="1">
+      <w:start w:val="1"/>
+      <w:numFmt w:val="bullet"/>
+      <w:lvlText w:val=""/>
+      <w:lvlJc w:val="left"/>
+      <w:pPr>
+        <w:ind w:left="4200" w:hanging="480"/>
+      </w:pPr>
+      <w:rPr>
+        <w:rFonts w:ascii="Wingdings" w:hAnsi="Wingdings" w:hint="default"/>
+      </w:rPr>
+    </w:lvl>
+    <w:lvl w:ilvl="8" w:tplc="04090005" w:tentative="1">
+      <w:start w:val="1"/>
+      <w:numFmt w:val="bullet"/>
+      <w:lvlText w:val=""/>
+      <w:lvlJc w:val="left"/>
+      <w:pPr>
+        <w:ind w:left="4680" w:hanging="480"/>
+      </w:pPr>
+      <w:rPr>
+        <w:rFonts w:ascii="Wingdings" w:hAnsi="Wingdings" w:hint="default"/>
+      </w:rPr>
+    </w:lvl>
+  </w:abstractNum>
   <w:num w:numId="1">
     <w:abstractNumId w:val="0"/>
+  </w:num>
+  <w:num w:numId="2">
+    <w:abstractNumId w:val="5"/>
+  </w:num>
+  <w:num w:numId="3">
+    <w:abstractNumId w:val="1"/>
+  </w:num>
+  <w:num w:numId="4">
+    <w:abstractNumId w:val="4"/>
+  </w:num>
+  <w:num w:numId="5">
+    <w:abstractNumId w:val="2"/>
+  </w:num>
+  <w:num w:numId="6">
+    <w:abstractNumId w:val="3"/>
+  </w:num>
+  <w:num w:numId="7">
+    <w:abstractNumId w:val="6"/>
   </w:num>
 </w:numbering>
 </file>
 
 <file path=word/styles.xml><?xml version="1.0" encoding="utf-8"?>
-<w:styles xmlns:mc="http://schemas.openxmlformats.org/markup-compatibility/2006" xmlns:r="http://schemas.openxmlformats.org/officeDocument/2006/relationships" xmlns:w="http://schemas.openxmlformats.org/wordprocessingml/2006/main" xmlns:w14="http://schemas.microsoft.com/office/word/2010/wordml" xmlns:w15="http://schemas.microsoft.com/office/word/2012/wordml" mc:Ignorable="w14 w15">
+<w:styles xmlns:mc="http://schemas.openxmlformats.org/markup-compatibility/2006" xmlns:r="http://schemas.openxmlformats.org/officeDocument/2006/relationships" xmlns:w="http://schemas.openxmlformats.org/wordprocessingml/2006/main" xmlns:w14="http://schemas.microsoft.com/office/word/2010/wordml" mc:Ignorable="w14">
   <w:docDefaults>
     <w:rPrDefault>
       <w:rPr>
-        <w:rFonts w:ascii="Times New Roman" w:eastAsia="Arial Unicode MS" w:hAnsi="Times New Roman" w:cs="Times New Roman"/>
+        <w:rFonts w:ascii="Times New Roman" w:eastAsiaTheme="minorEastAsia" w:hAnsi="Times New Roman" w:cs="Times New Roman"/>
         <w:bdr w:val="nil"/>
         <w:lang w:val="nl-NL" w:eastAsia="nl-NL" w:bidi="ar-SA"/>
       </w:rPr>
@@ -690,380 +1823,155 @@
       </w:pPr>
     </w:pPrDefault>
   </w:docDefaults>
-  <w:latentStyles w:defLockedState="0" w:defUIPriority="99" w:defSemiHidden="0" w:defUnhideWhenUsed="0" w:defQFormat="0" w:count="371">
-    <w:lsdException w:name="Normal" w:uiPriority="0" w:qFormat="1"/>
-    <w:lsdException w:name="heading 1" w:uiPriority="9" w:qFormat="1"/>
-    <w:lsdException w:name="heading 2" w:semiHidden="1" w:uiPriority="9" w:unhideWhenUsed="1" w:qFormat="1"/>
-    <w:lsdException w:name="heading 3" w:semiHidden="1" w:uiPriority="9" w:unhideWhenUsed="1" w:qFormat="1"/>
-    <w:lsdException w:name="heading 4" w:semiHidden="1" w:uiPriority="9" w:unhideWhenUsed="1" w:qFormat="1"/>
-    <w:lsdException w:name="heading 5" w:semiHidden="1" w:uiPriority="9" w:unhideWhenUsed="1" w:qFormat="1"/>
-    <w:lsdException w:name="heading 6" w:semiHidden="1" w:uiPriority="9" w:unhideWhenUsed="1" w:qFormat="1"/>
-    <w:lsdException w:name="heading 7" w:semiHidden="1" w:uiPriority="9" w:unhideWhenUsed="1" w:qFormat="1"/>
-    <w:lsdException w:name="heading 8" w:semiHidden="1" w:uiPriority="9" w:unhideWhenUsed="1" w:qFormat="1"/>
-    <w:lsdException w:name="heading 9" w:semiHidden="1" w:uiPriority="9" w:unhideWhenUsed="1" w:qFormat="1"/>
-    <w:lsdException w:name="index 1" w:semiHidden="1" w:unhideWhenUsed="1"/>
-    <w:lsdException w:name="index 2" w:semiHidden="1" w:unhideWhenUsed="1"/>
-    <w:lsdException w:name="index 3" w:semiHidden="1" w:unhideWhenUsed="1"/>
-    <w:lsdException w:name="index 4" w:semiHidden="1" w:unhideWhenUsed="1"/>
-    <w:lsdException w:name="index 5" w:semiHidden="1" w:unhideWhenUsed="1"/>
-    <w:lsdException w:name="index 6" w:semiHidden="1" w:unhideWhenUsed="1"/>
-    <w:lsdException w:name="index 7" w:semiHidden="1" w:unhideWhenUsed="1"/>
-    <w:lsdException w:name="index 8" w:semiHidden="1" w:unhideWhenUsed="1"/>
-    <w:lsdException w:name="index 9" w:semiHidden="1" w:unhideWhenUsed="1"/>
-    <w:lsdException w:name="toc 1" w:semiHidden="1" w:uiPriority="39" w:unhideWhenUsed="1"/>
-    <w:lsdException w:name="toc 2" w:semiHidden="1" w:uiPriority="39" w:unhideWhenUsed="1"/>
-    <w:lsdException w:name="toc 3" w:semiHidden="1" w:uiPriority="39" w:unhideWhenUsed="1"/>
-    <w:lsdException w:name="toc 4" w:semiHidden="1" w:uiPriority="39" w:unhideWhenUsed="1"/>
-    <w:lsdException w:name="toc 5" w:semiHidden="1" w:uiPriority="39" w:unhideWhenUsed="1"/>
-    <w:lsdException w:name="toc 6" w:semiHidden="1" w:uiPriority="39" w:unhideWhenUsed="1"/>
-    <w:lsdException w:name="toc 7" w:semiHidden="1" w:uiPriority="39" w:unhideWhenUsed="1"/>
-    <w:lsdException w:name="toc 8" w:semiHidden="1" w:uiPriority="39" w:unhideWhenUsed="1"/>
-    <w:lsdException w:name="toc 9" w:semiHidden="1" w:uiPriority="39" w:unhideWhenUsed="1"/>
-    <w:lsdException w:name="Normal Indent" w:semiHidden="1" w:unhideWhenUsed="1"/>
-    <w:lsdException w:name="footnote text" w:semiHidden="1" w:unhideWhenUsed="1"/>
-    <w:lsdException w:name="annotation text" w:semiHidden="1" w:unhideWhenUsed="1"/>
-    <w:lsdException w:name="header" w:semiHidden="1" w:unhideWhenUsed="1"/>
-    <w:lsdException w:name="footer" w:semiHidden="1" w:unhideWhenUsed="1"/>
-    <w:lsdException w:name="index heading" w:semiHidden="1" w:unhideWhenUsed="1"/>
-    <w:lsdException w:name="caption" w:semiHidden="1" w:uiPriority="35" w:unhideWhenUsed="1" w:qFormat="1"/>
-    <w:lsdException w:name="table of figures" w:semiHidden="1" w:unhideWhenUsed="1"/>
-    <w:lsdException w:name="envelope address" w:semiHidden="1" w:unhideWhenUsed="1"/>
-    <w:lsdException w:name="envelope return" w:semiHidden="1" w:unhideWhenUsed="1"/>
-    <w:lsdException w:name="footnote reference" w:semiHidden="1" w:unhideWhenUsed="1"/>
-    <w:lsdException w:name="annotation reference" w:semiHidden="1" w:unhideWhenUsed="1"/>
-    <w:lsdException w:name="line number" w:semiHidden="1" w:unhideWhenUsed="1"/>
-    <w:lsdException w:name="page number" w:semiHidden="1" w:unhideWhenUsed="1"/>
-    <w:lsdException w:name="endnote reference" w:semiHidden="1" w:unhideWhenUsed="1"/>
-    <w:lsdException w:name="endnote text" w:semiHidden="1" w:unhideWhenUsed="1"/>
-    <w:lsdException w:name="table of authorities" w:semiHidden="1" w:unhideWhenUsed="1"/>
-    <w:lsdException w:name="macro" w:semiHidden="1" w:unhideWhenUsed="1"/>
-    <w:lsdException w:name="toa heading" w:semiHidden="1" w:unhideWhenUsed="1"/>
-    <w:lsdException w:name="List" w:semiHidden="1" w:unhideWhenUsed="1"/>
-    <w:lsdException w:name="List Bullet" w:semiHidden="1" w:unhideWhenUsed="1"/>
-    <w:lsdException w:name="List Number" w:semiHidden="1" w:unhideWhenUsed="1"/>
-    <w:lsdException w:name="List 2" w:semiHidden="1" w:unhideWhenUsed="1"/>
-    <w:lsdException w:name="List 3" w:semiHidden="1" w:unhideWhenUsed="1"/>
-    <w:lsdException w:name="List 4" w:semiHidden="1" w:unhideWhenUsed="1"/>
-    <w:lsdException w:name="List 5" w:semiHidden="1" w:unhideWhenUsed="1"/>
-    <w:lsdException w:name="List Bullet 2" w:semiHidden="1" w:unhideWhenUsed="1"/>
-    <w:lsdException w:name="List Bullet 3" w:semiHidden="1" w:unhideWhenUsed="1"/>
-    <w:lsdException w:name="List Bullet 4" w:semiHidden="1" w:unhideWhenUsed="1"/>
-    <w:lsdException w:name="List Bullet 5" w:semiHidden="1" w:unhideWhenUsed="1"/>
-    <w:lsdException w:name="List Number 2" w:semiHidden="1" w:unhideWhenUsed="1"/>
-    <w:lsdException w:name="List Number 3" w:semiHidden="1" w:unhideWhenUsed="1"/>
-    <w:lsdException w:name="List Number 4" w:semiHidden="1" w:unhideWhenUsed="1"/>
-    <w:lsdException w:name="List Number 5" w:semiHidden="1" w:unhideWhenUsed="1"/>
-    <w:lsdException w:name="Title" w:uiPriority="10" w:qFormat="1"/>
-    <w:lsdException w:name="Closing" w:semiHidden="1" w:unhideWhenUsed="1"/>
-    <w:lsdException w:name="Signature" w:semiHidden="1" w:unhideWhenUsed="1"/>
-    <w:lsdException w:name="Default Paragraph Font" w:semiHidden="1" w:uiPriority="1" w:unhideWhenUsed="1"/>
-    <w:lsdException w:name="Body Text" w:semiHidden="1" w:unhideWhenUsed="1"/>
-    <w:lsdException w:name="Body Text Indent" w:semiHidden="1" w:unhideWhenUsed="1"/>
-    <w:lsdException w:name="List Continue" w:semiHidden="1" w:unhideWhenUsed="1"/>
-    <w:lsdException w:name="List Continue 2" w:semiHidden="1" w:unhideWhenUsed="1"/>
-    <w:lsdException w:name="List Continue 3" w:semiHidden="1" w:unhideWhenUsed="1"/>
-    <w:lsdException w:name="List Continue 4" w:semiHidden="1" w:unhideWhenUsed="1"/>
-    <w:lsdException w:name="List Continue 5" w:semiHidden="1" w:unhideWhenUsed="1"/>
-    <w:lsdException w:name="Message Header" w:semiHidden="1" w:unhideWhenUsed="1"/>
-    <w:lsdException w:name="Subtitle" w:uiPriority="11" w:qFormat="1"/>
-    <w:lsdException w:name="Salutation" w:semiHidden="1" w:unhideWhenUsed="1"/>
-    <w:lsdException w:name="Date" w:semiHidden="1" w:unhideWhenUsed="1"/>
-    <w:lsdException w:name="Body Text First Indent" w:semiHidden="1" w:unhideWhenUsed="1"/>
-    <w:lsdException w:name="Body Text First Indent 2" w:semiHidden="1" w:unhideWhenUsed="1"/>
-    <w:lsdException w:name="Note Heading" w:semiHidden="1" w:unhideWhenUsed="1"/>
-    <w:lsdException w:name="Body Text 2" w:semiHidden="1" w:unhideWhenUsed="1"/>
-    <w:lsdException w:name="Body Text 3" w:semiHidden="1" w:unhideWhenUsed="1"/>
-    <w:lsdException w:name="Body Text Indent 2" w:semiHidden="1" w:unhideWhenUsed="1"/>
-    <w:lsdException w:name="Body Text Indent 3" w:semiHidden="1" w:unhideWhenUsed="1"/>
-    <w:lsdException w:name="Block Text" w:semiHidden="1" w:unhideWhenUsed="1"/>
-    <w:lsdException w:name="Hyperlink" w:semiHidden="1" w:unhideWhenUsed="1"/>
-    <w:lsdException w:name="FollowedHyperlink" w:semiHidden="1" w:unhideWhenUsed="1"/>
-    <w:lsdException w:name="Strong" w:uiPriority="22" w:qFormat="1"/>
-    <w:lsdException w:name="Emphasis" w:uiPriority="20" w:qFormat="1"/>
-    <w:lsdException w:name="Document Map" w:semiHidden="1" w:unhideWhenUsed="1"/>
-    <w:lsdException w:name="Plain Text" w:semiHidden="1" w:unhideWhenUsed="1"/>
-    <w:lsdException w:name="E-mail Signature" w:semiHidden="1" w:unhideWhenUsed="1"/>
-    <w:lsdException w:name="HTML Top of Form" w:semiHidden="1" w:unhideWhenUsed="1"/>
-    <w:lsdException w:name="HTML Bottom of Form" w:semiHidden="1" w:unhideWhenUsed="1"/>
-    <w:lsdException w:name="Normal (Web)" w:semiHidden="1" w:unhideWhenUsed="1"/>
-    <w:lsdException w:name="HTML Acronym" w:semiHidden="1" w:unhideWhenUsed="1"/>
-    <w:lsdException w:name="HTML Address" w:semiHidden="1" w:unhideWhenUsed="1"/>
-    <w:lsdException w:name="HTML Cite" w:semiHidden="1" w:unhideWhenUsed="1"/>
-    <w:lsdException w:name="HTML Code" w:semiHidden="1" w:unhideWhenUsed="1"/>
-    <w:lsdException w:name="HTML Definition" w:semiHidden="1" w:unhideWhenUsed="1"/>
-    <w:lsdException w:name="HTML Keyboard" w:semiHidden="1" w:unhideWhenUsed="1"/>
-    <w:lsdException w:name="HTML Preformatted" w:semiHidden="1" w:unhideWhenUsed="1"/>
-    <w:lsdException w:name="HTML Sample" w:semiHidden="1" w:unhideWhenUsed="1"/>
-    <w:lsdException w:name="HTML Typewriter" w:semiHidden="1" w:unhideWhenUsed="1"/>
-    <w:lsdException w:name="HTML Variable" w:semiHidden="1" w:unhideWhenUsed="1"/>
-    <w:lsdException w:name="Normal Table" w:semiHidden="1" w:unhideWhenUsed="1"/>
-    <w:lsdException w:name="annotation subject" w:semiHidden="1" w:unhideWhenUsed="1"/>
-    <w:lsdException w:name="No List" w:semiHidden="1" w:unhideWhenUsed="1"/>
-    <w:lsdException w:name="Outline List 1" w:semiHidden="1" w:unhideWhenUsed="1"/>
-    <w:lsdException w:name="Outline List 2" w:semiHidden="1" w:unhideWhenUsed="1"/>
-    <w:lsdException w:name="Outline List 3" w:semiHidden="1" w:unhideWhenUsed="1"/>
-    <w:lsdException w:name="Table Simple 1" w:semiHidden="1" w:unhideWhenUsed="1"/>
-    <w:lsdException w:name="Table Simple 2" w:semiHidden="1" w:unhideWhenUsed="1"/>
-    <w:lsdException w:name="Table Simple 3" w:semiHidden="1" w:unhideWhenUsed="1"/>
-    <w:lsdException w:name="Table Classic 1" w:semiHidden="1" w:unhideWhenUsed="1"/>
-    <w:lsdException w:name="Table Classic 2" w:semiHidden="1" w:unhideWhenUsed="1"/>
-    <w:lsdException w:name="Table Classic 3" w:semiHidden="1" w:unhideWhenUsed="1"/>
-    <w:lsdException w:name="Table Classic 4" w:semiHidden="1" w:unhideWhenUsed="1"/>
-    <w:lsdException w:name="Table Colorful 1" w:semiHidden="1" w:unhideWhenUsed="1"/>
-    <w:lsdException w:name="Table Colorful 2" w:semiHidden="1" w:unhideWhenUsed="1"/>
-    <w:lsdException w:name="Table Colorful 3" w:semiHidden="1" w:unhideWhenUsed="1"/>
-    <w:lsdException w:name="Table Columns 1" w:semiHidden="1" w:unhideWhenUsed="1"/>
-    <w:lsdException w:name="Table Columns 2" w:semiHidden="1" w:unhideWhenUsed="1"/>
-    <w:lsdException w:name="Table Columns 3" w:semiHidden="1" w:unhideWhenUsed="1"/>
-    <w:lsdException w:name="Table Columns 4" w:semiHidden="1" w:unhideWhenUsed="1"/>
-    <w:lsdException w:name="Table Columns 5" w:semiHidden="1" w:unhideWhenUsed="1"/>
-    <w:lsdException w:name="Table Grid 1" w:semiHidden="1" w:unhideWhenUsed="1"/>
-    <w:lsdException w:name="Table Grid 2" w:semiHidden="1" w:unhideWhenUsed="1"/>
-    <w:lsdException w:name="Table Grid 3" w:semiHidden="1" w:unhideWhenUsed="1"/>
-    <w:lsdException w:name="Table Grid 4" w:semiHidden="1" w:unhideWhenUsed="1"/>
-    <w:lsdException w:name="Table Grid 5" w:semiHidden="1" w:unhideWhenUsed="1"/>
-    <w:lsdException w:name="Table Grid 6" w:semiHidden="1" w:unhideWhenUsed="1"/>
-    <w:lsdException w:name="Table Grid 7" w:semiHidden="1" w:unhideWhenUsed="1"/>
-    <w:lsdException w:name="Table Grid 8" w:semiHidden="1" w:unhideWhenUsed="1"/>
-    <w:lsdException w:name="Table List 1" w:semiHidden="1" w:unhideWhenUsed="1"/>
-    <w:lsdException w:name="Table List 2" w:semiHidden="1" w:unhideWhenUsed="1"/>
-    <w:lsdException w:name="Table List 3" w:semiHidden="1" w:unhideWhenUsed="1"/>
-    <w:lsdException w:name="Table List 4" w:semiHidden="1" w:unhideWhenUsed="1"/>
-    <w:lsdException w:name="Table List 5" w:semiHidden="1" w:unhideWhenUsed="1"/>
-    <w:lsdException w:name="Table List 6" w:semiHidden="1" w:unhideWhenUsed="1"/>
-    <w:lsdException w:name="Table List 7" w:semiHidden="1" w:unhideWhenUsed="1"/>
-    <w:lsdException w:name="Table List 8" w:semiHidden="1" w:unhideWhenUsed="1"/>
-    <w:lsdException w:name="Table 3D effects 1" w:semiHidden="1" w:unhideWhenUsed="1"/>
-    <w:lsdException w:name="Table 3D effects 2" w:semiHidden="1" w:unhideWhenUsed="1"/>
-    <w:lsdException w:name="Table 3D effects 3" w:semiHidden="1" w:unhideWhenUsed="1"/>
-    <w:lsdException w:name="Table Contemporary" w:semiHidden="1" w:unhideWhenUsed="1"/>
-    <w:lsdException w:name="Table Elegant" w:semiHidden="1" w:unhideWhenUsed="1"/>
-    <w:lsdException w:name="Table Professional" w:semiHidden="1" w:unhideWhenUsed="1"/>
-    <w:lsdException w:name="Table Subtle 1" w:semiHidden="1" w:unhideWhenUsed="1"/>
-    <w:lsdException w:name="Table Subtle 2" w:semiHidden="1" w:unhideWhenUsed="1"/>
-    <w:lsdException w:name="Table Web 1" w:semiHidden="1" w:unhideWhenUsed="1"/>
-    <w:lsdException w:name="Table Web 2" w:semiHidden="1" w:unhideWhenUsed="1"/>
-    <w:lsdException w:name="Table Web 3" w:semiHidden="1" w:unhideWhenUsed="1"/>
-    <w:lsdException w:name="Balloon Text" w:semiHidden="1" w:unhideWhenUsed="1"/>
-    <w:lsdException w:name="Table Grid" w:uiPriority="39"/>
-    <w:lsdException w:name="Table Theme" w:semiHidden="1" w:unhideWhenUsed="1"/>
-    <w:lsdException w:name="Placeholder Text" w:semiHidden="1"/>
-    <w:lsdException w:name="No Spacing" w:uiPriority="1" w:qFormat="1"/>
-    <w:lsdException w:name="Light Shading" w:uiPriority="60"/>
-    <w:lsdException w:name="Light List" w:uiPriority="61"/>
-    <w:lsdException w:name="Light Grid" w:uiPriority="62"/>
-    <w:lsdException w:name="Medium Shading 1" w:uiPriority="63"/>
-    <w:lsdException w:name="Medium Shading 2" w:uiPriority="64"/>
-    <w:lsdException w:name="Medium List 1" w:uiPriority="65"/>
-    <w:lsdException w:name="Medium List 2" w:uiPriority="66"/>
-    <w:lsdException w:name="Medium Grid 1" w:uiPriority="67"/>
-    <w:lsdException w:name="Medium Grid 2" w:uiPriority="68"/>
-    <w:lsdException w:name="Medium Grid 3" w:uiPriority="69"/>
-    <w:lsdException w:name="Dark List" w:uiPriority="70"/>
-    <w:lsdException w:name="Colorful Shading" w:uiPriority="71"/>
-    <w:lsdException w:name="Colorful List" w:uiPriority="72"/>
-    <w:lsdException w:name="Colorful Grid" w:uiPriority="73"/>
-    <w:lsdException w:name="Light Shading Accent 1" w:uiPriority="60"/>
-    <w:lsdException w:name="Light List Accent 1" w:uiPriority="61"/>
-    <w:lsdException w:name="Light Grid Accent 1" w:uiPriority="62"/>
-    <w:lsdException w:name="Medium Shading 1 Accent 1" w:uiPriority="63"/>
-    <w:lsdException w:name="Medium Shading 2 Accent 1" w:uiPriority="64"/>
-    <w:lsdException w:name="Medium List 1 Accent 1" w:uiPriority="65"/>
-    <w:lsdException w:name="Revision" w:semiHidden="1"/>
-    <w:lsdException w:name="List Paragraph" w:uiPriority="34" w:qFormat="1"/>
-    <w:lsdException w:name="Quote" w:uiPriority="29" w:qFormat="1"/>
-    <w:lsdException w:name="Intense Quote" w:uiPriority="30" w:qFormat="1"/>
-    <w:lsdException w:name="Medium List 2 Accent 1" w:uiPriority="66"/>
-    <w:lsdException w:name="Medium Grid 1 Accent 1" w:uiPriority="67"/>
-    <w:lsdException w:name="Medium Grid 2 Accent 1" w:uiPriority="68"/>
-    <w:lsdException w:name="Medium Grid 3 Accent 1" w:uiPriority="69"/>
-    <w:lsdException w:name="Dark List Accent 1" w:uiPriority="70"/>
-    <w:lsdException w:name="Colorful Shading Accent 1" w:uiPriority="71"/>
-    <w:lsdException w:name="Colorful List Accent 1" w:uiPriority="72"/>
-    <w:lsdException w:name="Colorful Grid Accent 1" w:uiPriority="73"/>
-    <w:lsdException w:name="Light Shading Accent 2" w:uiPriority="60"/>
-    <w:lsdException w:name="Light List Accent 2" w:uiPriority="61"/>
-    <w:lsdException w:name="Light Grid Accent 2" w:uiPriority="62"/>
-    <w:lsdException w:name="Medium Shading 1 Accent 2" w:uiPriority="63"/>
-    <w:lsdException w:name="Medium Shading 2 Accent 2" w:uiPriority="64"/>
-    <w:lsdException w:name="Medium List 1 Accent 2" w:uiPriority="65"/>
-    <w:lsdException w:name="Medium List 2 Accent 2" w:uiPriority="66"/>
-    <w:lsdException w:name="Medium Grid 1 Accent 2" w:uiPriority="67"/>
-    <w:lsdException w:name="Medium Grid 2 Accent 2" w:uiPriority="68"/>
-    <w:lsdException w:name="Medium Grid 3 Accent 2" w:uiPriority="69"/>
-    <w:lsdException w:name="Dark List Accent 2" w:uiPriority="70"/>
-    <w:lsdException w:name="Colorful Shading Accent 2" w:uiPriority="71"/>
-    <w:lsdException w:name="Colorful List Accent 2" w:uiPriority="72"/>
-    <w:lsdException w:name="Colorful Grid Accent 2" w:uiPriority="73"/>
-    <w:lsdException w:name="Light Shading Accent 3" w:uiPriority="60"/>
-    <w:lsdException w:name="Light List Accent 3" w:uiPriority="61"/>
-    <w:lsdException w:name="Light Grid Accent 3" w:uiPriority="62"/>
-    <w:lsdException w:name="Medium Shading 1 Accent 3" w:uiPriority="63"/>
-    <w:lsdException w:name="Medium Shading 2 Accent 3" w:uiPriority="64"/>
-    <w:lsdException w:name="Medium List 1 Accent 3" w:uiPriority="65"/>
-    <w:lsdException w:name="Medium List 2 Accent 3" w:uiPriority="66"/>
-    <w:lsdException w:name="Medium Grid 1 Accent 3" w:uiPriority="67"/>
-    <w:lsdException w:name="Medium Grid 2 Accent 3" w:uiPriority="68"/>
-    <w:lsdException w:name="Medium Grid 3 Accent 3" w:uiPriority="69"/>
-    <w:lsdException w:name="Dark List Accent 3" w:uiPriority="70"/>
-    <w:lsdException w:name="Colorful Shading Accent 3" w:uiPriority="71"/>
-    <w:lsdException w:name="Colorful List Accent 3" w:uiPriority="72"/>
-    <w:lsdException w:name="Colorful Grid Accent 3" w:uiPriority="73"/>
-    <w:lsdException w:name="Light Shading Accent 4" w:uiPriority="60"/>
-    <w:lsdException w:name="Light List Accent 4" w:uiPriority="61"/>
-    <w:lsdException w:name="Light Grid Accent 4" w:uiPriority="62"/>
-    <w:lsdException w:name="Medium Shading 1 Accent 4" w:uiPriority="63"/>
-    <w:lsdException w:name="Medium Shading 2 Accent 4" w:uiPriority="64"/>
-    <w:lsdException w:name="Medium List 1 Accent 4" w:uiPriority="65"/>
-    <w:lsdException w:name="Medium List 2 Accent 4" w:uiPriority="66"/>
-    <w:lsdException w:name="Medium Grid 1 Accent 4" w:uiPriority="67"/>
-    <w:lsdException w:name="Medium Grid 2 Accent 4" w:uiPriority="68"/>
-    <w:lsdException w:name="Medium Grid 3 Accent 4" w:uiPriority="69"/>
-    <w:lsdException w:name="Dark List Accent 4" w:uiPriority="70"/>
-    <w:lsdException w:name="Colorful Shading Accent 4" w:uiPriority="71"/>
-    <w:lsdException w:name="Colorful List Accent 4" w:uiPriority="72"/>
-    <w:lsdException w:name="Colorful Grid Accent 4" w:uiPriority="73"/>
-    <w:lsdException w:name="Light Shading Accent 5" w:uiPriority="60"/>
-    <w:lsdException w:name="Light List Accent 5" w:uiPriority="61"/>
-    <w:lsdException w:name="Light Grid Accent 5" w:uiPriority="62"/>
-    <w:lsdException w:name="Medium Shading 1 Accent 5" w:uiPriority="63"/>
-    <w:lsdException w:name="Medium Shading 2 Accent 5" w:uiPriority="64"/>
-    <w:lsdException w:name="Medium List 1 Accent 5" w:uiPriority="65"/>
-    <w:lsdException w:name="Medium List 2 Accent 5" w:uiPriority="66"/>
-    <w:lsdException w:name="Medium Grid 1 Accent 5" w:uiPriority="67"/>
-    <w:lsdException w:name="Medium Grid 2 Accent 5" w:uiPriority="68"/>
-    <w:lsdException w:name="Medium Grid 3 Accent 5" w:uiPriority="69"/>
-    <w:lsdException w:name="Dark List Accent 5" w:uiPriority="70"/>
-    <w:lsdException w:name="Colorful Shading Accent 5" w:uiPriority="71"/>
-    <w:lsdException w:name="Colorful List Accent 5" w:uiPriority="72"/>
-    <w:lsdException w:name="Colorful Grid Accent 5" w:uiPriority="73"/>
-    <w:lsdException w:name="Light Shading Accent 6" w:uiPriority="60"/>
-    <w:lsdException w:name="Light List Accent 6" w:uiPriority="61"/>
-    <w:lsdException w:name="Light Grid Accent 6" w:uiPriority="62"/>
-    <w:lsdException w:name="Medium Shading 1 Accent 6" w:uiPriority="63"/>
-    <w:lsdException w:name="Medium Shading 2 Accent 6" w:uiPriority="64"/>
-    <w:lsdException w:name="Medium List 1 Accent 6" w:uiPriority="65"/>
-    <w:lsdException w:name="Medium List 2 Accent 6" w:uiPriority="66"/>
-    <w:lsdException w:name="Medium Grid 1 Accent 6" w:uiPriority="67"/>
-    <w:lsdException w:name="Medium Grid 2 Accent 6" w:uiPriority="68"/>
-    <w:lsdException w:name="Medium Grid 3 Accent 6" w:uiPriority="69"/>
-    <w:lsdException w:name="Dark List Accent 6" w:uiPriority="70"/>
-    <w:lsdException w:name="Colorful Shading Accent 6" w:uiPriority="71"/>
-    <w:lsdException w:name="Colorful List Accent 6" w:uiPriority="72"/>
-    <w:lsdException w:name="Colorful Grid Accent 6" w:uiPriority="73"/>
-    <w:lsdException w:name="Subtle Emphasis" w:uiPriority="19" w:qFormat="1"/>
-    <w:lsdException w:name="Intense Emphasis" w:uiPriority="21" w:qFormat="1"/>
-    <w:lsdException w:name="Subtle Reference" w:uiPriority="31" w:qFormat="1"/>
-    <w:lsdException w:name="Intense Reference" w:uiPriority="32" w:qFormat="1"/>
-    <w:lsdException w:name="Book Title" w:uiPriority="33" w:qFormat="1"/>
-    <w:lsdException w:name="Bibliography" w:semiHidden="1" w:uiPriority="37" w:unhideWhenUsed="1"/>
-    <w:lsdException w:name="TOC Heading" w:semiHidden="1" w:uiPriority="39" w:unhideWhenUsed="1" w:qFormat="1"/>
-    <w:lsdException w:name="Plain Table 1" w:uiPriority="41"/>
-    <w:lsdException w:name="Plain Table 2" w:uiPriority="42"/>
-    <w:lsdException w:name="Plain Table 3" w:uiPriority="43"/>
-    <w:lsdException w:name="Plain Table 4" w:uiPriority="44"/>
-    <w:lsdException w:name="Plain Table 5" w:uiPriority="45"/>
-    <w:lsdException w:name="Grid Table Light" w:uiPriority="40"/>
-    <w:lsdException w:name="Grid Table 1 Light" w:uiPriority="46"/>
-    <w:lsdException w:name="Grid Table 2" w:uiPriority="47"/>
-    <w:lsdException w:name="Grid Table 3" w:uiPriority="48"/>
-    <w:lsdException w:name="Grid Table 4" w:uiPriority="49"/>
-    <w:lsdException w:name="Grid Table 5 Dark" w:uiPriority="50"/>
-    <w:lsdException w:name="Grid Table 6 Colorful" w:uiPriority="51"/>
-    <w:lsdException w:name="Grid Table 7 Colorful" w:uiPriority="52"/>
-    <w:lsdException w:name="Grid Table 1 Light Accent 1" w:uiPriority="46"/>
-    <w:lsdException w:name="Grid Table 2 Accent 1" w:uiPriority="47"/>
-    <w:lsdException w:name="Grid Table 3 Accent 1" w:uiPriority="48"/>
-    <w:lsdException w:name="Grid Table 4 Accent 1" w:uiPriority="49"/>
-    <w:lsdException w:name="Grid Table 5 Dark Accent 1" w:uiPriority="50"/>
-    <w:lsdException w:name="Grid Table 6 Colorful Accent 1" w:uiPriority="51"/>
-    <w:lsdException w:name="Grid Table 7 Colorful Accent 1" w:uiPriority="52"/>
-    <w:lsdException w:name="Grid Table 1 Light Accent 2" w:uiPriority="46"/>
-    <w:lsdException w:name="Grid Table 2 Accent 2" w:uiPriority="47"/>
-    <w:lsdException w:name="Grid Table 3 Accent 2" w:uiPriority="48"/>
-    <w:lsdException w:name="Grid Table 4 Accent 2" w:uiPriority="49"/>
-    <w:lsdException w:name="Grid Table 5 Dark Accent 2" w:uiPriority="50"/>
-    <w:lsdException w:name="Grid Table 6 Colorful Accent 2" w:uiPriority="51"/>
-    <w:lsdException w:name="Grid Table 7 Colorful Accent 2" w:uiPriority="52"/>
-    <w:lsdException w:name="Grid Table 1 Light Accent 3" w:uiPriority="46"/>
-    <w:lsdException w:name="Grid Table 2 Accent 3" w:uiPriority="47"/>
-    <w:lsdException w:name="Grid Table 3 Accent 3" w:uiPriority="48"/>
-    <w:lsdException w:name="Grid Table 4 Accent 3" w:uiPriority="49"/>
-    <w:lsdException w:name="Grid Table 5 Dark Accent 3" w:uiPriority="50"/>
-    <w:lsdException w:name="Grid Table 6 Colorful Accent 3" w:uiPriority="51"/>
-    <w:lsdException w:name="Grid Table 7 Colorful Accent 3" w:uiPriority="52"/>
-    <w:lsdException w:name="Grid Table 1 Light Accent 4" w:uiPriority="46"/>
-    <w:lsdException w:name="Grid Table 2 Accent 4" w:uiPriority="47"/>
-    <w:lsdException w:name="Grid Table 3 Accent 4" w:uiPriority="48"/>
-    <w:lsdException w:name="Grid Table 4 Accent 4" w:uiPriority="49"/>
-    <w:lsdException w:name="Grid Table 5 Dark Accent 4" w:uiPriority="50"/>
-    <w:lsdException w:name="Grid Table 6 Colorful Accent 4" w:uiPriority="51"/>
-    <w:lsdException w:name="Grid Table 7 Colorful Accent 4" w:uiPriority="52"/>
-    <w:lsdException w:name="Grid Table 1 Light Accent 5" w:uiPriority="46"/>
-    <w:lsdException w:name="Grid Table 2 Accent 5" w:uiPriority="47"/>
-    <w:lsdException w:name="Grid Table 3 Accent 5" w:uiPriority="48"/>
-    <w:lsdException w:name="Grid Table 4 Accent 5" w:uiPriority="49"/>
-    <w:lsdException w:name="Grid Table 5 Dark Accent 5" w:uiPriority="50"/>
-    <w:lsdException w:name="Grid Table 6 Colorful Accent 5" w:uiPriority="51"/>
-    <w:lsdException w:name="Grid Table 7 Colorful Accent 5" w:uiPriority="52"/>
-    <w:lsdException w:name="Grid Table 1 Light Accent 6" w:uiPriority="46"/>
-    <w:lsdException w:name="Grid Table 2 Accent 6" w:uiPriority="47"/>
-    <w:lsdException w:name="Grid Table 3 Accent 6" w:uiPriority="48"/>
-    <w:lsdException w:name="Grid Table 4 Accent 6" w:uiPriority="49"/>
-    <w:lsdException w:name="Grid Table 5 Dark Accent 6" w:uiPriority="50"/>
-    <w:lsdException w:name="Grid Table 6 Colorful Accent 6" w:uiPriority="51"/>
-    <w:lsdException w:name="Grid Table 7 Colorful Accent 6" w:uiPriority="52"/>
-    <w:lsdException w:name="List Table 1 Light" w:uiPriority="46"/>
-    <w:lsdException w:name="List Table 2" w:uiPriority="47"/>
-    <w:lsdException w:name="List Table 3" w:uiPriority="48"/>
-    <w:lsdException w:name="List Table 4" w:uiPriority="49"/>
-    <w:lsdException w:name="List Table 5 Dark" w:uiPriority="50"/>
-    <w:lsdException w:name="List Table 6 Colorful" w:uiPriority="51"/>
-    <w:lsdException w:name="List Table 7 Colorful" w:uiPriority="52"/>
-    <w:lsdException w:name="List Table 1 Light Accent 1" w:uiPriority="46"/>
-    <w:lsdException w:name="List Table 2 Accent 1" w:uiPriority="47"/>
-    <w:lsdException w:name="List Table 3 Accent 1" w:uiPriority="48"/>
-    <w:lsdException w:name="List Table 4 Accent 1" w:uiPriority="49"/>
-    <w:lsdException w:name="List Table 5 Dark Accent 1" w:uiPriority="50"/>
-    <w:lsdException w:name="List Table 6 Colorful Accent 1" w:uiPriority="51"/>
-    <w:lsdException w:name="List Table 7 Colorful Accent 1" w:uiPriority="52"/>
-    <w:lsdException w:name="List Table 1 Light Accent 2" w:uiPriority="46"/>
-    <w:lsdException w:name="List Table 2 Accent 2" w:uiPriority="47"/>
-    <w:lsdException w:name="List Table 3 Accent 2" w:uiPriority="48"/>
-    <w:lsdException w:name="List Table 4 Accent 2" w:uiPriority="49"/>
-    <w:lsdException w:name="List Table 5 Dark Accent 2" w:uiPriority="50"/>
-    <w:lsdException w:name="List Table 6 Colorful Accent 2" w:uiPriority="51"/>
-    <w:lsdException w:name="List Table 7 Colorful Accent 2" w:uiPriority="52"/>
-    <w:lsdException w:name="List Table 1 Light Accent 3" w:uiPriority="46"/>
-    <w:lsdException w:name="List Table 2 Accent 3" w:uiPriority="47"/>
-    <w:lsdException w:name="List Table 3 Accent 3" w:uiPriority="48"/>
-    <w:lsdException w:name="List Table 4 Accent 3" w:uiPriority="49"/>
-    <w:lsdException w:name="List Table 5 Dark Accent 3" w:uiPriority="50"/>
-    <w:lsdException w:name="List Table 6 Colorful Accent 3" w:uiPriority="51"/>
-    <w:lsdException w:name="List Table 7 Colorful Accent 3" w:uiPriority="52"/>
-    <w:lsdException w:name="List Table 1 Light Accent 4" w:uiPriority="46"/>
-    <w:lsdException w:name="List Table 2 Accent 4" w:uiPriority="47"/>
-    <w:lsdException w:name="List Table 3 Accent 4" w:uiPriority="48"/>
-    <w:lsdException w:name="List Table 4 Accent 4" w:uiPriority="49"/>
-    <w:lsdException w:name="List Table 5 Dark Accent 4" w:uiPriority="50"/>
-    <w:lsdException w:name="List Table 6 Colorful Accent 4" w:uiPriority="51"/>
-    <w:lsdException w:name="List Table 7 Colorful Accent 4" w:uiPriority="52"/>
-    <w:lsdException w:name="List Table 1 Light Accent 5" w:uiPriority="46"/>
-    <w:lsdException w:name="List Table 2 Accent 5" w:uiPriority="47"/>
-    <w:lsdException w:name="List Table 3 Accent 5" w:uiPriority="48"/>
-    <w:lsdException w:name="List Table 4 Accent 5" w:uiPriority="49"/>
-    <w:lsdException w:name="List Table 5 Dark Accent 5" w:uiPriority="50"/>
-    <w:lsdException w:name="List Table 6 Colorful Accent 5" w:uiPriority="51"/>
-    <w:lsdException w:name="List Table 7 Colorful Accent 5" w:uiPriority="52"/>
-    <w:lsdException w:name="List Table 1 Light Accent 6" w:uiPriority="46"/>
-    <w:lsdException w:name="List Table 2 Accent 6" w:uiPriority="47"/>
-    <w:lsdException w:name="List Table 3 Accent 6" w:uiPriority="48"/>
-    <w:lsdException w:name="List Table 4 Accent 6" w:uiPriority="49"/>
-    <w:lsdException w:name="List Table 5 Dark Accent 6" w:uiPriority="50"/>
-    <w:lsdException w:name="List Table 6 Colorful Accent 6" w:uiPriority="51"/>
-    <w:lsdException w:name="List Table 7 Colorful Accent 6" w:uiPriority="52"/>
+  <w:latentStyles w:defLockedState="0" w:defUIPriority="99" w:defSemiHidden="1" w:defUnhideWhenUsed="1" w:defQFormat="0" w:count="276">
+    <w:lsdException w:name="Normal" w:semiHidden="0" w:uiPriority="0" w:unhideWhenUsed="0" w:qFormat="1"/>
+    <w:lsdException w:name="heading 1" w:semiHidden="0" w:uiPriority="9" w:unhideWhenUsed="0" w:qFormat="1"/>
+    <w:lsdException w:name="heading 2" w:uiPriority="9" w:qFormat="1"/>
+    <w:lsdException w:name="heading 3" w:uiPriority="9" w:qFormat="1"/>
+    <w:lsdException w:name="heading 4" w:uiPriority="9" w:qFormat="1"/>
+    <w:lsdException w:name="heading 5" w:uiPriority="9" w:qFormat="1"/>
+    <w:lsdException w:name="heading 6" w:uiPriority="9" w:qFormat="1"/>
+    <w:lsdException w:name="heading 7" w:uiPriority="9" w:qFormat="1"/>
+    <w:lsdException w:name="heading 8" w:uiPriority="9" w:qFormat="1"/>
+    <w:lsdException w:name="heading 9" w:uiPriority="9" w:qFormat="1"/>
+    <w:lsdException w:name="toc 1" w:uiPriority="39"/>
+    <w:lsdException w:name="toc 2" w:uiPriority="39"/>
+    <w:lsdException w:name="toc 3" w:uiPriority="39"/>
+    <w:lsdException w:name="toc 4" w:uiPriority="39"/>
+    <w:lsdException w:name="toc 5" w:uiPriority="39"/>
+    <w:lsdException w:name="toc 6" w:uiPriority="39"/>
+    <w:lsdException w:name="toc 7" w:uiPriority="39"/>
+    <w:lsdException w:name="toc 8" w:uiPriority="39"/>
+    <w:lsdException w:name="toc 9" w:uiPriority="39"/>
+    <w:lsdException w:name="caption" w:uiPriority="35" w:qFormat="1"/>
+    <w:lsdException w:name="Title" w:semiHidden="0" w:uiPriority="10" w:unhideWhenUsed="0" w:qFormat="1"/>
+    <w:lsdException w:name="Default Paragraph Font" w:uiPriority="1"/>
+    <w:lsdException w:name="Subtitle" w:semiHidden="0" w:uiPriority="11" w:unhideWhenUsed="0" w:qFormat="1"/>
+    <w:lsdException w:name="Strong" w:semiHidden="0" w:uiPriority="22" w:unhideWhenUsed="0" w:qFormat="1"/>
+    <w:lsdException w:name="Emphasis" w:semiHidden="0" w:uiPriority="20" w:unhideWhenUsed="0" w:qFormat="1"/>
+    <w:lsdException w:name="Table Grid" w:semiHidden="0" w:uiPriority="39" w:unhideWhenUsed="0"/>
+    <w:lsdException w:name="Note Level 1" w:semiHidden="0" w:unhideWhenUsed="0"/>
+    <w:lsdException w:name="Note Level 2" w:semiHidden="0" w:unhideWhenUsed="0"/>
+    <w:lsdException w:name="Note Level 3" w:semiHidden="0" w:unhideWhenUsed="0"/>
+    <w:lsdException w:name="Note Level 4" w:semiHidden="0" w:unhideWhenUsed="0"/>
+    <w:lsdException w:name="Note Level 5" w:semiHidden="0" w:unhideWhenUsed="0"/>
+    <w:lsdException w:name="Note Level 6" w:semiHidden="0" w:unhideWhenUsed="0"/>
+    <w:lsdException w:name="Note Level 7" w:semiHidden="0" w:unhideWhenUsed="0"/>
+    <w:lsdException w:name="Note Level 8" w:semiHidden="0" w:unhideWhenUsed="0"/>
+    <w:lsdException w:name="Note Level 9" w:semiHidden="0" w:unhideWhenUsed="0"/>
+    <w:lsdException w:name="Placeholder Text" w:unhideWhenUsed="0"/>
+    <w:lsdException w:name="No Spacing" w:semiHidden="0" w:uiPriority="1" w:unhideWhenUsed="0" w:qFormat="1"/>
+    <w:lsdException w:name="Light Shading" w:semiHidden="0" w:uiPriority="60" w:unhideWhenUsed="0"/>
+    <w:lsdException w:name="Light List" w:semiHidden="0" w:uiPriority="61" w:unhideWhenUsed="0"/>
+    <w:lsdException w:name="Light Grid" w:semiHidden="0" w:uiPriority="62" w:unhideWhenUsed="0"/>
+    <w:lsdException w:name="Medium Shading 1" w:semiHidden="0" w:uiPriority="63" w:unhideWhenUsed="0"/>
+    <w:lsdException w:name="Medium Shading 2" w:semiHidden="0" w:uiPriority="64" w:unhideWhenUsed="0"/>
+    <w:lsdException w:name="Medium List 1" w:semiHidden="0" w:uiPriority="65" w:unhideWhenUsed="0"/>
+    <w:lsdException w:name="Medium List 2" w:semiHidden="0" w:uiPriority="66" w:unhideWhenUsed="0"/>
+    <w:lsdException w:name="Medium Grid 1" w:semiHidden="0" w:uiPriority="67" w:unhideWhenUsed="0"/>
+    <w:lsdException w:name="Medium Grid 2" w:semiHidden="0" w:uiPriority="68" w:unhideWhenUsed="0"/>
+    <w:lsdException w:name="Medium Grid 3" w:semiHidden="0" w:uiPriority="69" w:unhideWhenUsed="0"/>
+    <w:lsdException w:name="Dark List" w:semiHidden="0" w:uiPriority="70" w:unhideWhenUsed="0"/>
+    <w:lsdException w:name="Colorful Shading" w:semiHidden="0" w:uiPriority="71" w:unhideWhenUsed="0"/>
+    <w:lsdException w:name="Colorful List" w:semiHidden="0" w:uiPriority="72" w:unhideWhenUsed="0"/>
+    <w:lsdException w:name="Colorful Grid" w:semiHidden="0" w:uiPriority="73" w:unhideWhenUsed="0"/>
+    <w:lsdException w:name="Light Shading Accent 1" w:semiHidden="0" w:uiPriority="60" w:unhideWhenUsed="0"/>
+    <w:lsdException w:name="Light List Accent 1" w:semiHidden="0" w:uiPriority="61" w:unhideWhenUsed="0"/>
+    <w:lsdException w:name="Light Grid Accent 1" w:semiHidden="0" w:uiPriority="62" w:unhideWhenUsed="0"/>
+    <w:lsdException w:name="Medium Shading 1 Accent 1" w:semiHidden="0" w:uiPriority="63" w:unhideWhenUsed="0"/>
+    <w:lsdException w:name="Medium Shading 2 Accent 1" w:semiHidden="0" w:uiPriority="64" w:unhideWhenUsed="0"/>
+    <w:lsdException w:name="Medium List 1 Accent 1" w:semiHidden="0" w:uiPriority="65" w:unhideWhenUsed="0"/>
+    <w:lsdException w:name="Revision" w:unhideWhenUsed="0"/>
+    <w:lsdException w:name="List Paragraph" w:semiHidden="0" w:uiPriority="34" w:unhideWhenUsed="0" w:qFormat="1"/>
+    <w:lsdException w:name="Quote" w:semiHidden="0" w:uiPriority="29" w:unhideWhenUsed="0" w:qFormat="1"/>
+    <w:lsdException w:name="Intense Quote" w:semiHidden="0" w:uiPriority="30" w:unhideWhenUsed="0" w:qFormat="1"/>
+    <w:lsdException w:name="Medium List 2 Accent 1" w:semiHidden="0" w:uiPriority="66" w:unhideWhenUsed="0"/>
+    <w:lsdException w:name="Medium Grid 1 Accent 1" w:semiHidden="0" w:uiPriority="67" w:unhideWhenUsed="0"/>
+    <w:lsdException w:name="Medium Grid 2 Accent 1" w:semiHidden="0" w:uiPriority="68" w:unhideWhenUsed="0"/>
+    <w:lsdException w:name="Medium Grid 3 Accent 1" w:semiHidden="0" w:uiPriority="69" w:unhideWhenUsed="0"/>
+    <w:lsdException w:name="Dark List Accent 1" w:semiHidden="0" w:uiPriority="70" w:unhideWhenUsed="0"/>
+    <w:lsdException w:name="Colorful Shading Accent 1" w:semiHidden="0" w:uiPriority="71" w:unhideWhenUsed="0"/>
+    <w:lsdException w:name="Colorful List Accent 1" w:semiHidden="0" w:uiPriority="72" w:unhideWhenUsed="0"/>
+    <w:lsdException w:name="Colorful Grid Accent 1" w:semiHidden="0" w:uiPriority="73" w:unhideWhenUsed="0"/>
+    <w:lsdException w:name="Light Shading Accent 2" w:semiHidden="0" w:uiPriority="60" w:unhideWhenUsed="0"/>
+    <w:lsdException w:name="Light List Accent 2" w:semiHidden="0" w:uiPriority="61" w:unhideWhenUsed="0"/>
+    <w:lsdException w:name="Light Grid Accent 2" w:semiHidden="0" w:uiPriority="62" w:unhideWhenUsed="0"/>
+    <w:lsdException w:name="Medium Shading 1 Accent 2" w:semiHidden="0" w:uiPriority="63" w:unhideWhenUsed="0"/>
+    <w:lsdException w:name="Medium Shading 2 Accent 2" w:semiHidden="0" w:uiPriority="64" w:unhideWhenUsed="0"/>
+    <w:lsdException w:name="Medium List 1 Accent 2" w:semiHidden="0" w:uiPriority="65" w:unhideWhenUsed="0"/>
+    <w:lsdException w:name="Medium List 2 Accent 2" w:semiHidden="0" w:uiPriority="66" w:unhideWhenUsed="0"/>
+    <w:lsdException w:name="Medium Grid 1 Accent 2" w:semiHidden="0" w:uiPriority="67" w:unhideWhenUsed="0"/>
+    <w:lsdException w:name="Medium Grid 2 Accent 2" w:semiHidden="0" w:uiPriority="68" w:unhideWhenUsed="0"/>
+    <w:lsdException w:name="Medium Grid 3 Accent 2" w:semiHidden="0" w:uiPriority="69" w:unhideWhenUsed="0"/>
+    <w:lsdException w:name="Dark List Accent 2" w:semiHidden="0" w:uiPriority="70" w:unhideWhenUsed="0"/>
+    <w:lsdException w:name="Colorful Shading Accent 2" w:semiHidden="0" w:uiPriority="71" w:unhideWhenUsed="0"/>
+    <w:lsdException w:name="Colorful List Accent 2" w:semiHidden="0" w:uiPriority="72" w:unhideWhenUsed="0"/>
+    <w:lsdException w:name="Colorful Grid Accent 2" w:semiHidden="0" w:uiPriority="73" w:unhideWhenUsed="0"/>
+    <w:lsdException w:name="Light Shading Accent 3" w:semiHidden="0" w:uiPriority="60" w:unhideWhenUsed="0"/>
+    <w:lsdException w:name="Light List Accent 3" w:semiHidden="0" w:uiPriority="61" w:unhideWhenUsed="0"/>
+    <w:lsdException w:name="Light Grid Accent 3" w:semiHidden="0" w:uiPriority="62" w:unhideWhenUsed="0"/>
+    <w:lsdException w:name="Medium Shading 1 Accent 3" w:semiHidden="0" w:uiPriority="63" w:unhideWhenUsed="0"/>
+    <w:lsdException w:name="Medium Shading 2 Accent 3" w:semiHidden="0" w:uiPriority="64" w:unhideWhenUsed="0"/>
+    <w:lsdException w:name="Medium List 1 Accent 3" w:semiHidden="0" w:uiPriority="65" w:unhideWhenUsed="0"/>
+    <w:lsdException w:name="Medium List 2 Accent 3" w:semiHidden="0" w:uiPriority="66" w:unhideWhenUsed="0"/>
+    <w:lsdException w:name="Medium Grid 1 Accent 3" w:semiHidden="0" w:uiPriority="67" w:unhideWhenUsed="0"/>
+    <w:lsdException w:name="Medium Grid 2 Accent 3" w:semiHidden="0" w:uiPriority="68" w:unhideWhenUsed="0"/>
+    <w:lsdException w:name="Medium Grid 3 Accent 3" w:semiHidden="0" w:uiPriority="69" w:unhideWhenUsed="0"/>
+    <w:lsdException w:name="Dark List Accent 3" w:semiHidden="0" w:uiPriority="70" w:unhideWhenUsed="0"/>
+    <w:lsdException w:name="Colorful Shading Accent 3" w:semiHidden="0" w:uiPriority="71" w:unhideWhenUsed="0"/>
+    <w:lsdException w:name="Colorful List Accent 3" w:semiHidden="0" w:uiPriority="72" w:unhideWhenUsed="0"/>
+    <w:lsdException w:name="Colorful Grid Accent 3" w:semiHidden="0" w:uiPriority="73" w:unhideWhenUsed="0"/>
+    <w:lsdException w:name="Light Shading Accent 4" w:semiHidden="0" w:uiPriority="60" w:unhideWhenUsed="0"/>
+    <w:lsdException w:name="Light List Accent 4" w:semiHidden="0" w:uiPriority="61" w:unhideWhenUsed="0"/>
+    <w:lsdException w:name="Light Grid Accent 4" w:semiHidden="0" w:uiPriority="62" w:unhideWhenUsed="0"/>
+    <w:lsdException w:name="Medium Shading 1 Accent 4" w:semiHidden="0" w:uiPriority="63" w:unhideWhenUsed="0"/>
+    <w:lsdException w:name="Medium Shading 2 Accent 4" w:semiHidden="0" w:uiPriority="64" w:unhideWhenUsed="0"/>
+    <w:lsdException w:name="Medium List 1 Accent 4" w:semiHidden="0" w:uiPriority="65" w:unhideWhenUsed="0"/>
+    <w:lsdException w:name="Medium List 2 Accent 4" w:semiHidden="0" w:uiPriority="66" w:unhideWhenUsed="0"/>
+    <w:lsdException w:name="Medium Grid 1 Accent 4" w:semiHidden="0" w:uiPriority="67" w:unhideWhenUsed="0"/>
+    <w:lsdException w:name="Medium Grid 2 Accent 4" w:semiHidden="0" w:uiPriority="68" w:unhideWhenUsed="0"/>
+    <w:lsdException w:name="Medium Grid 3 Accent 4" w:semiHidden="0" w:uiPriority="69" w:unhideWhenUsed="0"/>
+    <w:lsdException w:name="Dark List Accent 4" w:semiHidden="0" w:uiPriority="70" w:unhideWhenUsed="0"/>
+    <w:lsdException w:name="Colorful Shading Accent 4" w:semiHidden="0" w:uiPriority="71" w:unhideWhenUsed="0"/>
+    <w:lsdException w:name="Colorful List Accent 4" w:semiHidden="0" w:uiPriority="72" w:unhideWhenUsed="0"/>
+    <w:lsdException w:name="Colorful Grid Accent 4" w:semiHidden="0" w:uiPriority="73" w:unhideWhenUsed="0"/>
+    <w:lsdException w:name="Light Shading Accent 5" w:semiHidden="0" w:uiPriority="60" w:unhideWhenUsed="0"/>
+    <w:lsdException w:name="Light List Accent 5" w:semiHidden="0" w:uiPriority="61" w:unhideWhenUsed="0"/>
+    <w:lsdException w:name="Light Grid Accent 5" w:semiHidden="0" w:uiPriority="62" w:unhideWhenUsed="0"/>
+    <w:lsdException w:name="Medium Shading 1 Accent 5" w:semiHidden="0" w:uiPriority="63" w:unhideWhenUsed="0"/>
+    <w:lsdException w:name="Medium Shading 2 Accent 5" w:semiHidden="0" w:uiPriority="64" w:unhideWhenUsed="0"/>
+    <w:lsdException w:name="Medium List 1 Accent 5" w:semiHidden="0" w:uiPriority="65" w:unhideWhenUsed="0"/>
+    <w:lsdException w:name="Medium List 2 Accent 5" w:semiHidden="0" w:uiPriority="66" w:unhideWhenUsed="0"/>
+    <w:lsdException w:name="Medium Grid 1 Accent 5" w:semiHidden="0" w:uiPriority="67" w:unhideWhenUsed="0"/>
+    <w:lsdException w:name="Medium Grid 2 Accent 5" w:semiHidden="0" w:uiPriority="68" w:unhideWhenUsed="0"/>
+    <w:lsdException w:name="Medium Grid 3 Accent 5" w:semiHidden="0" w:uiPriority="69" w:unhideWhenUsed="0"/>
+    <w:lsdException w:name="Dark List Accent 5" w:semiHidden="0" w:uiPriority="70" w:unhideWhenUsed="0"/>
+    <w:lsdException w:name="Colorful Shading Accent 5" w:semiHidden="0" w:uiPriority="71" w:unhideWhenUsed="0"/>
+    <w:lsdException w:name="Colorful List Accent 5" w:semiHidden="0" w:uiPriority="72" w:unhideWhenUsed="0"/>
+    <w:lsdException w:name="Colorful Grid Accent 5" w:semiHidden="0" w:uiPriority="73" w:unhideWhenUsed="0"/>
+    <w:lsdException w:name="Light Shading Accent 6" w:semiHidden="0" w:uiPriority="60" w:unhideWhenUsed="0"/>
+    <w:lsdException w:name="Light List Accent 6" w:semiHidden="0" w:uiPriority="61" w:unhideWhenUsed="0"/>
+    <w:lsdException w:name="Light Grid Accent 6" w:semiHidden="0" w:uiPriority="62" w:unhideWhenUsed="0"/>
+    <w:lsdException w:name="Medium Shading 1 Accent 6" w:semiHidden="0" w:uiPriority="63" w:unhideWhenUsed="0"/>
+    <w:lsdException w:name="Medium Shading 2 Accent 6" w:semiHidden="0" w:uiPriority="64" w:unhideWhenUsed="0"/>
+    <w:lsdException w:name="Medium List 1 Accent 6" w:semiHidden="0" w:uiPriority="65" w:unhideWhenUsed="0"/>
+    <w:lsdException w:name="Medium List 2 Accent 6" w:semiHidden="0" w:uiPriority="66" w:unhideWhenUsed="0"/>
+    <w:lsdException w:name="Medium Grid 1 Accent 6" w:semiHidden="0" w:uiPriority="67" w:unhideWhenUsed="0"/>
+    <w:lsdException w:name="Medium Grid 2 Accent 6" w:semiHidden="0" w:uiPriority="68" w:unhideWhenUsed="0"/>
+    <w:lsdException w:name="Medium Grid 3 Accent 6" w:semiHidden="0" w:uiPriority="69" w:unhideWhenUsed="0"/>
+    <w:lsdException w:name="Dark List Accent 6" w:semiHidden="0" w:uiPriority="70" w:unhideWhenUsed="0"/>
+    <w:lsdException w:name="Colorful Shading Accent 6" w:semiHidden="0" w:uiPriority="71" w:unhideWhenUsed="0"/>
+    <w:lsdException w:name="Colorful List Accent 6" w:semiHidden="0" w:uiPriority="72" w:unhideWhenUsed="0"/>
+    <w:lsdException w:name="Colorful Grid Accent 6" w:semiHidden="0" w:uiPriority="73" w:unhideWhenUsed="0"/>
+    <w:lsdException w:name="Subtle Emphasis" w:semiHidden="0" w:uiPriority="19" w:unhideWhenUsed="0" w:qFormat="1"/>
+    <w:lsdException w:name="Intense Emphasis" w:semiHidden="0" w:uiPriority="21" w:unhideWhenUsed="0" w:qFormat="1"/>
+    <w:lsdException w:name="Subtle Reference" w:semiHidden="0" w:uiPriority="31" w:unhideWhenUsed="0" w:qFormat="1"/>
+    <w:lsdException w:name="Intense Reference" w:semiHidden="0" w:uiPriority="32" w:unhideWhenUsed="0" w:qFormat="1"/>
+    <w:lsdException w:name="Book Title" w:semiHidden="0" w:uiPriority="33" w:unhideWhenUsed="0" w:qFormat="1"/>
+    <w:lsdException w:name="Bibliography" w:uiPriority="37"/>
+    <w:lsdException w:name="TOC Heading" w:uiPriority="39" w:qFormat="1"/>
   </w:latentStyles>
-  <w:style w:type="paragraph" w:default="1" w:styleId="Normal">
+  <w:style w:type="paragraph" w:default="1" w:styleId="a">
     <w:name w:val="Normal"/>
     <w:rPr>
       <w:sz w:val="24"/>
@@ -1071,13 +1979,13 @@
       <w:lang w:val="en-US" w:eastAsia="en-US"/>
     </w:rPr>
   </w:style>
-  <w:style w:type="character" w:default="1" w:styleId="DefaultParagraphFont">
+  <w:style w:type="character" w:default="1" w:styleId="a0">
     <w:name w:val="Default Paragraph Font"/>
     <w:uiPriority w:val="1"/>
     <w:semiHidden/>
     <w:unhideWhenUsed/>
   </w:style>
-  <w:style w:type="table" w:default="1" w:styleId="TableNormal">
+  <w:style w:type="table" w:default="1" w:styleId="a1">
     <w:name w:val="Normal Table"/>
     <w:uiPriority w:val="99"/>
     <w:semiHidden/>
@@ -1092,13 +2000,13 @@
       </w:tblCellMar>
     </w:tblPr>
   </w:style>
-  <w:style w:type="numbering" w:default="1" w:styleId="NoList">
+  <w:style w:type="numbering" w:default="1" w:styleId="a2">
     <w:name w:val="No List"/>
     <w:uiPriority w:val="99"/>
     <w:semiHidden/>
     <w:unhideWhenUsed/>
   </w:style>
-  <w:style w:type="character" w:styleId="Hyperlink">
+  <w:style w:type="character" w:styleId="a3">
     <w:name w:val="Hyperlink"/>
     <w:rPr>
       <w:u w:val="single"/>
@@ -1161,6 +2069,302 @@
       <w:lang w:val="en-US"/>
     </w:rPr>
   </w:style>
+  <w:style w:type="character" w:styleId="FollowedHyperlink">
+    <w:name w:val="FollowedHyperlink"/>
+    <w:basedOn w:val="a0"/>
+    <w:uiPriority w:val="99"/>
+    <w:semiHidden/>
+    <w:unhideWhenUsed/>
+    <w:rsid w:val="00D546CD"/>
+    <w:rPr>
+      <w:color w:val="FF00FF" w:themeColor="followedHyperlink"/>
+      <w:u w:val="single"/>
+    </w:rPr>
+  </w:style>
+</w:styles>
+</file>
+
+<file path=word/stylesWithEffects.xml><?xml version="1.0" encoding="utf-8"?>
+<w:styles xmlns:wpc="http://schemas.microsoft.com/office/word/2010/wordprocessingCanvas" xmlns:mo="http://schemas.microsoft.com/office/mac/office/2008/main" xmlns:mc="http://schemas.openxmlformats.org/markup-compatibility/2006" xmlns:mv="urn:schemas-microsoft-com:mac:vml" xmlns:o="urn:schemas-microsoft-com:office:office" xmlns:r="http://schemas.openxmlformats.org/officeDocument/2006/relationships" xmlns:m="http://schemas.openxmlformats.org/officeDocument/2006/math" xmlns:v="urn:schemas-microsoft-com:vml" xmlns:wp14="http://schemas.microsoft.com/office/word/2010/wordprocessingDrawing" xmlns:wp="http://schemas.openxmlformats.org/drawingml/2006/wordprocessingDrawing" xmlns:w10="urn:schemas-microsoft-com:office:word" xmlns:w="http://schemas.openxmlformats.org/wordprocessingml/2006/main" xmlns:w14="http://schemas.microsoft.com/office/word/2010/wordml" xmlns:wpg="http://schemas.microsoft.com/office/word/2010/wordprocessingGroup" xmlns:wpi="http://schemas.microsoft.com/office/word/2010/wordprocessingInk" xmlns:wne="http://schemas.microsoft.com/office/word/2006/wordml" xmlns:wps="http://schemas.microsoft.com/office/word/2010/wordprocessingShape" mc:Ignorable="w14 wp14">
+  <w:docDefaults>
+    <w:rPrDefault>
+      <w:rPr>
+        <w:rFonts w:ascii="Times New Roman" w:eastAsiaTheme="minorEastAsia" w:hAnsi="Times New Roman" w:cs="Times New Roman"/>
+        <w:bdr w:val="nil"/>
+        <w:lang w:val="nl-NL" w:eastAsia="nl-NL" w:bidi="ar-SA"/>
+      </w:rPr>
+    </w:rPrDefault>
+    <w:pPrDefault>
+      <w:pPr>
+        <w:pBdr>
+          <w:top w:val="nil"/>
+          <w:left w:val="nil"/>
+          <w:bottom w:val="nil"/>
+          <w:right w:val="nil"/>
+          <w:between w:val="nil"/>
+          <w:bar w:val="nil"/>
+        </w:pBdr>
+      </w:pPr>
+    </w:pPrDefault>
+  </w:docDefaults>
+  <w:latentStyles w:defLockedState="0" w:defUIPriority="99" w:defSemiHidden="1" w:defUnhideWhenUsed="1" w:defQFormat="0" w:count="276">
+    <w:lsdException w:name="Normal" w:semiHidden="0" w:uiPriority="0" w:unhideWhenUsed="0" w:qFormat="1"/>
+    <w:lsdException w:name="heading 1" w:semiHidden="0" w:uiPriority="9" w:unhideWhenUsed="0" w:qFormat="1"/>
+    <w:lsdException w:name="heading 2" w:uiPriority="9" w:qFormat="1"/>
+    <w:lsdException w:name="heading 3" w:uiPriority="9" w:qFormat="1"/>
+    <w:lsdException w:name="heading 4" w:uiPriority="9" w:qFormat="1"/>
+    <w:lsdException w:name="heading 5" w:uiPriority="9" w:qFormat="1"/>
+    <w:lsdException w:name="heading 6" w:uiPriority="9" w:qFormat="1"/>
+    <w:lsdException w:name="heading 7" w:uiPriority="9" w:qFormat="1"/>
+    <w:lsdException w:name="heading 8" w:uiPriority="9" w:qFormat="1"/>
+    <w:lsdException w:name="heading 9" w:uiPriority="9" w:qFormat="1"/>
+    <w:lsdException w:name="toc 1" w:uiPriority="39"/>
+    <w:lsdException w:name="toc 2" w:uiPriority="39"/>
+    <w:lsdException w:name="toc 3" w:uiPriority="39"/>
+    <w:lsdException w:name="toc 4" w:uiPriority="39"/>
+    <w:lsdException w:name="toc 5" w:uiPriority="39"/>
+    <w:lsdException w:name="toc 6" w:uiPriority="39"/>
+    <w:lsdException w:name="toc 7" w:uiPriority="39"/>
+    <w:lsdException w:name="toc 8" w:uiPriority="39"/>
+    <w:lsdException w:name="toc 9" w:uiPriority="39"/>
+    <w:lsdException w:name="caption" w:uiPriority="35" w:qFormat="1"/>
+    <w:lsdException w:name="Title" w:semiHidden="0" w:uiPriority="10" w:unhideWhenUsed="0" w:qFormat="1"/>
+    <w:lsdException w:name="Default Paragraph Font" w:uiPriority="1"/>
+    <w:lsdException w:name="Subtitle" w:semiHidden="0" w:uiPriority="11" w:unhideWhenUsed="0" w:qFormat="1"/>
+    <w:lsdException w:name="Strong" w:semiHidden="0" w:uiPriority="22" w:unhideWhenUsed="0" w:qFormat="1"/>
+    <w:lsdException w:name="Emphasis" w:semiHidden="0" w:uiPriority="20" w:unhideWhenUsed="0" w:qFormat="1"/>
+    <w:lsdException w:name="Table Grid" w:semiHidden="0" w:uiPriority="39" w:unhideWhenUsed="0"/>
+    <w:lsdException w:name="Note Level 1" w:semiHidden="0" w:unhideWhenUsed="0"/>
+    <w:lsdException w:name="Note Level 2" w:semiHidden="0" w:unhideWhenUsed="0"/>
+    <w:lsdException w:name="Note Level 3" w:semiHidden="0" w:unhideWhenUsed="0"/>
+    <w:lsdException w:name="Note Level 4" w:semiHidden="0" w:unhideWhenUsed="0"/>
+    <w:lsdException w:name="Note Level 5" w:semiHidden="0" w:unhideWhenUsed="0"/>
+    <w:lsdException w:name="Note Level 6" w:semiHidden="0" w:unhideWhenUsed="0"/>
+    <w:lsdException w:name="Note Level 7" w:semiHidden="0" w:unhideWhenUsed="0"/>
+    <w:lsdException w:name="Note Level 8" w:semiHidden="0" w:unhideWhenUsed="0"/>
+    <w:lsdException w:name="Note Level 9" w:semiHidden="0" w:unhideWhenUsed="0"/>
+    <w:lsdException w:name="Placeholder Text" w:unhideWhenUsed="0"/>
+    <w:lsdException w:name="No Spacing" w:semiHidden="0" w:uiPriority="1" w:unhideWhenUsed="0" w:qFormat="1"/>
+    <w:lsdException w:name="Light Shading" w:semiHidden="0" w:uiPriority="60" w:unhideWhenUsed="0"/>
+    <w:lsdException w:name="Light List" w:semiHidden="0" w:uiPriority="61" w:unhideWhenUsed="0"/>
+    <w:lsdException w:name="Light Grid" w:semiHidden="0" w:uiPriority="62" w:unhideWhenUsed="0"/>
+    <w:lsdException w:name="Medium Shading 1" w:semiHidden="0" w:uiPriority="63" w:unhideWhenUsed="0"/>
+    <w:lsdException w:name="Medium Shading 2" w:semiHidden="0" w:uiPriority="64" w:unhideWhenUsed="0"/>
+    <w:lsdException w:name="Medium List 1" w:semiHidden="0" w:uiPriority="65" w:unhideWhenUsed="0"/>
+    <w:lsdException w:name="Medium List 2" w:semiHidden="0" w:uiPriority="66" w:unhideWhenUsed="0"/>
+    <w:lsdException w:name="Medium Grid 1" w:semiHidden="0" w:uiPriority="67" w:unhideWhenUsed="0"/>
+    <w:lsdException w:name="Medium Grid 2" w:semiHidden="0" w:uiPriority="68" w:unhideWhenUsed="0"/>
+    <w:lsdException w:name="Medium Grid 3" w:semiHidden="0" w:uiPriority="69" w:unhideWhenUsed="0"/>
+    <w:lsdException w:name="Dark List" w:semiHidden="0" w:uiPriority="70" w:unhideWhenUsed="0"/>
+    <w:lsdException w:name="Colorful Shading" w:semiHidden="0" w:uiPriority="71" w:unhideWhenUsed="0"/>
+    <w:lsdException w:name="Colorful List" w:semiHidden="0" w:uiPriority="72" w:unhideWhenUsed="0"/>
+    <w:lsdException w:name="Colorful Grid" w:semiHidden="0" w:uiPriority="73" w:unhideWhenUsed="0"/>
+    <w:lsdException w:name="Light Shading Accent 1" w:semiHidden="0" w:uiPriority="60" w:unhideWhenUsed="0"/>
+    <w:lsdException w:name="Light List Accent 1" w:semiHidden="0" w:uiPriority="61" w:unhideWhenUsed="0"/>
+    <w:lsdException w:name="Light Grid Accent 1" w:semiHidden="0" w:uiPriority="62" w:unhideWhenUsed="0"/>
+    <w:lsdException w:name="Medium Shading 1 Accent 1" w:semiHidden="0" w:uiPriority="63" w:unhideWhenUsed="0"/>
+    <w:lsdException w:name="Medium Shading 2 Accent 1" w:semiHidden="0" w:uiPriority="64" w:unhideWhenUsed="0"/>
+    <w:lsdException w:name="Medium List 1 Accent 1" w:semiHidden="0" w:uiPriority="65" w:unhideWhenUsed="0"/>
+    <w:lsdException w:name="Revision" w:unhideWhenUsed="0"/>
+    <w:lsdException w:name="List Paragraph" w:semiHidden="0" w:uiPriority="34" w:unhideWhenUsed="0" w:qFormat="1"/>
+    <w:lsdException w:name="Quote" w:semiHidden="0" w:uiPriority="29" w:unhideWhenUsed="0" w:qFormat="1"/>
+    <w:lsdException w:name="Intense Quote" w:semiHidden="0" w:uiPriority="30" w:unhideWhenUsed="0" w:qFormat="1"/>
+    <w:lsdException w:name="Medium List 2 Accent 1" w:semiHidden="0" w:uiPriority="66" w:unhideWhenUsed="0"/>
+    <w:lsdException w:name="Medium Grid 1 Accent 1" w:semiHidden="0" w:uiPriority="67" w:unhideWhenUsed="0"/>
+    <w:lsdException w:name="Medium Grid 2 Accent 1" w:semiHidden="0" w:uiPriority="68" w:unhideWhenUsed="0"/>
+    <w:lsdException w:name="Medium Grid 3 Accent 1" w:semiHidden="0" w:uiPriority="69" w:unhideWhenUsed="0"/>
+    <w:lsdException w:name="Dark List Accent 1" w:semiHidden="0" w:uiPriority="70" w:unhideWhenUsed="0"/>
+    <w:lsdException w:name="Colorful Shading Accent 1" w:semiHidden="0" w:uiPriority="71" w:unhideWhenUsed="0"/>
+    <w:lsdException w:name="Colorful List Accent 1" w:semiHidden="0" w:uiPriority="72" w:unhideWhenUsed="0"/>
+    <w:lsdException w:name="Colorful Grid Accent 1" w:semiHidden="0" w:uiPriority="73" w:unhideWhenUsed="0"/>
+    <w:lsdException w:name="Light Shading Accent 2" w:semiHidden="0" w:uiPriority="60" w:unhideWhenUsed="0"/>
+    <w:lsdException w:name="Light List Accent 2" w:semiHidden="0" w:uiPriority="61" w:unhideWhenUsed="0"/>
+    <w:lsdException w:name="Light Grid Accent 2" w:semiHidden="0" w:uiPriority="62" w:unhideWhenUsed="0"/>
+    <w:lsdException w:name="Medium Shading 1 Accent 2" w:semiHidden="0" w:uiPriority="63" w:unhideWhenUsed="0"/>
+    <w:lsdException w:name="Medium Shading 2 Accent 2" w:semiHidden="0" w:uiPriority="64" w:unhideWhenUsed="0"/>
+    <w:lsdException w:name="Medium List 1 Accent 2" w:semiHidden="0" w:uiPriority="65" w:unhideWhenUsed="0"/>
+    <w:lsdException w:name="Medium List 2 Accent 2" w:semiHidden="0" w:uiPriority="66" w:unhideWhenUsed="0"/>
+    <w:lsdException w:name="Medium Grid 1 Accent 2" w:semiHidden="0" w:uiPriority="67" w:unhideWhenUsed="0"/>
+    <w:lsdException w:name="Medium Grid 2 Accent 2" w:semiHidden="0" w:uiPriority="68" w:unhideWhenUsed="0"/>
+    <w:lsdException w:name="Medium Grid 3 Accent 2" w:semiHidden="0" w:uiPriority="69" w:unhideWhenUsed="0"/>
+    <w:lsdException w:name="Dark List Accent 2" w:semiHidden="0" w:uiPriority="70" w:unhideWhenUsed="0"/>
+    <w:lsdException w:name="Colorful Shading Accent 2" w:semiHidden="0" w:uiPriority="71" w:unhideWhenUsed="0"/>
+    <w:lsdException w:name="Colorful List Accent 2" w:semiHidden="0" w:uiPriority="72" w:unhideWhenUsed="0"/>
+    <w:lsdException w:name="Colorful Grid Accent 2" w:semiHidden="0" w:uiPriority="73" w:unhideWhenUsed="0"/>
+    <w:lsdException w:name="Light Shading Accent 3" w:semiHidden="0" w:uiPriority="60" w:unhideWhenUsed="0"/>
+    <w:lsdException w:name="Light List Accent 3" w:semiHidden="0" w:uiPriority="61" w:unhideWhenUsed="0"/>
+    <w:lsdException w:name="Light Grid Accent 3" w:semiHidden="0" w:uiPriority="62" w:unhideWhenUsed="0"/>
+    <w:lsdException w:name="Medium Shading 1 Accent 3" w:semiHidden="0" w:uiPriority="63" w:unhideWhenUsed="0"/>
+    <w:lsdException w:name="Medium Shading 2 Accent 3" w:semiHidden="0" w:uiPriority="64" w:unhideWhenUsed="0"/>
+    <w:lsdException w:name="Medium List 1 Accent 3" w:semiHidden="0" w:uiPriority="65" w:unhideWhenUsed="0"/>
+    <w:lsdException w:name="Medium List 2 Accent 3" w:semiHidden="0" w:uiPriority="66" w:unhideWhenUsed="0"/>
+    <w:lsdException w:name="Medium Grid 1 Accent 3" w:semiHidden="0" w:uiPriority="67" w:unhideWhenUsed="0"/>
+    <w:lsdException w:name="Medium Grid 2 Accent 3" w:semiHidden="0" w:uiPriority="68" w:unhideWhenUsed="0"/>
+    <w:lsdException w:name="Medium Grid 3 Accent 3" w:semiHidden="0" w:uiPriority="69" w:unhideWhenUsed="0"/>
+    <w:lsdException w:name="Dark List Accent 3" w:semiHidden="0" w:uiPriority="70" w:unhideWhenUsed="0"/>
+    <w:lsdException w:name="Colorful Shading Accent 3" w:semiHidden="0" w:uiPriority="71" w:unhideWhenUsed="0"/>
+    <w:lsdException w:name="Colorful List Accent 3" w:semiHidden="0" w:uiPriority="72" w:unhideWhenUsed="0"/>
+    <w:lsdException w:name="Colorful Grid Accent 3" w:semiHidden="0" w:uiPriority="73" w:unhideWhenUsed="0"/>
+    <w:lsdException w:name="Light Shading Accent 4" w:semiHidden="0" w:uiPriority="60" w:unhideWhenUsed="0"/>
+    <w:lsdException w:name="Light List Accent 4" w:semiHidden="0" w:uiPriority="61" w:unhideWhenUsed="0"/>
+    <w:lsdException w:name="Light Grid Accent 4" w:semiHidden="0" w:uiPriority="62" w:unhideWhenUsed="0"/>
+    <w:lsdException w:name="Medium Shading 1 Accent 4" w:semiHidden="0" w:uiPriority="63" w:unhideWhenUsed="0"/>
+    <w:lsdException w:name="Medium Shading 2 Accent 4" w:semiHidden="0" w:uiPriority="64" w:unhideWhenUsed="0"/>
+    <w:lsdException w:name="Medium List 1 Accent 4" w:semiHidden="0" w:uiPriority="65" w:unhideWhenUsed="0"/>
+    <w:lsdException w:name="Medium List 2 Accent 4" w:semiHidden="0" w:uiPriority="66" w:unhideWhenUsed="0"/>
+    <w:lsdException w:name="Medium Grid 1 Accent 4" w:semiHidden="0" w:uiPriority="67" w:unhideWhenUsed="0"/>
+    <w:lsdException w:name="Medium Grid 2 Accent 4" w:semiHidden="0" w:uiPriority="68" w:unhideWhenUsed="0"/>
+    <w:lsdException w:name="Medium Grid 3 Accent 4" w:semiHidden="0" w:uiPriority="69" w:unhideWhenUsed="0"/>
+    <w:lsdException w:name="Dark List Accent 4" w:semiHidden="0" w:uiPriority="70" w:unhideWhenUsed="0"/>
+    <w:lsdException w:name="Colorful Shading Accent 4" w:semiHidden="0" w:uiPriority="71" w:unhideWhenUsed="0"/>
+    <w:lsdException w:name="Colorful List Accent 4" w:semiHidden="0" w:uiPriority="72" w:unhideWhenUsed="0"/>
+    <w:lsdException w:name="Colorful Grid Accent 4" w:semiHidden="0" w:uiPriority="73" w:unhideWhenUsed="0"/>
+    <w:lsdException w:name="Light Shading Accent 5" w:semiHidden="0" w:uiPriority="60" w:unhideWhenUsed="0"/>
+    <w:lsdException w:name="Light List Accent 5" w:semiHidden="0" w:uiPriority="61" w:unhideWhenUsed="0"/>
+    <w:lsdException w:name="Light Grid Accent 5" w:semiHidden="0" w:uiPriority="62" w:unhideWhenUsed="0"/>
+    <w:lsdException w:name="Medium Shading 1 Accent 5" w:semiHidden="0" w:uiPriority="63" w:unhideWhenUsed="0"/>
+    <w:lsdException w:name="Medium Shading 2 Accent 5" w:semiHidden="0" w:uiPriority="64" w:unhideWhenUsed="0"/>
+    <w:lsdException w:name="Medium List 1 Accent 5" w:semiHidden="0" w:uiPriority="65" w:unhideWhenUsed="0"/>
+    <w:lsdException w:name="Medium List 2 Accent 5" w:semiHidden="0" w:uiPriority="66" w:unhideWhenUsed="0"/>
+    <w:lsdException w:name="Medium Grid 1 Accent 5" w:semiHidden="0" w:uiPriority="67" w:unhideWhenUsed="0"/>
+    <w:lsdException w:name="Medium Grid 2 Accent 5" w:semiHidden="0" w:uiPriority="68" w:unhideWhenUsed="0"/>
+    <w:lsdException w:name="Medium Grid 3 Accent 5" w:semiHidden="0" w:uiPriority="69" w:unhideWhenUsed="0"/>
+    <w:lsdException w:name="Dark List Accent 5" w:semiHidden="0" w:uiPriority="70" w:unhideWhenUsed="0"/>
+    <w:lsdException w:name="Colorful Shading Accent 5" w:semiHidden="0" w:uiPriority="71" w:unhideWhenUsed="0"/>
+    <w:lsdException w:name="Colorful List Accent 5" w:semiHidden="0" w:uiPriority="72" w:unhideWhenUsed="0"/>
+    <w:lsdException w:name="Colorful Grid Accent 5" w:semiHidden="0" w:uiPriority="73" w:unhideWhenUsed="0"/>
+    <w:lsdException w:name="Light Shading Accent 6" w:semiHidden="0" w:uiPriority="60" w:unhideWhenUsed="0"/>
+    <w:lsdException w:name="Light List Accent 6" w:semiHidden="0" w:uiPriority="61" w:unhideWhenUsed="0"/>
+    <w:lsdException w:name="Light Grid Accent 6" w:semiHidden="0" w:uiPriority="62" w:unhideWhenUsed="0"/>
+    <w:lsdException w:name="Medium Shading 1 Accent 6" w:semiHidden="0" w:uiPriority="63" w:unhideWhenUsed="0"/>
+    <w:lsdException w:name="Medium Shading 2 Accent 6" w:semiHidden="0" w:uiPriority="64" w:unhideWhenUsed="0"/>
+    <w:lsdException w:name="Medium List 1 Accent 6" w:semiHidden="0" w:uiPriority="65" w:unhideWhenUsed="0"/>
+    <w:lsdException w:name="Medium List 2 Accent 6" w:semiHidden="0" w:uiPriority="66" w:unhideWhenUsed="0"/>
+    <w:lsdException w:name="Medium Grid 1 Accent 6" w:semiHidden="0" w:uiPriority="67" w:unhideWhenUsed="0"/>
+    <w:lsdException w:name="Medium Grid 2 Accent 6" w:semiHidden="0" w:uiPriority="68" w:unhideWhenUsed="0"/>
+    <w:lsdException w:name="Medium Grid 3 Accent 6" w:semiHidden="0" w:uiPriority="69" w:unhideWhenUsed="0"/>
+    <w:lsdException w:name="Dark List Accent 6" w:semiHidden="0" w:uiPriority="70" w:unhideWhenUsed="0"/>
+    <w:lsdException w:name="Colorful Shading Accent 6" w:semiHidden="0" w:uiPriority="71" w:unhideWhenUsed="0"/>
+    <w:lsdException w:name="Colorful List Accent 6" w:semiHidden="0" w:uiPriority="72" w:unhideWhenUsed="0"/>
+    <w:lsdException w:name="Colorful Grid Accent 6" w:semiHidden="0" w:uiPriority="73" w:unhideWhenUsed="0"/>
+    <w:lsdException w:name="Subtle Emphasis" w:semiHidden="0" w:uiPriority="19" w:unhideWhenUsed="0" w:qFormat="1"/>
+    <w:lsdException w:name="Intense Emphasis" w:semiHidden="0" w:uiPriority="21" w:unhideWhenUsed="0" w:qFormat="1"/>
+    <w:lsdException w:name="Subtle Reference" w:semiHidden="0" w:uiPriority="31" w:unhideWhenUsed="0" w:qFormat="1"/>
+    <w:lsdException w:name="Intense Reference" w:semiHidden="0" w:uiPriority="32" w:unhideWhenUsed="0" w:qFormat="1"/>
+    <w:lsdException w:name="Book Title" w:semiHidden="0" w:uiPriority="33" w:unhideWhenUsed="0" w:qFormat="1"/>
+    <w:lsdException w:name="Bibliography" w:uiPriority="37"/>
+    <w:lsdException w:name="TOC Heading" w:uiPriority="39" w:qFormat="1"/>
+  </w:latentStyles>
+  <w:style w:type="paragraph" w:default="1" w:styleId="a">
+    <w:name w:val="Normal"/>
+    <w:rPr>
+      <w:sz w:val="24"/>
+      <w:szCs w:val="24"/>
+      <w:lang w:val="en-US" w:eastAsia="en-US"/>
+    </w:rPr>
+  </w:style>
+  <w:style w:type="character" w:default="1" w:styleId="a0">
+    <w:name w:val="Default Paragraph Font"/>
+    <w:uiPriority w:val="1"/>
+    <w:semiHidden/>
+    <w:unhideWhenUsed/>
+  </w:style>
+  <w:style w:type="table" w:default="1" w:styleId="a1">
+    <w:name w:val="Normal Table"/>
+    <w:uiPriority w:val="99"/>
+    <w:semiHidden/>
+    <w:unhideWhenUsed/>
+    <w:tblPr>
+      <w:tblInd w:w="0" w:type="dxa"/>
+      <w:tblCellMar>
+        <w:top w:w="0" w:type="dxa"/>
+        <w:left w:w="108" w:type="dxa"/>
+        <w:bottom w:w="0" w:type="dxa"/>
+        <w:right w:w="108" w:type="dxa"/>
+      </w:tblCellMar>
+    </w:tblPr>
+  </w:style>
+  <w:style w:type="numbering" w:default="1" w:styleId="a2">
+    <w:name w:val="No List"/>
+    <w:uiPriority w:val="99"/>
+    <w:semiHidden/>
+    <w:unhideWhenUsed/>
+  </w:style>
+  <w:style w:type="character" w:styleId="a3">
+    <w:name w:val="Hyperlink"/>
+    <w:rPr>
+      <w:u w:val="single"/>
+    </w:rPr>
+  </w:style>
+  <w:style w:type="paragraph" w:customStyle="1" w:styleId="Titel">
+    <w:name w:val="Titel"/>
+    <w:next w:val="Hoofdtekst"/>
+    <w:pPr>
+      <w:keepNext/>
+    </w:pPr>
+    <w:rPr>
+      <w:rFonts w:ascii="Helvetica" w:hAnsi="Arial Unicode MS" w:cs="Arial Unicode MS"/>
+      <w:b/>
+      <w:bCs/>
+      <w:color w:val="000000"/>
+      <w:sz w:val="60"/>
+      <w:szCs w:val="60"/>
+      <w:lang w:val="en-US"/>
+    </w:rPr>
+  </w:style>
+  <w:style w:type="paragraph" w:customStyle="1" w:styleId="Hoofdtekst">
+    <w:name w:val="Hoofdtekst"/>
+    <w:rPr>
+      <w:rFonts w:ascii="Helvetica" w:hAnsi="Arial Unicode MS" w:cs="Arial Unicode MS"/>
+      <w:color w:val="000000"/>
+      <w:sz w:val="22"/>
+      <w:szCs w:val="22"/>
+      <w:lang w:val="en-US"/>
+    </w:rPr>
+  </w:style>
+  <w:style w:type="paragraph" w:customStyle="1" w:styleId="Ondertitel">
+    <w:name w:val="Ondertitel"/>
+    <w:next w:val="Hoofdtekst"/>
+    <w:pPr>
+      <w:keepNext/>
+    </w:pPr>
+    <w:rPr>
+      <w:rFonts w:ascii="Helvetica" w:hAnsi="Arial Unicode MS" w:cs="Arial Unicode MS"/>
+      <w:color w:val="000000"/>
+      <w:sz w:val="40"/>
+      <w:szCs w:val="40"/>
+      <w:lang w:val="en-US"/>
+    </w:rPr>
+  </w:style>
+  <w:style w:type="paragraph" w:customStyle="1" w:styleId="Koptekst">
+    <w:name w:val="Koptekst"/>
+    <w:next w:val="Hoofdtekst"/>
+    <w:pPr>
+      <w:keepNext/>
+      <w:outlineLvl w:val="0"/>
+    </w:pPr>
+    <w:rPr>
+      <w:rFonts w:ascii="Helvetica" w:hAnsi="Arial Unicode MS" w:cs="Arial Unicode MS"/>
+      <w:b/>
+      <w:bCs/>
+      <w:color w:val="000000"/>
+      <w:sz w:val="36"/>
+      <w:szCs w:val="36"/>
+      <w:lang w:val="en-US"/>
+    </w:rPr>
+  </w:style>
+  <w:style w:type="character" w:styleId="FollowedHyperlink">
+    <w:name w:val="FollowedHyperlink"/>
+    <w:basedOn w:val="a0"/>
+    <w:uiPriority w:val="99"/>
+    <w:semiHidden/>
+    <w:unhideWhenUsed/>
+    <w:rsid w:val="00D546CD"/>
+    <w:rPr>
+      <w:color w:val="FF00FF" w:themeColor="followedHyperlink"/>
+      <w:u w:val="single"/>
+    </w:rPr>
+  </w:style>
 </w:styles>
 </file>
 
@@ -1208,12 +2412,12 @@
     <a:fontScheme name="Blank">
       <a:majorFont>
         <a:latin typeface="Helvetica"/>
-        <a:ea typeface="Helvetica"/>
+        <a:ea typeface="宋体"/>
         <a:cs typeface="Helvetica"/>
       </a:majorFont>
       <a:minorFont>
         <a:latin typeface="Helvetica"/>
-        <a:ea typeface="Helvetica"/>
+        <a:ea typeface="宋体"/>
         <a:cs typeface="Helvetica"/>
       </a:minorFont>
     </a:fontScheme>

</xml_diff>

<commit_message>
Added pdf and small modification proposal from sunday evening
</commit_message>
<xml_diff>
--- a/Research_proposal_SemWeb.docx
+++ b/Research_proposal_SemWeb.docx
@@ -1,10 +1,10 @@
 
 <file path=word/document.xml><?xml version="1.0" encoding="utf-8"?>
-<w:document xmlns:wpc="http://schemas.microsoft.com/office/word/2010/wordprocessingCanvas" xmlns:mo="http://schemas.microsoft.com/office/mac/office/2008/main" xmlns:mc="http://schemas.openxmlformats.org/markup-compatibility/2006" xmlns:mv="urn:schemas-microsoft-com:mac:vml" xmlns:o="urn:schemas-microsoft-com:office:office" xmlns:r="http://schemas.openxmlformats.org/officeDocument/2006/relationships" xmlns:m="http://schemas.openxmlformats.org/officeDocument/2006/math" xmlns:v="urn:schemas-microsoft-com:vml" xmlns:wp14="http://schemas.microsoft.com/office/word/2010/wordprocessingDrawing" xmlns:wp="http://schemas.openxmlformats.org/drawingml/2006/wordprocessingDrawing" xmlns:w10="urn:schemas-microsoft-com:office:word" xmlns:w="http://schemas.openxmlformats.org/wordprocessingml/2006/main" xmlns:w14="http://schemas.microsoft.com/office/word/2010/wordml" xmlns:wpg="http://schemas.microsoft.com/office/word/2010/wordprocessingGroup" xmlns:wpi="http://schemas.microsoft.com/office/word/2010/wordprocessingInk" xmlns:wne="http://schemas.microsoft.com/office/word/2006/wordml" xmlns:wps="http://schemas.microsoft.com/office/word/2010/wordprocessingShape" mc:Ignorable="w14 wp14">
+<w:document xmlns:wpc="http://schemas.microsoft.com/office/word/2010/wordprocessingCanvas" xmlns:mo="http://schemas.microsoft.com/office/mac/office/2008/main" xmlns:mc="http://schemas.openxmlformats.org/markup-compatibility/2006" xmlns:mv="urn:schemas-microsoft-com:mac:vml" xmlns:o="urn:schemas-microsoft-com:office:office" xmlns:r="http://schemas.openxmlformats.org/officeDocument/2006/relationships" xmlns:m="http://schemas.openxmlformats.org/officeDocument/2006/math" xmlns:v="urn:schemas-microsoft-com:vml" xmlns:wp14="http://schemas.microsoft.com/office/word/2010/wordprocessingDrawing" xmlns:wp="http://schemas.openxmlformats.org/drawingml/2006/wordprocessingDrawing" xmlns:w10="urn:schemas-microsoft-com:office:word" xmlns:w="http://schemas.openxmlformats.org/wordprocessingml/2006/main" xmlns:w14="http://schemas.microsoft.com/office/word/2010/wordml" xmlns:w15="http://schemas.microsoft.com/office/word/2012/wordml" xmlns:wpg="http://schemas.microsoft.com/office/word/2010/wordprocessingGroup" xmlns:wpi="http://schemas.microsoft.com/office/word/2010/wordprocessingInk" xmlns:wne="http://schemas.microsoft.com/office/word/2006/wordml" xmlns:wps="http://schemas.microsoft.com/office/word/2010/wordprocessingShape" mc:Ignorable="w14 w15 wp14">
   <w:body>
     <w:p>
       <w:pPr>
-        <w:pStyle w:val="Titel"/>
+        <w:pStyle w:val="Titel1"/>
       </w:pPr>
       <w:r>
         <w:t xml:space="preserve">Semantic </w:t>
@@ -17,7 +17,7 @@
     </w:p>
     <w:p>
       <w:pPr>
-        <w:pStyle w:val="Ondertitel"/>
+        <w:pStyle w:val="Ondertitel1"/>
       </w:pPr>
       <w:r>
         <w:t>Research Proposal Final Project</w:t>
@@ -39,30 +39,8 @@
         <w:rPr>
           <w:lang w:val="nl-NL"/>
         </w:rPr>
-        <w:t xml:space="preserve">Mart </w:t>
-      </w:r>
-      <w:proofErr w:type="spellStart"/>
-      <w:r>
-        <w:rPr>
-          <w:lang w:val="nl-NL"/>
-        </w:rPr>
-        <w:t>Busger</w:t>
-      </w:r>
-      <w:proofErr w:type="spellEnd"/>
-      <w:r>
-        <w:rPr>
-          <w:lang w:val="nl-NL"/>
-        </w:rPr>
-        <w:t xml:space="preserve"> op </w:t>
-      </w:r>
-      <w:proofErr w:type="spellStart"/>
-      <w:r>
-        <w:rPr>
-          <w:lang w:val="nl-NL"/>
-        </w:rPr>
-        <w:t>Vollenbroek</w:t>
-      </w:r>
-      <w:proofErr w:type="spellEnd"/>
+        <w:t>Mart Busger op Vollenbroek</w:t>
+      </w:r>
       <w:r>
         <w:rPr>
           <w:lang w:val="nl-NL"/>
@@ -149,7 +127,7 @@
     </w:p>
     <w:p>
       <w:pPr>
-        <w:pStyle w:val="Koptekst"/>
+        <w:pStyle w:val="Koptekst1"/>
       </w:pPr>
       <w:r>
         <w:t>Introduction</w:t>
@@ -226,7 +204,7 @@
     </w:p>
     <w:p>
       <w:pPr>
-        <w:pStyle w:val="Koptekst"/>
+        <w:pStyle w:val="Koptekst1"/>
       </w:pPr>
       <w:r>
         <w:t>Topic &amp; research questions</w:t>
@@ -401,7 +379,13 @@
         </w:numPr>
       </w:pPr>
       <w:r>
-        <w:t xml:space="preserve">How to </w:t>
+        <w:t xml:space="preserve">How </w:t>
+      </w:r>
+      <w:r>
+        <w:t>do we</w:t>
+      </w:r>
+      <w:r>
+        <w:t xml:space="preserve"> </w:t>
       </w:r>
       <w:r>
         <w:t xml:space="preserve">conduct </w:t>
@@ -419,11 +403,7 @@
         <w:t xml:space="preserve">the </w:t>
       </w:r>
       <w:r>
-        <w:t xml:space="preserve">multilingual properties for </w:t>
-      </w:r>
-      <w:proofErr w:type="gramStart"/>
-      <w:r>
-        <w:t>a</w:t>
+        <w:t>multilingual properties for a</w:t>
       </w:r>
       <w:r>
         <w:t xml:space="preserve"> </w:t>
@@ -433,10 +413,11 @@
         <w:t>DBpedia</w:t>
       </w:r>
       <w:proofErr w:type="spellEnd"/>
-      <w:proofErr w:type="gramEnd"/>
       <w:r>
         <w:t xml:space="preserve"> ontology?</w:t>
       </w:r>
+      <w:bookmarkStart w:id="0" w:name="_GoBack"/>
+      <w:bookmarkEnd w:id="0"/>
     </w:p>
     <w:p>
       <w:pPr>
@@ -445,47 +426,10 @@
     </w:p>
     <w:p>
       <w:pPr>
-        <w:pStyle w:val="Koptekst"/>
+        <w:pStyle w:val="Koptekst1"/>
       </w:pPr>
       <w:r>
         <w:t>Literature background</w:t>
-      </w:r>
-    </w:p>
-    <w:p>
-      <w:pPr>
-        <w:pStyle w:val="Hoofdtekst"/>
-      </w:pPr>
-      <w:r>
-        <w:t>INSERT ARTICLE + SMALL EXPLANATION</w:t>
-      </w:r>
-    </w:p>
-    <w:p>
-      <w:pPr>
-        <w:pStyle w:val="Hoofdtekst"/>
-        <w:rPr>
-          <w:rFonts w:hint="eastAsia"/>
-          <w:color w:val="FF0000"/>
-        </w:rPr>
-      </w:pPr>
-      <w:r>
-        <w:rPr>
-          <w:rFonts w:hint="eastAsia"/>
-          <w:color w:val="FF0000"/>
-        </w:rPr>
-        <w:t>(</w:t>
-      </w:r>
-      <w:r>
-        <w:rPr>
-          <w:color w:val="FF0000"/>
-        </w:rPr>
-        <w:t>Suggestions?:</w:t>
-      </w:r>
-      <w:r>
-        <w:rPr>
-          <w:rFonts w:hint="eastAsia"/>
-          <w:color w:val="FF0000"/>
-        </w:rPr>
-        <w:t>)</w:t>
       </w:r>
     </w:p>
     <w:p>
@@ -515,16 +459,16 @@
       <w:pPr>
         <w:pStyle w:val="Hoofdtekst"/>
         <w:rPr>
-          <w:rStyle w:val="a3"/>
+          <w:rStyle w:val="Hyperlink"/>
           <w:i/>
           <w:color w:val="0000FF"/>
           <w:sz w:val="16"/>
         </w:rPr>
       </w:pPr>
-      <w:hyperlink r:id="rId8" w:history="1">
+      <w:hyperlink r:id="rId7" w:history="1">
         <w:r>
           <w:rPr>
-            <w:rStyle w:val="a3"/>
+            <w:rStyle w:val="Hyperlink"/>
             <w:i/>
             <w:color w:val="0000FF"/>
             <w:sz w:val="16"/>
@@ -537,74 +481,73 @@
       <w:pPr>
         <w:pStyle w:val="Hoofdtekst"/>
         <w:rPr>
-          <w:rStyle w:val="a3"/>
+          <w:rStyle w:val="Hyperlink"/>
+          <w:u w:val="none"/>
+        </w:rPr>
+      </w:pPr>
+      <w:r>
+        <w:rPr>
+          <w:rStyle w:val="Hyperlink"/>
           <w:rFonts w:hint="eastAsia"/>
           <w:u w:val="none"/>
         </w:rPr>
-      </w:pPr>
-      <w:r>
-        <w:rPr>
-          <w:rStyle w:val="a3"/>
+        <w:t>[</w:t>
+      </w:r>
+      <w:r>
+        <w:rPr>
+          <w:rStyle w:val="Hyperlink"/>
           <w:rFonts w:hint="eastAsia"/>
           <w:u w:val="none"/>
         </w:rPr>
-        <w:t>[</w:t>
-      </w:r>
-      <w:r>
-        <w:rPr>
-          <w:rStyle w:val="a3"/>
+        <w:t>This article gives a</w:t>
+      </w:r>
+      <w:r>
+        <w:rPr>
+          <w:rStyle w:val="Hyperlink"/>
           <w:rFonts w:hint="eastAsia"/>
           <w:u w:val="none"/>
         </w:rPr>
-        <w:t>This article gives a</w:t>
-      </w:r>
-      <w:r>
-        <w:rPr>
-          <w:rStyle w:val="a3"/>
+        <w:t xml:space="preserve"> completed introduction to the extraction framework, mapping methodology, usage </w:t>
+      </w:r>
+      <w:r>
+        <w:rPr>
+          <w:rStyle w:val="Hyperlink"/>
+          <w:u w:val="none"/>
+        </w:rPr>
+        <w:t>statistics</w:t>
+      </w:r>
+      <w:r>
+        <w:rPr>
+          <w:rStyle w:val="Hyperlink"/>
           <w:rFonts w:hint="eastAsia"/>
           <w:u w:val="none"/>
         </w:rPr>
-        <w:t xml:space="preserve"> completed introduction to the extraction framework, mapping methodology, usage </w:t>
-      </w:r>
-      <w:r>
-        <w:rPr>
-          <w:rStyle w:val="a3"/>
-          <w:u w:val="none"/>
-        </w:rPr>
-        <w:t>statistics</w:t>
-      </w:r>
-      <w:r>
-        <w:rPr>
-          <w:rStyle w:val="a3"/>
+        <w:t xml:space="preserve"> of multilingual </w:t>
+      </w:r>
+      <w:proofErr w:type="spellStart"/>
+      <w:r>
+        <w:rPr>
+          <w:rStyle w:val="Hyperlink"/>
           <w:rFonts w:hint="eastAsia"/>
           <w:u w:val="none"/>
         </w:rPr>
-        <w:t xml:space="preserve"> of multilingual </w:t>
-      </w:r>
-      <w:proofErr w:type="spellStart"/>
-      <w:r>
-        <w:rPr>
-          <w:rStyle w:val="a3"/>
+        <w:t>DBpedia</w:t>
+      </w:r>
+      <w:proofErr w:type="spellEnd"/>
+      <w:r>
+        <w:rPr>
+          <w:rStyle w:val="Hyperlink"/>
           <w:rFonts w:hint="eastAsia"/>
           <w:u w:val="none"/>
         </w:rPr>
-        <w:t>DBpedia</w:t>
-      </w:r>
-      <w:proofErr w:type="spellEnd"/>
-      <w:r>
-        <w:rPr>
-          <w:rStyle w:val="a3"/>
+        <w:t>.</w:t>
+      </w:r>
+      <w:r>
+        <w:rPr>
+          <w:rStyle w:val="Hyperlink"/>
           <w:rFonts w:hint="eastAsia"/>
           <w:u w:val="none"/>
         </w:rPr>
-        <w:t>.</w:t>
-      </w:r>
-      <w:r>
-        <w:rPr>
-          <w:rStyle w:val="a3"/>
-          <w:rFonts w:hint="eastAsia"/>
-          <w:u w:val="none"/>
-        </w:rPr>
         <w:t>]</w:t>
       </w:r>
     </w:p>
@@ -612,8 +555,7 @@
       <w:pPr>
         <w:pStyle w:val="Hoofdtekst"/>
         <w:rPr>
-          <w:rStyle w:val="a3"/>
-          <w:rFonts w:hint="eastAsia"/>
+          <w:rStyle w:val="Hyperlink"/>
           <w:u w:val="none"/>
         </w:rPr>
       </w:pPr>
@@ -643,16 +585,16 @@
       <w:pPr>
         <w:pStyle w:val="Hoofdtekst"/>
         <w:rPr>
-          <w:rStyle w:val="a3"/>
+          <w:rStyle w:val="Hyperlink"/>
           <w:i/>
           <w:color w:val="0000FF"/>
           <w:sz w:val="16"/>
         </w:rPr>
       </w:pPr>
-      <w:hyperlink r:id="rId9" w:history="1">
+      <w:hyperlink r:id="rId8" w:history="1">
         <w:r>
           <w:rPr>
-            <w:rStyle w:val="a3"/>
+            <w:rStyle w:val="Hyperlink"/>
             <w:i/>
             <w:color w:val="0000FF"/>
             <w:sz w:val="16"/>
@@ -665,89 +607,85 @@
       <w:pPr>
         <w:pStyle w:val="Hoofdtekst"/>
         <w:rPr>
-          <w:rStyle w:val="a3"/>
+          <w:rStyle w:val="Hyperlink"/>
+          <w:u w:val="none"/>
+        </w:rPr>
+      </w:pPr>
+      <w:r>
+        <w:rPr>
+          <w:rStyle w:val="Hyperlink"/>
           <w:rFonts w:hint="eastAsia"/>
           <w:u w:val="none"/>
         </w:rPr>
-      </w:pPr>
-      <w:r>
-        <w:rPr>
-          <w:rStyle w:val="a3"/>
+        <w:t>[</w:t>
+      </w:r>
+      <w:r>
+        <w:rPr>
+          <w:rStyle w:val="Hyperlink"/>
           <w:rFonts w:hint="eastAsia"/>
           <w:u w:val="none"/>
         </w:rPr>
-        <w:t>[</w:t>
-      </w:r>
-      <w:r>
-        <w:rPr>
-          <w:rStyle w:val="a3"/>
+        <w:t xml:space="preserve">This article </w:t>
+      </w:r>
+      <w:r>
+        <w:rPr>
+          <w:rStyle w:val="Hyperlink"/>
+          <w:u w:val="none"/>
+        </w:rPr>
+        <w:t>describe</w:t>
+      </w:r>
+      <w:r>
+        <w:rPr>
+          <w:rStyle w:val="Hyperlink"/>
           <w:rFonts w:hint="eastAsia"/>
           <w:u w:val="none"/>
         </w:rPr>
-        <w:t xml:space="preserve">This article </w:t>
-      </w:r>
-      <w:r>
-        <w:rPr>
-          <w:rStyle w:val="a3"/>
-          <w:u w:val="none"/>
-        </w:rPr>
-        <w:t>describe</w:t>
-      </w:r>
-      <w:r>
-        <w:rPr>
-          <w:rStyle w:val="a3"/>
+        <w:t>s</w:t>
+      </w:r>
+      <w:r>
+        <w:rPr>
+          <w:rStyle w:val="Hyperlink"/>
+          <w:u w:val="none"/>
+        </w:rPr>
+        <w:t xml:space="preserve"> the general </w:t>
+      </w:r>
+      <w:proofErr w:type="spellStart"/>
+      <w:r>
+        <w:rPr>
+          <w:rStyle w:val="Hyperlink"/>
+          <w:u w:val="none"/>
+        </w:rPr>
+        <w:t>DBpedia</w:t>
+      </w:r>
+      <w:proofErr w:type="spellEnd"/>
+      <w:r>
+        <w:rPr>
+          <w:rStyle w:val="Hyperlink"/>
+          <w:u w:val="none"/>
+        </w:rPr>
+        <w:t xml:space="preserve"> knowledge base and extended data sets that specifically aim at supporting </w:t>
+      </w:r>
+      <w:r>
+        <w:rPr>
+          <w:rStyle w:val="Hyperlink"/>
+          <w:u w:val="none"/>
+        </w:rPr>
+        <w:t>computational linguistics tasks</w:t>
+      </w:r>
+      <w:r>
+        <w:rPr>
+          <w:rStyle w:val="Hyperlink"/>
           <w:rFonts w:hint="eastAsia"/>
           <w:u w:val="none"/>
         </w:rPr>
-        <w:t>s</w:t>
-      </w:r>
-      <w:r>
-        <w:rPr>
-          <w:rStyle w:val="a3"/>
-          <w:u w:val="none"/>
-        </w:rPr>
-        <w:t xml:space="preserve"> the general </w:t>
-      </w:r>
-      <w:proofErr w:type="spellStart"/>
-      <w:r>
-        <w:rPr>
-          <w:rStyle w:val="a3"/>
-          <w:u w:val="none"/>
-        </w:rPr>
-        <w:t>DBpedia</w:t>
-      </w:r>
-      <w:proofErr w:type="spellEnd"/>
-      <w:r>
-        <w:rPr>
-          <w:rStyle w:val="a3"/>
-          <w:u w:val="none"/>
-        </w:rPr>
-        <w:t xml:space="preserve"> knowledge base and extended data sets that specifically aim at supporting </w:t>
-      </w:r>
-      <w:r>
-        <w:rPr>
-          <w:rStyle w:val="a3"/>
-          <w:u w:val="none"/>
-        </w:rPr>
-        <w:t>computational linguistics tasks</w:t>
-      </w:r>
-      <w:r>
-        <w:rPr>
-          <w:rStyle w:val="a3"/>
-          <w:rFonts w:hint="eastAsia"/>
-          <w:u w:val="none"/>
-        </w:rPr>
         <w:t>.]</w:t>
       </w:r>
-      <w:bookmarkStart w:id="0" w:name="_GoBack"/>
-      <w:bookmarkEnd w:id="0"/>
     </w:p>
     <w:p>
       <w:pPr>
         <w:pStyle w:val="Hoofdtekst"/>
         <w:rPr>
-          <w:rStyle w:val="a3"/>
-          <w:rFonts w:hint="eastAsia"/>
+          <w:rStyle w:val="Hyperlink"/>
         </w:rPr>
       </w:pPr>
     </w:p>
@@ -760,14 +698,13 @@
         </w:numPr>
         <w:ind w:left="426"/>
         <w:rPr>
-          <w:rStyle w:val="a3"/>
-          <w:rFonts w:hint="eastAsia"/>
-          <w:u w:val="none"/>
-        </w:rPr>
-      </w:pPr>
-      <w:r>
-        <w:rPr>
-          <w:rStyle w:val="a3"/>
+          <w:rStyle w:val="Hyperlink"/>
+          <w:u w:val="none"/>
+        </w:rPr>
+      </w:pPr>
+      <w:r>
+        <w:rPr>
+          <w:rStyle w:val="Hyperlink"/>
           <w:u w:val="none"/>
         </w:rPr>
         <w:t xml:space="preserve">Cross-lingual Property Alignment for </w:t>
@@ -775,7 +712,7 @@
       <w:proofErr w:type="spellStart"/>
       <w:r>
         <w:rPr>
-          <w:rStyle w:val="a3"/>
+          <w:rStyle w:val="Hyperlink"/>
           <w:u w:val="none"/>
         </w:rPr>
         <w:t>DBpedia</w:t>
@@ -783,7 +720,7 @@
       <w:proofErr w:type="spellEnd"/>
       <w:r>
         <w:rPr>
-          <w:rStyle w:val="a3"/>
+          <w:rStyle w:val="Hyperlink"/>
           <w:u w:val="none"/>
         </w:rPr>
         <w:t xml:space="preserve"> ontology using Triple Conceptualization</w:t>
@@ -793,16 +730,16 @@
       <w:pPr>
         <w:pStyle w:val="Hoofdtekst"/>
         <w:rPr>
-          <w:rStyle w:val="a3"/>
+          <w:rStyle w:val="Hyperlink"/>
           <w:color w:val="0000FF"/>
           <w:sz w:val="14"/>
           <w:u w:val="none"/>
         </w:rPr>
       </w:pPr>
-      <w:hyperlink r:id="rId10" w:history="1">
+      <w:hyperlink r:id="rId9" w:history="1">
         <w:r>
           <w:rPr>
-            <w:rStyle w:val="a3"/>
+            <w:rStyle w:val="Hyperlink"/>
             <w:color w:val="0000FF"/>
             <w:sz w:val="14"/>
           </w:rPr>
@@ -814,36 +751,50 @@
       <w:pPr>
         <w:pStyle w:val="Hoofdtekst"/>
         <w:rPr>
-          <w:rStyle w:val="a3"/>
+          <w:rStyle w:val="Hyperlink"/>
+          <w:u w:val="none"/>
+        </w:rPr>
+      </w:pPr>
+      <w:r>
+        <w:rPr>
+          <w:rStyle w:val="Hyperlink"/>
           <w:rFonts w:hint="eastAsia"/>
           <w:u w:val="none"/>
         </w:rPr>
-      </w:pPr>
-      <w:r>
-        <w:rPr>
-          <w:rStyle w:val="a3"/>
+        <w:t xml:space="preserve">[This article describes </w:t>
+      </w:r>
+      <w:r>
+        <w:rPr>
+          <w:rStyle w:val="Hyperlink"/>
+          <w:u w:val="none"/>
+        </w:rPr>
+        <w:t>p</w:t>
+      </w:r>
+      <w:r>
+        <w:rPr>
+          <w:rStyle w:val="Hyperlink"/>
+          <w:u w:val="none"/>
+        </w:rPr>
+        <w:t>roperty</w:t>
+      </w:r>
+      <w:r>
+        <w:rPr>
+          <w:rStyle w:val="Hyperlink"/>
           <w:rFonts w:hint="eastAsia"/>
           <w:u w:val="none"/>
         </w:rPr>
-        <w:t xml:space="preserve">[This article describes </w:t>
-      </w:r>
-      <w:r>
-        <w:rPr>
-          <w:rStyle w:val="a3"/>
-          <w:u w:val="none"/>
-        </w:rPr>
-        <w:t>p</w:t>
-      </w:r>
-      <w:r>
-        <w:rPr>
-          <w:rStyle w:val="a3"/>
-          <w:u w:val="none"/>
-        </w:rPr>
-        <w:t>roperty</w:t>
-      </w:r>
-      <w:r>
-        <w:rPr>
-          <w:rStyle w:val="a3"/>
+        <w:t xml:space="preserve"> </w:t>
+      </w:r>
+      <w:r>
+        <w:rPr>
+          <w:rStyle w:val="Hyperlink"/>
+          <w:u w:val="none"/>
+        </w:rPr>
+        <w:t>mappings</w:t>
+      </w:r>
+      <w:r>
+        <w:rPr>
+          <w:rStyle w:val="Hyperlink"/>
           <w:rFonts w:hint="eastAsia"/>
           <w:u w:val="none"/>
         </w:rPr>
@@ -851,14 +802,14 @@
       </w:r>
       <w:r>
         <w:rPr>
-          <w:rStyle w:val="a3"/>
-          <w:u w:val="none"/>
-        </w:rPr>
-        <w:t>mappings</w:t>
-      </w:r>
-      <w:r>
-        <w:rPr>
-          <w:rStyle w:val="a3"/>
+          <w:rStyle w:val="Hyperlink"/>
+          <w:u w:val="none"/>
+        </w:rPr>
+        <w:t>between</w:t>
+      </w:r>
+      <w:r>
+        <w:rPr>
+          <w:rStyle w:val="Hyperlink"/>
           <w:rFonts w:hint="eastAsia"/>
           <w:u w:val="none"/>
         </w:rPr>
@@ -866,14 +817,14 @@
       </w:r>
       <w:r>
         <w:rPr>
-          <w:rStyle w:val="a3"/>
-          <w:u w:val="none"/>
-        </w:rPr>
-        <w:t>between</w:t>
-      </w:r>
-      <w:r>
-        <w:rPr>
-          <w:rStyle w:val="a3"/>
+          <w:rStyle w:val="Hyperlink"/>
+          <w:u w:val="none"/>
+        </w:rPr>
+        <w:t>different</w:t>
+      </w:r>
+      <w:r>
+        <w:rPr>
+          <w:rStyle w:val="Hyperlink"/>
           <w:rFonts w:hint="eastAsia"/>
           <w:u w:val="none"/>
         </w:rPr>
@@ -881,14 +832,14 @@
       </w:r>
       <w:r>
         <w:rPr>
-          <w:rStyle w:val="a3"/>
-          <w:u w:val="none"/>
-        </w:rPr>
-        <w:t>different</w:t>
-      </w:r>
-      <w:r>
-        <w:rPr>
-          <w:rStyle w:val="a3"/>
+          <w:rStyle w:val="Hyperlink"/>
+          <w:u w:val="none"/>
+        </w:rPr>
+        <w:t>lingual</w:t>
+      </w:r>
+      <w:r>
+        <w:rPr>
+          <w:rStyle w:val="Hyperlink"/>
           <w:rFonts w:hint="eastAsia"/>
           <w:u w:val="none"/>
         </w:rPr>
@@ -896,125 +847,107 @@
       </w:r>
       <w:r>
         <w:rPr>
-          <w:rStyle w:val="a3"/>
-          <w:u w:val="none"/>
-        </w:rPr>
-        <w:t>lingual</w:t>
-      </w:r>
-      <w:r>
-        <w:rPr>
-          <w:rStyle w:val="a3"/>
+          <w:rStyle w:val="Hyperlink"/>
+          <w:u w:val="none"/>
+        </w:rPr>
+        <w:t>datasets</w:t>
+      </w:r>
+      <w:r>
+        <w:rPr>
+          <w:rStyle w:val="Hyperlink"/>
           <w:rFonts w:hint="eastAsia"/>
           <w:u w:val="none"/>
         </w:rPr>
-        <w:t xml:space="preserve"> </w:t>
-      </w:r>
-      <w:r>
-        <w:rPr>
-          <w:rStyle w:val="a3"/>
-          <w:u w:val="none"/>
-        </w:rPr>
-        <w:t>datasets</w:t>
-      </w:r>
-      <w:r>
-        <w:rPr>
-          <w:rStyle w:val="a3"/>
+        <w:t xml:space="preserve">, </w:t>
+      </w:r>
+      <w:r>
+        <w:rPr>
+          <w:rStyle w:val="Hyperlink"/>
           <w:rFonts w:hint="eastAsia"/>
           <w:u w:val="none"/>
         </w:rPr>
-        <w:t xml:space="preserve">, </w:t>
-      </w:r>
-      <w:r>
-        <w:rPr>
-          <w:rStyle w:val="a3"/>
+        <w:t xml:space="preserve">and </w:t>
+      </w:r>
+      <w:r>
+        <w:rPr>
+          <w:rStyle w:val="Hyperlink"/>
           <w:rFonts w:hint="eastAsia"/>
           <w:u w:val="none"/>
         </w:rPr>
-        <w:t xml:space="preserve">and </w:t>
-      </w:r>
-      <w:r>
-        <w:rPr>
-          <w:rStyle w:val="a3"/>
+        <w:t xml:space="preserve">a </w:t>
+      </w:r>
+      <w:r>
+        <w:rPr>
+          <w:rStyle w:val="Hyperlink"/>
+          <w:u w:val="none"/>
+        </w:rPr>
+        <w:t xml:space="preserve">preliminary evaluation in </w:t>
+      </w:r>
+      <w:proofErr w:type="spellStart"/>
+      <w:r>
+        <w:rPr>
+          <w:rStyle w:val="Hyperlink"/>
+          <w:u w:val="none"/>
+        </w:rPr>
+        <w:t>DBpedia</w:t>
+      </w:r>
+      <w:proofErr w:type="spellEnd"/>
+      <w:r>
+        <w:rPr>
+          <w:rStyle w:val="Hyperlink"/>
+          <w:u w:val="none"/>
+        </w:rPr>
+        <w:t xml:space="preserve"> datasets using triple-concept</w:t>
+      </w:r>
+      <w:r>
+        <w:rPr>
+          <w:rStyle w:val="Hyperlink"/>
+          <w:u w:val="none"/>
+        </w:rPr>
+        <w:t>ualization approach by sugges</w:t>
+      </w:r>
+      <w:r>
+        <w:rPr>
+          <w:rStyle w:val="Hyperlink"/>
           <w:rFonts w:hint="eastAsia"/>
           <w:u w:val="none"/>
         </w:rPr>
-        <w:t xml:space="preserve">a </w:t>
-      </w:r>
-      <w:r>
-        <w:rPr>
-          <w:rStyle w:val="a3"/>
-          <w:u w:val="none"/>
-        </w:rPr>
-        <w:t xml:space="preserve">preliminary evaluation in </w:t>
-      </w:r>
-      <w:proofErr w:type="spellStart"/>
-      <w:r>
-        <w:rPr>
-          <w:rStyle w:val="a3"/>
-          <w:u w:val="none"/>
-        </w:rPr>
-        <w:t>DBpedia</w:t>
-      </w:r>
-      <w:proofErr w:type="spellEnd"/>
-      <w:r>
-        <w:rPr>
-          <w:rStyle w:val="a3"/>
-          <w:u w:val="none"/>
-        </w:rPr>
-        <w:t xml:space="preserve"> datasets using triple-concept</w:t>
-      </w:r>
-      <w:r>
-        <w:rPr>
-          <w:rStyle w:val="a3"/>
-          <w:u w:val="none"/>
-        </w:rPr>
-        <w:t>ualization approach by sugges</w:t>
-      </w:r>
-      <w:r>
-        <w:rPr>
-          <w:rStyle w:val="a3"/>
+        <w:t>t</w:t>
+      </w:r>
+      <w:r>
+        <w:rPr>
+          <w:rStyle w:val="Hyperlink"/>
+          <w:u w:val="none"/>
+        </w:rPr>
+        <w:t xml:space="preserve">ing </w:t>
+      </w:r>
+      <w:r>
+        <w:rPr>
+          <w:rStyle w:val="Hyperlink"/>
+          <w:i/>
+          <w:u w:val="none"/>
+        </w:rPr>
+        <w:t>type</w:t>
+      </w:r>
+      <w:r>
+        <w:rPr>
+          <w:rStyle w:val="Hyperlink"/>
+          <w:u w:val="none"/>
+        </w:rPr>
+        <w:t xml:space="preserve"> information of instances in triples represented as vector.</w:t>
+      </w:r>
+      <w:r>
+        <w:rPr>
+          <w:rStyle w:val="Hyperlink"/>
           <w:rFonts w:hint="eastAsia"/>
           <w:u w:val="none"/>
         </w:rPr>
-        <w:t>t</w:t>
-      </w:r>
-      <w:r>
-        <w:rPr>
-          <w:rStyle w:val="a3"/>
-          <w:u w:val="none"/>
-        </w:rPr>
-        <w:t xml:space="preserve">ing </w:t>
-      </w:r>
-      <w:r>
-        <w:rPr>
-          <w:rStyle w:val="a3"/>
-          <w:i/>
-          <w:u w:val="none"/>
-        </w:rPr>
-        <w:t>type</w:t>
-      </w:r>
-      <w:r>
-        <w:rPr>
-          <w:rStyle w:val="a3"/>
-          <w:u w:val="none"/>
-        </w:rPr>
-        <w:t xml:space="preserve"> information of instances in triples represented as vector.</w:t>
-      </w:r>
-      <w:r>
-        <w:rPr>
-          <w:rStyle w:val="a3"/>
-          <w:rFonts w:hint="eastAsia"/>
-          <w:u w:val="none"/>
-        </w:rPr>
         <w:t>]</w:t>
       </w:r>
     </w:p>
     <w:p>
       <w:pPr>
         <w:pStyle w:val="Hoofdtekst"/>
-        <w:rPr>
-          <w:rFonts w:hint="eastAsia"/>
-        </w:rPr>
       </w:pPr>
     </w:p>
     <w:sectPr>
@@ -1027,7 +960,7 @@
 </file>
 
 <file path=word/endnotes.xml><?xml version="1.0" encoding="utf-8"?>
-<w:endnotes xmlns:wpc="http://schemas.microsoft.com/office/word/2010/wordprocessingCanvas" xmlns:mo="http://schemas.microsoft.com/office/mac/office/2008/main" xmlns:mc="http://schemas.openxmlformats.org/markup-compatibility/2006" xmlns:mv="urn:schemas-microsoft-com:mac:vml" xmlns:o="urn:schemas-microsoft-com:office:office" xmlns:r="http://schemas.openxmlformats.org/officeDocument/2006/relationships" xmlns:m="http://schemas.openxmlformats.org/officeDocument/2006/math" xmlns:v="urn:schemas-microsoft-com:vml" xmlns:wp14="http://schemas.microsoft.com/office/word/2010/wordprocessingDrawing" xmlns:wp="http://schemas.openxmlformats.org/drawingml/2006/wordprocessingDrawing" xmlns:w10="urn:schemas-microsoft-com:office:word" xmlns:w="http://schemas.openxmlformats.org/wordprocessingml/2006/main" xmlns:w14="http://schemas.microsoft.com/office/word/2010/wordml" xmlns:wpg="http://schemas.microsoft.com/office/word/2010/wordprocessingGroup" xmlns:wpi="http://schemas.microsoft.com/office/word/2010/wordprocessingInk" xmlns:wne="http://schemas.microsoft.com/office/word/2006/wordml" xmlns:wps="http://schemas.microsoft.com/office/word/2010/wordprocessingShape" mc:Ignorable="w14 wp14">
+<w:endnotes xmlns:wpc="http://schemas.microsoft.com/office/word/2010/wordprocessingCanvas" xmlns:mo="http://schemas.microsoft.com/office/mac/office/2008/main" xmlns:mc="http://schemas.openxmlformats.org/markup-compatibility/2006" xmlns:mv="urn:schemas-microsoft-com:mac:vml" xmlns:o="urn:schemas-microsoft-com:office:office" xmlns:r="http://schemas.openxmlformats.org/officeDocument/2006/relationships" xmlns:m="http://schemas.openxmlformats.org/officeDocument/2006/math" xmlns:v="urn:schemas-microsoft-com:vml" xmlns:wp14="http://schemas.microsoft.com/office/word/2010/wordprocessingDrawing" xmlns:wp="http://schemas.openxmlformats.org/drawingml/2006/wordprocessingDrawing" xmlns:w10="urn:schemas-microsoft-com:office:word" xmlns:w="http://schemas.openxmlformats.org/wordprocessingml/2006/main" xmlns:w14="http://schemas.microsoft.com/office/word/2010/wordml" xmlns:w15="http://schemas.microsoft.com/office/word/2012/wordml" xmlns:wpg="http://schemas.microsoft.com/office/word/2010/wordprocessingGroup" xmlns:wpi="http://schemas.microsoft.com/office/word/2010/wordprocessingInk" xmlns:wne="http://schemas.microsoft.com/office/word/2006/wordml" xmlns:wps="http://schemas.microsoft.com/office/word/2010/wordprocessingShape" mc:Ignorable="w14 w15 wp14">
   <w:endnote w:type="separator" w:id="-1">
     <w:p>
       <w:r>
@@ -1046,7 +979,7 @@
 </file>
 
 <file path=word/footnotes.xml><?xml version="1.0" encoding="utf-8"?>
-<w:footnotes xmlns:wpc="http://schemas.microsoft.com/office/word/2010/wordprocessingCanvas" xmlns:mo="http://schemas.microsoft.com/office/mac/office/2008/main" xmlns:mc="http://schemas.openxmlformats.org/markup-compatibility/2006" xmlns:mv="urn:schemas-microsoft-com:mac:vml" xmlns:o="urn:schemas-microsoft-com:office:office" xmlns:r="http://schemas.openxmlformats.org/officeDocument/2006/relationships" xmlns:m="http://schemas.openxmlformats.org/officeDocument/2006/math" xmlns:v="urn:schemas-microsoft-com:vml" xmlns:wp14="http://schemas.microsoft.com/office/word/2010/wordprocessingDrawing" xmlns:wp="http://schemas.openxmlformats.org/drawingml/2006/wordprocessingDrawing" xmlns:w10="urn:schemas-microsoft-com:office:word" xmlns:w="http://schemas.openxmlformats.org/wordprocessingml/2006/main" xmlns:w14="http://schemas.microsoft.com/office/word/2010/wordml" xmlns:wpg="http://schemas.microsoft.com/office/word/2010/wordprocessingGroup" xmlns:wpi="http://schemas.microsoft.com/office/word/2010/wordprocessingInk" xmlns:wne="http://schemas.microsoft.com/office/word/2006/wordml" xmlns:wps="http://schemas.microsoft.com/office/word/2010/wordprocessingShape" mc:Ignorable="w14 wp14">
+<w:footnotes xmlns:wpc="http://schemas.microsoft.com/office/word/2010/wordprocessingCanvas" xmlns:mo="http://schemas.microsoft.com/office/mac/office/2008/main" xmlns:mc="http://schemas.openxmlformats.org/markup-compatibility/2006" xmlns:mv="urn:schemas-microsoft-com:mac:vml" xmlns:o="urn:schemas-microsoft-com:office:office" xmlns:r="http://schemas.openxmlformats.org/officeDocument/2006/relationships" xmlns:m="http://schemas.openxmlformats.org/officeDocument/2006/math" xmlns:v="urn:schemas-microsoft-com:vml" xmlns:wp14="http://schemas.microsoft.com/office/word/2010/wordprocessingDrawing" xmlns:wp="http://schemas.openxmlformats.org/drawingml/2006/wordprocessingDrawing" xmlns:w10="urn:schemas-microsoft-com:office:word" xmlns:w="http://schemas.openxmlformats.org/wordprocessingml/2006/main" xmlns:w14="http://schemas.microsoft.com/office/word/2010/wordml" xmlns:w15="http://schemas.microsoft.com/office/word/2012/wordml" xmlns:wpg="http://schemas.microsoft.com/office/word/2010/wordprocessingGroup" xmlns:wpi="http://schemas.microsoft.com/office/word/2010/wordprocessingInk" xmlns:wne="http://schemas.microsoft.com/office/word/2006/wordml" xmlns:wps="http://schemas.microsoft.com/office/word/2010/wordprocessingShape" mc:Ignorable="w14 w15 wp14">
   <w:footnote w:type="separator" w:id="-1">
     <w:p>
       <w:r>
@@ -1065,7 +998,7 @@
 </file>
 
 <file path=word/numbering.xml><?xml version="1.0" encoding="utf-8"?>
-<w:numbering xmlns:wpc="http://schemas.microsoft.com/office/word/2010/wordprocessingCanvas" xmlns:mo="http://schemas.microsoft.com/office/mac/office/2008/main" xmlns:mc="http://schemas.openxmlformats.org/markup-compatibility/2006" xmlns:mv="urn:schemas-microsoft-com:mac:vml" xmlns:o="urn:schemas-microsoft-com:office:office" xmlns:r="http://schemas.openxmlformats.org/officeDocument/2006/relationships" xmlns:m="http://schemas.openxmlformats.org/officeDocument/2006/math" xmlns:v="urn:schemas-microsoft-com:vml" xmlns:wp14="http://schemas.microsoft.com/office/word/2010/wordprocessingDrawing" xmlns:wp="http://schemas.openxmlformats.org/drawingml/2006/wordprocessingDrawing" xmlns:w10="urn:schemas-microsoft-com:office:word" xmlns:w="http://schemas.openxmlformats.org/wordprocessingml/2006/main" xmlns:w14="http://schemas.microsoft.com/office/word/2010/wordml" xmlns:wpg="http://schemas.microsoft.com/office/word/2010/wordprocessingGroup" xmlns:wpi="http://schemas.microsoft.com/office/word/2010/wordprocessingInk" xmlns:wne="http://schemas.microsoft.com/office/word/2006/wordml" xmlns:wps="http://schemas.microsoft.com/office/word/2010/wordprocessingShape" mc:Ignorable="w14 wp14">
+<w:numbering xmlns:wpc="http://schemas.microsoft.com/office/word/2010/wordprocessingCanvas" xmlns:mo="http://schemas.microsoft.com/office/mac/office/2008/main" xmlns:mc="http://schemas.openxmlformats.org/markup-compatibility/2006" xmlns:mv="urn:schemas-microsoft-com:mac:vml" xmlns:o="urn:schemas-microsoft-com:office:office" xmlns:r="http://schemas.openxmlformats.org/officeDocument/2006/relationships" xmlns:m="http://schemas.openxmlformats.org/officeDocument/2006/math" xmlns:v="urn:schemas-microsoft-com:vml" xmlns:wp14="http://schemas.microsoft.com/office/word/2010/wordprocessingDrawing" xmlns:wp="http://schemas.openxmlformats.org/drawingml/2006/wordprocessingDrawing" xmlns:w10="urn:schemas-microsoft-com:office:word" xmlns:w="http://schemas.openxmlformats.org/wordprocessingml/2006/main" xmlns:w14="http://schemas.microsoft.com/office/word/2010/wordml" xmlns:w15="http://schemas.microsoft.com/office/word/2012/wordml" xmlns:wpg="http://schemas.microsoft.com/office/word/2010/wordprocessingGroup" xmlns:wpi="http://schemas.microsoft.com/office/word/2010/wordprocessingInk" xmlns:wne="http://schemas.microsoft.com/office/word/2006/wordml" xmlns:wps="http://schemas.microsoft.com/office/word/2010/wordprocessingShape" mc:Ignorable="w14 w15 wp14">
   <w:abstractNum w:abstractNumId="0">
     <w:nsid w:val="00735A7B"/>
     <w:multiLevelType w:val="hybridMultilevel"/>
@@ -1801,7 +1734,7 @@
 </file>
 
 <file path=word/styles.xml><?xml version="1.0" encoding="utf-8"?>
-<w:styles xmlns:mc="http://schemas.openxmlformats.org/markup-compatibility/2006" xmlns:r="http://schemas.openxmlformats.org/officeDocument/2006/relationships" xmlns:w="http://schemas.openxmlformats.org/wordprocessingml/2006/main" xmlns:w14="http://schemas.microsoft.com/office/word/2010/wordml" mc:Ignorable="w14">
+<w:styles xmlns:mc="http://schemas.openxmlformats.org/markup-compatibility/2006" xmlns:r="http://schemas.openxmlformats.org/officeDocument/2006/relationships" xmlns:w="http://schemas.openxmlformats.org/wordprocessingml/2006/main" xmlns:w14="http://schemas.microsoft.com/office/word/2010/wordml" xmlns:w15="http://schemas.microsoft.com/office/word/2012/wordml" mc:Ignorable="w14 w15">
   <w:docDefaults>
     <w:rPrDefault>
       <w:rPr>
@@ -1823,155 +1756,380 @@
       </w:pPr>
     </w:pPrDefault>
   </w:docDefaults>
-  <w:latentStyles w:defLockedState="0" w:defUIPriority="99" w:defSemiHidden="1" w:defUnhideWhenUsed="1" w:defQFormat="0" w:count="276">
-    <w:lsdException w:name="Normal" w:semiHidden="0" w:uiPriority="0" w:unhideWhenUsed="0" w:qFormat="1"/>
-    <w:lsdException w:name="heading 1" w:semiHidden="0" w:uiPriority="9" w:unhideWhenUsed="0" w:qFormat="1"/>
-    <w:lsdException w:name="heading 2" w:uiPriority="9" w:qFormat="1"/>
-    <w:lsdException w:name="heading 3" w:uiPriority="9" w:qFormat="1"/>
-    <w:lsdException w:name="heading 4" w:uiPriority="9" w:qFormat="1"/>
-    <w:lsdException w:name="heading 5" w:uiPriority="9" w:qFormat="1"/>
-    <w:lsdException w:name="heading 6" w:uiPriority="9" w:qFormat="1"/>
-    <w:lsdException w:name="heading 7" w:uiPriority="9" w:qFormat="1"/>
-    <w:lsdException w:name="heading 8" w:uiPriority="9" w:qFormat="1"/>
-    <w:lsdException w:name="heading 9" w:uiPriority="9" w:qFormat="1"/>
-    <w:lsdException w:name="toc 1" w:uiPriority="39"/>
-    <w:lsdException w:name="toc 2" w:uiPriority="39"/>
-    <w:lsdException w:name="toc 3" w:uiPriority="39"/>
-    <w:lsdException w:name="toc 4" w:uiPriority="39"/>
-    <w:lsdException w:name="toc 5" w:uiPriority="39"/>
-    <w:lsdException w:name="toc 6" w:uiPriority="39"/>
-    <w:lsdException w:name="toc 7" w:uiPriority="39"/>
-    <w:lsdException w:name="toc 8" w:uiPriority="39"/>
-    <w:lsdException w:name="toc 9" w:uiPriority="39"/>
-    <w:lsdException w:name="caption" w:uiPriority="35" w:qFormat="1"/>
-    <w:lsdException w:name="Title" w:semiHidden="0" w:uiPriority="10" w:unhideWhenUsed="0" w:qFormat="1"/>
-    <w:lsdException w:name="Default Paragraph Font" w:uiPriority="1"/>
-    <w:lsdException w:name="Subtitle" w:semiHidden="0" w:uiPriority="11" w:unhideWhenUsed="0" w:qFormat="1"/>
-    <w:lsdException w:name="Strong" w:semiHidden="0" w:uiPriority="22" w:unhideWhenUsed="0" w:qFormat="1"/>
-    <w:lsdException w:name="Emphasis" w:semiHidden="0" w:uiPriority="20" w:unhideWhenUsed="0" w:qFormat="1"/>
-    <w:lsdException w:name="Table Grid" w:semiHidden="0" w:uiPriority="39" w:unhideWhenUsed="0"/>
-    <w:lsdException w:name="Note Level 1" w:semiHidden="0" w:unhideWhenUsed="0"/>
-    <w:lsdException w:name="Note Level 2" w:semiHidden="0" w:unhideWhenUsed="0"/>
-    <w:lsdException w:name="Note Level 3" w:semiHidden="0" w:unhideWhenUsed="0"/>
-    <w:lsdException w:name="Note Level 4" w:semiHidden="0" w:unhideWhenUsed="0"/>
-    <w:lsdException w:name="Note Level 5" w:semiHidden="0" w:unhideWhenUsed="0"/>
-    <w:lsdException w:name="Note Level 6" w:semiHidden="0" w:unhideWhenUsed="0"/>
-    <w:lsdException w:name="Note Level 7" w:semiHidden="0" w:unhideWhenUsed="0"/>
-    <w:lsdException w:name="Note Level 8" w:semiHidden="0" w:unhideWhenUsed="0"/>
-    <w:lsdException w:name="Note Level 9" w:semiHidden="0" w:unhideWhenUsed="0"/>
-    <w:lsdException w:name="Placeholder Text" w:unhideWhenUsed="0"/>
-    <w:lsdException w:name="No Spacing" w:semiHidden="0" w:uiPriority="1" w:unhideWhenUsed="0" w:qFormat="1"/>
-    <w:lsdException w:name="Light Shading" w:semiHidden="0" w:uiPriority="60" w:unhideWhenUsed="0"/>
-    <w:lsdException w:name="Light List" w:semiHidden="0" w:uiPriority="61" w:unhideWhenUsed="0"/>
-    <w:lsdException w:name="Light Grid" w:semiHidden="0" w:uiPriority="62" w:unhideWhenUsed="0"/>
-    <w:lsdException w:name="Medium Shading 1" w:semiHidden="0" w:uiPriority="63" w:unhideWhenUsed="0"/>
-    <w:lsdException w:name="Medium Shading 2" w:semiHidden="0" w:uiPriority="64" w:unhideWhenUsed="0"/>
-    <w:lsdException w:name="Medium List 1" w:semiHidden="0" w:uiPriority="65" w:unhideWhenUsed="0"/>
-    <w:lsdException w:name="Medium List 2" w:semiHidden="0" w:uiPriority="66" w:unhideWhenUsed="0"/>
-    <w:lsdException w:name="Medium Grid 1" w:semiHidden="0" w:uiPriority="67" w:unhideWhenUsed="0"/>
-    <w:lsdException w:name="Medium Grid 2" w:semiHidden="0" w:uiPriority="68" w:unhideWhenUsed="0"/>
-    <w:lsdException w:name="Medium Grid 3" w:semiHidden="0" w:uiPriority="69" w:unhideWhenUsed="0"/>
-    <w:lsdException w:name="Dark List" w:semiHidden="0" w:uiPriority="70" w:unhideWhenUsed="0"/>
-    <w:lsdException w:name="Colorful Shading" w:semiHidden="0" w:uiPriority="71" w:unhideWhenUsed="0"/>
-    <w:lsdException w:name="Colorful List" w:semiHidden="0" w:uiPriority="72" w:unhideWhenUsed="0"/>
-    <w:lsdException w:name="Colorful Grid" w:semiHidden="0" w:uiPriority="73" w:unhideWhenUsed="0"/>
-    <w:lsdException w:name="Light Shading Accent 1" w:semiHidden="0" w:uiPriority="60" w:unhideWhenUsed="0"/>
-    <w:lsdException w:name="Light List Accent 1" w:semiHidden="0" w:uiPriority="61" w:unhideWhenUsed="0"/>
-    <w:lsdException w:name="Light Grid Accent 1" w:semiHidden="0" w:uiPriority="62" w:unhideWhenUsed="0"/>
-    <w:lsdException w:name="Medium Shading 1 Accent 1" w:semiHidden="0" w:uiPriority="63" w:unhideWhenUsed="0"/>
-    <w:lsdException w:name="Medium Shading 2 Accent 1" w:semiHidden="0" w:uiPriority="64" w:unhideWhenUsed="0"/>
-    <w:lsdException w:name="Medium List 1 Accent 1" w:semiHidden="0" w:uiPriority="65" w:unhideWhenUsed="0"/>
-    <w:lsdException w:name="Revision" w:unhideWhenUsed="0"/>
-    <w:lsdException w:name="List Paragraph" w:semiHidden="0" w:uiPriority="34" w:unhideWhenUsed="0" w:qFormat="1"/>
-    <w:lsdException w:name="Quote" w:semiHidden="0" w:uiPriority="29" w:unhideWhenUsed="0" w:qFormat="1"/>
-    <w:lsdException w:name="Intense Quote" w:semiHidden="0" w:uiPriority="30" w:unhideWhenUsed="0" w:qFormat="1"/>
-    <w:lsdException w:name="Medium List 2 Accent 1" w:semiHidden="0" w:uiPriority="66" w:unhideWhenUsed="0"/>
-    <w:lsdException w:name="Medium Grid 1 Accent 1" w:semiHidden="0" w:uiPriority="67" w:unhideWhenUsed="0"/>
-    <w:lsdException w:name="Medium Grid 2 Accent 1" w:semiHidden="0" w:uiPriority="68" w:unhideWhenUsed="0"/>
-    <w:lsdException w:name="Medium Grid 3 Accent 1" w:semiHidden="0" w:uiPriority="69" w:unhideWhenUsed="0"/>
-    <w:lsdException w:name="Dark List Accent 1" w:semiHidden="0" w:uiPriority="70" w:unhideWhenUsed="0"/>
-    <w:lsdException w:name="Colorful Shading Accent 1" w:semiHidden="0" w:uiPriority="71" w:unhideWhenUsed="0"/>
-    <w:lsdException w:name="Colorful List Accent 1" w:semiHidden="0" w:uiPriority="72" w:unhideWhenUsed="0"/>
-    <w:lsdException w:name="Colorful Grid Accent 1" w:semiHidden="0" w:uiPriority="73" w:unhideWhenUsed="0"/>
-    <w:lsdException w:name="Light Shading Accent 2" w:semiHidden="0" w:uiPriority="60" w:unhideWhenUsed="0"/>
-    <w:lsdException w:name="Light List Accent 2" w:semiHidden="0" w:uiPriority="61" w:unhideWhenUsed="0"/>
-    <w:lsdException w:name="Light Grid Accent 2" w:semiHidden="0" w:uiPriority="62" w:unhideWhenUsed="0"/>
-    <w:lsdException w:name="Medium Shading 1 Accent 2" w:semiHidden="0" w:uiPriority="63" w:unhideWhenUsed="0"/>
-    <w:lsdException w:name="Medium Shading 2 Accent 2" w:semiHidden="0" w:uiPriority="64" w:unhideWhenUsed="0"/>
-    <w:lsdException w:name="Medium List 1 Accent 2" w:semiHidden="0" w:uiPriority="65" w:unhideWhenUsed="0"/>
-    <w:lsdException w:name="Medium List 2 Accent 2" w:semiHidden="0" w:uiPriority="66" w:unhideWhenUsed="0"/>
-    <w:lsdException w:name="Medium Grid 1 Accent 2" w:semiHidden="0" w:uiPriority="67" w:unhideWhenUsed="0"/>
-    <w:lsdException w:name="Medium Grid 2 Accent 2" w:semiHidden="0" w:uiPriority="68" w:unhideWhenUsed="0"/>
-    <w:lsdException w:name="Medium Grid 3 Accent 2" w:semiHidden="0" w:uiPriority="69" w:unhideWhenUsed="0"/>
-    <w:lsdException w:name="Dark List Accent 2" w:semiHidden="0" w:uiPriority="70" w:unhideWhenUsed="0"/>
-    <w:lsdException w:name="Colorful Shading Accent 2" w:semiHidden="0" w:uiPriority="71" w:unhideWhenUsed="0"/>
-    <w:lsdException w:name="Colorful List Accent 2" w:semiHidden="0" w:uiPriority="72" w:unhideWhenUsed="0"/>
-    <w:lsdException w:name="Colorful Grid Accent 2" w:semiHidden="0" w:uiPriority="73" w:unhideWhenUsed="0"/>
-    <w:lsdException w:name="Light Shading Accent 3" w:semiHidden="0" w:uiPriority="60" w:unhideWhenUsed="0"/>
-    <w:lsdException w:name="Light List Accent 3" w:semiHidden="0" w:uiPriority="61" w:unhideWhenUsed="0"/>
-    <w:lsdException w:name="Light Grid Accent 3" w:semiHidden="0" w:uiPriority="62" w:unhideWhenUsed="0"/>
-    <w:lsdException w:name="Medium Shading 1 Accent 3" w:semiHidden="0" w:uiPriority="63" w:unhideWhenUsed="0"/>
-    <w:lsdException w:name="Medium Shading 2 Accent 3" w:semiHidden="0" w:uiPriority="64" w:unhideWhenUsed="0"/>
-    <w:lsdException w:name="Medium List 1 Accent 3" w:semiHidden="0" w:uiPriority="65" w:unhideWhenUsed="0"/>
-    <w:lsdException w:name="Medium List 2 Accent 3" w:semiHidden="0" w:uiPriority="66" w:unhideWhenUsed="0"/>
-    <w:lsdException w:name="Medium Grid 1 Accent 3" w:semiHidden="0" w:uiPriority="67" w:unhideWhenUsed="0"/>
-    <w:lsdException w:name="Medium Grid 2 Accent 3" w:semiHidden="0" w:uiPriority="68" w:unhideWhenUsed="0"/>
-    <w:lsdException w:name="Medium Grid 3 Accent 3" w:semiHidden="0" w:uiPriority="69" w:unhideWhenUsed="0"/>
-    <w:lsdException w:name="Dark List Accent 3" w:semiHidden="0" w:uiPriority="70" w:unhideWhenUsed="0"/>
-    <w:lsdException w:name="Colorful Shading Accent 3" w:semiHidden="0" w:uiPriority="71" w:unhideWhenUsed="0"/>
-    <w:lsdException w:name="Colorful List Accent 3" w:semiHidden="0" w:uiPriority="72" w:unhideWhenUsed="0"/>
-    <w:lsdException w:name="Colorful Grid Accent 3" w:semiHidden="0" w:uiPriority="73" w:unhideWhenUsed="0"/>
-    <w:lsdException w:name="Light Shading Accent 4" w:semiHidden="0" w:uiPriority="60" w:unhideWhenUsed="0"/>
-    <w:lsdException w:name="Light List Accent 4" w:semiHidden="0" w:uiPriority="61" w:unhideWhenUsed="0"/>
-    <w:lsdException w:name="Light Grid Accent 4" w:semiHidden="0" w:uiPriority="62" w:unhideWhenUsed="0"/>
-    <w:lsdException w:name="Medium Shading 1 Accent 4" w:semiHidden="0" w:uiPriority="63" w:unhideWhenUsed="0"/>
-    <w:lsdException w:name="Medium Shading 2 Accent 4" w:semiHidden="0" w:uiPriority="64" w:unhideWhenUsed="0"/>
-    <w:lsdException w:name="Medium List 1 Accent 4" w:semiHidden="0" w:uiPriority="65" w:unhideWhenUsed="0"/>
-    <w:lsdException w:name="Medium List 2 Accent 4" w:semiHidden="0" w:uiPriority="66" w:unhideWhenUsed="0"/>
-    <w:lsdException w:name="Medium Grid 1 Accent 4" w:semiHidden="0" w:uiPriority="67" w:unhideWhenUsed="0"/>
-    <w:lsdException w:name="Medium Grid 2 Accent 4" w:semiHidden="0" w:uiPriority="68" w:unhideWhenUsed="0"/>
-    <w:lsdException w:name="Medium Grid 3 Accent 4" w:semiHidden="0" w:uiPriority="69" w:unhideWhenUsed="0"/>
-    <w:lsdException w:name="Dark List Accent 4" w:semiHidden="0" w:uiPriority="70" w:unhideWhenUsed="0"/>
-    <w:lsdException w:name="Colorful Shading Accent 4" w:semiHidden="0" w:uiPriority="71" w:unhideWhenUsed="0"/>
-    <w:lsdException w:name="Colorful List Accent 4" w:semiHidden="0" w:uiPriority="72" w:unhideWhenUsed="0"/>
-    <w:lsdException w:name="Colorful Grid Accent 4" w:semiHidden="0" w:uiPriority="73" w:unhideWhenUsed="0"/>
-    <w:lsdException w:name="Light Shading Accent 5" w:semiHidden="0" w:uiPriority="60" w:unhideWhenUsed="0"/>
-    <w:lsdException w:name="Light List Accent 5" w:semiHidden="0" w:uiPriority="61" w:unhideWhenUsed="0"/>
-    <w:lsdException w:name="Light Grid Accent 5" w:semiHidden="0" w:uiPriority="62" w:unhideWhenUsed="0"/>
-    <w:lsdException w:name="Medium Shading 1 Accent 5" w:semiHidden="0" w:uiPriority="63" w:unhideWhenUsed="0"/>
-    <w:lsdException w:name="Medium Shading 2 Accent 5" w:semiHidden="0" w:uiPriority="64" w:unhideWhenUsed="0"/>
-    <w:lsdException w:name="Medium List 1 Accent 5" w:semiHidden="0" w:uiPriority="65" w:unhideWhenUsed="0"/>
-    <w:lsdException w:name="Medium List 2 Accent 5" w:semiHidden="0" w:uiPriority="66" w:unhideWhenUsed="0"/>
-    <w:lsdException w:name="Medium Grid 1 Accent 5" w:semiHidden="0" w:uiPriority="67" w:unhideWhenUsed="0"/>
-    <w:lsdException w:name="Medium Grid 2 Accent 5" w:semiHidden="0" w:uiPriority="68" w:unhideWhenUsed="0"/>
-    <w:lsdException w:name="Medium Grid 3 Accent 5" w:semiHidden="0" w:uiPriority="69" w:unhideWhenUsed="0"/>
-    <w:lsdException w:name="Dark List Accent 5" w:semiHidden="0" w:uiPriority="70" w:unhideWhenUsed="0"/>
-    <w:lsdException w:name="Colorful Shading Accent 5" w:semiHidden="0" w:uiPriority="71" w:unhideWhenUsed="0"/>
-    <w:lsdException w:name="Colorful List Accent 5" w:semiHidden="0" w:uiPriority="72" w:unhideWhenUsed="0"/>
-    <w:lsdException w:name="Colorful Grid Accent 5" w:semiHidden="0" w:uiPriority="73" w:unhideWhenUsed="0"/>
-    <w:lsdException w:name="Light Shading Accent 6" w:semiHidden="0" w:uiPriority="60" w:unhideWhenUsed="0"/>
-    <w:lsdException w:name="Light List Accent 6" w:semiHidden="0" w:uiPriority="61" w:unhideWhenUsed="0"/>
-    <w:lsdException w:name="Light Grid Accent 6" w:semiHidden="0" w:uiPriority="62" w:unhideWhenUsed="0"/>
-    <w:lsdException w:name="Medium Shading 1 Accent 6" w:semiHidden="0" w:uiPriority="63" w:unhideWhenUsed="0"/>
-    <w:lsdException w:name="Medium Shading 2 Accent 6" w:semiHidden="0" w:uiPriority="64" w:unhideWhenUsed="0"/>
-    <w:lsdException w:name="Medium List 1 Accent 6" w:semiHidden="0" w:uiPriority="65" w:unhideWhenUsed="0"/>
-    <w:lsdException w:name="Medium List 2 Accent 6" w:semiHidden="0" w:uiPriority="66" w:unhideWhenUsed="0"/>
-    <w:lsdException w:name="Medium Grid 1 Accent 6" w:semiHidden="0" w:uiPriority="67" w:unhideWhenUsed="0"/>
-    <w:lsdException w:name="Medium Grid 2 Accent 6" w:semiHidden="0" w:uiPriority="68" w:unhideWhenUsed="0"/>
-    <w:lsdException w:name="Medium Grid 3 Accent 6" w:semiHidden="0" w:uiPriority="69" w:unhideWhenUsed="0"/>
-    <w:lsdException w:name="Dark List Accent 6" w:semiHidden="0" w:uiPriority="70" w:unhideWhenUsed="0"/>
-    <w:lsdException w:name="Colorful Shading Accent 6" w:semiHidden="0" w:uiPriority="71" w:unhideWhenUsed="0"/>
-    <w:lsdException w:name="Colorful List Accent 6" w:semiHidden="0" w:uiPriority="72" w:unhideWhenUsed="0"/>
-    <w:lsdException w:name="Colorful Grid Accent 6" w:semiHidden="0" w:uiPriority="73" w:unhideWhenUsed="0"/>
-    <w:lsdException w:name="Subtle Emphasis" w:semiHidden="0" w:uiPriority="19" w:unhideWhenUsed="0" w:qFormat="1"/>
-    <w:lsdException w:name="Intense Emphasis" w:semiHidden="0" w:uiPriority="21" w:unhideWhenUsed="0" w:qFormat="1"/>
-    <w:lsdException w:name="Subtle Reference" w:semiHidden="0" w:uiPriority="31" w:unhideWhenUsed="0" w:qFormat="1"/>
-    <w:lsdException w:name="Intense Reference" w:semiHidden="0" w:uiPriority="32" w:unhideWhenUsed="0" w:qFormat="1"/>
-    <w:lsdException w:name="Book Title" w:semiHidden="0" w:uiPriority="33" w:unhideWhenUsed="0" w:qFormat="1"/>
-    <w:lsdException w:name="Bibliography" w:uiPriority="37"/>
-    <w:lsdException w:name="TOC Heading" w:uiPriority="39" w:qFormat="1"/>
+  <w:latentStyles w:defLockedState="0" w:defUIPriority="99" w:defSemiHidden="0" w:defUnhideWhenUsed="0" w:defQFormat="0" w:count="380">
+    <w:lsdException w:name="Normal" w:uiPriority="0" w:qFormat="1"/>
+    <w:lsdException w:name="heading 1" w:uiPriority="9" w:qFormat="1"/>
+    <w:lsdException w:name="heading 2" w:semiHidden="1" w:uiPriority="9" w:unhideWhenUsed="1" w:qFormat="1"/>
+    <w:lsdException w:name="heading 3" w:semiHidden="1" w:uiPriority="9" w:unhideWhenUsed="1" w:qFormat="1"/>
+    <w:lsdException w:name="heading 4" w:semiHidden="1" w:uiPriority="9" w:unhideWhenUsed="1" w:qFormat="1"/>
+    <w:lsdException w:name="heading 5" w:semiHidden="1" w:uiPriority="9" w:unhideWhenUsed="1" w:qFormat="1"/>
+    <w:lsdException w:name="heading 6" w:semiHidden="1" w:uiPriority="9" w:unhideWhenUsed="1" w:qFormat="1"/>
+    <w:lsdException w:name="heading 7" w:semiHidden="1" w:uiPriority="9" w:unhideWhenUsed="1" w:qFormat="1"/>
+    <w:lsdException w:name="heading 8" w:semiHidden="1" w:uiPriority="9" w:unhideWhenUsed="1" w:qFormat="1"/>
+    <w:lsdException w:name="heading 9" w:semiHidden="1" w:uiPriority="9" w:unhideWhenUsed="1" w:qFormat="1"/>
+    <w:lsdException w:name="index 1" w:semiHidden="1" w:unhideWhenUsed="1"/>
+    <w:lsdException w:name="index 2" w:semiHidden="1" w:unhideWhenUsed="1"/>
+    <w:lsdException w:name="index 3" w:semiHidden="1" w:unhideWhenUsed="1"/>
+    <w:lsdException w:name="index 4" w:semiHidden="1" w:unhideWhenUsed="1"/>
+    <w:lsdException w:name="index 5" w:semiHidden="1" w:unhideWhenUsed="1"/>
+    <w:lsdException w:name="index 6" w:semiHidden="1" w:unhideWhenUsed="1"/>
+    <w:lsdException w:name="index 7" w:semiHidden="1" w:unhideWhenUsed="1"/>
+    <w:lsdException w:name="index 8" w:semiHidden="1" w:unhideWhenUsed="1"/>
+    <w:lsdException w:name="index 9" w:semiHidden="1" w:unhideWhenUsed="1"/>
+    <w:lsdException w:name="toc 1" w:semiHidden="1" w:uiPriority="39" w:unhideWhenUsed="1"/>
+    <w:lsdException w:name="toc 2" w:semiHidden="1" w:uiPriority="39" w:unhideWhenUsed="1"/>
+    <w:lsdException w:name="toc 3" w:semiHidden="1" w:uiPriority="39" w:unhideWhenUsed="1"/>
+    <w:lsdException w:name="toc 4" w:semiHidden="1" w:uiPriority="39" w:unhideWhenUsed="1"/>
+    <w:lsdException w:name="toc 5" w:semiHidden="1" w:uiPriority="39" w:unhideWhenUsed="1"/>
+    <w:lsdException w:name="toc 6" w:semiHidden="1" w:uiPriority="39" w:unhideWhenUsed="1"/>
+    <w:lsdException w:name="toc 7" w:semiHidden="1" w:uiPriority="39" w:unhideWhenUsed="1"/>
+    <w:lsdException w:name="toc 8" w:semiHidden="1" w:uiPriority="39" w:unhideWhenUsed="1"/>
+    <w:lsdException w:name="toc 9" w:semiHidden="1" w:uiPriority="39" w:unhideWhenUsed="1"/>
+    <w:lsdException w:name="Normal Indent" w:semiHidden="1" w:unhideWhenUsed="1"/>
+    <w:lsdException w:name="footnote text" w:semiHidden="1" w:unhideWhenUsed="1"/>
+    <w:lsdException w:name="annotation text" w:semiHidden="1" w:unhideWhenUsed="1"/>
+    <w:lsdException w:name="header" w:semiHidden="1" w:unhideWhenUsed="1"/>
+    <w:lsdException w:name="footer" w:semiHidden="1" w:unhideWhenUsed="1"/>
+    <w:lsdException w:name="index heading" w:semiHidden="1" w:unhideWhenUsed="1"/>
+    <w:lsdException w:name="caption" w:semiHidden="1" w:uiPriority="35" w:unhideWhenUsed="1" w:qFormat="1"/>
+    <w:lsdException w:name="table of figures" w:semiHidden="1" w:unhideWhenUsed="1"/>
+    <w:lsdException w:name="envelope address" w:semiHidden="1" w:unhideWhenUsed="1"/>
+    <w:lsdException w:name="envelope return" w:semiHidden="1" w:unhideWhenUsed="1"/>
+    <w:lsdException w:name="footnote reference" w:semiHidden="1" w:unhideWhenUsed="1"/>
+    <w:lsdException w:name="annotation reference" w:semiHidden="1" w:unhideWhenUsed="1"/>
+    <w:lsdException w:name="line number" w:semiHidden="1" w:unhideWhenUsed="1"/>
+    <w:lsdException w:name="page number" w:semiHidden="1" w:unhideWhenUsed="1"/>
+    <w:lsdException w:name="endnote reference" w:semiHidden="1" w:unhideWhenUsed="1"/>
+    <w:lsdException w:name="endnote text" w:semiHidden="1" w:unhideWhenUsed="1"/>
+    <w:lsdException w:name="table of authorities" w:semiHidden="1" w:unhideWhenUsed="1"/>
+    <w:lsdException w:name="macro" w:semiHidden="1" w:unhideWhenUsed="1"/>
+    <w:lsdException w:name="toa heading" w:semiHidden="1" w:unhideWhenUsed="1"/>
+    <w:lsdException w:name="List" w:semiHidden="1" w:unhideWhenUsed="1"/>
+    <w:lsdException w:name="List Bullet" w:semiHidden="1" w:unhideWhenUsed="1"/>
+    <w:lsdException w:name="List Number" w:semiHidden="1" w:unhideWhenUsed="1"/>
+    <w:lsdException w:name="List 2" w:semiHidden="1" w:unhideWhenUsed="1"/>
+    <w:lsdException w:name="List 3" w:semiHidden="1" w:unhideWhenUsed="1"/>
+    <w:lsdException w:name="List 4" w:semiHidden="1" w:unhideWhenUsed="1"/>
+    <w:lsdException w:name="List 5" w:semiHidden="1" w:unhideWhenUsed="1"/>
+    <w:lsdException w:name="List Bullet 2" w:semiHidden="1" w:unhideWhenUsed="1"/>
+    <w:lsdException w:name="List Bullet 3" w:semiHidden="1" w:unhideWhenUsed="1"/>
+    <w:lsdException w:name="List Bullet 4" w:semiHidden="1" w:unhideWhenUsed="1"/>
+    <w:lsdException w:name="List Bullet 5" w:semiHidden="1" w:unhideWhenUsed="1"/>
+    <w:lsdException w:name="List Number 2" w:semiHidden="1" w:unhideWhenUsed="1"/>
+    <w:lsdException w:name="List Number 3" w:semiHidden="1" w:unhideWhenUsed="1"/>
+    <w:lsdException w:name="List Number 4" w:semiHidden="1" w:unhideWhenUsed="1"/>
+    <w:lsdException w:name="List Number 5" w:semiHidden="1" w:unhideWhenUsed="1"/>
+    <w:lsdException w:name="Title" w:uiPriority="10" w:qFormat="1"/>
+    <w:lsdException w:name="Closing" w:semiHidden="1" w:unhideWhenUsed="1"/>
+    <w:lsdException w:name="Signature" w:semiHidden="1" w:unhideWhenUsed="1"/>
+    <w:lsdException w:name="Default Paragraph Font" w:semiHidden="1" w:uiPriority="1" w:unhideWhenUsed="1"/>
+    <w:lsdException w:name="Body Text" w:semiHidden="1" w:unhideWhenUsed="1"/>
+    <w:lsdException w:name="Body Text Indent" w:semiHidden="1" w:unhideWhenUsed="1"/>
+    <w:lsdException w:name="List Continue" w:semiHidden="1" w:unhideWhenUsed="1"/>
+    <w:lsdException w:name="List Continue 2" w:semiHidden="1" w:unhideWhenUsed="1"/>
+    <w:lsdException w:name="List Continue 3" w:semiHidden="1" w:unhideWhenUsed="1"/>
+    <w:lsdException w:name="List Continue 4" w:semiHidden="1" w:unhideWhenUsed="1"/>
+    <w:lsdException w:name="List Continue 5" w:semiHidden="1" w:unhideWhenUsed="1"/>
+    <w:lsdException w:name="Message Header" w:semiHidden="1" w:unhideWhenUsed="1"/>
+    <w:lsdException w:name="Subtitle" w:uiPriority="11" w:qFormat="1"/>
+    <w:lsdException w:name="Salutation" w:semiHidden="1" w:unhideWhenUsed="1"/>
+    <w:lsdException w:name="Date" w:semiHidden="1" w:unhideWhenUsed="1"/>
+    <w:lsdException w:name="Body Text First Indent" w:semiHidden="1" w:unhideWhenUsed="1"/>
+    <w:lsdException w:name="Body Text First Indent 2" w:semiHidden="1" w:unhideWhenUsed="1"/>
+    <w:lsdException w:name="Note Heading" w:semiHidden="1" w:unhideWhenUsed="1"/>
+    <w:lsdException w:name="Body Text 2" w:semiHidden="1" w:unhideWhenUsed="1"/>
+    <w:lsdException w:name="Body Text 3" w:semiHidden="1" w:unhideWhenUsed="1"/>
+    <w:lsdException w:name="Body Text Indent 2" w:semiHidden="1" w:unhideWhenUsed="1"/>
+    <w:lsdException w:name="Body Text Indent 3" w:semiHidden="1" w:unhideWhenUsed="1"/>
+    <w:lsdException w:name="Block Text" w:semiHidden="1" w:unhideWhenUsed="1"/>
+    <w:lsdException w:name="Hyperlink" w:semiHidden="1" w:unhideWhenUsed="1"/>
+    <w:lsdException w:name="FollowedHyperlink" w:semiHidden="1" w:unhideWhenUsed="1"/>
+    <w:lsdException w:name="Strong" w:uiPriority="22" w:qFormat="1"/>
+    <w:lsdException w:name="Emphasis" w:uiPriority="20" w:qFormat="1"/>
+    <w:lsdException w:name="Document Map" w:semiHidden="1" w:unhideWhenUsed="1"/>
+    <w:lsdException w:name="Plain Text" w:semiHidden="1" w:unhideWhenUsed="1"/>
+    <w:lsdException w:name="E-mail Signature" w:semiHidden="1" w:unhideWhenUsed="1"/>
+    <w:lsdException w:name="HTML Top of Form" w:semiHidden="1" w:unhideWhenUsed="1"/>
+    <w:lsdException w:name="HTML Bottom of Form" w:semiHidden="1" w:unhideWhenUsed="1"/>
+    <w:lsdException w:name="Normal (Web)" w:semiHidden="1" w:unhideWhenUsed="1"/>
+    <w:lsdException w:name="HTML Acronym" w:semiHidden="1" w:unhideWhenUsed="1"/>
+    <w:lsdException w:name="HTML Address" w:semiHidden="1" w:unhideWhenUsed="1"/>
+    <w:lsdException w:name="HTML Cite" w:semiHidden="1" w:unhideWhenUsed="1"/>
+    <w:lsdException w:name="HTML Code" w:semiHidden="1" w:unhideWhenUsed="1"/>
+    <w:lsdException w:name="HTML Definition" w:semiHidden="1" w:unhideWhenUsed="1"/>
+    <w:lsdException w:name="HTML Keyboard" w:semiHidden="1" w:unhideWhenUsed="1"/>
+    <w:lsdException w:name="HTML Preformatted" w:semiHidden="1" w:unhideWhenUsed="1"/>
+    <w:lsdException w:name="HTML Sample" w:semiHidden="1" w:unhideWhenUsed="1"/>
+    <w:lsdException w:name="HTML Typewriter" w:semiHidden="1" w:unhideWhenUsed="1"/>
+    <w:lsdException w:name="HTML Variable" w:semiHidden="1" w:unhideWhenUsed="1"/>
+    <w:lsdException w:name="Normal Table" w:semiHidden="1" w:unhideWhenUsed="1"/>
+    <w:lsdException w:name="annotation subject" w:semiHidden="1" w:unhideWhenUsed="1"/>
+    <w:lsdException w:name="No List" w:semiHidden="1" w:unhideWhenUsed="1"/>
+    <w:lsdException w:name="Outline List 1" w:semiHidden="1" w:unhideWhenUsed="1"/>
+    <w:lsdException w:name="Outline List 2" w:semiHidden="1" w:unhideWhenUsed="1"/>
+    <w:lsdException w:name="Outline List 3" w:semiHidden="1" w:unhideWhenUsed="1"/>
+    <w:lsdException w:name="Table Simple 1" w:semiHidden="1" w:unhideWhenUsed="1"/>
+    <w:lsdException w:name="Table Simple 2" w:semiHidden="1" w:unhideWhenUsed="1"/>
+    <w:lsdException w:name="Table Simple 3" w:semiHidden="1" w:unhideWhenUsed="1"/>
+    <w:lsdException w:name="Table Classic 1" w:semiHidden="1" w:unhideWhenUsed="1"/>
+    <w:lsdException w:name="Table Classic 2" w:semiHidden="1" w:unhideWhenUsed="1"/>
+    <w:lsdException w:name="Table Classic 3" w:semiHidden="1" w:unhideWhenUsed="1"/>
+    <w:lsdException w:name="Table Classic 4" w:semiHidden="1" w:unhideWhenUsed="1"/>
+    <w:lsdException w:name="Table Colorful 1" w:semiHidden="1" w:unhideWhenUsed="1"/>
+    <w:lsdException w:name="Table Colorful 2" w:semiHidden="1" w:unhideWhenUsed="1"/>
+    <w:lsdException w:name="Table Colorful 3" w:semiHidden="1" w:unhideWhenUsed="1"/>
+    <w:lsdException w:name="Table Columns 1" w:semiHidden="1" w:unhideWhenUsed="1"/>
+    <w:lsdException w:name="Table Columns 2" w:semiHidden="1" w:unhideWhenUsed="1"/>
+    <w:lsdException w:name="Table Columns 3" w:semiHidden="1" w:unhideWhenUsed="1"/>
+    <w:lsdException w:name="Table Columns 4" w:semiHidden="1" w:unhideWhenUsed="1"/>
+    <w:lsdException w:name="Table Columns 5" w:semiHidden="1" w:unhideWhenUsed="1"/>
+    <w:lsdException w:name="Table Grid 1" w:semiHidden="1" w:unhideWhenUsed="1"/>
+    <w:lsdException w:name="Table Grid 2" w:semiHidden="1" w:unhideWhenUsed="1"/>
+    <w:lsdException w:name="Table Grid 3" w:semiHidden="1" w:unhideWhenUsed="1"/>
+    <w:lsdException w:name="Table Grid 4" w:semiHidden="1" w:unhideWhenUsed="1"/>
+    <w:lsdException w:name="Table Grid 5" w:semiHidden="1" w:unhideWhenUsed="1"/>
+    <w:lsdException w:name="Table Grid 6" w:semiHidden="1" w:unhideWhenUsed="1"/>
+    <w:lsdException w:name="Table Grid 7" w:semiHidden="1" w:unhideWhenUsed="1"/>
+    <w:lsdException w:name="Table Grid 8" w:semiHidden="1" w:unhideWhenUsed="1"/>
+    <w:lsdException w:name="Table List 1" w:semiHidden="1" w:unhideWhenUsed="1"/>
+    <w:lsdException w:name="Table List 2" w:semiHidden="1" w:unhideWhenUsed="1"/>
+    <w:lsdException w:name="Table List 3" w:semiHidden="1" w:unhideWhenUsed="1"/>
+    <w:lsdException w:name="Table List 4" w:semiHidden="1" w:unhideWhenUsed="1"/>
+    <w:lsdException w:name="Table List 5" w:semiHidden="1" w:unhideWhenUsed="1"/>
+    <w:lsdException w:name="Table List 6" w:semiHidden="1" w:unhideWhenUsed="1"/>
+    <w:lsdException w:name="Table List 7" w:semiHidden="1" w:unhideWhenUsed="1"/>
+    <w:lsdException w:name="Table List 8" w:semiHidden="1" w:unhideWhenUsed="1"/>
+    <w:lsdException w:name="Table 3D effects 1" w:semiHidden="1" w:unhideWhenUsed="1"/>
+    <w:lsdException w:name="Table 3D effects 2" w:semiHidden="1" w:unhideWhenUsed="1"/>
+    <w:lsdException w:name="Table 3D effects 3" w:semiHidden="1" w:unhideWhenUsed="1"/>
+    <w:lsdException w:name="Table Contemporary" w:semiHidden="1" w:unhideWhenUsed="1"/>
+    <w:lsdException w:name="Table Elegant" w:semiHidden="1" w:unhideWhenUsed="1"/>
+    <w:lsdException w:name="Table Professional" w:semiHidden="1" w:unhideWhenUsed="1"/>
+    <w:lsdException w:name="Table Subtle 1" w:semiHidden="1" w:unhideWhenUsed="1"/>
+    <w:lsdException w:name="Table Subtle 2" w:semiHidden="1" w:unhideWhenUsed="1"/>
+    <w:lsdException w:name="Table Web 1" w:semiHidden="1" w:unhideWhenUsed="1"/>
+    <w:lsdException w:name="Table Web 2" w:semiHidden="1" w:unhideWhenUsed="1"/>
+    <w:lsdException w:name="Table Web 3" w:semiHidden="1" w:unhideWhenUsed="1"/>
+    <w:lsdException w:name="Balloon Text" w:semiHidden="1" w:unhideWhenUsed="1"/>
+    <w:lsdException w:name="Table Grid" w:uiPriority="39"/>
+    <w:lsdException w:name="Table Theme" w:semiHidden="1" w:unhideWhenUsed="1"/>
+    <w:lsdException w:name="Placeholder Text" w:semiHidden="1"/>
+    <w:lsdException w:name="No Spacing" w:uiPriority="1" w:qFormat="1"/>
+    <w:lsdException w:name="Light Shading" w:uiPriority="60"/>
+    <w:lsdException w:name="Light List" w:uiPriority="61"/>
+    <w:lsdException w:name="Light Grid" w:uiPriority="62"/>
+    <w:lsdException w:name="Medium Shading 1" w:uiPriority="63"/>
+    <w:lsdException w:name="Medium Shading 2" w:uiPriority="64"/>
+    <w:lsdException w:name="Medium List 1" w:uiPriority="65"/>
+    <w:lsdException w:name="Medium List 2" w:uiPriority="66"/>
+    <w:lsdException w:name="Medium Grid 1" w:uiPriority="67"/>
+    <w:lsdException w:name="Medium Grid 2" w:uiPriority="68"/>
+    <w:lsdException w:name="Medium Grid 3" w:uiPriority="69"/>
+    <w:lsdException w:name="Dark List" w:uiPriority="70"/>
+    <w:lsdException w:name="Colorful Shading" w:uiPriority="71"/>
+    <w:lsdException w:name="Colorful List" w:uiPriority="72"/>
+    <w:lsdException w:name="Colorful Grid" w:uiPriority="73"/>
+    <w:lsdException w:name="Light Shading Accent 1" w:uiPriority="60"/>
+    <w:lsdException w:name="Light List Accent 1" w:uiPriority="61"/>
+    <w:lsdException w:name="Light Grid Accent 1" w:uiPriority="62"/>
+    <w:lsdException w:name="Medium Shading 1 Accent 1" w:uiPriority="63"/>
+    <w:lsdException w:name="Medium Shading 2 Accent 1" w:uiPriority="64"/>
+    <w:lsdException w:name="Medium List 1 Accent 1" w:uiPriority="65"/>
+    <w:lsdException w:name="Revision" w:semiHidden="1"/>
+    <w:lsdException w:name="List Paragraph" w:uiPriority="34" w:qFormat="1"/>
+    <w:lsdException w:name="Quote" w:uiPriority="29" w:qFormat="1"/>
+    <w:lsdException w:name="Intense Quote" w:uiPriority="30" w:qFormat="1"/>
+    <w:lsdException w:name="Medium List 2 Accent 1" w:uiPriority="66"/>
+    <w:lsdException w:name="Medium Grid 1 Accent 1" w:uiPriority="67"/>
+    <w:lsdException w:name="Medium Grid 2 Accent 1" w:uiPriority="68"/>
+    <w:lsdException w:name="Medium Grid 3 Accent 1" w:uiPriority="69"/>
+    <w:lsdException w:name="Dark List Accent 1" w:uiPriority="70"/>
+    <w:lsdException w:name="Colorful Shading Accent 1" w:uiPriority="71"/>
+    <w:lsdException w:name="Colorful List Accent 1" w:uiPriority="72"/>
+    <w:lsdException w:name="Colorful Grid Accent 1" w:uiPriority="73"/>
+    <w:lsdException w:name="Light Shading Accent 2" w:uiPriority="60"/>
+    <w:lsdException w:name="Light List Accent 2" w:uiPriority="61"/>
+    <w:lsdException w:name="Light Grid Accent 2" w:uiPriority="62"/>
+    <w:lsdException w:name="Medium Shading 1 Accent 2" w:uiPriority="63"/>
+    <w:lsdException w:name="Medium Shading 2 Accent 2" w:uiPriority="64"/>
+    <w:lsdException w:name="Medium List 1 Accent 2" w:uiPriority="65"/>
+    <w:lsdException w:name="Medium List 2 Accent 2" w:uiPriority="66"/>
+    <w:lsdException w:name="Medium Grid 1 Accent 2" w:uiPriority="67"/>
+    <w:lsdException w:name="Medium Grid 2 Accent 2" w:uiPriority="68"/>
+    <w:lsdException w:name="Medium Grid 3 Accent 2" w:uiPriority="69"/>
+    <w:lsdException w:name="Dark List Accent 2" w:uiPriority="70"/>
+    <w:lsdException w:name="Colorful Shading Accent 2" w:uiPriority="71"/>
+    <w:lsdException w:name="Colorful List Accent 2" w:uiPriority="72"/>
+    <w:lsdException w:name="Colorful Grid Accent 2" w:uiPriority="73"/>
+    <w:lsdException w:name="Light Shading Accent 3" w:uiPriority="60"/>
+    <w:lsdException w:name="Light List Accent 3" w:uiPriority="61"/>
+    <w:lsdException w:name="Light Grid Accent 3" w:uiPriority="62"/>
+    <w:lsdException w:name="Medium Shading 1 Accent 3" w:uiPriority="63"/>
+    <w:lsdException w:name="Medium Shading 2 Accent 3" w:uiPriority="64"/>
+    <w:lsdException w:name="Medium List 1 Accent 3" w:uiPriority="65"/>
+    <w:lsdException w:name="Medium List 2 Accent 3" w:uiPriority="66"/>
+    <w:lsdException w:name="Medium Grid 1 Accent 3" w:uiPriority="67"/>
+    <w:lsdException w:name="Medium Grid 2 Accent 3" w:uiPriority="68"/>
+    <w:lsdException w:name="Medium Grid 3 Accent 3" w:uiPriority="69"/>
+    <w:lsdException w:name="Dark List Accent 3" w:uiPriority="70"/>
+    <w:lsdException w:name="Colorful Shading Accent 3" w:uiPriority="71"/>
+    <w:lsdException w:name="Colorful List Accent 3" w:uiPriority="72"/>
+    <w:lsdException w:name="Colorful Grid Accent 3" w:uiPriority="73"/>
+    <w:lsdException w:name="Light Shading Accent 4" w:uiPriority="60"/>
+    <w:lsdException w:name="Light List Accent 4" w:uiPriority="61"/>
+    <w:lsdException w:name="Light Grid Accent 4" w:uiPriority="62"/>
+    <w:lsdException w:name="Medium Shading 1 Accent 4" w:uiPriority="63"/>
+    <w:lsdException w:name="Medium Shading 2 Accent 4" w:uiPriority="64"/>
+    <w:lsdException w:name="Medium List 1 Accent 4" w:uiPriority="65"/>
+    <w:lsdException w:name="Medium List 2 Accent 4" w:uiPriority="66"/>
+    <w:lsdException w:name="Medium Grid 1 Accent 4" w:uiPriority="67"/>
+    <w:lsdException w:name="Medium Grid 2 Accent 4" w:uiPriority="68"/>
+    <w:lsdException w:name="Medium Grid 3 Accent 4" w:uiPriority="69"/>
+    <w:lsdException w:name="Dark List Accent 4" w:uiPriority="70"/>
+    <w:lsdException w:name="Colorful Shading Accent 4" w:uiPriority="71"/>
+    <w:lsdException w:name="Colorful List Accent 4" w:uiPriority="72"/>
+    <w:lsdException w:name="Colorful Grid Accent 4" w:uiPriority="73"/>
+    <w:lsdException w:name="Light Shading Accent 5" w:uiPriority="60"/>
+    <w:lsdException w:name="Light List Accent 5" w:uiPriority="61"/>
+    <w:lsdException w:name="Light Grid Accent 5" w:uiPriority="62"/>
+    <w:lsdException w:name="Medium Shading 1 Accent 5" w:uiPriority="63"/>
+    <w:lsdException w:name="Medium Shading 2 Accent 5" w:uiPriority="64"/>
+    <w:lsdException w:name="Medium List 1 Accent 5" w:uiPriority="65"/>
+    <w:lsdException w:name="Medium List 2 Accent 5" w:uiPriority="66"/>
+    <w:lsdException w:name="Medium Grid 1 Accent 5" w:uiPriority="67"/>
+    <w:lsdException w:name="Medium Grid 2 Accent 5" w:uiPriority="68"/>
+    <w:lsdException w:name="Medium Grid 3 Accent 5" w:uiPriority="69"/>
+    <w:lsdException w:name="Dark List Accent 5" w:uiPriority="70"/>
+    <w:lsdException w:name="Colorful Shading Accent 5" w:uiPriority="71"/>
+    <w:lsdException w:name="Colorful List Accent 5" w:uiPriority="72"/>
+    <w:lsdException w:name="Colorful Grid Accent 5" w:uiPriority="73"/>
+    <w:lsdException w:name="Light Shading Accent 6" w:uiPriority="60"/>
+    <w:lsdException w:name="Light List Accent 6" w:uiPriority="61"/>
+    <w:lsdException w:name="Light Grid Accent 6" w:uiPriority="62"/>
+    <w:lsdException w:name="Medium Shading 1 Accent 6" w:uiPriority="63"/>
+    <w:lsdException w:name="Medium Shading 2 Accent 6" w:uiPriority="64"/>
+    <w:lsdException w:name="Medium List 1 Accent 6" w:uiPriority="65"/>
+    <w:lsdException w:name="Medium List 2 Accent 6" w:uiPriority="66"/>
+    <w:lsdException w:name="Medium Grid 1 Accent 6" w:uiPriority="67"/>
+    <w:lsdException w:name="Medium Grid 2 Accent 6" w:uiPriority="68"/>
+    <w:lsdException w:name="Medium Grid 3 Accent 6" w:uiPriority="69"/>
+    <w:lsdException w:name="Dark List Accent 6" w:uiPriority="70"/>
+    <w:lsdException w:name="Colorful Shading Accent 6" w:uiPriority="71"/>
+    <w:lsdException w:name="Colorful List Accent 6" w:uiPriority="72"/>
+    <w:lsdException w:name="Colorful Grid Accent 6" w:uiPriority="73"/>
+    <w:lsdException w:name="Subtle Emphasis" w:uiPriority="19" w:qFormat="1"/>
+    <w:lsdException w:name="Intense Emphasis" w:uiPriority="21" w:qFormat="1"/>
+    <w:lsdException w:name="Subtle Reference" w:uiPriority="31" w:qFormat="1"/>
+    <w:lsdException w:name="Intense Reference" w:uiPriority="32" w:qFormat="1"/>
+    <w:lsdException w:name="Book Title" w:uiPriority="33" w:qFormat="1"/>
+    <w:lsdException w:name="Bibliography" w:semiHidden="1" w:uiPriority="37" w:unhideWhenUsed="1"/>
+    <w:lsdException w:name="TOC Heading" w:semiHidden="1" w:uiPriority="39" w:unhideWhenUsed="1" w:qFormat="1"/>
+    <w:lsdException w:name="Plain Table 1" w:uiPriority="41"/>
+    <w:lsdException w:name="Plain Table 2" w:uiPriority="42"/>
+    <w:lsdException w:name="Plain Table 3" w:uiPriority="43"/>
+    <w:lsdException w:name="Plain Table 4" w:uiPriority="44"/>
+    <w:lsdException w:name="Plain Table 5" w:uiPriority="45"/>
+    <w:lsdException w:name="Grid Table Light" w:uiPriority="40"/>
+    <w:lsdException w:name="Grid Table 1 Light" w:uiPriority="46"/>
+    <w:lsdException w:name="Grid Table 2" w:uiPriority="47"/>
+    <w:lsdException w:name="Grid Table 3" w:uiPriority="48"/>
+    <w:lsdException w:name="Grid Table 4" w:uiPriority="49"/>
+    <w:lsdException w:name="Grid Table 5 Dark" w:uiPriority="50"/>
+    <w:lsdException w:name="Grid Table 6 Colorful" w:uiPriority="51"/>
+    <w:lsdException w:name="Grid Table 7 Colorful" w:uiPriority="52"/>
+    <w:lsdException w:name="Grid Table 1 Light Accent 1" w:uiPriority="46"/>
+    <w:lsdException w:name="Grid Table 2 Accent 1" w:uiPriority="47"/>
+    <w:lsdException w:name="Grid Table 3 Accent 1" w:uiPriority="48"/>
+    <w:lsdException w:name="Grid Table 4 Accent 1" w:uiPriority="49"/>
+    <w:lsdException w:name="Grid Table 5 Dark Accent 1" w:uiPriority="50"/>
+    <w:lsdException w:name="Grid Table 6 Colorful Accent 1" w:uiPriority="51"/>
+    <w:lsdException w:name="Grid Table 7 Colorful Accent 1" w:uiPriority="52"/>
+    <w:lsdException w:name="Grid Table 1 Light Accent 2" w:uiPriority="46"/>
+    <w:lsdException w:name="Grid Table 2 Accent 2" w:uiPriority="47"/>
+    <w:lsdException w:name="Grid Table 3 Accent 2" w:uiPriority="48"/>
+    <w:lsdException w:name="Grid Table 4 Accent 2" w:uiPriority="49"/>
+    <w:lsdException w:name="Grid Table 5 Dark Accent 2" w:uiPriority="50"/>
+    <w:lsdException w:name="Grid Table 6 Colorful Accent 2" w:uiPriority="51"/>
+    <w:lsdException w:name="Grid Table 7 Colorful Accent 2" w:uiPriority="52"/>
+    <w:lsdException w:name="Grid Table 1 Light Accent 3" w:uiPriority="46"/>
+    <w:lsdException w:name="Grid Table 2 Accent 3" w:uiPriority="47"/>
+    <w:lsdException w:name="Grid Table 3 Accent 3" w:uiPriority="48"/>
+    <w:lsdException w:name="Grid Table 4 Accent 3" w:uiPriority="49"/>
+    <w:lsdException w:name="Grid Table 5 Dark Accent 3" w:uiPriority="50"/>
+    <w:lsdException w:name="Grid Table 6 Colorful Accent 3" w:uiPriority="51"/>
+    <w:lsdException w:name="Grid Table 7 Colorful Accent 3" w:uiPriority="52"/>
+    <w:lsdException w:name="Grid Table 1 Light Accent 4" w:uiPriority="46"/>
+    <w:lsdException w:name="Grid Table 2 Accent 4" w:uiPriority="47"/>
+    <w:lsdException w:name="Grid Table 3 Accent 4" w:uiPriority="48"/>
+    <w:lsdException w:name="Grid Table 4 Accent 4" w:uiPriority="49"/>
+    <w:lsdException w:name="Grid Table 5 Dark Accent 4" w:uiPriority="50"/>
+    <w:lsdException w:name="Grid Table 6 Colorful Accent 4" w:uiPriority="51"/>
+    <w:lsdException w:name="Grid Table 7 Colorful Accent 4" w:uiPriority="52"/>
+    <w:lsdException w:name="Grid Table 1 Light Accent 5" w:uiPriority="46"/>
+    <w:lsdException w:name="Grid Table 2 Accent 5" w:uiPriority="47"/>
+    <w:lsdException w:name="Grid Table 3 Accent 5" w:uiPriority="48"/>
+    <w:lsdException w:name="Grid Table 4 Accent 5" w:uiPriority="49"/>
+    <w:lsdException w:name="Grid Table 5 Dark Accent 5" w:uiPriority="50"/>
+    <w:lsdException w:name="Grid Table 6 Colorful Accent 5" w:uiPriority="51"/>
+    <w:lsdException w:name="Grid Table 7 Colorful Accent 5" w:uiPriority="52"/>
+    <w:lsdException w:name="Grid Table 1 Light Accent 6" w:uiPriority="46"/>
+    <w:lsdException w:name="Grid Table 2 Accent 6" w:uiPriority="47"/>
+    <w:lsdException w:name="Grid Table 3 Accent 6" w:uiPriority="48"/>
+    <w:lsdException w:name="Grid Table 4 Accent 6" w:uiPriority="49"/>
+    <w:lsdException w:name="Grid Table 5 Dark Accent 6" w:uiPriority="50"/>
+    <w:lsdException w:name="Grid Table 6 Colorful Accent 6" w:uiPriority="51"/>
+    <w:lsdException w:name="Grid Table 7 Colorful Accent 6" w:uiPriority="52"/>
+    <w:lsdException w:name="List Table 1 Light" w:uiPriority="46"/>
+    <w:lsdException w:name="List Table 2" w:uiPriority="47"/>
+    <w:lsdException w:name="List Table 3" w:uiPriority="48"/>
+    <w:lsdException w:name="List Table 4" w:uiPriority="49"/>
+    <w:lsdException w:name="List Table 5 Dark" w:uiPriority="50"/>
+    <w:lsdException w:name="List Table 6 Colorful" w:uiPriority="51"/>
+    <w:lsdException w:name="List Table 7 Colorful" w:uiPriority="52"/>
+    <w:lsdException w:name="List Table 1 Light Accent 1" w:uiPriority="46"/>
+    <w:lsdException w:name="List Table 2 Accent 1" w:uiPriority="47"/>
+    <w:lsdException w:name="List Table 3 Accent 1" w:uiPriority="48"/>
+    <w:lsdException w:name="List Table 4 Accent 1" w:uiPriority="49"/>
+    <w:lsdException w:name="List Table 5 Dark Accent 1" w:uiPriority="50"/>
+    <w:lsdException w:name="List Table 6 Colorful Accent 1" w:uiPriority="51"/>
+    <w:lsdException w:name="List Table 7 Colorful Accent 1" w:uiPriority="52"/>
+    <w:lsdException w:name="List Table 1 Light Accent 2" w:uiPriority="46"/>
+    <w:lsdException w:name="List Table 2 Accent 2" w:uiPriority="47"/>
+    <w:lsdException w:name="List Table 3 Accent 2" w:uiPriority="48"/>
+    <w:lsdException w:name="List Table 4 Accent 2" w:uiPriority="49"/>
+    <w:lsdException w:name="List Table 5 Dark Accent 2" w:uiPriority="50"/>
+    <w:lsdException w:name="List Table 6 Colorful Accent 2" w:uiPriority="51"/>
+    <w:lsdException w:name="List Table 7 Colorful Accent 2" w:uiPriority="52"/>
+    <w:lsdException w:name="List Table 1 Light Accent 3" w:uiPriority="46"/>
+    <w:lsdException w:name="List Table 2 Accent 3" w:uiPriority="47"/>
+    <w:lsdException w:name="List Table 3 Accent 3" w:uiPriority="48"/>
+    <w:lsdException w:name="List Table 4 Accent 3" w:uiPriority="49"/>
+    <w:lsdException w:name="List Table 5 Dark Accent 3" w:uiPriority="50"/>
+    <w:lsdException w:name="List Table 6 Colorful Accent 3" w:uiPriority="51"/>
+    <w:lsdException w:name="List Table 7 Colorful Accent 3" w:uiPriority="52"/>
+    <w:lsdException w:name="List Table 1 Light Accent 4" w:uiPriority="46"/>
+    <w:lsdException w:name="List Table 2 Accent 4" w:uiPriority="47"/>
+    <w:lsdException w:name="List Table 3 Accent 4" w:uiPriority="48"/>
+    <w:lsdException w:name="List Table 4 Accent 4" w:uiPriority="49"/>
+    <w:lsdException w:name="List Table 5 Dark Accent 4" w:uiPriority="50"/>
+    <w:lsdException w:name="List Table 6 Colorful Accent 4" w:uiPriority="51"/>
+    <w:lsdException w:name="List Table 7 Colorful Accent 4" w:uiPriority="52"/>
+    <w:lsdException w:name="List Table 1 Light Accent 5" w:uiPriority="46"/>
+    <w:lsdException w:name="List Table 2 Accent 5" w:uiPriority="47"/>
+    <w:lsdException w:name="List Table 3 Accent 5" w:uiPriority="48"/>
+    <w:lsdException w:name="List Table 4 Accent 5" w:uiPriority="49"/>
+    <w:lsdException w:name="List Table 5 Dark Accent 5" w:uiPriority="50"/>
+    <w:lsdException w:name="List Table 6 Colorful Accent 5" w:uiPriority="51"/>
+    <w:lsdException w:name="List Table 7 Colorful Accent 5" w:uiPriority="52"/>
+    <w:lsdException w:name="List Table 1 Light Accent 6" w:uiPriority="46"/>
+    <w:lsdException w:name="List Table 2 Accent 6" w:uiPriority="47"/>
+    <w:lsdException w:name="List Table 3 Accent 6" w:uiPriority="48"/>
+    <w:lsdException w:name="List Table 4 Accent 6" w:uiPriority="49"/>
+    <w:lsdException w:name="List Table 5 Dark Accent 6" w:uiPriority="50"/>
+    <w:lsdException w:name="List Table 6 Colorful Accent 6" w:uiPriority="51"/>
+    <w:lsdException w:name="List Table 7 Colorful Accent 6" w:uiPriority="52"/>
   </w:latentStyles>
-  <w:style w:type="paragraph" w:default="1" w:styleId="a">
+  <w:style w:type="paragraph" w:default="1" w:styleId="Standaard">
     <w:name w:val="Normal"/>
     <w:rPr>
       <w:sz w:val="24"/>
@@ -1979,13 +2137,13 @@
       <w:lang w:val="en-US" w:eastAsia="en-US"/>
     </w:rPr>
   </w:style>
-  <w:style w:type="character" w:default="1" w:styleId="a0">
+  <w:style w:type="character" w:default="1" w:styleId="Standaardalinea-lettertype">
     <w:name w:val="Default Paragraph Font"/>
     <w:uiPriority w:val="1"/>
     <w:semiHidden/>
     <w:unhideWhenUsed/>
   </w:style>
-  <w:style w:type="table" w:default="1" w:styleId="a1">
+  <w:style w:type="table" w:default="1" w:styleId="Standaardtabel">
     <w:name w:val="Normal Table"/>
     <w:uiPriority w:val="99"/>
     <w:semiHidden/>
@@ -2000,20 +2158,20 @@
       </w:tblCellMar>
     </w:tblPr>
   </w:style>
-  <w:style w:type="numbering" w:default="1" w:styleId="a2">
+  <w:style w:type="numbering" w:default="1" w:styleId="Geenlijst">
     <w:name w:val="No List"/>
     <w:uiPriority w:val="99"/>
     <w:semiHidden/>
     <w:unhideWhenUsed/>
   </w:style>
-  <w:style w:type="character" w:styleId="a3">
+  <w:style w:type="character" w:styleId="Hyperlink">
     <w:name w:val="Hyperlink"/>
     <w:rPr>
       <w:u w:val="single"/>
     </w:rPr>
   </w:style>
-  <w:style w:type="paragraph" w:customStyle="1" w:styleId="Titel">
-    <w:name w:val="Titel"/>
+  <w:style w:type="paragraph" w:customStyle="1" w:styleId="Titel1">
+    <w:name w:val="Titel1"/>
     <w:next w:val="Hoofdtekst"/>
     <w:pPr>
       <w:keepNext/>
@@ -2038,8 +2196,8 @@
       <w:lang w:val="en-US"/>
     </w:rPr>
   </w:style>
-  <w:style w:type="paragraph" w:customStyle="1" w:styleId="Ondertitel">
-    <w:name w:val="Ondertitel"/>
+  <w:style w:type="paragraph" w:customStyle="1" w:styleId="Ondertitel1">
+    <w:name w:val="Ondertitel1"/>
     <w:next w:val="Hoofdtekst"/>
     <w:pPr>
       <w:keepNext/>
@@ -2052,8 +2210,8 @@
       <w:lang w:val="en-US"/>
     </w:rPr>
   </w:style>
-  <w:style w:type="paragraph" w:customStyle="1" w:styleId="Koptekst">
-    <w:name w:val="Koptekst"/>
+  <w:style w:type="paragraph" w:customStyle="1" w:styleId="Koptekst1">
+    <w:name w:val="Koptekst1"/>
     <w:next w:val="Hoofdtekst"/>
     <w:pPr>
       <w:keepNext/>
@@ -2069,293 +2227,9 @@
       <w:lang w:val="en-US"/>
     </w:rPr>
   </w:style>
-  <w:style w:type="character" w:styleId="FollowedHyperlink">
+  <w:style w:type="character" w:styleId="GevolgdeHyperlink">
     <w:name w:val="FollowedHyperlink"/>
-    <w:basedOn w:val="a0"/>
-    <w:uiPriority w:val="99"/>
-    <w:semiHidden/>
-    <w:unhideWhenUsed/>
-    <w:rsid w:val="00D546CD"/>
-    <w:rPr>
-      <w:color w:val="FF00FF" w:themeColor="followedHyperlink"/>
-      <w:u w:val="single"/>
-    </w:rPr>
-  </w:style>
-</w:styles>
-</file>
-
-<file path=word/stylesWithEffects.xml><?xml version="1.0" encoding="utf-8"?>
-<w:styles xmlns:wpc="http://schemas.microsoft.com/office/word/2010/wordprocessingCanvas" xmlns:mo="http://schemas.microsoft.com/office/mac/office/2008/main" xmlns:mc="http://schemas.openxmlformats.org/markup-compatibility/2006" xmlns:mv="urn:schemas-microsoft-com:mac:vml" xmlns:o="urn:schemas-microsoft-com:office:office" xmlns:r="http://schemas.openxmlformats.org/officeDocument/2006/relationships" xmlns:m="http://schemas.openxmlformats.org/officeDocument/2006/math" xmlns:v="urn:schemas-microsoft-com:vml" xmlns:wp14="http://schemas.microsoft.com/office/word/2010/wordprocessingDrawing" xmlns:wp="http://schemas.openxmlformats.org/drawingml/2006/wordprocessingDrawing" xmlns:w10="urn:schemas-microsoft-com:office:word" xmlns:w="http://schemas.openxmlformats.org/wordprocessingml/2006/main" xmlns:w14="http://schemas.microsoft.com/office/word/2010/wordml" xmlns:wpg="http://schemas.microsoft.com/office/word/2010/wordprocessingGroup" xmlns:wpi="http://schemas.microsoft.com/office/word/2010/wordprocessingInk" xmlns:wne="http://schemas.microsoft.com/office/word/2006/wordml" xmlns:wps="http://schemas.microsoft.com/office/word/2010/wordprocessingShape" mc:Ignorable="w14 wp14">
-  <w:docDefaults>
-    <w:rPrDefault>
-      <w:rPr>
-        <w:rFonts w:ascii="Times New Roman" w:eastAsiaTheme="minorEastAsia" w:hAnsi="Times New Roman" w:cs="Times New Roman"/>
-        <w:bdr w:val="nil"/>
-        <w:lang w:val="nl-NL" w:eastAsia="nl-NL" w:bidi="ar-SA"/>
-      </w:rPr>
-    </w:rPrDefault>
-    <w:pPrDefault>
-      <w:pPr>
-        <w:pBdr>
-          <w:top w:val="nil"/>
-          <w:left w:val="nil"/>
-          <w:bottom w:val="nil"/>
-          <w:right w:val="nil"/>
-          <w:between w:val="nil"/>
-          <w:bar w:val="nil"/>
-        </w:pBdr>
-      </w:pPr>
-    </w:pPrDefault>
-  </w:docDefaults>
-  <w:latentStyles w:defLockedState="0" w:defUIPriority="99" w:defSemiHidden="1" w:defUnhideWhenUsed="1" w:defQFormat="0" w:count="276">
-    <w:lsdException w:name="Normal" w:semiHidden="0" w:uiPriority="0" w:unhideWhenUsed="0" w:qFormat="1"/>
-    <w:lsdException w:name="heading 1" w:semiHidden="0" w:uiPriority="9" w:unhideWhenUsed="0" w:qFormat="1"/>
-    <w:lsdException w:name="heading 2" w:uiPriority="9" w:qFormat="1"/>
-    <w:lsdException w:name="heading 3" w:uiPriority="9" w:qFormat="1"/>
-    <w:lsdException w:name="heading 4" w:uiPriority="9" w:qFormat="1"/>
-    <w:lsdException w:name="heading 5" w:uiPriority="9" w:qFormat="1"/>
-    <w:lsdException w:name="heading 6" w:uiPriority="9" w:qFormat="1"/>
-    <w:lsdException w:name="heading 7" w:uiPriority="9" w:qFormat="1"/>
-    <w:lsdException w:name="heading 8" w:uiPriority="9" w:qFormat="1"/>
-    <w:lsdException w:name="heading 9" w:uiPriority="9" w:qFormat="1"/>
-    <w:lsdException w:name="toc 1" w:uiPriority="39"/>
-    <w:lsdException w:name="toc 2" w:uiPriority="39"/>
-    <w:lsdException w:name="toc 3" w:uiPriority="39"/>
-    <w:lsdException w:name="toc 4" w:uiPriority="39"/>
-    <w:lsdException w:name="toc 5" w:uiPriority="39"/>
-    <w:lsdException w:name="toc 6" w:uiPriority="39"/>
-    <w:lsdException w:name="toc 7" w:uiPriority="39"/>
-    <w:lsdException w:name="toc 8" w:uiPriority="39"/>
-    <w:lsdException w:name="toc 9" w:uiPriority="39"/>
-    <w:lsdException w:name="caption" w:uiPriority="35" w:qFormat="1"/>
-    <w:lsdException w:name="Title" w:semiHidden="0" w:uiPriority="10" w:unhideWhenUsed="0" w:qFormat="1"/>
-    <w:lsdException w:name="Default Paragraph Font" w:uiPriority="1"/>
-    <w:lsdException w:name="Subtitle" w:semiHidden="0" w:uiPriority="11" w:unhideWhenUsed="0" w:qFormat="1"/>
-    <w:lsdException w:name="Strong" w:semiHidden="0" w:uiPriority="22" w:unhideWhenUsed="0" w:qFormat="1"/>
-    <w:lsdException w:name="Emphasis" w:semiHidden="0" w:uiPriority="20" w:unhideWhenUsed="0" w:qFormat="1"/>
-    <w:lsdException w:name="Table Grid" w:semiHidden="0" w:uiPriority="39" w:unhideWhenUsed="0"/>
-    <w:lsdException w:name="Note Level 1" w:semiHidden="0" w:unhideWhenUsed="0"/>
-    <w:lsdException w:name="Note Level 2" w:semiHidden="0" w:unhideWhenUsed="0"/>
-    <w:lsdException w:name="Note Level 3" w:semiHidden="0" w:unhideWhenUsed="0"/>
-    <w:lsdException w:name="Note Level 4" w:semiHidden="0" w:unhideWhenUsed="0"/>
-    <w:lsdException w:name="Note Level 5" w:semiHidden="0" w:unhideWhenUsed="0"/>
-    <w:lsdException w:name="Note Level 6" w:semiHidden="0" w:unhideWhenUsed="0"/>
-    <w:lsdException w:name="Note Level 7" w:semiHidden="0" w:unhideWhenUsed="0"/>
-    <w:lsdException w:name="Note Level 8" w:semiHidden="0" w:unhideWhenUsed="0"/>
-    <w:lsdException w:name="Note Level 9" w:semiHidden="0" w:unhideWhenUsed="0"/>
-    <w:lsdException w:name="Placeholder Text" w:unhideWhenUsed="0"/>
-    <w:lsdException w:name="No Spacing" w:semiHidden="0" w:uiPriority="1" w:unhideWhenUsed="0" w:qFormat="1"/>
-    <w:lsdException w:name="Light Shading" w:semiHidden="0" w:uiPriority="60" w:unhideWhenUsed="0"/>
-    <w:lsdException w:name="Light List" w:semiHidden="0" w:uiPriority="61" w:unhideWhenUsed="0"/>
-    <w:lsdException w:name="Light Grid" w:semiHidden="0" w:uiPriority="62" w:unhideWhenUsed="0"/>
-    <w:lsdException w:name="Medium Shading 1" w:semiHidden="0" w:uiPriority="63" w:unhideWhenUsed="0"/>
-    <w:lsdException w:name="Medium Shading 2" w:semiHidden="0" w:uiPriority="64" w:unhideWhenUsed="0"/>
-    <w:lsdException w:name="Medium List 1" w:semiHidden="0" w:uiPriority="65" w:unhideWhenUsed="0"/>
-    <w:lsdException w:name="Medium List 2" w:semiHidden="0" w:uiPriority="66" w:unhideWhenUsed="0"/>
-    <w:lsdException w:name="Medium Grid 1" w:semiHidden="0" w:uiPriority="67" w:unhideWhenUsed="0"/>
-    <w:lsdException w:name="Medium Grid 2" w:semiHidden="0" w:uiPriority="68" w:unhideWhenUsed="0"/>
-    <w:lsdException w:name="Medium Grid 3" w:semiHidden="0" w:uiPriority="69" w:unhideWhenUsed="0"/>
-    <w:lsdException w:name="Dark List" w:semiHidden="0" w:uiPriority="70" w:unhideWhenUsed="0"/>
-    <w:lsdException w:name="Colorful Shading" w:semiHidden="0" w:uiPriority="71" w:unhideWhenUsed="0"/>
-    <w:lsdException w:name="Colorful List" w:semiHidden="0" w:uiPriority="72" w:unhideWhenUsed="0"/>
-    <w:lsdException w:name="Colorful Grid" w:semiHidden="0" w:uiPriority="73" w:unhideWhenUsed="0"/>
-    <w:lsdException w:name="Light Shading Accent 1" w:semiHidden="0" w:uiPriority="60" w:unhideWhenUsed="0"/>
-    <w:lsdException w:name="Light List Accent 1" w:semiHidden="0" w:uiPriority="61" w:unhideWhenUsed="0"/>
-    <w:lsdException w:name="Light Grid Accent 1" w:semiHidden="0" w:uiPriority="62" w:unhideWhenUsed="0"/>
-    <w:lsdException w:name="Medium Shading 1 Accent 1" w:semiHidden="0" w:uiPriority="63" w:unhideWhenUsed="0"/>
-    <w:lsdException w:name="Medium Shading 2 Accent 1" w:semiHidden="0" w:uiPriority="64" w:unhideWhenUsed="0"/>
-    <w:lsdException w:name="Medium List 1 Accent 1" w:semiHidden="0" w:uiPriority="65" w:unhideWhenUsed="0"/>
-    <w:lsdException w:name="Revision" w:unhideWhenUsed="0"/>
-    <w:lsdException w:name="List Paragraph" w:semiHidden="0" w:uiPriority="34" w:unhideWhenUsed="0" w:qFormat="1"/>
-    <w:lsdException w:name="Quote" w:semiHidden="0" w:uiPriority="29" w:unhideWhenUsed="0" w:qFormat="1"/>
-    <w:lsdException w:name="Intense Quote" w:semiHidden="0" w:uiPriority="30" w:unhideWhenUsed="0" w:qFormat="1"/>
-    <w:lsdException w:name="Medium List 2 Accent 1" w:semiHidden="0" w:uiPriority="66" w:unhideWhenUsed="0"/>
-    <w:lsdException w:name="Medium Grid 1 Accent 1" w:semiHidden="0" w:uiPriority="67" w:unhideWhenUsed="0"/>
-    <w:lsdException w:name="Medium Grid 2 Accent 1" w:semiHidden="0" w:uiPriority="68" w:unhideWhenUsed="0"/>
-    <w:lsdException w:name="Medium Grid 3 Accent 1" w:semiHidden="0" w:uiPriority="69" w:unhideWhenUsed="0"/>
-    <w:lsdException w:name="Dark List Accent 1" w:semiHidden="0" w:uiPriority="70" w:unhideWhenUsed="0"/>
-    <w:lsdException w:name="Colorful Shading Accent 1" w:semiHidden="0" w:uiPriority="71" w:unhideWhenUsed="0"/>
-    <w:lsdException w:name="Colorful List Accent 1" w:semiHidden="0" w:uiPriority="72" w:unhideWhenUsed="0"/>
-    <w:lsdException w:name="Colorful Grid Accent 1" w:semiHidden="0" w:uiPriority="73" w:unhideWhenUsed="0"/>
-    <w:lsdException w:name="Light Shading Accent 2" w:semiHidden="0" w:uiPriority="60" w:unhideWhenUsed="0"/>
-    <w:lsdException w:name="Light List Accent 2" w:semiHidden="0" w:uiPriority="61" w:unhideWhenUsed="0"/>
-    <w:lsdException w:name="Light Grid Accent 2" w:semiHidden="0" w:uiPriority="62" w:unhideWhenUsed="0"/>
-    <w:lsdException w:name="Medium Shading 1 Accent 2" w:semiHidden="0" w:uiPriority="63" w:unhideWhenUsed="0"/>
-    <w:lsdException w:name="Medium Shading 2 Accent 2" w:semiHidden="0" w:uiPriority="64" w:unhideWhenUsed="0"/>
-    <w:lsdException w:name="Medium List 1 Accent 2" w:semiHidden="0" w:uiPriority="65" w:unhideWhenUsed="0"/>
-    <w:lsdException w:name="Medium List 2 Accent 2" w:semiHidden="0" w:uiPriority="66" w:unhideWhenUsed="0"/>
-    <w:lsdException w:name="Medium Grid 1 Accent 2" w:semiHidden="0" w:uiPriority="67" w:unhideWhenUsed="0"/>
-    <w:lsdException w:name="Medium Grid 2 Accent 2" w:semiHidden="0" w:uiPriority="68" w:unhideWhenUsed="0"/>
-    <w:lsdException w:name="Medium Grid 3 Accent 2" w:semiHidden="0" w:uiPriority="69" w:unhideWhenUsed="0"/>
-    <w:lsdException w:name="Dark List Accent 2" w:semiHidden="0" w:uiPriority="70" w:unhideWhenUsed="0"/>
-    <w:lsdException w:name="Colorful Shading Accent 2" w:semiHidden="0" w:uiPriority="71" w:unhideWhenUsed="0"/>
-    <w:lsdException w:name="Colorful List Accent 2" w:semiHidden="0" w:uiPriority="72" w:unhideWhenUsed="0"/>
-    <w:lsdException w:name="Colorful Grid Accent 2" w:semiHidden="0" w:uiPriority="73" w:unhideWhenUsed="0"/>
-    <w:lsdException w:name="Light Shading Accent 3" w:semiHidden="0" w:uiPriority="60" w:unhideWhenUsed="0"/>
-    <w:lsdException w:name="Light List Accent 3" w:semiHidden="0" w:uiPriority="61" w:unhideWhenUsed="0"/>
-    <w:lsdException w:name="Light Grid Accent 3" w:semiHidden="0" w:uiPriority="62" w:unhideWhenUsed="0"/>
-    <w:lsdException w:name="Medium Shading 1 Accent 3" w:semiHidden="0" w:uiPriority="63" w:unhideWhenUsed="0"/>
-    <w:lsdException w:name="Medium Shading 2 Accent 3" w:semiHidden="0" w:uiPriority="64" w:unhideWhenUsed="0"/>
-    <w:lsdException w:name="Medium List 1 Accent 3" w:semiHidden="0" w:uiPriority="65" w:unhideWhenUsed="0"/>
-    <w:lsdException w:name="Medium List 2 Accent 3" w:semiHidden="0" w:uiPriority="66" w:unhideWhenUsed="0"/>
-    <w:lsdException w:name="Medium Grid 1 Accent 3" w:semiHidden="0" w:uiPriority="67" w:unhideWhenUsed="0"/>
-    <w:lsdException w:name="Medium Grid 2 Accent 3" w:semiHidden="0" w:uiPriority="68" w:unhideWhenUsed="0"/>
-    <w:lsdException w:name="Medium Grid 3 Accent 3" w:semiHidden="0" w:uiPriority="69" w:unhideWhenUsed="0"/>
-    <w:lsdException w:name="Dark List Accent 3" w:semiHidden="0" w:uiPriority="70" w:unhideWhenUsed="0"/>
-    <w:lsdException w:name="Colorful Shading Accent 3" w:semiHidden="0" w:uiPriority="71" w:unhideWhenUsed="0"/>
-    <w:lsdException w:name="Colorful List Accent 3" w:semiHidden="0" w:uiPriority="72" w:unhideWhenUsed="0"/>
-    <w:lsdException w:name="Colorful Grid Accent 3" w:semiHidden="0" w:uiPriority="73" w:unhideWhenUsed="0"/>
-    <w:lsdException w:name="Light Shading Accent 4" w:semiHidden="0" w:uiPriority="60" w:unhideWhenUsed="0"/>
-    <w:lsdException w:name="Light List Accent 4" w:semiHidden="0" w:uiPriority="61" w:unhideWhenUsed="0"/>
-    <w:lsdException w:name="Light Grid Accent 4" w:semiHidden="0" w:uiPriority="62" w:unhideWhenUsed="0"/>
-    <w:lsdException w:name="Medium Shading 1 Accent 4" w:semiHidden="0" w:uiPriority="63" w:unhideWhenUsed="0"/>
-    <w:lsdException w:name="Medium Shading 2 Accent 4" w:semiHidden="0" w:uiPriority="64" w:unhideWhenUsed="0"/>
-    <w:lsdException w:name="Medium List 1 Accent 4" w:semiHidden="0" w:uiPriority="65" w:unhideWhenUsed="0"/>
-    <w:lsdException w:name="Medium List 2 Accent 4" w:semiHidden="0" w:uiPriority="66" w:unhideWhenUsed="0"/>
-    <w:lsdException w:name="Medium Grid 1 Accent 4" w:semiHidden="0" w:uiPriority="67" w:unhideWhenUsed="0"/>
-    <w:lsdException w:name="Medium Grid 2 Accent 4" w:semiHidden="0" w:uiPriority="68" w:unhideWhenUsed="0"/>
-    <w:lsdException w:name="Medium Grid 3 Accent 4" w:semiHidden="0" w:uiPriority="69" w:unhideWhenUsed="0"/>
-    <w:lsdException w:name="Dark List Accent 4" w:semiHidden="0" w:uiPriority="70" w:unhideWhenUsed="0"/>
-    <w:lsdException w:name="Colorful Shading Accent 4" w:semiHidden="0" w:uiPriority="71" w:unhideWhenUsed="0"/>
-    <w:lsdException w:name="Colorful List Accent 4" w:semiHidden="0" w:uiPriority="72" w:unhideWhenUsed="0"/>
-    <w:lsdException w:name="Colorful Grid Accent 4" w:semiHidden="0" w:uiPriority="73" w:unhideWhenUsed="0"/>
-    <w:lsdException w:name="Light Shading Accent 5" w:semiHidden="0" w:uiPriority="60" w:unhideWhenUsed="0"/>
-    <w:lsdException w:name="Light List Accent 5" w:semiHidden="0" w:uiPriority="61" w:unhideWhenUsed="0"/>
-    <w:lsdException w:name="Light Grid Accent 5" w:semiHidden="0" w:uiPriority="62" w:unhideWhenUsed="0"/>
-    <w:lsdException w:name="Medium Shading 1 Accent 5" w:semiHidden="0" w:uiPriority="63" w:unhideWhenUsed="0"/>
-    <w:lsdException w:name="Medium Shading 2 Accent 5" w:semiHidden="0" w:uiPriority="64" w:unhideWhenUsed="0"/>
-    <w:lsdException w:name="Medium List 1 Accent 5" w:semiHidden="0" w:uiPriority="65" w:unhideWhenUsed="0"/>
-    <w:lsdException w:name="Medium List 2 Accent 5" w:semiHidden="0" w:uiPriority="66" w:unhideWhenUsed="0"/>
-    <w:lsdException w:name="Medium Grid 1 Accent 5" w:semiHidden="0" w:uiPriority="67" w:unhideWhenUsed="0"/>
-    <w:lsdException w:name="Medium Grid 2 Accent 5" w:semiHidden="0" w:uiPriority="68" w:unhideWhenUsed="0"/>
-    <w:lsdException w:name="Medium Grid 3 Accent 5" w:semiHidden="0" w:uiPriority="69" w:unhideWhenUsed="0"/>
-    <w:lsdException w:name="Dark List Accent 5" w:semiHidden="0" w:uiPriority="70" w:unhideWhenUsed="0"/>
-    <w:lsdException w:name="Colorful Shading Accent 5" w:semiHidden="0" w:uiPriority="71" w:unhideWhenUsed="0"/>
-    <w:lsdException w:name="Colorful List Accent 5" w:semiHidden="0" w:uiPriority="72" w:unhideWhenUsed="0"/>
-    <w:lsdException w:name="Colorful Grid Accent 5" w:semiHidden="0" w:uiPriority="73" w:unhideWhenUsed="0"/>
-    <w:lsdException w:name="Light Shading Accent 6" w:semiHidden="0" w:uiPriority="60" w:unhideWhenUsed="0"/>
-    <w:lsdException w:name="Light List Accent 6" w:semiHidden="0" w:uiPriority="61" w:unhideWhenUsed="0"/>
-    <w:lsdException w:name="Light Grid Accent 6" w:semiHidden="0" w:uiPriority="62" w:unhideWhenUsed="0"/>
-    <w:lsdException w:name="Medium Shading 1 Accent 6" w:semiHidden="0" w:uiPriority="63" w:unhideWhenUsed="0"/>
-    <w:lsdException w:name="Medium Shading 2 Accent 6" w:semiHidden="0" w:uiPriority="64" w:unhideWhenUsed="0"/>
-    <w:lsdException w:name="Medium List 1 Accent 6" w:semiHidden="0" w:uiPriority="65" w:unhideWhenUsed="0"/>
-    <w:lsdException w:name="Medium List 2 Accent 6" w:semiHidden="0" w:uiPriority="66" w:unhideWhenUsed="0"/>
-    <w:lsdException w:name="Medium Grid 1 Accent 6" w:semiHidden="0" w:uiPriority="67" w:unhideWhenUsed="0"/>
-    <w:lsdException w:name="Medium Grid 2 Accent 6" w:semiHidden="0" w:uiPriority="68" w:unhideWhenUsed="0"/>
-    <w:lsdException w:name="Medium Grid 3 Accent 6" w:semiHidden="0" w:uiPriority="69" w:unhideWhenUsed="0"/>
-    <w:lsdException w:name="Dark List Accent 6" w:semiHidden="0" w:uiPriority="70" w:unhideWhenUsed="0"/>
-    <w:lsdException w:name="Colorful Shading Accent 6" w:semiHidden="0" w:uiPriority="71" w:unhideWhenUsed="0"/>
-    <w:lsdException w:name="Colorful List Accent 6" w:semiHidden="0" w:uiPriority="72" w:unhideWhenUsed="0"/>
-    <w:lsdException w:name="Colorful Grid Accent 6" w:semiHidden="0" w:uiPriority="73" w:unhideWhenUsed="0"/>
-    <w:lsdException w:name="Subtle Emphasis" w:semiHidden="0" w:uiPriority="19" w:unhideWhenUsed="0" w:qFormat="1"/>
-    <w:lsdException w:name="Intense Emphasis" w:semiHidden="0" w:uiPriority="21" w:unhideWhenUsed="0" w:qFormat="1"/>
-    <w:lsdException w:name="Subtle Reference" w:semiHidden="0" w:uiPriority="31" w:unhideWhenUsed="0" w:qFormat="1"/>
-    <w:lsdException w:name="Intense Reference" w:semiHidden="0" w:uiPriority="32" w:unhideWhenUsed="0" w:qFormat="1"/>
-    <w:lsdException w:name="Book Title" w:semiHidden="0" w:uiPriority="33" w:unhideWhenUsed="0" w:qFormat="1"/>
-    <w:lsdException w:name="Bibliography" w:uiPriority="37"/>
-    <w:lsdException w:name="TOC Heading" w:uiPriority="39" w:qFormat="1"/>
-  </w:latentStyles>
-  <w:style w:type="paragraph" w:default="1" w:styleId="a">
-    <w:name w:val="Normal"/>
-    <w:rPr>
-      <w:sz w:val="24"/>
-      <w:szCs w:val="24"/>
-      <w:lang w:val="en-US" w:eastAsia="en-US"/>
-    </w:rPr>
-  </w:style>
-  <w:style w:type="character" w:default="1" w:styleId="a0">
-    <w:name w:val="Default Paragraph Font"/>
-    <w:uiPriority w:val="1"/>
-    <w:semiHidden/>
-    <w:unhideWhenUsed/>
-  </w:style>
-  <w:style w:type="table" w:default="1" w:styleId="a1">
-    <w:name w:val="Normal Table"/>
-    <w:uiPriority w:val="99"/>
-    <w:semiHidden/>
-    <w:unhideWhenUsed/>
-    <w:tblPr>
-      <w:tblInd w:w="0" w:type="dxa"/>
-      <w:tblCellMar>
-        <w:top w:w="0" w:type="dxa"/>
-        <w:left w:w="108" w:type="dxa"/>
-        <w:bottom w:w="0" w:type="dxa"/>
-        <w:right w:w="108" w:type="dxa"/>
-      </w:tblCellMar>
-    </w:tblPr>
-  </w:style>
-  <w:style w:type="numbering" w:default="1" w:styleId="a2">
-    <w:name w:val="No List"/>
-    <w:uiPriority w:val="99"/>
-    <w:semiHidden/>
-    <w:unhideWhenUsed/>
-  </w:style>
-  <w:style w:type="character" w:styleId="a3">
-    <w:name w:val="Hyperlink"/>
-    <w:rPr>
-      <w:u w:val="single"/>
-    </w:rPr>
-  </w:style>
-  <w:style w:type="paragraph" w:customStyle="1" w:styleId="Titel">
-    <w:name w:val="Titel"/>
-    <w:next w:val="Hoofdtekst"/>
-    <w:pPr>
-      <w:keepNext/>
-    </w:pPr>
-    <w:rPr>
-      <w:rFonts w:ascii="Helvetica" w:hAnsi="Arial Unicode MS" w:cs="Arial Unicode MS"/>
-      <w:b/>
-      <w:bCs/>
-      <w:color w:val="000000"/>
-      <w:sz w:val="60"/>
-      <w:szCs w:val="60"/>
-      <w:lang w:val="en-US"/>
-    </w:rPr>
-  </w:style>
-  <w:style w:type="paragraph" w:customStyle="1" w:styleId="Hoofdtekst">
-    <w:name w:val="Hoofdtekst"/>
-    <w:rPr>
-      <w:rFonts w:ascii="Helvetica" w:hAnsi="Arial Unicode MS" w:cs="Arial Unicode MS"/>
-      <w:color w:val="000000"/>
-      <w:sz w:val="22"/>
-      <w:szCs w:val="22"/>
-      <w:lang w:val="en-US"/>
-    </w:rPr>
-  </w:style>
-  <w:style w:type="paragraph" w:customStyle="1" w:styleId="Ondertitel">
-    <w:name w:val="Ondertitel"/>
-    <w:next w:val="Hoofdtekst"/>
-    <w:pPr>
-      <w:keepNext/>
-    </w:pPr>
-    <w:rPr>
-      <w:rFonts w:ascii="Helvetica" w:hAnsi="Arial Unicode MS" w:cs="Arial Unicode MS"/>
-      <w:color w:val="000000"/>
-      <w:sz w:val="40"/>
-      <w:szCs w:val="40"/>
-      <w:lang w:val="en-US"/>
-    </w:rPr>
-  </w:style>
-  <w:style w:type="paragraph" w:customStyle="1" w:styleId="Koptekst">
-    <w:name w:val="Koptekst"/>
-    <w:next w:val="Hoofdtekst"/>
-    <w:pPr>
-      <w:keepNext/>
-      <w:outlineLvl w:val="0"/>
-    </w:pPr>
-    <w:rPr>
-      <w:rFonts w:ascii="Helvetica" w:hAnsi="Arial Unicode MS" w:cs="Arial Unicode MS"/>
-      <w:b/>
-      <w:bCs/>
-      <w:color w:val="000000"/>
-      <w:sz w:val="36"/>
-      <w:szCs w:val="36"/>
-      <w:lang w:val="en-US"/>
-    </w:rPr>
-  </w:style>
-  <w:style w:type="character" w:styleId="FollowedHyperlink">
-    <w:name w:val="FollowedHyperlink"/>
-    <w:basedOn w:val="a0"/>
+    <w:basedOn w:val="Standaardalinea-lettertype"/>
     <w:uiPriority w:val="99"/>
     <w:semiHidden/>
     <w:unhideWhenUsed/>

</xml_diff>